<commit_message>
Circle Language Spec: System Objects: Styling fine-tuning.
</commit_message>
<xml_diff>
--- a/1.1. Circle Language Spec/07. System Objects/1. System Objects.docx
+++ b/1.1. Circle Language Spec/07. System Objects/1. System Objects.docx
@@ -244,11 +244,7 @@
         <w:t>. An object represents thing, an idea or a place, a number or a collection or anything else. All those things are called objects.</w:t>
       </w:r>
     </w:p>
-    <w:p>
-      <w:pPr>
-        <w:pStyle w:val="Spacing"/>
-      </w:pPr>
-    </w:p>
+    <w:p/>
     <w:p>
       <w:pPr>
         <w:ind w:left="852"/>
@@ -339,11 +335,7 @@
         <w:t xml:space="preserve"> to objects.</w:t>
       </w:r>
     </w:p>
-    <w:p>
-      <w:pPr>
-        <w:pStyle w:val="Spacing"/>
-      </w:pPr>
-    </w:p>
+    <w:p/>
     <w:p>
       <w:pPr>
         <w:ind w:left="852"/>
@@ -403,11 +395,7 @@
         </w:drawing>
       </w:r>
     </w:p>
-    <w:p>
-      <w:pPr>
-        <w:pStyle w:val="Spacing"/>
-      </w:pPr>
-    </w:p>
+    <w:p/>
     <w:p>
       <w:pPr>
         <w:ind w:left="852"/>
@@ -514,11 +502,7 @@
         <w:t>another object.</w:t>
       </w:r>
     </w:p>
-    <w:p>
-      <w:pPr>
-        <w:pStyle w:val="Spacing"/>
-      </w:pPr>
-    </w:p>
+    <w:p/>
     <w:p>
       <w:pPr>
         <w:ind w:left="852"/>
@@ -615,11 +599,7 @@
         <w:t>.</w:t>
       </w:r>
     </w:p>
-    <w:p>
-      <w:pPr>
-        <w:pStyle w:val="Spacing"/>
-      </w:pPr>
-    </w:p>
+    <w:p/>
     <w:p>
       <w:pPr>
         <w:ind w:left="852"/>
@@ -679,11 +659,7 @@
         </w:drawing>
       </w:r>
     </w:p>
-    <w:p>
-      <w:pPr>
-        <w:pStyle w:val="Spacing"/>
-      </w:pPr>
-    </w:p>
+    <w:p/>
     <w:p>
       <w:pPr>
         <w:ind w:left="852"/>
@@ -710,11 +686,7 @@
         <w:t>a related object.</w:t>
       </w:r>
     </w:p>
-    <w:p>
-      <w:pPr>
-        <w:pStyle w:val="Spacing"/>
-      </w:pPr>
-    </w:p>
+    <w:p/>
     <w:p>
       <w:pPr>
         <w:ind w:left="852"/>
@@ -774,11 +746,7 @@
         </w:drawing>
       </w:r>
     </w:p>
-    <w:p>
-      <w:pPr>
-        <w:pStyle w:val="Spacing"/>
-      </w:pPr>
-    </w:p>
+    <w:p/>
     <w:p>
       <w:pPr>
         <w:ind w:left="852"/>
@@ -836,11 +804,7 @@
         <w:t>.</w:t>
       </w:r>
     </w:p>
-    <w:p>
-      <w:pPr>
-        <w:pStyle w:val="Spacing"/>
-      </w:pPr>
-    </w:p>
+    <w:p/>
     <w:p>
       <w:pPr>
         <w:ind w:left="852"/>
@@ -900,11 +864,7 @@
         </w:drawing>
       </w:r>
     </w:p>
-    <w:p>
-      <w:pPr>
-        <w:pStyle w:val="Spacing"/>
-      </w:pPr>
-    </w:p>
+    <w:p/>
     <w:p>
       <w:pPr>
         <w:ind w:left="852"/>
@@ -943,11 +903,7 @@
         <w:t>.</w:t>
       </w:r>
     </w:p>
-    <w:p>
-      <w:pPr>
-        <w:pStyle w:val="Spacing"/>
-      </w:pPr>
-    </w:p>
+    <w:p/>
     <w:p>
       <w:pPr>
         <w:ind w:left="852"/>
@@ -996,11 +952,7 @@
         <w:t>.</w:t>
       </w:r>
     </w:p>
-    <w:p>
-      <w:pPr>
-        <w:pStyle w:val="Spacing"/>
-      </w:pPr>
-    </w:p>
+    <w:p/>
     <w:p>
       <w:pPr>
         <w:ind w:left="852"/>
@@ -1097,11 +1049,7 @@
         <w:t>.</w:t>
       </w:r>
     </w:p>
-    <w:p>
-      <w:pPr>
-        <w:pStyle w:val="Spacing"/>
-      </w:pPr>
-    </w:p>
+    <w:p/>
     <w:p>
       <w:pPr>
         <w:ind w:left="852"/>
@@ -1161,11 +1109,7 @@
         </w:drawing>
       </w:r>
     </w:p>
-    <w:p>
-      <w:pPr>
-        <w:pStyle w:val="Spacing"/>
-      </w:pPr>
-    </w:p>
+    <w:p/>
     <w:p>
       <w:pPr>
         <w:ind w:left="852"/>
@@ -1235,11 +1179,7 @@
         <w:t>.</w:t>
       </w:r>
     </w:p>
-    <w:p>
-      <w:pPr>
-        <w:pStyle w:val="Spacing"/>
-      </w:pPr>
-    </w:p>
+    <w:p/>
     <w:p>
       <w:pPr>
         <w:ind w:left="852"/>
@@ -1299,11 +1239,7 @@
         </w:drawing>
       </w:r>
     </w:p>
-    <w:p>
-      <w:pPr>
-        <w:pStyle w:val="Spacing"/>
-      </w:pPr>
-    </w:p>
+    <w:p/>
     <w:p>
       <w:pPr>
         <w:ind w:left="852"/>
@@ -1368,11 +1304,7 @@
         <w:t>collection contains all the related lists of the object.</w:t>
       </w:r>
     </w:p>
-    <w:p>
-      <w:pPr>
-        <w:pStyle w:val="Spacing"/>
-      </w:pPr>
-    </w:p>
+    <w:p/>
     <w:p>
       <w:pPr>
         <w:ind w:left="852"/>
@@ -1478,11 +1410,7 @@
         <w:t>.</w:t>
       </w:r>
     </w:p>
-    <w:p>
-      <w:pPr>
-        <w:pStyle w:val="Spacing"/>
-      </w:pPr>
-    </w:p>
+    <w:p/>
     <w:p>
       <w:pPr>
         <w:ind w:left="852"/>
@@ -1541,11 +1469,7 @@
         </w:drawing>
       </w:r>
     </w:p>
-    <w:p>
-      <w:pPr>
-        <w:pStyle w:val="Spacing"/>
-      </w:pPr>
-    </w:p>
+    <w:p/>
     <w:p>
       <w:pPr>
         <w:ind w:left="852"/>
@@ -1569,11 +1493,7 @@
         <w:t>.</w:t>
       </w:r>
     </w:p>
-    <w:p>
-      <w:pPr>
-        <w:pStyle w:val="Spacing"/>
-      </w:pPr>
-    </w:p>
+    <w:p/>
     <w:p>
       <w:pPr>
         <w:ind w:left="852"/>
@@ -1738,12 +1658,7 @@
         <w:t>objects, that all other systems are based on.</w:t>
       </w:r>
     </w:p>
-    <w:p>
-      <w:pPr>
-        <w:pStyle w:val="Spacing"/>
-        <w:ind w:left="852"/>
-      </w:pPr>
-    </w:p>
+    <w:p/>
     <w:p>
       <w:pPr>
         <w:ind w:left="852"/>
@@ -1752,11 +1667,7 @@
         <w:t>A recap of all the terms introduced:</w:t>
       </w:r>
     </w:p>
-    <w:p>
-      <w:pPr>
-        <w:pStyle w:val="Spacing"/>
-      </w:pPr>
-    </w:p>
+    <w:p/>
     <w:p>
       <w:pPr>
         <w:ind w:left="1136"/>
@@ -1985,12 +1896,7 @@
         <w:t>aspect determines which object is pointed to.</w:t>
       </w:r>
     </w:p>
-    <w:p>
-      <w:pPr>
-        <w:pStyle w:val="Spacing"/>
-        <w:ind w:left="285"/>
-      </w:pPr>
-    </w:p>
+    <w:p/>
     <w:p>
       <w:pPr>
         <w:pStyle w:val="StyleLeft2cm"/>
@@ -2078,12 +1984,7 @@
         <w:t>aspect determines which other object will function as the prototype of another object. It can also bind a reference to a class.</w:t>
       </w:r>
     </w:p>
-    <w:p>
-      <w:pPr>
-        <w:pStyle w:val="Spacing"/>
-        <w:ind w:left="285"/>
-      </w:pPr>
-    </w:p>
+    <w:p/>
     <w:p>
       <w:pPr>
         <w:pStyle w:val="StyleLeft2cm"/>
@@ -2199,12 +2100,7 @@
         <w:t>article group any further.</w:t>
       </w:r>
     </w:p>
-    <w:p>
-      <w:pPr>
-        <w:pStyle w:val="Spacing"/>
-        <w:ind w:left="285"/>
-      </w:pPr>
-    </w:p>
+    <w:p/>
     <w:p>
       <w:pPr>
         <w:pStyle w:val="StyleLeft2cm"/>
@@ -2292,12 +2188,7 @@
         <w:t>aspect allows you to store binary content and allows you to yield over values from one object to another.</w:t>
       </w:r>
     </w:p>
-    <w:p>
-      <w:pPr>
-        <w:pStyle w:val="Spacing"/>
-        <w:ind w:left="285"/>
-      </w:pPr>
-    </w:p>
+    <w:p/>
     <w:p>
       <w:pPr>
         <w:pStyle w:val="StyleLeft2cm"/>
@@ -2385,12 +2276,7 @@
         <w:t>aspect is about being able to execute an object as a command.</w:t>
       </w:r>
     </w:p>
-    <w:p>
-      <w:pPr>
-        <w:pStyle w:val="Spacing"/>
-        <w:ind w:left="285"/>
-      </w:pPr>
-    </w:p>
+    <w:p/>
     <w:p>
       <w:pPr>
         <w:pStyle w:val="StyleLeft2cm"/>
@@ -2496,12 +2382,7 @@
         <w:t>items from a list.</w:t>
       </w:r>
     </w:p>
-    <w:p>
-      <w:pPr>
-        <w:pStyle w:val="Spacing"/>
-        <w:ind w:left="285"/>
-      </w:pPr>
-    </w:p>
+    <w:p/>
     <w:p>
       <w:pPr>
         <w:pStyle w:val="StyleLeft2cm"/>
@@ -2589,12 +2470,7 @@
         <w:t xml:space="preserve"> aspect allows you to give names to objects, lists and references.</w:t>
       </w:r>
     </w:p>
-    <w:p>
-      <w:pPr>
-        <w:pStyle w:val="Spacing"/>
-        <w:ind w:left="285"/>
-      </w:pPr>
-    </w:p>
+    <w:p/>
     <w:p>
       <w:pPr>
         <w:pStyle w:val="StyleLeft2cm"/>
@@ -2691,12 +2567,7 @@
         <w:t xml:space="preserve">. </w:t>
       </w:r>
     </w:p>
-    <w:p>
-      <w:pPr>
-        <w:pStyle w:val="Spacing"/>
-        <w:ind w:left="285"/>
-      </w:pPr>
-    </w:p>
+    <w:p/>
     <w:p>
       <w:pPr>
         <w:pStyle w:val="StyleLeft2cm"/>
@@ -2757,12 +2628,7 @@
         </w:drawing>
       </w:r>
     </w:p>
-    <w:p>
-      <w:pPr>
-        <w:pStyle w:val="Spacing"/>
-        <w:ind w:left="285"/>
-      </w:pPr>
-    </w:p>
+    <w:p/>
     <w:p>
       <w:pPr>
         <w:pStyle w:val="StyleLeft2cm"/>
@@ -2812,12 +2678,7 @@
         <w:t>aspect controls read-write access to all of the sub-objects as well.</w:t>
       </w:r>
     </w:p>
-    <w:p>
-      <w:pPr>
-        <w:pStyle w:val="Spacing"/>
-        <w:ind w:left="285"/>
-      </w:pPr>
-    </w:p>
+    <w:p/>
     <w:p>
       <w:pPr>
         <w:pStyle w:val="StyleLeft2cm"/>
@@ -2915,12 +2776,7 @@
         <w:t>aspect, but will also copy values of sub-objects.</w:t>
       </w:r>
     </w:p>
-    <w:p>
-      <w:pPr>
-        <w:pStyle w:val="Spacing"/>
-        <w:ind w:left="285"/>
-      </w:pPr>
-    </w:p>
+    <w:p/>
     <w:p>
       <w:pPr>
         <w:pStyle w:val="StyleLeft2cm"/>
@@ -3008,12 +2864,7 @@
         <w:t>aspect.</w:t>
       </w:r>
     </w:p>
-    <w:p>
-      <w:pPr>
-        <w:pStyle w:val="Spacing"/>
-        <w:ind w:left="285"/>
-      </w:pPr>
-    </w:p>
+    <w:p/>
     <w:p>
       <w:pPr>
         <w:pStyle w:val="StyleLeft2cm"/>
@@ -3089,11 +2940,7 @@
         <w:t>Here is the list of aspects again:</w:t>
       </w:r>
     </w:p>
-    <w:p>
-      <w:pPr>
-        <w:pStyle w:val="Spacing"/>
-      </w:pPr>
-    </w:p>
+    <w:p/>
     <w:p>
       <w:pPr>
         <w:ind w:left="1136"/>
@@ -3286,11 +3133,7 @@
         <w:t>When controlling system aspects, it is important to realize that some aspects are bound to an object, while other aspects are bound to a reference.</w:t>
       </w:r>
     </w:p>
-    <w:p>
-      <w:pPr>
-        <w:pStyle w:val="Spacing"/>
-      </w:pPr>
-    </w:p>
+    <w:p/>
     <w:p>
       <w:r>
         <w:t xml:space="preserve">Object-bound aspects are controlled by an object. The object also controls its sub-objects’ reference-bound aspects. Therefore </w:t>
@@ -3323,21 +3166,13 @@
         <w:t>.</w:t>
       </w:r>
     </w:p>
-    <w:p>
-      <w:pPr>
-        <w:pStyle w:val="Spacing"/>
-      </w:pPr>
-    </w:p>
+    <w:p/>
     <w:p>
       <w:r>
         <w:t>The following aspects are object-bound:</w:t>
       </w:r>
     </w:p>
-    <w:p>
-      <w:pPr>
-        <w:pStyle w:val="Spacing"/>
-      </w:pPr>
-    </w:p>
+    <w:p/>
     <w:p>
       <w:pPr>
         <w:ind w:left="852"/>
@@ -3418,11 +3253,7 @@
         <w:t>List</w:t>
       </w:r>
     </w:p>
-    <w:p>
-      <w:pPr>
-        <w:pStyle w:val="Spacing"/>
-      </w:pPr>
-    </w:p>
+    <w:p/>
     <w:p>
       <w:r>
         <w:t xml:space="preserve">The following aspects are reference-bound (or </w:t>
@@ -3437,11 +3268,7 @@
         <w:t>):</w:t>
       </w:r>
     </w:p>
-    <w:p>
-      <w:pPr>
-        <w:pStyle w:val="Spacing"/>
-      </w:pPr>
-    </w:p>
+    <w:p/>
     <w:p>
       <w:pPr>
         <w:ind w:left="852"/>
@@ -3510,11 +3337,7 @@
         <w:t>Name</w:t>
       </w:r>
     </w:p>
-    <w:p>
-      <w:pPr>
-        <w:pStyle w:val="Spacing"/>
-      </w:pPr>
-    </w:p>
+    <w:p/>
     <w:p>
       <w:r>
         <w:t xml:space="preserve">The </w:t>
@@ -3533,21 +3356,13 @@
         <w:t xml:space="preserve"> is both object-bound as well as reference-bound.</w:t>
       </w:r>
     </w:p>
-    <w:p>
-      <w:pPr>
-        <w:pStyle w:val="Spacing"/>
-      </w:pPr>
-    </w:p>
+    <w:p/>
     <w:p>
       <w:r>
         <w:t>Understanding that some aspects are object-bound is important, for instance because it makes sure that object-bound aspects are protected by the object and not all of a sudden become unprotected through another reference.</w:t>
       </w:r>
     </w:p>
-    <w:p>
-      <w:pPr>
-        <w:pStyle w:val="Spacing"/>
-      </w:pPr>
-    </w:p>
+    <w:p/>
     <w:p>
       <w:r>
         <w:t>An object controls its object-bound aspects as well as its sub-objects’ reference-bound aspects.</w:t>
@@ -3575,11 +3390,7 @@
         <w:t xml:space="preserve"> are the commands of system objects, through which aspects of objects are controlled.</w:t>
       </w:r>
     </w:p>
-    <w:p>
-      <w:pPr>
-        <w:pStyle w:val="Spacing"/>
-      </w:pPr>
-    </w:p>
+    <w:p/>
     <w:p>
       <w:r>
         <w:t xml:space="preserve">Most aspects have a </w:t>
@@ -3628,11 +3439,7 @@
         <w:t>aspect is:</w:t>
       </w:r>
     </w:p>
-    <w:p>
-      <w:pPr>
-        <w:pStyle w:val="Spacing"/>
-      </w:pPr>
-    </w:p>
+    <w:p/>
     <w:p>
       <w:pPr>
         <w:rPr>
@@ -3648,11 +3455,7 @@
         <w:t>Reference Get</w:t>
       </w:r>
     </w:p>
-    <w:p>
-      <w:pPr>
-        <w:pStyle w:val="Spacing"/>
-      </w:pPr>
-    </w:p>
+    <w:p/>
     <w:p>
       <w:r>
         <w:t xml:space="preserve">A reference can be a </w:t>
@@ -3691,11 +3494,7 @@
         <w:t>:</w:t>
       </w:r>
     </w:p>
-    <w:p>
-      <w:pPr>
-        <w:pStyle w:val="Spacing"/>
-      </w:pPr>
-    </w:p>
+    <w:p/>
     <w:p>
       <w:pPr>
         <w:ind w:left="852"/>
@@ -3757,11 +3556,7 @@
         <w:t xml:space="preserve"> Related List Item Get</w:t>
       </w:r>
     </w:p>
-    <w:p>
-      <w:pPr>
-        <w:pStyle w:val="Spacing"/>
-      </w:pPr>
-    </w:p>
+    <w:p/>
     <w:p>
       <w:r>
         <w:t>The reference aspect is used in pointer operations.</w:t>
@@ -5397,11 +5192,7 @@
         <w:t>aspects introduce accessory commands and overloads. They seem to be making the explanations more complicated, but they actually make things easier to work with. There are three reasons for the introduction of the extra commands and overloads:</w:t>
       </w:r>
     </w:p>
-    <w:p>
-      <w:pPr>
-        <w:pStyle w:val="Spacing"/>
-      </w:pPr>
-    </w:p>
+    <w:p/>
     <w:p>
       <w:pPr>
         <w:ind w:left="852"/>
@@ -5447,11 +5238,7 @@
         <w:t>pointers</w:t>
       </w:r>
     </w:p>
-    <w:p>
-      <w:pPr>
-        <w:pStyle w:val="Spacing"/>
-      </w:pPr>
-    </w:p>
+    <w:p/>
     <w:p>
       <w:r>
         <w:t>Here follows an overview of which reason applies to which command or overload:</w:t>
@@ -5785,12 +5572,7 @@
         <w:t xml:space="preserve"> Object which is Another Related List Item</w:t>
       </w:r>
     </w:p>
-    <w:p>
-      <w:pPr>
-        <w:pStyle w:val="Spacing"/>
-        <w:ind w:left="852"/>
-      </w:pPr>
-    </w:p>
+    <w:p/>
     <w:p>
       <w:pPr>
         <w:ind w:left="852"/>
@@ -5851,12 +5633,7 @@
         <w:t xml:space="preserve"> Class to Other Related List Item</w:t>
       </w:r>
     </w:p>
-    <w:p>
-      <w:pPr>
-        <w:pStyle w:val="Spacing"/>
-        <w:ind w:left="852"/>
-      </w:pPr>
-    </w:p>
+    <w:p/>
     <w:p>
       <w:pPr>
         <w:ind w:left="852"/>
@@ -5949,12 +5726,7 @@
         <w:t xml:space="preserve"> Reference-Class which is Another Related List Item</w:t>
       </w:r>
     </w:p>
-    <w:p>
-      <w:pPr>
-        <w:pStyle w:val="Spacing"/>
-        <w:ind w:left="1136"/>
-      </w:pPr>
-    </w:p>
+    <w:p/>
     <w:p>
       <w:pPr>
         <w:ind w:left="852"/>
@@ -6047,26 +5819,14 @@
         <w:t xml:space="preserve"> Object-Class which is Another Related List Item</w:t>
       </w:r>
     </w:p>
-    <w:p>
-      <w:pPr>
-        <w:pStyle w:val="Spacing"/>
-      </w:pPr>
-    </w:p>
-    <w:p>
-      <w:pPr>
-        <w:pStyle w:val="Spacing"/>
-      </w:pPr>
-    </w:p>
+    <w:p/>
+    <w:p/>
     <w:p>
       <w:r>
         <w:t>Again: the reasons for extra commands, overloads and delegation are:</w:t>
       </w:r>
     </w:p>
-    <w:p>
-      <w:pPr>
-        <w:pStyle w:val="Spacing"/>
-      </w:pPr>
-    </w:p>
+    <w:p/>
     <w:p>
       <w:pPr>
         <w:ind w:left="852"/>
@@ -7079,11 +6839,7 @@
         <w:t>Usually you see an object’s members:</w:t>
       </w:r>
     </w:p>
-    <w:p>
-      <w:pPr>
-        <w:pStyle w:val="Spacing"/>
-      </w:pPr>
-    </w:p>
+    <w:p/>
     <w:p>
       <w:pPr>
         <w:ind w:left="852"/>
@@ -7143,11 +6899,7 @@
         </w:drawing>
       </w:r>
     </w:p>
-    <w:p>
-      <w:pPr>
-        <w:pStyle w:val="Spacing"/>
-      </w:pPr>
-    </w:p>
+    <w:p/>
     <w:p>
       <w:r>
         <w:t xml:space="preserve">But all objects, references and lists are based on system objects. You can also show the members of the </w:t>
@@ -7168,11 +6920,7 @@
         <w:t>:</w:t>
       </w:r>
     </w:p>
-    <w:p>
-      <w:pPr>
-        <w:pStyle w:val="Spacing"/>
-      </w:pPr>
-    </w:p>
+    <w:p/>
     <w:p>
       <w:pPr>
         <w:ind w:left="852"/>
@@ -7240,11 +6988,7 @@
         </w:drawing>
       </w:r>
     </w:p>
-    <w:p>
-      <w:pPr>
-        <w:pStyle w:val="Spacing"/>
-      </w:pPr>
-    </w:p>
+    <w:p/>
     <w:p>
       <w:r>
         <w:t>When the system interface is shown, the normal members are not visible anymore.</w:t>
@@ -7273,11 +7017,7 @@
         <w:t>might normally look like this:</w:t>
       </w:r>
     </w:p>
-    <w:p>
-      <w:pPr>
-        <w:pStyle w:val="Spacing"/>
-      </w:pPr>
-    </w:p>
+    <w:p/>
     <w:p>
       <w:pPr>
         <w:ind w:left="852"/>
@@ -7337,11 +7077,7 @@
         </w:drawing>
       </w:r>
     </w:p>
-    <w:p>
-      <w:pPr>
-        <w:pStyle w:val="Spacing"/>
-      </w:pPr>
-    </w:p>
+    <w:p/>
     <w:p>
       <w:r>
         <w:t xml:space="preserve">But if you open up an </w:t>
@@ -7367,11 +7103,7 @@
         <w:t xml:space="preserve"> collections:</w:t>
       </w:r>
     </w:p>
-    <w:p>
-      <w:pPr>
-        <w:pStyle w:val="Spacing"/>
-      </w:pPr>
-    </w:p>
+    <w:p/>
     <w:p>
       <w:pPr>
         <w:ind w:left="852"/>
@@ -7431,11 +7163,7 @@
         </w:drawing>
       </w:r>
     </w:p>
-    <w:p>
-      <w:pPr>
-        <w:pStyle w:val="Spacing"/>
-      </w:pPr>
-    </w:p>
+    <w:p/>
     <w:p>
       <w:r>
         <w:t xml:space="preserve">The </w:t>
@@ -7643,11 +7371,7 @@
         <w:t xml:space="preserve"> notation. When an object has several interfaces, each interface is shown as a triangle inside the object:</w:t>
       </w:r>
     </w:p>
-    <w:p>
-      <w:pPr>
-        <w:pStyle w:val="Spacing"/>
-      </w:pPr>
-    </w:p>
+    <w:p/>
     <w:p>
       <w:pPr>
         <w:ind w:left="852"/>
@@ -7707,21 +7431,13 @@
         </w:drawing>
       </w:r>
     </w:p>
-    <w:p>
-      <w:pPr>
-        <w:pStyle w:val="Spacing"/>
-      </w:pPr>
-    </w:p>
+    <w:p/>
     <w:p>
       <w:r>
         <w:t>But showing the system interface is like showing the interior ‘of the symbol itself’. Therefore, the triangle of the system interface is now stuck to the border of the symbol:</w:t>
       </w:r>
     </w:p>
-    <w:p>
-      <w:pPr>
-        <w:pStyle w:val="Spacing"/>
-      </w:pPr>
-    </w:p>
+    <w:p/>
     <w:p>
       <w:pPr>
         <w:ind w:left="852"/>
@@ -7781,31 +7497,19 @@
         </w:drawing>
       </w:r>
     </w:p>
-    <w:p>
-      <w:pPr>
-        <w:pStyle w:val="Spacing"/>
-      </w:pPr>
-    </w:p>
+    <w:p/>
     <w:p>
       <w:r>
         <w:t>That way the interface is more part of the object itself, rather than being a sub-object.</w:t>
       </w:r>
     </w:p>
-    <w:p>
-      <w:pPr>
-        <w:pStyle w:val="Spacing"/>
-      </w:pPr>
-    </w:p>
+    <w:p/>
     <w:p>
       <w:r>
         <w:t>To make more room inside the system interface the following, exaggerated notation is used:</w:t>
       </w:r>
     </w:p>
-    <w:p>
-      <w:pPr>
-        <w:pStyle w:val="Spacing"/>
-      </w:pPr>
-    </w:p>
+    <w:p/>
     <w:p>
       <w:pPr>
         <w:ind w:left="852"/>
@@ -7865,11 +7569,7 @@
         </w:drawing>
       </w:r>
     </w:p>
-    <w:p>
-      <w:pPr>
-        <w:pStyle w:val="Spacing"/>
-      </w:pPr>
-    </w:p>
+    <w:p/>
     <w:p>
       <w:r>
         <w:t xml:space="preserve">It also looks as if you have broken open the shell of the symbol to see its inner workings. It looks like you have opened up the system and can see its internal wiring. </w:t>
@@ -7917,11 +7617,7 @@
         <w:t>collections.</w:t>
       </w:r>
     </w:p>
-    <w:p>
-      <w:pPr>
-        <w:pStyle w:val="Spacing"/>
-      </w:pPr>
-    </w:p>
+    <w:p/>
     <w:p>
       <w:pPr>
         <w:ind w:left="852"/>
@@ -7981,21 +7677,13 @@
         </w:drawing>
       </w:r>
     </w:p>
-    <w:p>
-      <w:pPr>
-        <w:pStyle w:val="Spacing"/>
-      </w:pPr>
-    </w:p>
+    <w:p/>
     <w:p>
       <w:r>
         <w:t>But apart from sub-objects, an object has the following aspects:</w:t>
       </w:r>
     </w:p>
-    <w:p>
-      <w:pPr>
-        <w:pStyle w:val="Spacing"/>
-      </w:pPr>
-    </w:p>
+    <w:p/>
     <w:p>
       <w:pPr>
         <w:ind w:left="852"/>
@@ -8060,11 +7748,7 @@
         <w:t>Data</w:t>
       </w:r>
     </w:p>
-    <w:p>
-      <w:pPr>
-        <w:pStyle w:val="Spacing"/>
-      </w:pPr>
-    </w:p>
+    <w:p/>
     <w:p>
       <w:pPr>
         <w:rPr>
@@ -8099,11 +7783,7 @@
         <w:t>aspect is controlled through two commands:</w:t>
       </w:r>
     </w:p>
-    <w:p>
-      <w:pPr>
-        <w:pStyle w:val="Spacing"/>
-      </w:pPr>
-    </w:p>
+    <w:p/>
     <w:p>
       <w:pPr>
         <w:ind w:left="852"/>
@@ -8136,11 +7816,7 @@
         <w:t>Value Set</w:t>
       </w:r>
     </w:p>
-    <w:p>
-      <w:pPr>
-        <w:pStyle w:val="Spacing"/>
-      </w:pPr>
-    </w:p>
+    <w:p/>
     <w:p>
       <w:r>
         <w:t xml:space="preserve">The </w:t>
@@ -8166,11 +7842,7 @@
         <w:t>aspect:</w:t>
       </w:r>
     </w:p>
-    <w:p>
-      <w:pPr>
-        <w:pStyle w:val="Spacing"/>
-      </w:pPr>
-    </w:p>
+    <w:p/>
     <w:p>
       <w:pPr>
         <w:ind w:left="852"/>
@@ -8301,11 +7973,7 @@
         <w:t>is controlled through the following commands:</w:t>
       </w:r>
     </w:p>
-    <w:p>
-      <w:pPr>
-        <w:pStyle w:val="Spacing"/>
-      </w:pPr>
-    </w:p>
+    <w:p/>
     <w:p>
       <w:pPr>
         <w:ind w:left="852"/>
@@ -8338,14 +8006,7 @@
         <w:t>Object-Class Get</w:t>
       </w:r>
     </w:p>
-    <w:p>
-      <w:pPr>
-        <w:pStyle w:val="Spacing"/>
-        <w:tabs>
-          <w:tab w:val="left" w:pos="1540"/>
-        </w:tabs>
-      </w:pPr>
-    </w:p>
+    <w:p/>
     <w:p>
       <w:r>
         <w:t xml:space="preserve">The commands are placed inside a triangle, that wraps together the members of the </w:t>
@@ -8361,11 +8022,7 @@
         <w:t>aspect:</w:t>
       </w:r>
     </w:p>
-    <w:p>
-      <w:pPr>
-        <w:pStyle w:val="Spacing"/>
-      </w:pPr>
-    </w:p>
+    <w:p/>
     <w:p>
       <w:pPr>
         <w:ind w:left="852"/>
@@ -8457,11 +8114,7 @@
         <w:t>aspect only has one command:</w:t>
       </w:r>
     </w:p>
-    <w:p>
-      <w:pPr>
-        <w:pStyle w:val="Spacing"/>
-      </w:pPr>
-    </w:p>
+    <w:p/>
     <w:p>
       <w:pPr>
         <w:rPr>
@@ -8500,11 +8153,7 @@
         <w:t>aspect:</w:t>
       </w:r>
     </w:p>
-    <w:p>
-      <w:pPr>
-        <w:pStyle w:val="Spacing"/>
-      </w:pPr>
-    </w:p>
+    <w:p/>
     <w:p>
       <w:pPr>
         <w:ind w:left="852"/>
@@ -8587,11 +8236,7 @@
         <w:t>aspect is controlled through two commands:</w:t>
       </w:r>
     </w:p>
-    <w:p>
-      <w:pPr>
-        <w:pStyle w:val="Spacing"/>
-      </w:pPr>
-    </w:p>
+    <w:p/>
     <w:p>
       <w:pPr>
         <w:ind w:left="852"/>
@@ -8624,11 +8269,7 @@
         <w:t>Clone Set</w:t>
       </w:r>
     </w:p>
-    <w:p>
-      <w:pPr>
-        <w:pStyle w:val="Spacing"/>
-      </w:pPr>
-    </w:p>
+    <w:p/>
     <w:p>
       <w:r>
         <w:t xml:space="preserve">Both commands have a </w:t>
@@ -8644,11 +8285,7 @@
         <w:t>parameter to indicate the cloning depth.</w:t>
       </w:r>
     </w:p>
-    <w:p>
-      <w:pPr>
-        <w:pStyle w:val="Spacing"/>
-      </w:pPr>
-    </w:p>
+    <w:p/>
     <w:p>
       <w:r>
         <w:t xml:space="preserve">The commands are placed inside a triangle, that wraps together the members of the </w:t>
@@ -8664,11 +8301,7 @@
         <w:t>aspect:</w:t>
       </w:r>
     </w:p>
-    <w:p>
-      <w:pPr>
-        <w:pStyle w:val="Spacing"/>
-      </w:pPr>
-    </w:p>
+    <w:p/>
     <w:p>
       <w:pPr>
         <w:ind w:left="852"/>
@@ -8751,11 +8384,7 @@
         <w:t>aspect is controlled through two system commands:</w:t>
       </w:r>
     </w:p>
-    <w:p>
-      <w:pPr>
-        <w:pStyle w:val="Spacing"/>
-      </w:pPr>
-    </w:p>
+    <w:p/>
     <w:p>
       <w:pPr>
         <w:ind w:left="852"/>
@@ -8788,11 +8417,7 @@
         <w:t>Data Set</w:t>
       </w:r>
     </w:p>
-    <w:p>
-      <w:pPr>
-        <w:pStyle w:val="Spacing"/>
-      </w:pPr>
-    </w:p>
+    <w:p/>
     <w:p>
       <w:r>
         <w:t xml:space="preserve">The </w:t>
@@ -8821,11 +8446,7 @@
         <w:t>can not be called; they can only be access-controlled to control read-write access to the object and all the contents of the object.</w:t>
       </w:r>
     </w:p>
-    <w:p>
-      <w:pPr>
-        <w:pStyle w:val="Spacing"/>
-      </w:pPr>
-    </w:p>
+    <w:p/>
     <w:p>
       <w:r>
         <w:t xml:space="preserve">The commands are placed inside a triangle, that wraps together the members of the </w:t>
@@ -8841,11 +8462,7 @@
         <w:t>aspect:</w:t>
       </w:r>
     </w:p>
-    <w:p>
-      <w:pPr>
-        <w:pStyle w:val="Spacing"/>
-      </w:pPr>
-    </w:p>
+    <w:p/>
     <w:p>
       <w:pPr>
         <w:ind w:left="852"/>
@@ -8931,11 +8548,7 @@
         <w:t>looks like this:</w:t>
       </w:r>
     </w:p>
-    <w:p>
-      <w:pPr>
-        <w:pStyle w:val="Spacing"/>
-      </w:pPr>
-    </w:p>
+    <w:p/>
     <w:p>
       <w:pPr>
         <w:ind w:left="852"/>
@@ -9038,11 +8651,7 @@
         <w:t>are:</w:t>
       </w:r>
     </w:p>
-    <w:p>
-      <w:pPr>
-        <w:pStyle w:val="Spacing"/>
-      </w:pPr>
-    </w:p>
+    <w:p/>
     <w:p>
       <w:pPr>
         <w:ind w:left="852"/>
@@ -9136,11 +8745,7 @@
         <w:t>aspect is controlled through only one command:</w:t>
       </w:r>
     </w:p>
-    <w:p>
-      <w:pPr>
-        <w:pStyle w:val="Spacing"/>
-      </w:pPr>
-    </w:p>
+    <w:p/>
     <w:p>
       <w:pPr>
         <w:rPr>
@@ -9156,11 +8761,7 @@
         <w:t>Reference Get</w:t>
       </w:r>
     </w:p>
-    <w:p>
-      <w:pPr>
-        <w:pStyle w:val="Spacing"/>
-      </w:pPr>
-    </w:p>
+    <w:p/>
     <w:p>
       <w:r>
         <w:t xml:space="preserve">The </w:t>
@@ -9186,11 +8787,7 @@
         <w:t>aspect:</w:t>
       </w:r>
     </w:p>
-    <w:p>
-      <w:pPr>
-        <w:pStyle w:val="Spacing"/>
-      </w:pPr>
-    </w:p>
+    <w:p/>
     <w:p>
       <w:pPr>
         <w:ind w:left="852"/>
@@ -9283,11 +8880,7 @@
         <w:t>is controlled through several commands:</w:t>
       </w:r>
     </w:p>
-    <w:p>
-      <w:pPr>
-        <w:pStyle w:val="Spacing"/>
-      </w:pPr>
-    </w:p>
+    <w:p/>
     <w:p>
       <w:pPr>
         <w:ind w:left="852"/>
@@ -9336,11 +8929,7 @@
         <w:t xml:space="preserve">Use Reference As Object </w:t>
       </w:r>
     </w:p>
-    <w:p>
-      <w:pPr>
-        <w:pStyle w:val="Spacing"/>
-      </w:pPr>
-    </w:p>
+    <w:p/>
     <w:p>
       <w:r>
         <w:t xml:space="preserve">The commands are placed inside a triangle, that wraps together the members of the </w:t>
@@ -9356,11 +8945,7 @@
         <w:t>aspect:</w:t>
       </w:r>
     </w:p>
-    <w:p>
-      <w:pPr>
-        <w:pStyle w:val="Spacing"/>
-      </w:pPr>
-    </w:p>
+    <w:p/>
     <w:p>
       <w:pPr>
         <w:ind w:left="852"/>
@@ -9443,11 +9028,7 @@
         <w:t>aspect is controlled through two commands and an attribute:</w:t>
       </w:r>
     </w:p>
-    <w:p>
-      <w:pPr>
-        <w:pStyle w:val="Spacing"/>
-      </w:pPr>
-    </w:p>
+    <w:p/>
     <w:p>
       <w:pPr>
         <w:ind w:left="852"/>
@@ -9496,11 +9077,7 @@
         <w:t>Is Something</w:t>
       </w:r>
     </w:p>
-    <w:p>
-      <w:pPr>
-        <w:pStyle w:val="Spacing"/>
-      </w:pPr>
-    </w:p>
+    <w:p/>
     <w:p>
       <w:r>
         <w:t xml:space="preserve">The members are placed inside a triangle, that wraps together the members of the </w:t>
@@ -9516,11 +9093,7 @@
         <w:t xml:space="preserve"> aspect:</w:t>
       </w:r>
     </w:p>
-    <w:p>
-      <w:pPr>
-        <w:pStyle w:val="Spacing"/>
-      </w:pPr>
-    </w:p>
+    <w:p/>
     <w:p>
       <w:pPr>
         <w:ind w:left="852"/>
@@ -9631,11 +9204,7 @@
         <w:t>:</w:t>
       </w:r>
     </w:p>
-    <w:p>
-      <w:pPr>
-        <w:pStyle w:val="Spacing"/>
-      </w:pPr>
-    </w:p>
+    <w:p/>
     <w:p>
       <w:pPr>
         <w:ind w:left="852"/>
@@ -9684,11 +9253,7 @@
         <w:t>Use Reference As Class</w:t>
       </w:r>
     </w:p>
-    <w:p>
-      <w:pPr>
-        <w:pStyle w:val="Spacing"/>
-      </w:pPr>
-    </w:p>
+    <w:p/>
     <w:p>
       <w:r>
         <w:t xml:space="preserve">The commands are placed inside a triangle, that wraps together the members of the </w:t>
@@ -9704,11 +9269,7 @@
         <w:t>aspect:</w:t>
       </w:r>
     </w:p>
-    <w:p>
-      <w:pPr>
-        <w:pStyle w:val="Spacing"/>
-      </w:pPr>
-    </w:p>
+    <w:p/>
     <w:p>
       <w:pPr>
         <w:ind w:left="852"/>
@@ -9791,11 +9352,7 @@
         <w:t xml:space="preserve"> aspect is controlled through two commands:</w:t>
       </w:r>
     </w:p>
-    <w:p>
-      <w:pPr>
-        <w:pStyle w:val="Spacing"/>
-      </w:pPr>
-    </w:p>
+    <w:p/>
     <w:p>
       <w:pPr>
         <w:ind w:left="852"/>
@@ -9828,11 +9385,7 @@
         <w:t>Name Set</w:t>
       </w:r>
     </w:p>
-    <w:p>
-      <w:pPr>
-        <w:pStyle w:val="Spacing"/>
-      </w:pPr>
-    </w:p>
+    <w:p/>
     <w:p>
       <w:r>
         <w:t xml:space="preserve">The commands are placed inside a triangle, that wraps together the members of the </w:t>
@@ -9848,11 +9401,7 @@
         <w:t>aspect:</w:t>
       </w:r>
     </w:p>
-    <w:p>
-      <w:pPr>
-        <w:pStyle w:val="Spacing"/>
-      </w:pPr>
-    </w:p>
+    <w:p/>
     <w:p>
       <w:pPr>
         <w:ind w:left="852"/>
@@ -9935,11 +9484,7 @@
         <w:t xml:space="preserve"> looks like this:</w:t>
       </w:r>
     </w:p>
-    <w:p>
-      <w:pPr>
-        <w:pStyle w:val="Spacing"/>
-      </w:pPr>
-    </w:p>
+    <w:p/>
     <w:p>
       <w:pPr>
         <w:ind w:left="852"/>
@@ -10098,11 +9643,7 @@
         <w:t>.</w:t>
       </w:r>
     </w:p>
-    <w:p>
-      <w:pPr>
-        <w:pStyle w:val="Spacing"/>
-      </w:pPr>
-    </w:p>
+    <w:p/>
     <w:p>
       <w:r>
         <w:t xml:space="preserve">So the system interface of a </w:t>
@@ -10118,11 +9659,7 @@
         <w:t>looks like this:</w:t>
       </w:r>
     </w:p>
-    <w:p>
-      <w:pPr>
-        <w:pStyle w:val="Spacing"/>
-      </w:pPr>
-    </w:p>
+    <w:p/>
     <w:p>
       <w:pPr>
         <w:ind w:left="852"/>
@@ -10182,11 +9719,7 @@
         </w:drawing>
       </w:r>
     </w:p>
-    <w:p>
-      <w:pPr>
-        <w:pStyle w:val="Spacing"/>
-      </w:pPr>
-    </w:p>
+    <w:p/>
     <w:p>
       <w:pPr>
         <w:rPr>
@@ -10252,11 +9785,7 @@
         <w:t>are:</w:t>
       </w:r>
     </w:p>
-    <w:p>
-      <w:pPr>
-        <w:pStyle w:val="Spacing"/>
-      </w:pPr>
-    </w:p>
+    <w:p/>
     <w:p>
       <w:pPr>
         <w:ind w:left="852"/>
@@ -10368,11 +9897,7 @@
         <w:t>aspect.</w:t>
       </w:r>
     </w:p>
-    <w:p>
-      <w:pPr>
-        <w:pStyle w:val="Spacing"/>
-      </w:pPr>
-    </w:p>
+    <w:p/>
     <w:p>
       <w:r>
         <w:t xml:space="preserve">Only the </w:t>
@@ -10440,11 +9965,7 @@
         <w:t>is represented by:</w:t>
       </w:r>
     </w:p>
-    <w:p>
-      <w:pPr>
-        <w:pStyle w:val="Spacing"/>
-      </w:pPr>
-    </w:p>
+    <w:p/>
     <w:p>
       <w:pPr>
         <w:ind w:left="852"/>
@@ -10505,11 +10026,7 @@
         <w:t>it is part of.</w:t>
       </w:r>
     </w:p>
-    <w:p>
-      <w:pPr>
-        <w:pStyle w:val="Spacing"/>
-      </w:pPr>
-    </w:p>
+    <w:p/>
     <w:p>
       <w:r>
         <w:t xml:space="preserve">The members are placed inside an interface, that wraps together the members of the </w:t>
@@ -10525,11 +10042,7 @@
         <w:t xml:space="preserve"> aspect:</w:t>
       </w:r>
     </w:p>
-    <w:p>
-      <w:pPr>
-        <w:pStyle w:val="Spacing"/>
-      </w:pPr>
-    </w:p>
+    <w:p/>
     <w:p>
       <w:pPr>
         <w:ind w:left="852"/>
@@ -10632,11 +10145,7 @@
         <w:t xml:space="preserve"> also shows all the other aspects:</w:t>
       </w:r>
     </w:p>
-    <w:p>
-      <w:pPr>
-        <w:pStyle w:val="Spacing"/>
-      </w:pPr>
-    </w:p>
+    <w:p/>
     <w:p>
       <w:pPr>
         <w:ind w:left="852"/>
@@ -10748,11 +10257,7 @@
         <w:t>aspect.</w:t>
       </w:r>
     </w:p>
-    <w:p>
-      <w:pPr>
-        <w:pStyle w:val="Spacing"/>
-      </w:pPr>
-    </w:p>
+    <w:p/>
     <w:p>
       <w:pPr>
         <w:ind w:left="852"/>
@@ -10811,11 +10316,7 @@
         </w:drawing>
       </w:r>
     </w:p>
-    <w:p>
-      <w:pPr>
-        <w:pStyle w:val="Spacing"/>
-      </w:pPr>
-    </w:p>
+    <w:p/>
     <w:p>
       <w:r>
         <w:t xml:space="preserve">A </w:t>
@@ -10921,11 +10422,7 @@
         <w:t>aspect.</w:t>
       </w:r>
     </w:p>
-    <w:p>
-      <w:pPr>
-        <w:pStyle w:val="Spacing"/>
-      </w:pPr>
-    </w:p>
+    <w:p/>
     <w:p>
       <w:r>
         <w:t xml:space="preserve">How a </w:t>
@@ -10967,11 +10464,7 @@
         <w:t>An aspect is represented by a triangle containing system commands:</w:t>
       </w:r>
     </w:p>
-    <w:p>
-      <w:pPr>
-        <w:pStyle w:val="Spacing"/>
-      </w:pPr>
-    </w:p>
+    <w:p/>
     <w:p>
       <w:pPr>
         <w:ind w:left="852"/>
@@ -11030,11 +10523,7 @@
         </w:drawing>
       </w:r>
     </w:p>
-    <w:p>
-      <w:pPr>
-        <w:pStyle w:val="Spacing"/>
-      </w:pPr>
-    </w:p>
+    <w:p/>
     <w:p>
       <w:r>
         <w:t xml:space="preserve">It was a design choice to have system commands placed inside a triangle, that represents the aspect, because it does not always look best to explicitly qualify each </w:t>
@@ -11070,20 +10559,15 @@
         <w:t>command and not use something like:</w:t>
       </w:r>
     </w:p>
-    <w:p>
-      <w:pPr>
-        <w:pStyle w:val="Spacing"/>
-      </w:pPr>
-    </w:p>
-    <w:p>
-      <w:pPr>
-        <w:ind w:left="852"/>
-        <w:rPr>
-          <w:b/>
-          <w:bCs/>
-        </w:rPr>
-      </w:pPr>
-      <w:bookmarkStart w:id="0" w:name="_GoBack"/>
+    <w:p/>
+    <w:p>
+      <w:pPr>
+        <w:ind w:left="852"/>
+        <w:rPr>
+          <w:b/>
+          <w:bCs/>
+        </w:rPr>
+      </w:pPr>
       <w:r>
         <w:rPr>
           <w:b/>
@@ -11120,12 +10604,7 @@
         <w:t>Object . Use As Class</w:t>
       </w:r>
     </w:p>
-    <w:bookmarkEnd w:id="0"/>
-    <w:p>
-      <w:pPr>
-        <w:pStyle w:val="Spacing"/>
-      </w:pPr>
-    </w:p>
+    <w:p/>
     <w:p>
       <w:r>
         <w:t xml:space="preserve">That last one </w:t>
@@ -11170,11 +10649,7 @@
         <w:t>aspect.</w:t>
       </w:r>
     </w:p>
-    <w:p>
-      <w:pPr>
-        <w:pStyle w:val="Spacing"/>
-      </w:pPr>
-    </w:p>
+    <w:p/>
     <w:p>
       <w:r>
         <w:t>All-in-all: this is a design choice.</w:t>
@@ -11233,11 +10708,7 @@
         <w:t>?</w:t>
       </w:r>
     </w:p>
-    <w:p>
-      <w:pPr>
-        <w:pStyle w:val="Spacing"/>
-      </w:pPr>
-    </w:p>
+    <w:p/>
     <w:p>
       <w:pPr>
         <w:ind w:left="852"/>
@@ -11296,14 +10767,15 @@
         </w:drawing>
       </w:r>
     </w:p>
-    <w:p>
-      <w:pPr>
-        <w:pStyle w:val="Spacing"/>
-      </w:pPr>
-    </w:p>
-    <w:p>
-      <w:r>
-        <w:t xml:space="preserve">The solution for this problem is that you always deal with </w:t>
+    <w:p/>
+    <w:p>
+      <w:r>
+        <w:t>The solution for this pro</w:t>
+      </w:r>
+      <w:bookmarkStart w:id="0" w:name="_GoBack"/>
+      <w:bookmarkEnd w:id="0"/>
+      <w:r>
+        <w:t xml:space="preserve">blem is that you always deal with </w:t>
       </w:r>
       <w:r>
         <w:rPr>
@@ -11335,11 +10807,7 @@
         <w:t>, showing its system interface.</w:t>
       </w:r>
     </w:p>
-    <w:p>
-      <w:pPr>
-        <w:pStyle w:val="Spacing"/>
-      </w:pPr>
-    </w:p>
+    <w:p/>
     <w:p>
       <w:pPr>
         <w:ind w:left="852"/>
@@ -12794,7 +12262,7 @@
 </file>
 
 <file path=customXml/itemProps1.xml><?xml version="1.0" encoding="utf-8"?>
-<ds:datastoreItem xmlns:ds="http://schemas.openxmlformats.org/officeDocument/2006/customXml" ds:itemID="{7CE06B2C-A6D9-42A9-88BF-E9A8455DF7A1}">
+<ds:datastoreItem xmlns:ds="http://schemas.openxmlformats.org/officeDocument/2006/customXml" ds:itemID="{A3E7D60B-7141-4E1C-801C-6BB219793F9B}">
   <ds:schemaRefs>
     <ds:schemaRef ds:uri="http://schemas.openxmlformats.org/officeDocument/2006/bibliography"/>
   </ds:schemaRefs>

</xml_diff>

<commit_message>
Circle Language Spec: System Objects: Minor layout issue.
</commit_message>
<xml_diff>
--- a/1.1. Circle Language Spec/07. System Objects/1. System Objects.docx
+++ b/1.1. Circle Language Spec/07. System Objects/1. System Objects.docx
@@ -3124,6 +3124,8 @@
       <w:pPr>
         <w:pStyle w:val="Heading3"/>
       </w:pPr>
+      <w:bookmarkStart w:id="0" w:name="_GoBack"/>
+      <w:bookmarkEnd w:id="0"/>
       <w:r>
         <w:t>Object-Bound &amp; Reference Bound Aspects</w:t>
       </w:r>
@@ -3442,6 +3444,7 @@
     <w:p/>
     <w:p>
       <w:pPr>
+        <w:ind w:left="852"/>
         <w:rPr>
           <w:b/>
           <w:bCs/>
@@ -3763,21 +3766,12 @@
       <w:r>
         <w:t xml:space="preserve"> </w:t>
       </w:r>
-      <w:proofErr w:type="spellStart"/>
-      <w:r>
-        <w:rPr>
-          <w:b/>
-          <w:bCs/>
-        </w:rPr>
-        <w:t>Set</w:t>
-      </w:r>
-      <w:proofErr w:type="spellEnd"/>
-      <w:r>
-        <w:rPr>
-          <w:b/>
-          <w:bCs/>
-        </w:rPr>
-        <w:t xml:space="preserve"> Object to Other Related Item</w:t>
+      <w:r>
+        <w:rPr>
+          <w:b/>
+          <w:bCs/>
+        </w:rPr>
+        <w:t>Set Object to Other Related Item</w:t>
       </w:r>
     </w:p>
     <w:p>
@@ -3801,21 +3795,12 @@
       <w:r>
         <w:t xml:space="preserve"> </w:t>
       </w:r>
-      <w:proofErr w:type="spellStart"/>
-      <w:r>
-        <w:rPr>
-          <w:b/>
-          <w:bCs/>
-        </w:rPr>
-        <w:t>Set</w:t>
-      </w:r>
-      <w:proofErr w:type="spellEnd"/>
-      <w:r>
-        <w:rPr>
-          <w:b/>
-          <w:bCs/>
-        </w:rPr>
-        <w:t xml:space="preserve"> Object to Other Related List Item</w:t>
+      <w:r>
+        <w:rPr>
+          <w:b/>
+          <w:bCs/>
+        </w:rPr>
+        <w:t>Set Object to Other Related List Item</w:t>
       </w:r>
     </w:p>
     <w:p>
@@ -4556,21 +4541,12 @@
       <w:r>
         <w:t xml:space="preserve"> </w:t>
       </w:r>
-      <w:proofErr w:type="spellStart"/>
-      <w:r>
-        <w:rPr>
-          <w:b/>
-          <w:bCs/>
-        </w:rPr>
-        <w:t>Set</w:t>
-      </w:r>
-      <w:proofErr w:type="spellEnd"/>
-      <w:r>
-        <w:rPr>
-          <w:b/>
-          <w:bCs/>
-        </w:rPr>
-        <w:t xml:space="preserve"> Class to Other Related Item</w:t>
+      <w:r>
+        <w:rPr>
+          <w:b/>
+          <w:bCs/>
+        </w:rPr>
+        <w:t>Set Class to Other Related Item</w:t>
       </w:r>
     </w:p>
     <w:p>
@@ -4594,21 +4570,12 @@
       <w:r>
         <w:t xml:space="preserve"> </w:t>
       </w:r>
-      <w:proofErr w:type="spellStart"/>
-      <w:r>
-        <w:rPr>
-          <w:b/>
-          <w:bCs/>
-        </w:rPr>
-        <w:t>Set</w:t>
-      </w:r>
-      <w:proofErr w:type="spellEnd"/>
-      <w:r>
-        <w:rPr>
-          <w:b/>
-          <w:bCs/>
-        </w:rPr>
-        <w:t xml:space="preserve"> Class to Other Related List Item</w:t>
+      <w:r>
+        <w:rPr>
+          <w:b/>
+          <w:bCs/>
+        </w:rPr>
+        <w:t>Set Class to Other Related List Item</w:t>
       </w:r>
     </w:p>
     <w:p>
@@ -4730,23 +4697,7 @@
           <w:b/>
           <w:bCs/>
         </w:rPr>
-        <w:t xml:space="preserve"> </w:t>
-      </w:r>
-      <w:proofErr w:type="spellStart"/>
-      <w:r>
-        <w:rPr>
-          <w:b/>
-          <w:bCs/>
-        </w:rPr>
-        <w:t>Get</w:t>
-      </w:r>
-      <w:proofErr w:type="spellEnd"/>
-      <w:r>
-        <w:rPr>
-          <w:b/>
-          <w:bCs/>
-        </w:rPr>
-        <w:t xml:space="preserve"> Reference-Class which is Another Related Item</w:t>
+        <w:t xml:space="preserve"> Get Reference-Class which is Another Related Item</w:t>
       </w:r>
     </w:p>
     <w:p>
@@ -4776,23 +4727,7 @@
           <w:b/>
           <w:bCs/>
         </w:rPr>
-        <w:t xml:space="preserve"> </w:t>
-      </w:r>
-      <w:proofErr w:type="spellStart"/>
-      <w:r>
-        <w:rPr>
-          <w:b/>
-          <w:bCs/>
-        </w:rPr>
-        <w:t>Get</w:t>
-      </w:r>
-      <w:proofErr w:type="spellEnd"/>
-      <w:r>
-        <w:rPr>
-          <w:b/>
-          <w:bCs/>
-        </w:rPr>
-        <w:t xml:space="preserve"> Reference-Class which is Another Related List Item</w:t>
+        <w:t xml:space="preserve"> Get Reference-Class which is Another Related List Item</w:t>
       </w:r>
     </w:p>
     <w:p>
@@ -4830,23 +4765,7 @@
           <w:b/>
           <w:bCs/>
         </w:rPr>
-        <w:t xml:space="preserve"> </w:t>
-      </w:r>
-      <w:proofErr w:type="spellStart"/>
-      <w:r>
-        <w:rPr>
-          <w:b/>
-          <w:bCs/>
-        </w:rPr>
-        <w:t>Get</w:t>
-      </w:r>
-      <w:proofErr w:type="spellEnd"/>
-      <w:r>
-        <w:rPr>
-          <w:b/>
-          <w:bCs/>
-        </w:rPr>
-        <w:t xml:space="preserve"> Object-Class which is Another Related Item</w:t>
+        <w:t xml:space="preserve"> Get Object-Class which is Another Related Item</w:t>
       </w:r>
     </w:p>
     <w:p>
@@ -4876,23 +4795,7 @@
           <w:b/>
           <w:bCs/>
         </w:rPr>
-        <w:t xml:space="preserve"> </w:t>
-      </w:r>
-      <w:proofErr w:type="spellStart"/>
-      <w:r>
-        <w:rPr>
-          <w:b/>
-          <w:bCs/>
-        </w:rPr>
-        <w:t>Get</w:t>
-      </w:r>
-      <w:proofErr w:type="spellEnd"/>
-      <w:r>
-        <w:rPr>
-          <w:b/>
-          <w:bCs/>
-        </w:rPr>
-        <w:t xml:space="preserve"> Object-Class which is Another Related List Item</w:t>
+        <w:t xml:space="preserve"> Get Object-Class which is Another Related List Item</w:t>
       </w:r>
     </w:p>
     <w:p>
@@ -5444,21 +5347,12 @@
       <w:r>
         <w:t xml:space="preserve"> </w:t>
       </w:r>
-      <w:proofErr w:type="spellStart"/>
-      <w:r>
-        <w:rPr>
-          <w:b/>
-          <w:bCs/>
-        </w:rPr>
-        <w:t>Set</w:t>
-      </w:r>
-      <w:proofErr w:type="spellEnd"/>
-      <w:r>
-        <w:rPr>
-          <w:b/>
-          <w:bCs/>
-        </w:rPr>
-        <w:t xml:space="preserve"> Object to Other Related Item</w:t>
+      <w:r>
+        <w:rPr>
+          <w:b/>
+          <w:bCs/>
+        </w:rPr>
+        <w:t>Set Object to Other Related Item</w:t>
       </w:r>
     </w:p>
     <w:p>
@@ -5477,26 +5371,18 @@
         <w:t xml:space="preserve">Object Set </w:t>
       </w:r>
       <w:r>
+        <w:rPr>
+          <w:b/>
+          <w:bCs/>
+        </w:rPr>
         <w:sym w:font="Wingdings" w:char="F0E0"/>
       </w:r>
       <w:r>
-        <w:t xml:space="preserve"> </w:t>
-      </w:r>
-      <w:proofErr w:type="spellStart"/>
-      <w:r>
-        <w:rPr>
-          <w:b/>
-          <w:bCs/>
-        </w:rPr>
-        <w:t>Set</w:t>
-      </w:r>
-      <w:proofErr w:type="spellEnd"/>
-      <w:r>
-        <w:rPr>
-          <w:b/>
-          <w:bCs/>
-        </w:rPr>
-        <w:t xml:space="preserve"> Object to Other Related List Item</w:t>
+        <w:rPr>
+          <w:b/>
+          <w:bCs/>
+        </w:rPr>
+        <w:t xml:space="preserve"> Set Object to Other Related List Item</w:t>
       </w:r>
     </w:p>
     <w:p>
@@ -5524,31 +5410,27 @@
         <w:t xml:space="preserve">Object Get </w:t>
       </w:r>
       <w:r>
+        <w:rPr>
+          <w:b/>
+          <w:bCs/>
+        </w:rPr>
         <w:sym w:font="Wingdings" w:char="F0E0"/>
       </w:r>
       <w:r>
-        <w:t xml:space="preserve"> </w:t>
-      </w:r>
-      <w:proofErr w:type="spellStart"/>
-      <w:r>
-        <w:rPr>
-          <w:b/>
-          <w:bCs/>
-        </w:rPr>
-        <w:t>Get</w:t>
-      </w:r>
-      <w:proofErr w:type="spellEnd"/>
-      <w:r>
-        <w:rPr>
-          <w:b/>
-          <w:bCs/>
-        </w:rPr>
-        <w:t xml:space="preserve"> Object which is Another Related Item</w:t>
-      </w:r>
-    </w:p>
-    <w:p>
-      <w:pPr>
-        <w:ind w:left="852"/>
+        <w:rPr>
+          <w:b/>
+          <w:bCs/>
+        </w:rPr>
+        <w:t xml:space="preserve"> Get Object which is Another Related Item</w:t>
+      </w:r>
+    </w:p>
+    <w:p>
+      <w:pPr>
+        <w:ind w:left="852"/>
+        <w:rPr>
+          <w:b/>
+          <w:bCs/>
+        </w:rPr>
       </w:pPr>
       <w:r>
         <w:rPr>
@@ -5558,58 +5440,65 @@
         <w:t xml:space="preserve">Object Get </w:t>
       </w:r>
       <w:r>
+        <w:rPr>
+          <w:b/>
+          <w:bCs/>
+        </w:rPr>
         <w:sym w:font="Wingdings" w:char="F0E0"/>
       </w:r>
       <w:r>
-        <w:t xml:space="preserve"> </w:t>
-      </w:r>
-      <w:proofErr w:type="spellStart"/>
-      <w:r>
-        <w:t>Get</w:t>
-      </w:r>
-      <w:proofErr w:type="spellEnd"/>
-      <w:r>
-        <w:t xml:space="preserve"> Object which is Another Related List Item</w:t>
-      </w:r>
-    </w:p>
-    <w:p/>
-    <w:p>
-      <w:pPr>
-        <w:ind w:left="852"/>
-        <w:rPr>
-          <w:b/>
-          <w:bCs/>
-        </w:rPr>
-      </w:pPr>
-      <w:r>
+        <w:rPr>
+          <w:b/>
+          <w:bCs/>
+        </w:rPr>
+        <w:t xml:space="preserve"> Get Object which is Another Related List Item</w:t>
+      </w:r>
+    </w:p>
+    <w:p>
+      <w:pPr>
+        <w:rPr>
+          <w:b/>
+          <w:bCs/>
+        </w:rPr>
+      </w:pPr>
+    </w:p>
+    <w:p>
+      <w:pPr>
+        <w:ind w:left="852"/>
+        <w:rPr>
+          <w:b/>
+          <w:bCs/>
+        </w:rPr>
+      </w:pPr>
+      <w:r>
+        <w:rPr>
+          <w:b/>
+          <w:bCs/>
+        </w:rPr>
         <w:t xml:space="preserve">Class Set </w:t>
       </w:r>
       <w:r>
+        <w:rPr>
+          <w:b/>
+          <w:bCs/>
+        </w:rPr>
         <w:sym w:font="Wingdings" w:char="F0E0"/>
       </w:r>
       <w:r>
-        <w:t xml:space="preserve"> </w:t>
-      </w:r>
-      <w:proofErr w:type="spellStart"/>
-      <w:r>
-        <w:rPr>
-          <w:b/>
-          <w:bCs/>
-        </w:rPr>
-        <w:t>Set</w:t>
-      </w:r>
-      <w:proofErr w:type="spellEnd"/>
-      <w:r>
-        <w:rPr>
-          <w:b/>
-          <w:bCs/>
-        </w:rPr>
-        <w:t xml:space="preserve"> Class to Other Related Item</w:t>
-      </w:r>
-    </w:p>
-    <w:p>
-      <w:pPr>
-        <w:ind w:left="852"/>
+        <w:rPr>
+          <w:b/>
+          <w:bCs/>
+        </w:rPr>
+        <w:t xml:space="preserve"> Set Class to Other Related Item</w:t>
+      </w:r>
+    </w:p>
+    <w:p>
+      <w:pPr>
+        <w:ind w:left="852"/>
+        <w:rPr>
+          <w:b/>
+          <w:bCs/>
+        </w:rPr>
       </w:pPr>
       <w:r>
         <w:rPr>
@@ -5619,21 +5508,28 @@
         <w:t xml:space="preserve">Class Set </w:t>
       </w:r>
       <w:r>
+        <w:rPr>
+          <w:b/>
+          <w:bCs/>
+        </w:rPr>
         <w:sym w:font="Wingdings" w:char="F0E0"/>
       </w:r>
       <w:r>
-        <w:t xml:space="preserve"> </w:t>
-      </w:r>
-      <w:proofErr w:type="spellStart"/>
-      <w:r>
-        <w:t>Set</w:t>
-      </w:r>
-      <w:proofErr w:type="spellEnd"/>
-      <w:r>
-        <w:t xml:space="preserve"> Class to Other Related List Item</w:t>
-      </w:r>
-    </w:p>
-    <w:p/>
+        <w:rPr>
+          <w:b/>
+          <w:bCs/>
+        </w:rPr>
+        <w:t xml:space="preserve"> Set Class to Other Related List Item</w:t>
+      </w:r>
+    </w:p>
+    <w:p>
+      <w:pPr>
+        <w:rPr>
+          <w:b/>
+          <w:bCs/>
+        </w:rPr>
+      </w:pPr>
+    </w:p>
     <w:p>
       <w:pPr>
         <w:ind w:left="852"/>
@@ -5661,23 +5557,7 @@
           <w:b/>
           <w:bCs/>
         </w:rPr>
-        <w:t xml:space="preserve"> </w:t>
-      </w:r>
-      <w:proofErr w:type="spellStart"/>
-      <w:r>
-        <w:rPr>
-          <w:b/>
-          <w:bCs/>
-        </w:rPr>
-        <w:t>Get</w:t>
-      </w:r>
-      <w:proofErr w:type="spellEnd"/>
-      <w:r>
-        <w:rPr>
-          <w:b/>
-          <w:bCs/>
-        </w:rPr>
-        <w:t xml:space="preserve"> Reference-Class which is Another Related Item</w:t>
+        <w:t xml:space="preserve"> Get Reference-Class which is Another Related Item</w:t>
       </w:r>
     </w:p>
     <w:p>
@@ -5707,23 +5587,7 @@
           <w:b/>
           <w:bCs/>
         </w:rPr>
-        <w:t xml:space="preserve"> </w:t>
-      </w:r>
-      <w:proofErr w:type="spellStart"/>
-      <w:r>
-        <w:rPr>
-          <w:b/>
-          <w:bCs/>
-        </w:rPr>
-        <w:t>Get</w:t>
-      </w:r>
-      <w:proofErr w:type="spellEnd"/>
-      <w:r>
-        <w:rPr>
-          <w:b/>
-          <w:bCs/>
-        </w:rPr>
-        <w:t xml:space="preserve"> Reference-Class which is Another Related List Item</w:t>
+        <w:t xml:space="preserve"> Get Reference-Class which is Another Related List Item</w:t>
       </w:r>
     </w:p>
     <w:p/>
@@ -5754,23 +5618,7 @@
           <w:b/>
           <w:bCs/>
         </w:rPr>
-        <w:t xml:space="preserve"> </w:t>
-      </w:r>
-      <w:proofErr w:type="spellStart"/>
-      <w:r>
-        <w:rPr>
-          <w:b/>
-          <w:bCs/>
-        </w:rPr>
-        <w:t>Get</w:t>
-      </w:r>
-      <w:proofErr w:type="spellEnd"/>
-      <w:r>
-        <w:rPr>
-          <w:b/>
-          <w:bCs/>
-        </w:rPr>
-        <w:t xml:space="preserve"> Object-Class which is Another Related Item</w:t>
+        <w:t xml:space="preserve"> Get Object-Class which is Another Related Item</w:t>
       </w:r>
     </w:p>
     <w:p>
@@ -5800,23 +5648,7 @@
           <w:b/>
           <w:bCs/>
         </w:rPr>
-        <w:t xml:space="preserve"> </w:t>
-      </w:r>
-      <w:proofErr w:type="spellStart"/>
-      <w:r>
-        <w:rPr>
-          <w:b/>
-          <w:bCs/>
-        </w:rPr>
-        <w:t>Get</w:t>
-      </w:r>
-      <w:proofErr w:type="spellEnd"/>
-      <w:r>
-        <w:rPr>
-          <w:b/>
-          <w:bCs/>
-        </w:rPr>
-        <w:t xml:space="preserve"> Object-Class which is Another Related List Item</w:t>
+        <w:t xml:space="preserve"> Get Object-Class which is Another Related List Item</w:t>
       </w:r>
     </w:p>
     <w:p/>
@@ -10770,12 +10602,7 @@
     <w:p/>
     <w:p>
       <w:r>
-        <w:t>The solution for this pro</w:t>
-      </w:r>
-      <w:bookmarkStart w:id="0" w:name="_GoBack"/>
-      <w:bookmarkEnd w:id="0"/>
-      <w:r>
-        <w:t xml:space="preserve">blem is that you always deal with </w:t>
+        <w:t xml:space="preserve">The solution for this problem is that you always deal with </w:t>
       </w:r>
       <w:r>
         <w:rPr>
@@ -12262,7 +12089,7 @@
 </file>
 
 <file path=customXml/itemProps1.xml><?xml version="1.0" encoding="utf-8"?>
-<ds:datastoreItem xmlns:ds="http://schemas.openxmlformats.org/officeDocument/2006/customXml" ds:itemID="{A3E7D60B-7141-4E1C-801C-6BB219793F9B}">
+<ds:datastoreItem xmlns:ds="http://schemas.openxmlformats.org/officeDocument/2006/customXml" ds:itemID="{42124DCF-8A43-4100-9BC9-F2B2506A78EE}">
   <ds:schemaRefs>
     <ds:schemaRef ds:uri="http://schemas.openxmlformats.org/officeDocument/2006/bibliography"/>
   </ds:schemaRefs>

</xml_diff>

<commit_message>
Circle Language Spec: System Objects: Moved pointer-to-pointer issues to the Pointers chapter.
</commit_message>
<xml_diff>
--- a/1.1. Circle Language Spec/07. System Objects/1. System Objects.docx
+++ b/1.1. Circle Language Spec/07. System Objects/1. System Objects.docx
@@ -769,154 +769,6 @@
         <w:pStyle w:val="Heading4"/>
       </w:pPr>
       <w:r>
-        <w:t>Pointer-to-Pointer</w:t>
-      </w:r>
-    </w:p>
-    <w:p>
-      <w:pPr>
-        <w:ind w:left="852"/>
-      </w:pPr>
-      <w:r>
-        <w:t>A</w:t>
-      </w:r>
-      <w:r>
-        <w:t xml:space="preserve"> related item can also </w:t>
-      </w:r>
-      <w:r>
-        <w:t xml:space="preserve">wrap yet another </w:t>
-      </w:r>
-      <w:r>
-        <w:t>related i</w:t>
-      </w:r>
-      <w:r>
-        <w:t>tem</w:t>
-      </w:r>
-      <w:r>
-        <w:t>,</w:t>
-      </w:r>
-      <w:r>
-        <w:t xml:space="preserve"> contained by another parent</w:t>
-      </w:r>
-      <w:r>
-        <w:t xml:space="preserve"> object</w:t>
-      </w:r>
-      <w:r>
-        <w:t>.</w:t>
-      </w:r>
-    </w:p>
-    <w:p/>
-    <w:p>
-      <w:pPr>
-        <w:ind w:left="852"/>
-      </w:pPr>
-      <w:r>
-        <w:rPr>
-          <w:noProof/>
-        </w:rPr>
-        <w:drawing>
-          <wp:inline distT="0" distB="0" distL="0" distR="0">
-            <wp:extent cx="3054985" cy="1692910"/>
-            <wp:effectExtent l="0" t="0" r="0" b="0"/>
-            <wp:docPr id="6" name="Picture 6"/>
-            <wp:cNvGraphicFramePr>
-              <a:graphicFrameLocks xmlns:a="http://schemas.openxmlformats.org/drawingml/2006/main" noChangeAspect="1"/>
-            </wp:cNvGraphicFramePr>
-            <a:graphic xmlns:a="http://schemas.openxmlformats.org/drawingml/2006/main">
-              <a:graphicData uri="http://schemas.openxmlformats.org/drawingml/2006/picture">
-                <pic:pic xmlns:pic="http://schemas.openxmlformats.org/drawingml/2006/picture">
-                  <pic:nvPicPr>
-                    <pic:cNvPr id="0" name="Picture 6"/>
-                    <pic:cNvPicPr>
-                      <a:picLocks noChangeAspect="1" noChangeArrowheads="1"/>
-                    </pic:cNvPicPr>
-                  </pic:nvPicPr>
-                  <pic:blipFill>
-                    <a:blip r:embed="rId10">
-                      <a:lum bright="-18000"/>
-                      <a:extLst>
-                        <a:ext uri="{28A0092B-C50C-407E-A947-70E740481C1C}">
-                          <a14:useLocalDpi xmlns:a14="http://schemas.microsoft.com/office/drawing/2010/main" val="0"/>
-                        </a:ext>
-                      </a:extLst>
-                    </a:blip>
-                    <a:srcRect/>
-                    <a:stretch>
-                      <a:fillRect/>
-                    </a:stretch>
-                  </pic:blipFill>
-                  <pic:spPr bwMode="auto">
-                    <a:xfrm>
-                      <a:off x="0" y="0"/>
-                      <a:ext cx="3054985" cy="1692910"/>
-                    </a:xfrm>
-                    <a:prstGeom prst="rect">
-                      <a:avLst/>
-                    </a:prstGeom>
-                    <a:noFill/>
-                    <a:ln>
-                      <a:noFill/>
-                    </a:ln>
-                  </pic:spPr>
-                </pic:pic>
-              </a:graphicData>
-            </a:graphic>
-          </wp:inline>
-        </w:drawing>
-      </w:r>
-    </w:p>
-    <w:p/>
-    <w:p>
-      <w:pPr>
-        <w:ind w:left="852"/>
-      </w:pPr>
-      <w:r>
-        <w:t xml:space="preserve">In that case it is said to be a </w:t>
-      </w:r>
-      <w:r>
-        <w:rPr>
-          <w:i/>
-        </w:rPr>
-        <w:t>pointer-to-pointer</w:t>
-      </w:r>
-      <w:r>
-        <w:t>.</w:t>
-      </w:r>
-      <w:r>
-        <w:t xml:space="preserve"> </w:t>
-      </w:r>
-      <w:r>
-        <w:t xml:space="preserve">The use of pointers to pointers </w:t>
-      </w:r>
-      <w:r>
-        <w:t xml:space="preserve">makes you </w:t>
-      </w:r>
-      <w:r>
-        <w:t xml:space="preserve">able to </w:t>
-      </w:r>
-      <w:r>
-        <w:t xml:space="preserve">let something else determine </w:t>
-      </w:r>
-      <w:r>
-        <w:t>what is eventually targeted</w:t>
-      </w:r>
-      <w:r>
-        <w:t>.</w:t>
-      </w:r>
-    </w:p>
-    <w:p/>
-    <w:p>
-      <w:pPr>
-        <w:ind w:left="852"/>
-      </w:pPr>
-      <w:r>
-        <w:t>You never work with objects directly, so even though the diagram above looks like a pointer, it is really a pointer-to-pointer.</w:t>
-      </w:r>
-    </w:p>
-    <w:p>
-      <w:pPr>
-        <w:pStyle w:val="Heading4"/>
-      </w:pPr>
-      <w:r>
         <w:t xml:space="preserve">Related </w:t>
       </w:r>
       <w:r>
@@ -979,7 +831,7 @@
                     </pic:cNvPicPr>
                   </pic:nvPicPr>
                   <pic:blipFill>
-                    <a:blip r:embed="rId11">
+                    <a:blip r:embed="rId10">
                       <a:lum bright="-18000"/>
                       <a:extLst>
                         <a:ext uri="{28A0092B-C50C-407E-A947-70E740481C1C}">
@@ -1076,7 +928,7 @@
                     </pic:cNvPicPr>
                   </pic:nvPicPr>
                   <pic:blipFill>
-                    <a:blip r:embed="rId12" cstate="print">
+                    <a:blip r:embed="rId11" cstate="print">
                       <a:lum bright="-18000"/>
                       <a:extLst>
                         <a:ext uri="{28A0092B-C50C-407E-A947-70E740481C1C}">
@@ -1206,7 +1058,7 @@
                     </pic:cNvPicPr>
                   </pic:nvPicPr>
                   <pic:blipFill>
-                    <a:blip r:embed="rId13" cstate="print">
+                    <a:blip r:embed="rId12" cstate="print">
                       <a:lum bright="-18000"/>
                       <a:extLst>
                         <a:ext uri="{28A0092B-C50C-407E-A947-70E740481C1C}">
@@ -1331,7 +1183,7 @@
                     </pic:cNvPicPr>
                   </pic:nvPicPr>
                   <pic:blipFill>
-                    <a:blip r:embed="rId14">
+                    <a:blip r:embed="rId13">
                       <a:lum bright="-24000"/>
                       <a:extLst>
                         <a:ext uri="{28A0092B-C50C-407E-A947-70E740481C1C}">
@@ -1437,7 +1289,7 @@
                     </pic:cNvPicPr>
                   </pic:nvPicPr>
                   <pic:blipFill>
-                    <a:blip r:embed="rId15">
+                    <a:blip r:embed="rId14">
                       <a:extLst>
                         <a:ext uri="{28A0092B-C50C-407E-A947-70E740481C1C}">
                           <a14:useLocalDpi xmlns:a14="http://schemas.microsoft.com/office/drawing/2010/main" val="0"/>
@@ -1745,22 +1597,6 @@
           <w:b/>
           <w:bCs/>
         </w:rPr>
-        <w:t>Pointer-to-Pointer</w:t>
-      </w:r>
-    </w:p>
-    <w:p>
-      <w:pPr>
-        <w:ind w:left="1136"/>
-        <w:rPr>
-          <w:b/>
-          <w:bCs/>
-        </w:rPr>
-      </w:pPr>
-      <w:r>
-        <w:rPr>
-          <w:b/>
-          <w:bCs/>
-        </w:rPr>
         <w:t>Related List</w:t>
       </w:r>
     </w:p>
@@ -1924,7 +1760,7 @@
                     </pic:cNvPicPr>
                   </pic:nvPicPr>
                   <pic:blipFill>
-                    <a:blip r:embed="rId16">
+                    <a:blip r:embed="rId15">
                       <a:lum bright="-18000"/>
                       <a:extLst>
                         <a:ext uri="{28A0092B-C50C-407E-A947-70E740481C1C}">
@@ -2012,7 +1848,7 @@
                     </pic:cNvPicPr>
                   </pic:nvPicPr>
                   <pic:blipFill>
-                    <a:blip r:embed="rId17">
+                    <a:blip r:embed="rId16">
                       <a:lum bright="-18000"/>
                       <a:extLst>
                         <a:ext uri="{28A0092B-C50C-407E-A947-70E740481C1C}">
@@ -2128,7 +1964,7 @@
                     </pic:cNvPicPr>
                   </pic:nvPicPr>
                   <pic:blipFill>
-                    <a:blip r:embed="rId18">
+                    <a:blip r:embed="rId17">
                       <a:lum bright="-18000"/>
                       <a:extLst>
                         <a:ext uri="{28A0092B-C50C-407E-A947-70E740481C1C}">
@@ -2216,7 +2052,7 @@
                     </pic:cNvPicPr>
                   </pic:nvPicPr>
                   <pic:blipFill>
-                    <a:blip r:embed="rId19">
+                    <a:blip r:embed="rId18">
                       <a:lum bright="-18000"/>
                       <a:extLst>
                         <a:ext uri="{28A0092B-C50C-407E-A947-70E740481C1C}">
@@ -2304,7 +2140,7 @@
                     </pic:cNvPicPr>
                   </pic:nvPicPr>
                   <pic:blipFill>
-                    <a:blip r:embed="rId20">
+                    <a:blip r:embed="rId19">
                       <a:lum bright="-18000"/>
                       <a:extLst>
                         <a:ext uri="{28A0092B-C50C-407E-A947-70E740481C1C}">
@@ -2410,7 +2246,7 @@
                     </pic:cNvPicPr>
                   </pic:nvPicPr>
                   <pic:blipFill>
-                    <a:blip r:embed="rId21">
+                    <a:blip r:embed="rId20">
                       <a:lum bright="-18000"/>
                       <a:extLst>
                         <a:ext uri="{28A0092B-C50C-407E-A947-70E740481C1C}">
@@ -2498,7 +2334,7 @@
                     </pic:cNvPicPr>
                   </pic:nvPicPr>
                   <pic:blipFill>
-                    <a:blip r:embed="rId22">
+                    <a:blip r:embed="rId21">
                       <a:lum bright="-18000"/>
                       <a:extLst>
                         <a:ext uri="{28A0092B-C50C-407E-A947-70E740481C1C}">
@@ -2595,7 +2431,7 @@
                     </pic:cNvPicPr>
                   </pic:nvPicPr>
                   <pic:blipFill>
-                    <a:blip r:embed="rId23">
+                    <a:blip r:embed="rId22">
                       <a:lum bright="-18000"/>
                       <a:extLst>
                         <a:ext uri="{28A0092B-C50C-407E-A947-70E740481C1C}">
@@ -2706,7 +2542,7 @@
                     </pic:cNvPicPr>
                   </pic:nvPicPr>
                   <pic:blipFill>
-                    <a:blip r:embed="rId24">
+                    <a:blip r:embed="rId23">
                       <a:lum bright="-18000"/>
                       <a:extLst>
                         <a:ext uri="{28A0092B-C50C-407E-A947-70E740481C1C}">
@@ -2804,7 +2640,7 @@
                     </pic:cNvPicPr>
                   </pic:nvPicPr>
                   <pic:blipFill>
-                    <a:blip r:embed="rId25">
+                    <a:blip r:embed="rId24">
                       <a:lum bright="-24000"/>
                       <a:extLst>
                         <a:ext uri="{28A0092B-C50C-407E-A947-70E740481C1C}">
@@ -2842,750 +2678,824 @@
         <w:pStyle w:val="Heading4"/>
       </w:pPr>
       <w:r>
-        <w:t>Reference</w:t>
-      </w:r>
-    </w:p>
-    <w:p>
-      <w:pPr>
-        <w:pStyle w:val="StyleLeft2cm"/>
-        <w:ind w:left="852"/>
-      </w:pPr>
-      <w:r>
-        <w:t xml:space="preserve">Sometimes no aspect of a reference is called upon, but there is worked directly with the reference itself. That is not really an aspect, but in that case it is said you are calling upon the </w:t>
-      </w:r>
-      <w:r>
-        <w:rPr>
-          <w:b/>
-          <w:bCs/>
-        </w:rPr>
-        <w:t xml:space="preserve">Reference </w:t>
-      </w:r>
-      <w:r>
-        <w:t>aspect.</w:t>
-      </w:r>
-    </w:p>
-    <w:p/>
-    <w:p>
-      <w:pPr>
-        <w:pStyle w:val="StyleLeft2cm"/>
-        <w:ind w:left="852"/>
-      </w:pPr>
-      <w:r>
-        <w:rPr>
-          <w:noProof/>
-        </w:rPr>
-        <w:drawing>
-          <wp:inline distT="0" distB="0" distL="0" distR="0" wp14:anchorId="790BF527" wp14:editId="5AC8D82C">
-            <wp:extent cx="395605" cy="395605"/>
-            <wp:effectExtent l="0" t="0" r="0" b="0"/>
-            <wp:docPr id="22" name="Picture 22"/>
-            <wp:cNvGraphicFramePr>
-              <a:graphicFrameLocks xmlns:a="http://schemas.openxmlformats.org/drawingml/2006/main" noChangeAspect="1"/>
-            </wp:cNvGraphicFramePr>
-            <a:graphic xmlns:a="http://schemas.openxmlformats.org/drawingml/2006/main">
-              <a:graphicData uri="http://schemas.openxmlformats.org/drawingml/2006/picture">
-                <pic:pic xmlns:pic="http://schemas.openxmlformats.org/drawingml/2006/picture">
-                  <pic:nvPicPr>
-                    <pic:cNvPr id="0" name="Picture 11"/>
-                    <pic:cNvPicPr>
-                      <a:picLocks noChangeAspect="1" noChangeArrowheads="1"/>
-                    </pic:cNvPicPr>
-                  </pic:nvPicPr>
-                  <pic:blipFill>
-                    <a:blip r:embed="rId26">
-                      <a:extLst>
-                        <a:ext uri="{28A0092B-C50C-407E-A947-70E740481C1C}">
-                          <a14:useLocalDpi xmlns:a14="http://schemas.microsoft.com/office/drawing/2010/main" val="0"/>
-                        </a:ext>
-                      </a:extLst>
-                    </a:blip>
-                    <a:srcRect/>
-                    <a:stretch>
-                      <a:fillRect/>
-                    </a:stretch>
-                  </pic:blipFill>
-                  <pic:spPr bwMode="auto">
-                    <a:xfrm>
-                      <a:off x="0" y="0"/>
-                      <a:ext cx="395605" cy="395605"/>
-                    </a:xfrm>
-                    <a:prstGeom prst="rect">
-                      <a:avLst/>
-                    </a:prstGeom>
-                    <a:noFill/>
-                    <a:ln>
-                      <a:noFill/>
-                    </a:ln>
-                  </pic:spPr>
-                </pic:pic>
-              </a:graphicData>
-            </a:graphic>
-          </wp:inline>
-        </w:drawing>
+        <w:t>Summary</w:t>
+      </w:r>
+    </w:p>
+    <w:p>
+      <w:pPr>
+        <w:ind w:left="852"/>
+      </w:pPr>
+      <w:r>
+        <w:t>Here is the list of aspects again:</w:t>
+      </w:r>
+    </w:p>
+    <w:p/>
+    <w:p>
+      <w:pPr>
+        <w:ind w:left="1136"/>
+        <w:rPr>
+          <w:b/>
+          <w:bCs/>
+        </w:rPr>
+      </w:pPr>
+      <w:r>
+        <w:rPr>
+          <w:b/>
+          <w:bCs/>
+        </w:rPr>
+        <w:t>Object</w:t>
+      </w:r>
+    </w:p>
+    <w:p>
+      <w:pPr>
+        <w:ind w:left="1136"/>
+        <w:rPr>
+          <w:b/>
+          <w:bCs/>
+        </w:rPr>
+      </w:pPr>
+      <w:r>
+        <w:rPr>
+          <w:b/>
+          <w:bCs/>
+        </w:rPr>
+        <w:t>Class</w:t>
+      </w:r>
+    </w:p>
+    <w:p>
+      <w:pPr>
+        <w:ind w:left="1136"/>
+        <w:rPr>
+          <w:b/>
+          <w:bCs/>
+        </w:rPr>
+      </w:pPr>
+      <w:r>
+        <w:rPr>
+          <w:b/>
+          <w:bCs/>
+        </w:rPr>
+        <w:t>Interface</w:t>
+      </w:r>
+    </w:p>
+    <w:p>
+      <w:pPr>
+        <w:ind w:left="1136"/>
+        <w:rPr>
+          <w:b/>
+          <w:bCs/>
+        </w:rPr>
+      </w:pPr>
+      <w:r>
+        <w:rPr>
+          <w:b/>
+          <w:bCs/>
+        </w:rPr>
+        <w:t>Value</w:t>
+      </w:r>
+    </w:p>
+    <w:p>
+      <w:pPr>
+        <w:ind w:left="1136"/>
+        <w:rPr>
+          <w:b/>
+          <w:bCs/>
+        </w:rPr>
+      </w:pPr>
+      <w:r>
+        <w:rPr>
+          <w:b/>
+          <w:bCs/>
+        </w:rPr>
+        <w:t>Execute</w:t>
+      </w:r>
+    </w:p>
+    <w:p>
+      <w:pPr>
+        <w:ind w:left="1136"/>
+        <w:rPr>
+          <w:b/>
+          <w:bCs/>
+        </w:rPr>
+      </w:pPr>
+      <w:r>
+        <w:rPr>
+          <w:b/>
+          <w:bCs/>
+        </w:rPr>
+        <w:t>List</w:t>
+      </w:r>
+    </w:p>
+    <w:p>
+      <w:pPr>
+        <w:ind w:left="1136"/>
+        <w:rPr>
+          <w:b/>
+          <w:bCs/>
+        </w:rPr>
+      </w:pPr>
+      <w:r>
+        <w:rPr>
+          <w:b/>
+          <w:bCs/>
+        </w:rPr>
+        <w:t>Name</w:t>
+      </w:r>
+    </w:p>
+    <w:p>
+      <w:pPr>
+        <w:ind w:left="1136"/>
+        <w:rPr>
+          <w:b/>
+          <w:bCs/>
+        </w:rPr>
+      </w:pPr>
+      <w:r>
+        <w:rPr>
+          <w:b/>
+          <w:bCs/>
+        </w:rPr>
+        <w:t>Exist</w:t>
+      </w:r>
+      <w:r>
+        <w:rPr>
+          <w:b/>
+          <w:bCs/>
+        </w:rPr>
+        <w:t>e</w:t>
+      </w:r>
+      <w:r>
+        <w:rPr>
+          <w:b/>
+          <w:bCs/>
+        </w:rPr>
+        <w:t>nce</w:t>
+      </w:r>
+    </w:p>
+    <w:p>
+      <w:pPr>
+        <w:ind w:left="1136"/>
+        <w:rPr>
+          <w:b/>
+          <w:bCs/>
+        </w:rPr>
+      </w:pPr>
+      <w:r>
+        <w:rPr>
+          <w:b/>
+          <w:bCs/>
+        </w:rPr>
+        <w:t>Data</w:t>
+      </w:r>
+    </w:p>
+    <w:p>
+      <w:pPr>
+        <w:ind w:left="1136"/>
+        <w:rPr>
+          <w:b/>
+          <w:bCs/>
+        </w:rPr>
+      </w:pPr>
+      <w:r>
+        <w:rPr>
+          <w:b/>
+          <w:bCs/>
+        </w:rPr>
+        <w:t>Clone</w:t>
+      </w:r>
+    </w:p>
+    <w:p>
+      <w:pPr>
+        <w:pStyle w:val="Heading3"/>
+      </w:pPr>
+      <w:bookmarkStart w:id="0" w:name="_Hlk44168073"/>
+      <w:r>
+        <w:t>Object-Bound &amp; Reference Bound Aspects</w:t>
+      </w:r>
+    </w:p>
+    <w:bookmarkEnd w:id="0"/>
+    <w:p>
+      <w:r>
+        <w:t>When controlling system aspects, it is important to realize that some aspects are bound to an object, while other aspects are bound to a reference.</w:t>
+      </w:r>
+    </w:p>
+    <w:p/>
+    <w:p>
+      <w:r>
+        <w:t xml:space="preserve">Object-bound aspects are controlled by an object. The object also controls its sub-objects’ reference-bound aspects. Therefore </w:t>
+      </w:r>
+      <w:r>
+        <w:rPr>
+          <w:i/>
+        </w:rPr>
+        <w:t xml:space="preserve">reference-bound </w:t>
+      </w:r>
+      <w:r>
+        <w:t xml:space="preserve">aspects can also be called </w:t>
+      </w:r>
+      <w:r>
+        <w:rPr>
+          <w:i/>
+        </w:rPr>
+        <w:t>sub-object-bound</w:t>
+      </w:r>
+      <w:r>
+        <w:rPr>
+          <w:i/>
+        </w:rPr>
+        <w:t xml:space="preserve"> </w:t>
+      </w:r>
+      <w:r>
+        <w:t>aspects</w:t>
+      </w:r>
+      <w:r>
+        <w:t>.</w:t>
+      </w:r>
+    </w:p>
+    <w:p/>
+    <w:p>
+      <w:r>
+        <w:t>The following aspects are object-bound:</w:t>
+      </w:r>
+    </w:p>
+    <w:p/>
+    <w:p>
+      <w:pPr>
+        <w:ind w:left="852"/>
+      </w:pPr>
+      <w:r>
+        <w:rPr>
+          <w:b/>
+          <w:bCs/>
+        </w:rPr>
+        <w:t>Value</w:t>
+      </w:r>
+    </w:p>
+    <w:p>
+      <w:pPr>
+        <w:ind w:left="852"/>
+      </w:pPr>
+      <w:r>
+        <w:rPr>
+          <w:b/>
+          <w:bCs/>
+        </w:rPr>
+        <w:t>Class</w:t>
+      </w:r>
+    </w:p>
+    <w:p>
+      <w:pPr>
+        <w:ind w:left="852"/>
+      </w:pPr>
+      <w:r>
+        <w:rPr>
+          <w:b/>
+          <w:bCs/>
+        </w:rPr>
+        <w:t>Execute</w:t>
+      </w:r>
+    </w:p>
+    <w:p>
+      <w:pPr>
+        <w:ind w:left="852"/>
+      </w:pPr>
+      <w:r>
+        <w:rPr>
+          <w:b/>
+          <w:bCs/>
+        </w:rPr>
+        <w:t>Clone</w:t>
+      </w:r>
+    </w:p>
+    <w:p>
+      <w:pPr>
+        <w:ind w:left="852"/>
+        <w:rPr>
+          <w:b/>
+          <w:bCs/>
+        </w:rPr>
+      </w:pPr>
+      <w:r>
+        <w:rPr>
+          <w:b/>
+          <w:bCs/>
+        </w:rPr>
+        <w:t>Data</w:t>
+      </w:r>
+    </w:p>
+    <w:p>
+      <w:pPr>
+        <w:ind w:left="852"/>
+        <w:rPr>
+          <w:b/>
+          <w:bCs/>
+        </w:rPr>
+      </w:pPr>
+      <w:r>
+        <w:rPr>
+          <w:b/>
+          <w:bCs/>
+        </w:rPr>
+        <w:t>List</w:t>
+      </w:r>
+    </w:p>
+    <w:p/>
+    <w:p>
+      <w:r>
+        <w:t xml:space="preserve">The following aspects are reference-bound (or </w:t>
+      </w:r>
+      <w:r>
+        <w:rPr>
+          <w:i/>
+        </w:rPr>
+        <w:t>sub-object-bound</w:t>
+      </w:r>
+      <w:r>
+        <w:t>):</w:t>
+      </w:r>
+    </w:p>
+    <w:p/>
+    <w:p>
+      <w:pPr>
+        <w:ind w:left="852"/>
+      </w:pPr>
+      <w:r>
+        <w:rPr>
+          <w:b/>
+          <w:bCs/>
+        </w:rPr>
+        <w:t>Object</w:t>
+      </w:r>
+    </w:p>
+    <w:p>
+      <w:pPr>
+        <w:ind w:left="852"/>
+      </w:pPr>
+      <w:r>
+        <w:rPr>
+          <w:b/>
+          <w:bCs/>
+        </w:rPr>
+        <w:t>Existence</w:t>
+      </w:r>
+    </w:p>
+    <w:p>
+      <w:pPr>
+        <w:ind w:left="852"/>
+        <w:rPr>
+          <w:b/>
+          <w:bCs/>
+        </w:rPr>
+      </w:pPr>
+      <w:r>
+        <w:rPr>
+          <w:b/>
+          <w:bCs/>
+        </w:rPr>
+        <w:t>Class</w:t>
+      </w:r>
+    </w:p>
+    <w:p>
+      <w:pPr>
+        <w:ind w:left="852"/>
+        <w:rPr>
+          <w:b/>
+          <w:bCs/>
+        </w:rPr>
+      </w:pPr>
+      <w:r>
+        <w:rPr>
+          <w:b/>
+          <w:bCs/>
+        </w:rPr>
+        <w:t>Name</w:t>
+      </w:r>
+    </w:p>
+    <w:p/>
+    <w:p>
+      <w:r>
+        <w:t xml:space="preserve">The </w:t>
+      </w:r>
+      <w:r>
+        <w:rPr>
+          <w:b/>
+          <w:bCs/>
+        </w:rPr>
+        <w:t xml:space="preserve">Class </w:t>
+      </w:r>
+      <w:r>
+        <w:t>aspect</w:t>
+      </w:r>
+      <w:r>
+        <w:t xml:space="preserve"> is both object-bound as well as reference-bound.</w:t>
+      </w:r>
+    </w:p>
+    <w:p/>
+    <w:p>
+      <w:r>
+        <w:t>Understanding that some aspects are object-bound is important, for instance because it makes sure that object-bound aspects are protected by the object and not all of a sudden become unprotected through another reference.</w:t>
+      </w:r>
+    </w:p>
+    <w:p/>
+    <w:p>
+      <w:r>
+        <w:t>An object controls its object-bound aspects as well as its sub-objects’ reference-bound aspects.</w:t>
+      </w:r>
+    </w:p>
+    <w:p>
+      <w:pPr>
+        <w:pStyle w:val="Heading3"/>
+      </w:pPr>
+      <w:bookmarkStart w:id="1" w:name="_Hlk44168150"/>
+      <w:r>
+        <w:t>System Commands</w:t>
+      </w:r>
+    </w:p>
+    <w:bookmarkEnd w:id="1"/>
+    <w:p>
+      <w:r>
+        <w:t xml:space="preserve">System </w:t>
+      </w:r>
+      <w:r>
+        <w:rPr>
+          <w:i/>
+        </w:rPr>
+        <w:t>commands</w:t>
+      </w:r>
+      <w:r>
+        <w:t xml:space="preserve"> are the commands of system objects, through which aspects of objects are controlled.</w:t>
+      </w:r>
+    </w:p>
+    <w:p/>
+    <w:p>
+      <w:r>
+        <w:t xml:space="preserve">Most aspects have a </w:t>
+      </w:r>
+      <w:r>
+        <w:rPr>
+          <w:b/>
+          <w:bCs/>
+        </w:rPr>
+        <w:t xml:space="preserve">Get </w:t>
+      </w:r>
+      <w:r>
+        <w:t xml:space="preserve">and a </w:t>
+      </w:r>
+      <w:r>
+        <w:rPr>
+          <w:b/>
+          <w:bCs/>
+        </w:rPr>
+        <w:t xml:space="preserve">Set </w:t>
+      </w:r>
+      <w:r>
+        <w:t>command, but each aspect is controlled in a different way.</w:t>
       </w:r>
     </w:p>
     <w:p>
       <w:pPr>
         <w:pStyle w:val="Heading4"/>
       </w:pPr>
-      <w:r>
-        <w:t>Summary</w:t>
-      </w:r>
-    </w:p>
-    <w:p>
-      <w:pPr>
-        <w:ind w:left="852"/>
-      </w:pPr>
-      <w:r>
-        <w:t>Here is the list of aspects again:</w:t>
-      </w:r>
-    </w:p>
-    <w:p/>
-    <w:p>
-      <w:pPr>
-        <w:ind w:left="1136"/>
-        <w:rPr>
-          <w:b/>
-          <w:bCs/>
-        </w:rPr>
-      </w:pPr>
-      <w:r>
-        <w:rPr>
-          <w:b/>
-          <w:bCs/>
-        </w:rPr>
-        <w:t>Object</w:t>
-      </w:r>
-    </w:p>
-    <w:p>
-      <w:pPr>
-        <w:ind w:left="1136"/>
-        <w:rPr>
-          <w:b/>
-          <w:bCs/>
-        </w:rPr>
-      </w:pPr>
-      <w:r>
-        <w:rPr>
-          <w:b/>
-          <w:bCs/>
-        </w:rPr>
-        <w:t>Class</w:t>
-      </w:r>
-    </w:p>
-    <w:p>
-      <w:pPr>
-        <w:ind w:left="1136"/>
-        <w:rPr>
-          <w:b/>
-          <w:bCs/>
-        </w:rPr>
-      </w:pPr>
-      <w:r>
-        <w:rPr>
-          <w:b/>
-          <w:bCs/>
-        </w:rPr>
-        <w:t>Interface</w:t>
-      </w:r>
-    </w:p>
-    <w:p>
-      <w:pPr>
-        <w:ind w:left="1136"/>
-        <w:rPr>
-          <w:b/>
-          <w:bCs/>
-        </w:rPr>
-      </w:pPr>
-      <w:r>
-        <w:rPr>
-          <w:b/>
-          <w:bCs/>
-        </w:rPr>
-        <w:t>Value</w:t>
-      </w:r>
-    </w:p>
-    <w:p>
-      <w:pPr>
-        <w:ind w:left="1136"/>
-        <w:rPr>
-          <w:b/>
-          <w:bCs/>
-        </w:rPr>
-      </w:pPr>
-      <w:r>
-        <w:rPr>
-          <w:b/>
-          <w:bCs/>
-        </w:rPr>
-        <w:t>Execute</w:t>
-      </w:r>
-    </w:p>
-    <w:p>
-      <w:pPr>
-        <w:ind w:left="1136"/>
-        <w:rPr>
-          <w:b/>
-          <w:bCs/>
-        </w:rPr>
-      </w:pPr>
-      <w:r>
-        <w:rPr>
-          <w:b/>
-          <w:bCs/>
-        </w:rPr>
-        <w:t>List</w:t>
-      </w:r>
-    </w:p>
-    <w:p>
-      <w:pPr>
-        <w:ind w:left="1136"/>
-        <w:rPr>
-          <w:b/>
-          <w:bCs/>
-        </w:rPr>
-      </w:pPr>
-      <w:r>
-        <w:rPr>
-          <w:b/>
-          <w:bCs/>
-        </w:rPr>
-        <w:t>Name</w:t>
-      </w:r>
-    </w:p>
-    <w:p>
-      <w:pPr>
-        <w:ind w:left="1136"/>
-        <w:rPr>
-          <w:b/>
-          <w:bCs/>
-        </w:rPr>
-      </w:pPr>
-      <w:proofErr w:type="spellStart"/>
-      <w:r>
-        <w:rPr>
-          <w:b/>
-          <w:bCs/>
-        </w:rPr>
-        <w:t>Existance</w:t>
-      </w:r>
-      <w:proofErr w:type="spellEnd"/>
-    </w:p>
-    <w:p>
-      <w:pPr>
-        <w:ind w:left="1136"/>
-        <w:rPr>
-          <w:b/>
-          <w:bCs/>
-        </w:rPr>
-      </w:pPr>
-      <w:r>
-        <w:rPr>
-          <w:b/>
-          <w:bCs/>
-        </w:rPr>
-        <w:t>Data</w:t>
-      </w:r>
-    </w:p>
-    <w:p>
-      <w:pPr>
-        <w:ind w:left="1136"/>
-        <w:rPr>
-          <w:b/>
-          <w:bCs/>
-        </w:rPr>
-      </w:pPr>
-      <w:r>
-        <w:rPr>
-          <w:b/>
-          <w:bCs/>
-        </w:rPr>
-        <w:t>Clone</w:t>
-      </w:r>
-    </w:p>
-    <w:p>
-      <w:pPr>
-        <w:ind w:left="1136"/>
-        <w:rPr>
-          <w:b/>
-          <w:bCs/>
+      <w:bookmarkStart w:id="2" w:name="_Hlk44168214"/>
+      <w:r>
+        <w:t>System Commands for the Object Aspect</w:t>
+      </w:r>
+    </w:p>
+    <w:bookmarkEnd w:id="2"/>
+    <w:p>
+      <w:r>
+        <w:t xml:space="preserve">The main two system commands for the </w:t>
+      </w:r>
+      <w:r>
+        <w:rPr>
+          <w:b/>
+          <w:bCs/>
+        </w:rPr>
+        <w:t xml:space="preserve">Object </w:t>
+      </w:r>
+      <w:r>
+        <w:t>aspect are:</w:t>
+      </w:r>
+    </w:p>
+    <w:p>
+      <w:pPr>
+        <w:rPr>
+          <w:sz w:val="12"/>
+        </w:rPr>
+      </w:pPr>
+    </w:p>
+    <w:p>
+      <w:pPr>
+        <w:ind w:left="852"/>
+        <w:rPr>
+          <w:b/>
+          <w:bCs/>
+        </w:rPr>
+      </w:pPr>
+      <w:r>
+        <w:rPr>
+          <w:b/>
+          <w:bCs/>
+        </w:rPr>
+        <w:t>Object Get</w:t>
+      </w:r>
+    </w:p>
+    <w:p>
+      <w:pPr>
+        <w:ind w:left="852"/>
+        <w:rPr>
+          <w:b/>
+          <w:bCs/>
+        </w:rPr>
+      </w:pPr>
+      <w:r>
+        <w:rPr>
+          <w:b/>
+          <w:bCs/>
+        </w:rPr>
+        <w:t>Object Set</w:t>
+      </w:r>
+    </w:p>
+    <w:p>
+      <w:pPr>
+        <w:rPr>
+          <w:sz w:val="12"/>
+        </w:rPr>
+      </w:pPr>
+    </w:p>
+    <w:p>
+      <w:r>
+        <w:rPr>
+          <w:b/>
+          <w:bCs/>
+        </w:rPr>
+        <w:t xml:space="preserve">Object Get </w:t>
+      </w:r>
+      <w:r>
+        <w:t>retrieves the targeted object of a reference.</w:t>
+      </w:r>
+    </w:p>
+    <w:p>
+      <w:r>
+        <w:rPr>
+          <w:b/>
+          <w:bCs/>
+        </w:rPr>
+        <w:t xml:space="preserve">Object Set </w:t>
+      </w:r>
+      <w:r>
+        <w:t>changes an object reference target.</w:t>
+      </w:r>
+    </w:p>
+    <w:p>
+      <w:pPr>
+        <w:pStyle w:val="Heading4"/>
+      </w:pPr>
+      <w:bookmarkStart w:id="3" w:name="_GoBack"/>
+      <w:bookmarkEnd w:id="3"/>
+      <w:r>
+        <w:t>System Commands for the Class Aspect</w:t>
+      </w:r>
+    </w:p>
+    <w:p>
+      <w:r>
+        <w:t xml:space="preserve">The main system commands to control the </w:t>
+      </w:r>
+      <w:r>
+        <w:rPr>
+          <w:b/>
+          <w:bCs/>
+        </w:rPr>
+        <w:t xml:space="preserve">Class </w:t>
+      </w:r>
+      <w:r>
+        <w:t>aspect are:</w:t>
+      </w:r>
+    </w:p>
+    <w:p>
+      <w:pPr>
+        <w:rPr>
+          <w:sz w:val="12"/>
+        </w:rPr>
+      </w:pPr>
+    </w:p>
+    <w:p>
+      <w:pPr>
+        <w:ind w:left="852"/>
+        <w:rPr>
+          <w:b/>
+          <w:bCs/>
+        </w:rPr>
+      </w:pPr>
+      <w:r>
+        <w:rPr>
+          <w:b/>
+          <w:bCs/>
+        </w:rPr>
+        <w:t>Use As Class</w:t>
+      </w:r>
+    </w:p>
+    <w:p>
+      <w:pPr>
+        <w:ind w:left="852"/>
+        <w:rPr>
+          <w:b/>
+          <w:bCs/>
+        </w:rPr>
+      </w:pPr>
+      <w:r>
+        <w:rPr>
+          <w:b/>
+          <w:bCs/>
+        </w:rPr>
+        <w:t>Class Set</w:t>
+      </w:r>
+    </w:p>
+    <w:p>
+      <w:pPr>
+        <w:ind w:left="852"/>
+        <w:rPr>
+          <w:b/>
+          <w:bCs/>
+        </w:rPr>
+      </w:pPr>
+      <w:r>
+        <w:rPr>
+          <w:b/>
+          <w:bCs/>
+        </w:rPr>
+        <w:t>Reference-Class Get</w:t>
+      </w:r>
+    </w:p>
+    <w:p>
+      <w:pPr>
+        <w:ind w:left="852"/>
+        <w:rPr>
+          <w:b/>
+          <w:bCs/>
+        </w:rPr>
+      </w:pPr>
+      <w:r>
+        <w:rPr>
+          <w:b/>
+          <w:bCs/>
+        </w:rPr>
+        <w:t>Object-Class Get</w:t>
+      </w:r>
+    </w:p>
+    <w:p>
+      <w:pPr>
+        <w:rPr>
+          <w:sz w:val="12"/>
+        </w:rPr>
+      </w:pPr>
+    </w:p>
+    <w:p>
+      <w:r>
+        <w:rPr>
+          <w:b/>
+          <w:bCs/>
+        </w:rPr>
+        <w:t xml:space="preserve">Use As Class </w:t>
+      </w:r>
+      <w:r>
+        <w:t xml:space="preserve">is like </w:t>
+      </w:r>
+      <w:r>
+        <w:rPr>
+          <w:b/>
+          <w:bCs/>
+        </w:rPr>
+        <w:t>Object Get</w:t>
+      </w:r>
+      <w:r>
+        <w:t>, but then for the purpose of using that object as the class of another object. This is common usage of the class aspect. It also makes you able to separately access control whether an object can be used as a class.</w:t>
+      </w:r>
+    </w:p>
+    <w:p>
+      <w:pPr>
+        <w:rPr>
+          <w:sz w:val="12"/>
+        </w:rPr>
+      </w:pPr>
+    </w:p>
+    <w:p>
+      <w:r>
+        <w:t xml:space="preserve">The </w:t>
+      </w:r>
+      <w:r>
+        <w:rPr>
+          <w:b/>
+          <w:bCs/>
+        </w:rPr>
+        <w:t xml:space="preserve">Class Set </w:t>
+      </w:r>
+      <w:r>
+        <w:t xml:space="preserve">command is executed on an object reference. The reference can then only point to objects of that class. </w:t>
+      </w:r>
+      <w:r>
+        <w:rPr>
+          <w:b/>
+          <w:bCs/>
+        </w:rPr>
+        <w:t xml:space="preserve">Class Set </w:t>
+      </w:r>
+      <w:r>
+        <w:t>applies only to references, and not to objects, because the class of an object is only set upon creation.</w:t>
+      </w:r>
+    </w:p>
+    <w:p>
+      <w:pPr>
+        <w:rPr>
+          <w:sz w:val="12"/>
+        </w:rPr>
+      </w:pPr>
+    </w:p>
+    <w:p>
+      <w:r>
+        <w:t xml:space="preserve">The commands </w:t>
+      </w:r>
+      <w:r>
+        <w:rPr>
+          <w:b/>
+          <w:bCs/>
+        </w:rPr>
+        <w:t>Reference-Class Get</w:t>
+      </w:r>
+      <w:r>
+        <w:t xml:space="preserve"> and </w:t>
+      </w:r>
+      <w:r>
+        <w:rPr>
+          <w:b/>
+          <w:bCs/>
+        </w:rPr>
+        <w:t>Object-Class Get</w:t>
+      </w:r>
+      <w:r>
+        <w:t xml:space="preserve"> get</w:t>
+      </w:r>
+      <w:r>
+        <w:rPr>
+          <w:b/>
+          <w:bCs/>
+        </w:rPr>
+        <w:t xml:space="preserve"> </w:t>
+      </w:r>
+      <w:r>
+        <w:t xml:space="preserve">the class object that is associated with a reference or object. Those commands are actually less commonly used. </w:t>
+      </w:r>
+    </w:p>
+    <w:p>
+      <w:pPr>
+        <w:pStyle w:val="Heading5"/>
+      </w:pPr>
+      <w:r>
+        <w:t>Class is both Object-Bound and Reference-Bound</w:t>
+      </w:r>
+    </w:p>
+    <w:p>
+      <w:r>
+        <w:t xml:space="preserve">The </w:t>
+      </w:r>
+      <w:r>
+        <w:rPr>
+          <w:b/>
+          <w:bCs/>
+        </w:rPr>
+        <w:t xml:space="preserve">Class </w:t>
+      </w:r>
+      <w:r>
+        <w:t xml:space="preserve">aspect applies to both objects and references, but differently. An object has a certain class, which is fixed upon creation of the object and throughout its lifetime. A reference also has a class, defining which class of object you can assign to the reference. The class of an </w:t>
+      </w:r>
+      <w:r>
+        <w:rPr>
           <w:i/>
         </w:rPr>
-      </w:pPr>
-      <w:r>
-        <w:rPr>
-          <w:b/>
-          <w:bCs/>
-        </w:rPr>
-        <w:t>Reference</w:t>
-      </w:r>
-    </w:p>
-    <w:p>
-      <w:pPr>
-        <w:pStyle w:val="Heading3"/>
-      </w:pPr>
-      <w:bookmarkStart w:id="0" w:name="_GoBack"/>
-      <w:bookmarkEnd w:id="0"/>
-      <w:r>
-        <w:t>Object-Bound &amp; Reference Bound Aspects</w:t>
-      </w:r>
-    </w:p>
-    <w:p>
-      <w:r>
-        <w:t>When controlling system aspects, it is important to realize that some aspects are bound to an object, while other aspects are bound to a reference.</w:t>
-      </w:r>
-    </w:p>
-    <w:p/>
-    <w:p>
-      <w:r>
-        <w:t xml:space="preserve">Object-bound aspects are controlled by an object. The object also controls its sub-objects’ reference-bound aspects. Therefore </w:t>
-      </w:r>
-      <w:r>
-        <w:rPr>
-          <w:i/>
-        </w:rPr>
-        <w:t xml:space="preserve">reference-bound </w:t>
-      </w:r>
-      <w:r>
-        <w:t xml:space="preserve">aspects can also be called </w:t>
-      </w:r>
-      <w:r>
-        <w:rPr>
-          <w:i/>
-        </w:rPr>
-        <w:t>sub-object-bound</w:t>
-      </w:r>
-      <w:r>
-        <w:rPr>
-          <w:i/>
-        </w:rPr>
-        <w:t xml:space="preserve"> </w:t>
-      </w:r>
-      <w:r>
-        <w:t>aspects</w:t>
-      </w:r>
-      <w:r>
-        <w:t>.</w:t>
-      </w:r>
-    </w:p>
-    <w:p/>
-    <w:p>
-      <w:r>
-        <w:t>The following aspects are object-bound:</w:t>
-      </w:r>
-    </w:p>
-    <w:p/>
-    <w:p>
-      <w:pPr>
-        <w:ind w:left="852"/>
-      </w:pPr>
-      <w:r>
-        <w:rPr>
-          <w:b/>
-          <w:bCs/>
-        </w:rPr>
-        <w:t>Value</w:t>
-      </w:r>
-    </w:p>
-    <w:p>
-      <w:pPr>
-        <w:ind w:left="852"/>
-      </w:pPr>
-      <w:r>
-        <w:rPr>
-          <w:b/>
-          <w:bCs/>
-        </w:rPr>
-        <w:t>Class</w:t>
-      </w:r>
-    </w:p>
-    <w:p>
-      <w:pPr>
-        <w:ind w:left="852"/>
-      </w:pPr>
-      <w:r>
-        <w:rPr>
-          <w:b/>
-          <w:bCs/>
-        </w:rPr>
-        <w:t>Execute</w:t>
-      </w:r>
-    </w:p>
-    <w:p>
-      <w:pPr>
-        <w:ind w:left="852"/>
-      </w:pPr>
-      <w:r>
-        <w:rPr>
-          <w:b/>
-          <w:bCs/>
-        </w:rPr>
-        <w:t>Clone</w:t>
-      </w:r>
-    </w:p>
-    <w:p>
-      <w:pPr>
-        <w:ind w:left="852"/>
-        <w:rPr>
-          <w:b/>
-          <w:bCs/>
-        </w:rPr>
-      </w:pPr>
-      <w:r>
-        <w:rPr>
-          <w:b/>
-          <w:bCs/>
-        </w:rPr>
-        <w:t>Data</w:t>
-      </w:r>
-    </w:p>
-    <w:p>
-      <w:pPr>
-        <w:ind w:left="852"/>
-        <w:rPr>
-          <w:b/>
-          <w:bCs/>
-        </w:rPr>
-      </w:pPr>
-      <w:r>
-        <w:rPr>
-          <w:b/>
-          <w:bCs/>
-        </w:rPr>
-        <w:t>List</w:t>
-      </w:r>
-    </w:p>
-    <w:p/>
-    <w:p>
-      <w:r>
-        <w:t xml:space="preserve">The following aspects are reference-bound (or </w:t>
-      </w:r>
-      <w:r>
-        <w:rPr>
-          <w:i/>
-        </w:rPr>
-        <w:t>sub-object-bound</w:t>
-      </w:r>
-      <w:r>
-        <w:t>):</w:t>
-      </w:r>
-    </w:p>
-    <w:p/>
-    <w:p>
-      <w:pPr>
-        <w:ind w:left="852"/>
-      </w:pPr>
-      <w:r>
-        <w:rPr>
-          <w:b/>
-          <w:bCs/>
-        </w:rPr>
-        <w:t>Reference</w:t>
-      </w:r>
-    </w:p>
-    <w:p>
-      <w:pPr>
-        <w:ind w:left="852"/>
-      </w:pPr>
-      <w:r>
-        <w:rPr>
-          <w:b/>
-          <w:bCs/>
-        </w:rPr>
-        <w:t>Object</w:t>
-      </w:r>
-    </w:p>
-    <w:p>
-      <w:pPr>
-        <w:ind w:left="852"/>
-      </w:pPr>
-      <w:r>
-        <w:rPr>
-          <w:b/>
-          <w:bCs/>
-        </w:rPr>
-        <w:t>Existence</w:t>
-      </w:r>
-    </w:p>
-    <w:p>
-      <w:pPr>
-        <w:ind w:left="852"/>
-        <w:rPr>
-          <w:b/>
-          <w:bCs/>
-        </w:rPr>
-      </w:pPr>
-      <w:r>
-        <w:rPr>
-          <w:b/>
-          <w:bCs/>
-        </w:rPr>
-        <w:t>Class</w:t>
-      </w:r>
-    </w:p>
-    <w:p>
-      <w:pPr>
-        <w:ind w:left="852"/>
-        <w:rPr>
-          <w:b/>
-          <w:bCs/>
-        </w:rPr>
-      </w:pPr>
-      <w:r>
-        <w:rPr>
-          <w:b/>
-          <w:bCs/>
-        </w:rPr>
-        <w:t>Name</w:t>
-      </w:r>
-    </w:p>
-    <w:p/>
-    <w:p>
-      <w:r>
-        <w:t xml:space="preserve">The </w:t>
-      </w:r>
-      <w:r>
-        <w:rPr>
-          <w:b/>
-          <w:bCs/>
-        </w:rPr>
-        <w:t xml:space="preserve">Class </w:t>
-      </w:r>
-      <w:r>
-        <w:t>aspect</w:t>
-      </w:r>
-      <w:r>
-        <w:t xml:space="preserve"> is both object-bound as well as reference-bound.</w:t>
-      </w:r>
-    </w:p>
-    <w:p/>
-    <w:p>
-      <w:r>
-        <w:t>Understanding that some aspects are object-bound is important, for instance because it makes sure that object-bound aspects are protected by the object and not all of a sudden become unprotected through another reference.</w:t>
-      </w:r>
-    </w:p>
-    <w:p/>
-    <w:p>
-      <w:r>
-        <w:t>An object controls its object-bound aspects as well as its sub-objects’ reference-bound aspects.</w:t>
-      </w:r>
-    </w:p>
-    <w:p>
-      <w:pPr>
-        <w:pStyle w:val="Heading3"/>
-      </w:pPr>
-      <w:r>
-        <w:t>System Commands</w:t>
-      </w:r>
-    </w:p>
-    <w:p>
-      <w:r>
-        <w:t xml:space="preserve">System </w:t>
-      </w:r>
-      <w:r>
-        <w:rPr>
-          <w:i/>
-        </w:rPr>
-        <w:t>commands</w:t>
-      </w:r>
-      <w:r>
-        <w:t xml:space="preserve"> are the commands of system objects, through which aspects of objects are controlled.</w:t>
-      </w:r>
-    </w:p>
-    <w:p/>
-    <w:p>
-      <w:r>
-        <w:t xml:space="preserve">Most aspects have a </w:t>
-      </w:r>
-      <w:r>
-        <w:rPr>
-          <w:b/>
-          <w:bCs/>
-        </w:rPr>
-        <w:t xml:space="preserve">Get </w:t>
-      </w:r>
-      <w:r>
-        <w:t xml:space="preserve">and a </w:t>
-      </w:r>
-      <w:r>
-        <w:rPr>
-          <w:b/>
-          <w:bCs/>
-        </w:rPr>
-        <w:t xml:space="preserve">Set </w:t>
-      </w:r>
-      <w:r>
-        <w:t>command, but each aspect is controlled in a different way.</w:t>
-      </w:r>
-    </w:p>
-    <w:p>
-      <w:pPr>
-        <w:pStyle w:val="Heading4"/>
-      </w:pPr>
-      <w:r>
-        <w:t>System Commands for the Reference Aspect</w:t>
-      </w:r>
-    </w:p>
-    <w:p>
-      <w:r>
-        <w:t xml:space="preserve">The only system command for the </w:t>
-      </w:r>
-      <w:r>
-        <w:rPr>
-          <w:b/>
-          <w:bCs/>
-        </w:rPr>
-        <w:t xml:space="preserve">Reference </w:t>
-      </w:r>
-      <w:r>
-        <w:t>aspect is:</w:t>
-      </w:r>
-    </w:p>
-    <w:p/>
-    <w:p>
-      <w:pPr>
-        <w:ind w:left="852"/>
-        <w:rPr>
-          <w:b/>
-          <w:bCs/>
-        </w:rPr>
-      </w:pPr>
-      <w:r>
-        <w:rPr>
-          <w:b/>
-          <w:bCs/>
-        </w:rPr>
-        <w:t>Reference Get</w:t>
-      </w:r>
-    </w:p>
-    <w:p/>
-    <w:p>
-      <w:r>
-        <w:t xml:space="preserve">A reference can be a </w:t>
-      </w:r>
-      <w:r>
-        <w:rPr>
-          <w:b/>
-          <w:bCs/>
-        </w:rPr>
-        <w:t xml:space="preserve">Related Item </w:t>
-      </w:r>
-      <w:r>
-        <w:t xml:space="preserve">or a </w:t>
-      </w:r>
-      <w:r>
-        <w:rPr>
-          <w:b/>
-          <w:bCs/>
-        </w:rPr>
-        <w:t>Related List Item</w:t>
-      </w:r>
-      <w:r>
-        <w:t>.</w:t>
-      </w:r>
-      <w:r>
-        <w:t xml:space="preserve"> This creates two overloads for </w:t>
-      </w:r>
-      <w:r>
-        <w:rPr>
-          <w:b/>
-          <w:bCs/>
-        </w:rPr>
-        <w:t>Reference Get</w:t>
-      </w:r>
-      <w:r>
-        <w:t>:</w:t>
-      </w:r>
-    </w:p>
-    <w:p/>
-    <w:p>
-      <w:pPr>
-        <w:ind w:left="852"/>
-        <w:rPr>
-          <w:b/>
-          <w:bCs/>
-        </w:rPr>
-      </w:pPr>
-      <w:r>
-        <w:rPr>
-          <w:b/>
-          <w:bCs/>
-        </w:rPr>
-        <w:t xml:space="preserve">Reference Get </w:t>
-      </w:r>
-      <w:r>
-        <w:rPr>
-          <w:b/>
-          <w:bCs/>
-        </w:rPr>
-        <w:sym w:font="Wingdings" w:char="F0E0"/>
-      </w:r>
-      <w:r>
-        <w:rPr>
-          <w:b/>
-          <w:bCs/>
-        </w:rPr>
-        <w:t xml:space="preserve"> Related Item Get</w:t>
-      </w:r>
-    </w:p>
-    <w:p>
-      <w:pPr>
-        <w:ind w:left="852"/>
-        <w:rPr>
-          <w:b/>
-          <w:bCs/>
-          <w:i/>
-        </w:rPr>
-      </w:pPr>
-      <w:r>
-        <w:rPr>
-          <w:b/>
-          <w:bCs/>
-        </w:rPr>
-        <w:t xml:space="preserve">Reference Get </w:t>
-      </w:r>
-      <w:r>
-        <w:rPr>
-          <w:b/>
-          <w:bCs/>
-        </w:rPr>
-        <w:sym w:font="Wingdings" w:char="F0E0"/>
-      </w:r>
-      <w:r>
-        <w:rPr>
-          <w:b/>
-          <w:bCs/>
-        </w:rPr>
-        <w:t xml:space="preserve"> Related List Item Get</w:t>
-      </w:r>
-    </w:p>
-    <w:p/>
-    <w:p>
-      <w:r>
-        <w:t>The reference aspect is used in pointer operations.</w:t>
-      </w:r>
-    </w:p>
-    <w:p>
-      <w:pPr>
-        <w:pStyle w:val="Heading4"/>
-      </w:pPr>
-      <w:r>
-        <w:t>System Commands for the Object Aspect</w:t>
-      </w:r>
-    </w:p>
-    <w:p>
-      <w:r>
-        <w:t xml:space="preserve">The main two system commands for the </w:t>
-      </w:r>
-      <w:r>
-        <w:rPr>
-          <w:b/>
-          <w:bCs/>
-        </w:rPr>
-        <w:t xml:space="preserve">Object </w:t>
-      </w:r>
-      <w:r>
-        <w:t>aspect are:</w:t>
+        <w:t>object</w:t>
+      </w:r>
+      <w:r>
+        <w:t xml:space="preserve"> can never change. The class of a reference can be changed, but only while the reference is </w:t>
+      </w:r>
+      <w:r>
+        <w:rPr>
+          <w:b/>
+          <w:bCs/>
+        </w:rPr>
+        <w:t>Nothing</w:t>
+      </w:r>
+      <w:r>
+        <w:t xml:space="preserve">. You can not change the class of a reference when an object is assigned to it, except that you can set it to </w:t>
+      </w:r>
+      <w:r>
+        <w:rPr>
+          <w:b/>
+          <w:bCs/>
+        </w:rPr>
+        <w:t>Nothing</w:t>
+      </w:r>
+      <w:r>
+        <w:t xml:space="preserve"> or to the same class as the object again.</w:t>
       </w:r>
     </w:p>
     <w:p>
@@ -3596,35 +3506,43 @@
       </w:pPr>
     </w:p>
     <w:p>
-      <w:pPr>
-        <w:ind w:left="852"/>
-        <w:rPr>
-          <w:b/>
-          <w:bCs/>
-        </w:rPr>
-      </w:pPr>
-      <w:r>
-        <w:rPr>
-          <w:b/>
-          <w:bCs/>
-        </w:rPr>
-        <w:t>Object Get</w:t>
-      </w:r>
-    </w:p>
-    <w:p>
-      <w:pPr>
-        <w:ind w:left="852"/>
-        <w:rPr>
-          <w:b/>
-          <w:bCs/>
-        </w:rPr>
-      </w:pPr>
-      <w:r>
-        <w:rPr>
-          <w:b/>
-          <w:bCs/>
-        </w:rPr>
-        <w:t>Object Set</w:t>
+      <w:r>
+        <w:t xml:space="preserve">Even though the </w:t>
+      </w:r>
+      <w:r>
+        <w:rPr>
+          <w:b/>
+          <w:bCs/>
+        </w:rPr>
+        <w:t>Object-Class</w:t>
+      </w:r>
+      <w:r>
+        <w:t xml:space="preserve"> and </w:t>
+      </w:r>
+      <w:r>
+        <w:rPr>
+          <w:b/>
+          <w:bCs/>
+        </w:rPr>
+        <w:t>Reference-Class</w:t>
+      </w:r>
+      <w:r>
+        <w:t xml:space="preserve"> are the same or one or the other is not filled in, objects and references still each need to separately store which class they have.</w:t>
+      </w:r>
+    </w:p>
+    <w:p>
+      <w:pPr>
+        <w:pStyle w:val="Heading5"/>
+      </w:pPr>
+      <w:bookmarkStart w:id="4" w:name="_Hlk44175240"/>
+      <w:r>
+        <w:t>The Overloads Recapitulated</w:t>
+      </w:r>
+    </w:p>
+    <w:bookmarkEnd w:id="4"/>
+    <w:p>
+      <w:r>
+        <w:t>This leaves us with the following commands:</w:t>
       </w:r>
     </w:p>
     <w:p>
@@ -3635,533 +3553,6 @@
       </w:pPr>
     </w:p>
     <w:p>
-      <w:r>
-        <w:rPr>
-          <w:b/>
-          <w:bCs/>
-        </w:rPr>
-        <w:t xml:space="preserve">Object Get </w:t>
-      </w:r>
-      <w:r>
-        <w:t>retrieves the targeted object of a reference.</w:t>
-      </w:r>
-    </w:p>
-    <w:p>
-      <w:r>
-        <w:rPr>
-          <w:b/>
-          <w:bCs/>
-        </w:rPr>
-        <w:t xml:space="preserve">Object Set </w:t>
-      </w:r>
-      <w:r>
-        <w:t>changes an object reference target.</w:t>
-      </w:r>
-    </w:p>
-    <w:p>
-      <w:pPr>
-        <w:rPr>
-          <w:sz w:val="12"/>
-        </w:rPr>
-      </w:pPr>
-    </w:p>
-    <w:p>
-      <w:r>
-        <w:t>Those cover all the standard situations, but pointer-to-pointer situations make things more complex.</w:t>
-      </w:r>
-    </w:p>
-    <w:p>
-      <w:pPr>
-        <w:pStyle w:val="Heading5"/>
-      </w:pPr>
-      <w:r>
-        <w:t>Pointer-to-Pointer</w:t>
-      </w:r>
-    </w:p>
-    <w:p>
-      <w:r>
-        <w:t xml:space="preserve">In a standard situation </w:t>
-      </w:r>
-      <w:r>
-        <w:rPr>
-          <w:b/>
-          <w:bCs/>
-        </w:rPr>
-        <w:t>Object Get</w:t>
-      </w:r>
-      <w:r>
-        <w:t xml:space="preserve"> and </w:t>
-      </w:r>
-      <w:r>
-        <w:rPr>
-          <w:b/>
-          <w:bCs/>
-        </w:rPr>
-        <w:t xml:space="preserve">Object Set </w:t>
-      </w:r>
-      <w:r>
-        <w:t>control references to objects. However, a reference can also point to yet again another reference: to a related item contained by another parent object. This makes the other parent object decide which object is eventually pointed at.</w:t>
-      </w:r>
-    </w:p>
-    <w:p>
-      <w:pPr>
-        <w:rPr>
-          <w:sz w:val="12"/>
-        </w:rPr>
-      </w:pPr>
-    </w:p>
-    <w:p>
-      <w:r>
-        <w:t>As such, pointer-to-pointer functionality introduces extra commands.</w:t>
-      </w:r>
-    </w:p>
-    <w:p>
-      <w:pPr>
-        <w:pStyle w:val="Heading5"/>
-      </w:pPr>
-      <w:r>
-        <w:t>Set Object to Reference</w:t>
-      </w:r>
-    </w:p>
-    <w:p>
-      <w:r>
-        <w:t xml:space="preserve">To be able to set the object aspect to another related item, </w:t>
-      </w:r>
-      <w:r>
-        <w:rPr>
-          <w:b/>
-          <w:bCs/>
-        </w:rPr>
-        <w:t xml:space="preserve">Object Set </w:t>
-      </w:r>
-      <w:r>
-        <w:t>has two overloads:</w:t>
-      </w:r>
-    </w:p>
-    <w:p>
-      <w:pPr>
-        <w:rPr>
-          <w:sz w:val="12"/>
-        </w:rPr>
-      </w:pPr>
-    </w:p>
-    <w:p>
-      <w:pPr>
-        <w:ind w:left="852"/>
-        <w:rPr>
-          <w:b/>
-          <w:bCs/>
-        </w:rPr>
-      </w:pPr>
-      <w:r>
-        <w:rPr>
-          <w:b/>
-          <w:bCs/>
-        </w:rPr>
-        <w:t xml:space="preserve">Object Set </w:t>
-      </w:r>
-      <w:r>
-        <w:sym w:font="Wingdings" w:char="F0E0"/>
-      </w:r>
-      <w:r>
-        <w:t xml:space="preserve"> </w:t>
-      </w:r>
-      <w:r>
-        <w:rPr>
-          <w:b/>
-          <w:bCs/>
-        </w:rPr>
-        <w:t>Set Object to Other Related Item</w:t>
-      </w:r>
-    </w:p>
-    <w:p>
-      <w:pPr>
-        <w:ind w:left="852"/>
-        <w:rPr>
-          <w:b/>
-          <w:bCs/>
-        </w:rPr>
-      </w:pPr>
-      <w:r>
-        <w:rPr>
-          <w:b/>
-          <w:bCs/>
-        </w:rPr>
-        <w:t xml:space="preserve">Object Set </w:t>
-      </w:r>
-      <w:r>
-        <w:sym w:font="Wingdings" w:char="F0E0"/>
-      </w:r>
-      <w:r>
-        <w:t xml:space="preserve"> </w:t>
-      </w:r>
-      <w:r>
-        <w:rPr>
-          <w:b/>
-          <w:bCs/>
-        </w:rPr>
-        <w:t>Set Object to Other Related List Item</w:t>
-      </w:r>
-    </w:p>
-    <w:p>
-      <w:pPr>
-        <w:rPr>
-          <w:rFonts w:ascii="Franklin Gothic Demi" w:hAnsi="Franklin Gothic Demi"/>
-          <w:sz w:val="12"/>
-        </w:rPr>
-      </w:pPr>
-    </w:p>
-    <w:p>
-      <w:r>
-        <w:t xml:space="preserve">If you want a single name to express both situations, you could call it </w:t>
-      </w:r>
-      <w:r>
-        <w:rPr>
-          <w:b/>
-          <w:bCs/>
-        </w:rPr>
-        <w:t>Set Object to Reference</w:t>
-      </w:r>
-      <w:r>
-        <w:t>.</w:t>
-      </w:r>
-    </w:p>
-    <w:p>
-      <w:pPr>
-        <w:pStyle w:val="Heading5"/>
-      </w:pPr>
-      <w:r>
-        <w:t>Get Object which is a Reference</w:t>
-      </w:r>
-    </w:p>
-    <w:p>
-      <w:r>
-        <w:t xml:space="preserve">Because the object aspect can be another related item, the </w:t>
-      </w:r>
-      <w:r>
-        <w:rPr>
-          <w:b/>
-          <w:bCs/>
-        </w:rPr>
-        <w:t xml:space="preserve">Object Get </w:t>
-      </w:r>
-      <w:r>
-        <w:t>command gets two overloads:</w:t>
-      </w:r>
-    </w:p>
-    <w:p>
-      <w:pPr>
-        <w:ind w:left="852"/>
-        <w:rPr>
-          <w:sz w:val="12"/>
-        </w:rPr>
-      </w:pPr>
-    </w:p>
-    <w:p>
-      <w:pPr>
-        <w:ind w:left="852"/>
-        <w:rPr>
-          <w:b/>
-          <w:bCs/>
-        </w:rPr>
-      </w:pPr>
-      <w:r>
-        <w:rPr>
-          <w:b/>
-          <w:bCs/>
-        </w:rPr>
-        <w:t xml:space="preserve">Object Get </w:t>
-      </w:r>
-      <w:r>
-        <w:sym w:font="Wingdings" w:char="F0E0"/>
-      </w:r>
-      <w:r>
-        <w:t xml:space="preserve"> </w:t>
-      </w:r>
-      <w:r>
-        <w:rPr>
-          <w:b/>
-          <w:bCs/>
-        </w:rPr>
-        <w:t>Get Object which is Another Related Item</w:t>
-      </w:r>
-    </w:p>
-    <w:p>
-      <w:pPr>
-        <w:ind w:left="852"/>
-        <w:rPr>
-          <w:b/>
-          <w:bCs/>
-        </w:rPr>
-      </w:pPr>
-      <w:r>
-        <w:rPr>
-          <w:b/>
-          <w:bCs/>
-        </w:rPr>
-        <w:t xml:space="preserve">Object Get </w:t>
-      </w:r>
-      <w:r>
-        <w:sym w:font="Wingdings" w:char="F0E0"/>
-      </w:r>
-      <w:r>
-        <w:t xml:space="preserve"> </w:t>
-      </w:r>
-      <w:r>
-        <w:rPr>
-          <w:b/>
-          <w:bCs/>
-        </w:rPr>
-        <w:t>Get Object which is Another Related List Item</w:t>
-      </w:r>
-    </w:p>
-    <w:p>
-      <w:pPr>
-        <w:rPr>
-          <w:sz w:val="12"/>
-        </w:rPr>
-      </w:pPr>
-    </w:p>
-    <w:p>
-      <w:r>
-        <w:t xml:space="preserve">If you want a single name to express both situations, you could also call it </w:t>
-      </w:r>
-      <w:r>
-        <w:rPr>
-          <w:b/>
-          <w:bCs/>
-        </w:rPr>
-        <w:t>Get Object which is a Reference</w:t>
-      </w:r>
-      <w:r>
-        <w:t xml:space="preserve">. During execution these system commands call </w:t>
-      </w:r>
-      <w:r>
-        <w:rPr>
-          <w:b/>
-          <w:bCs/>
-        </w:rPr>
-        <w:t xml:space="preserve">Reference Get </w:t>
-      </w:r>
-      <w:r>
-        <w:t>on the other related item.</w:t>
-      </w:r>
-    </w:p>
-    <w:p>
-      <w:pPr>
-        <w:pStyle w:val="Heading5"/>
-      </w:pPr>
-      <w:r>
-        <w:t>Use Reference As Object</w:t>
-      </w:r>
-    </w:p>
-    <w:p>
-      <w:r>
-        <w:t xml:space="preserve">The reference aspect can be access-controlled for the different ways you can use it. Pointer-to-pointer situations require you to be able to use a reference as an </w:t>
-      </w:r>
-      <w:r>
-        <w:rPr>
-          <w:i/>
-        </w:rPr>
-        <w:t>object</w:t>
-      </w:r>
-      <w:r>
-        <w:t xml:space="preserve">. To be able to access control the different purposes for which you can use a reference, the </w:t>
-      </w:r>
-      <w:r>
-        <w:rPr>
-          <w:b/>
-          <w:bCs/>
-        </w:rPr>
-        <w:t xml:space="preserve">Reference Get </w:t>
-      </w:r>
-      <w:r>
-        <w:t>command gets the second implementation:</w:t>
-      </w:r>
-    </w:p>
-    <w:p>
-      <w:pPr>
-        <w:rPr>
-          <w:sz w:val="12"/>
-        </w:rPr>
-      </w:pPr>
-    </w:p>
-    <w:p>
-      <w:pPr>
-        <w:rPr>
-          <w:b/>
-          <w:bCs/>
-        </w:rPr>
-      </w:pPr>
-      <w:r>
-        <w:rPr>
-          <w:b/>
-          <w:bCs/>
-        </w:rPr>
-        <w:t>Use Reference As Object</w:t>
-      </w:r>
-    </w:p>
-    <w:p>
-      <w:pPr>
-        <w:rPr>
-          <w:sz w:val="12"/>
-        </w:rPr>
-      </w:pPr>
-    </w:p>
-    <w:p>
-      <w:r>
-        <w:t xml:space="preserve">which delegates directly to the </w:t>
-      </w:r>
-      <w:r>
-        <w:rPr>
-          <w:b/>
-          <w:bCs/>
-        </w:rPr>
-        <w:t xml:space="preserve">Reference Get </w:t>
-      </w:r>
-      <w:r>
-        <w:t>command.</w:t>
-      </w:r>
-    </w:p>
-    <w:p>
-      <w:pPr>
-        <w:pStyle w:val="Heading5"/>
-      </w:pPr>
-      <w:r>
-        <w:t>The Overloads Recapitulated</w:t>
-      </w:r>
-    </w:p>
-    <w:p>
-      <w:r>
-        <w:t xml:space="preserve">Do not wreck your brain over all this delegation and overloading. It is just for pointer-to-pointer situations to have the same command names as standard situations, and also to be able to separately access control the specific </w:t>
-      </w:r>
-      <w:r>
-        <w:rPr>
-          <w:i/>
-        </w:rPr>
-        <w:t>uses</w:t>
-      </w:r>
-      <w:r>
-        <w:t xml:space="preserve"> of a reference. You will not usually see the pointer-related commands, because they will be implicitly delegated to by the main system commands. This leaves us with the following commands:</w:t>
-      </w:r>
-    </w:p>
-    <w:p>
-      <w:pPr>
-        <w:rPr>
-          <w:sz w:val="12"/>
-        </w:rPr>
-      </w:pPr>
-    </w:p>
-    <w:p>
-      <w:pPr>
-        <w:ind w:left="852"/>
-        <w:rPr>
-          <w:b/>
-          <w:bCs/>
-        </w:rPr>
-      </w:pPr>
-      <w:r>
-        <w:rPr>
-          <w:b/>
-          <w:bCs/>
-        </w:rPr>
-        <w:t>Object Get</w:t>
-      </w:r>
-    </w:p>
-    <w:p>
-      <w:pPr>
-        <w:ind w:left="852"/>
-        <w:rPr>
-          <w:b/>
-          <w:bCs/>
-        </w:rPr>
-      </w:pPr>
-      <w:r>
-        <w:rPr>
-          <w:b/>
-          <w:bCs/>
-        </w:rPr>
-        <w:t>Object Set</w:t>
-      </w:r>
-    </w:p>
-    <w:p>
-      <w:pPr>
-        <w:ind w:left="852"/>
-        <w:rPr>
-          <w:b/>
-          <w:bCs/>
-        </w:rPr>
-      </w:pPr>
-      <w:r>
-        <w:rPr>
-          <w:b/>
-          <w:bCs/>
-        </w:rPr>
-        <w:t>Use Reference As Object</w:t>
-      </w:r>
-    </w:p>
-    <w:p>
-      <w:pPr>
-        <w:rPr>
-          <w:sz w:val="12"/>
-        </w:rPr>
-      </w:pPr>
-    </w:p>
-    <w:p>
-      <w:r>
-        <w:t xml:space="preserve">Detail: For that last command you might want to overload </w:t>
-      </w:r>
-      <w:r>
-        <w:rPr>
-          <w:b/>
-          <w:bCs/>
-        </w:rPr>
-        <w:t>Object Get.</w:t>
-      </w:r>
-      <w:r>
-        <w:t xml:space="preserve"> But that does not work. You can not overload it, because they will both take a pointer to an object as an argument. To disambiguate, they have to have a different name and you have to point to a </w:t>
-      </w:r>
-      <w:r>
-        <w:rPr>
-          <w:i/>
-        </w:rPr>
-        <w:t xml:space="preserve">specific </w:t>
-      </w:r>
-      <w:r>
-        <w:t>command.</w:t>
-      </w:r>
-    </w:p>
-    <w:p>
-      <w:pPr>
-        <w:pStyle w:val="Heading4"/>
-      </w:pPr>
-      <w:r>
-        <w:t>System Commands for the Class Aspect</w:t>
-      </w:r>
-    </w:p>
-    <w:p>
-      <w:r>
-        <w:t xml:space="preserve">The main system commands to control the </w:t>
-      </w:r>
-      <w:r>
-        <w:rPr>
-          <w:b/>
-          <w:bCs/>
-        </w:rPr>
-        <w:t xml:space="preserve">Class </w:t>
-      </w:r>
-      <w:r>
-        <w:t>aspect are:</w:t>
-      </w:r>
-    </w:p>
-    <w:p>
-      <w:pPr>
-        <w:rPr>
-          <w:sz w:val="12"/>
-        </w:rPr>
-      </w:pPr>
-    </w:p>
-    <w:p>
       <w:pPr>
         <w:ind w:left="852"/>
         <w:rPr>
@@ -4223,1485 +3614,6 @@
           <w:bCs/>
         </w:rPr>
         <w:t>Object-Class Get</w:t>
-      </w:r>
-    </w:p>
-    <w:p>
-      <w:pPr>
-        <w:rPr>
-          <w:sz w:val="12"/>
-        </w:rPr>
-      </w:pPr>
-    </w:p>
-    <w:p>
-      <w:r>
-        <w:rPr>
-          <w:b/>
-          <w:bCs/>
-        </w:rPr>
-        <w:t xml:space="preserve">Use As Class </w:t>
-      </w:r>
-      <w:r>
-        <w:t xml:space="preserve">is like </w:t>
-      </w:r>
-      <w:r>
-        <w:rPr>
-          <w:b/>
-          <w:bCs/>
-        </w:rPr>
-        <w:t>Object Get</w:t>
-      </w:r>
-      <w:r>
-        <w:t>, but then for the purpose of using that object as the class of another object. This is common usage of the class aspect. It also makes you able to separately access control whether an object can be used as a class.</w:t>
-      </w:r>
-    </w:p>
-    <w:p>
-      <w:pPr>
-        <w:rPr>
-          <w:sz w:val="12"/>
-        </w:rPr>
-      </w:pPr>
-    </w:p>
-    <w:p>
-      <w:r>
-        <w:t xml:space="preserve">The </w:t>
-      </w:r>
-      <w:r>
-        <w:rPr>
-          <w:b/>
-          <w:bCs/>
-        </w:rPr>
-        <w:t xml:space="preserve">Class Set </w:t>
-      </w:r>
-      <w:r>
-        <w:t xml:space="preserve">command is executed on an object reference. The reference can then only point to objects of that class. </w:t>
-      </w:r>
-      <w:r>
-        <w:rPr>
-          <w:b/>
-          <w:bCs/>
-        </w:rPr>
-        <w:t xml:space="preserve">Class Set </w:t>
-      </w:r>
-      <w:r>
-        <w:t>applies only to references, and not to objects, because the class of an object is only set upon creation.</w:t>
-      </w:r>
-    </w:p>
-    <w:p>
-      <w:pPr>
-        <w:rPr>
-          <w:sz w:val="12"/>
-        </w:rPr>
-      </w:pPr>
-    </w:p>
-    <w:p>
-      <w:r>
-        <w:t xml:space="preserve">The commands </w:t>
-      </w:r>
-      <w:r>
-        <w:rPr>
-          <w:b/>
-          <w:bCs/>
-        </w:rPr>
-        <w:t>Reference-Class Get</w:t>
-      </w:r>
-      <w:r>
-        <w:t xml:space="preserve"> and </w:t>
-      </w:r>
-      <w:r>
-        <w:rPr>
-          <w:b/>
-          <w:bCs/>
-        </w:rPr>
-        <w:t>Object-Class Get</w:t>
-      </w:r>
-      <w:r>
-        <w:t xml:space="preserve"> </w:t>
-      </w:r>
-      <w:proofErr w:type="spellStart"/>
-      <w:r>
-        <w:t>get</w:t>
-      </w:r>
-      <w:proofErr w:type="spellEnd"/>
-      <w:r>
-        <w:rPr>
-          <w:b/>
-          <w:bCs/>
-        </w:rPr>
-        <w:t xml:space="preserve"> </w:t>
-      </w:r>
-      <w:r>
-        <w:t xml:space="preserve">the class object that is associated with a reference or object. Those commands are actually less commonly used. </w:t>
-      </w:r>
-    </w:p>
-    <w:p>
-      <w:pPr>
-        <w:pStyle w:val="Heading5"/>
-      </w:pPr>
-      <w:r>
-        <w:t>Class is both Object-Bound and Reference-Bound</w:t>
-      </w:r>
-    </w:p>
-    <w:p>
-      <w:r>
-        <w:t xml:space="preserve">The </w:t>
-      </w:r>
-      <w:r>
-        <w:rPr>
-          <w:b/>
-          <w:bCs/>
-        </w:rPr>
-        <w:t xml:space="preserve">Class </w:t>
-      </w:r>
-      <w:r>
-        <w:t xml:space="preserve">aspect applies to both objects and references, but differently. An object has a certain class, which is fixed upon creation of the object and throughout its lifetime. A reference also has a class, defining which class of object you can assign to the reference. The class of an </w:t>
-      </w:r>
-      <w:r>
-        <w:rPr>
-          <w:i/>
-        </w:rPr>
-        <w:t>object</w:t>
-      </w:r>
-      <w:r>
-        <w:t xml:space="preserve"> can never change. The class of a reference can be changed, but only while the reference is </w:t>
-      </w:r>
-      <w:r>
-        <w:rPr>
-          <w:b/>
-          <w:bCs/>
-        </w:rPr>
-        <w:t>Nothing</w:t>
-      </w:r>
-      <w:r>
-        <w:t xml:space="preserve">. You can not change the class of a reference when an object is assigned to it, except that you can set it to </w:t>
-      </w:r>
-      <w:r>
-        <w:rPr>
-          <w:b/>
-          <w:bCs/>
-        </w:rPr>
-        <w:t>Nothing</w:t>
-      </w:r>
-      <w:r>
-        <w:t xml:space="preserve"> or to the same class as the object again.</w:t>
-      </w:r>
-    </w:p>
-    <w:p>
-      <w:pPr>
-        <w:rPr>
-          <w:sz w:val="12"/>
-        </w:rPr>
-      </w:pPr>
-    </w:p>
-    <w:p>
-      <w:r>
-        <w:t xml:space="preserve">Even though the </w:t>
-      </w:r>
-      <w:r>
-        <w:rPr>
-          <w:b/>
-          <w:bCs/>
-        </w:rPr>
-        <w:t>Object-Class</w:t>
-      </w:r>
-      <w:r>
-        <w:t xml:space="preserve"> and </w:t>
-      </w:r>
-      <w:r>
-        <w:rPr>
-          <w:b/>
-          <w:bCs/>
-        </w:rPr>
-        <w:t>Reference-Class</w:t>
-      </w:r>
-      <w:r>
-        <w:t xml:space="preserve"> are the same or one or the other is not filled in, objects and references still each need to separately store which class they have.</w:t>
-      </w:r>
-    </w:p>
-    <w:p>
-      <w:pPr>
-        <w:pStyle w:val="Heading5"/>
-      </w:pPr>
-      <w:r>
-        <w:t>Pointer-to-Pointer Situations</w:t>
-      </w:r>
-    </w:p>
-    <w:p>
-      <w:r>
-        <w:t xml:space="preserve">In a standard situation the </w:t>
-      </w:r>
-      <w:r>
-        <w:rPr>
-          <w:b/>
-          <w:bCs/>
-        </w:rPr>
-        <w:t>Use As Class, Class Set</w:t>
-      </w:r>
-      <w:r>
-        <w:t xml:space="preserve">, </w:t>
-      </w:r>
-      <w:r>
-        <w:rPr>
-          <w:b/>
-          <w:bCs/>
-        </w:rPr>
-        <w:t>Reference-Class Get</w:t>
-      </w:r>
-      <w:r>
-        <w:t xml:space="preserve"> and </w:t>
-      </w:r>
-      <w:r>
-        <w:rPr>
-          <w:b/>
-          <w:bCs/>
-        </w:rPr>
-        <w:t>Object</w:t>
-      </w:r>
-      <w:r>
-        <w:rPr>
-          <w:b/>
-          <w:bCs/>
-        </w:rPr>
-        <w:noBreakHyphen/>
-        <w:t xml:space="preserve">Class Get </w:t>
-      </w:r>
-      <w:r>
-        <w:t>commands are about making an object function as another object’s class. However, you can also make something’s class be yet again another reference. That means that another parent object determines the eventual class.</w:t>
-      </w:r>
-    </w:p>
-    <w:p>
-      <w:pPr>
-        <w:rPr>
-          <w:sz w:val="12"/>
-        </w:rPr>
-      </w:pPr>
-    </w:p>
-    <w:p>
-      <w:r>
-        <w:t>(However, this might create difficulty for the system to maintain a constant class. You might want another parent to determine the initial class, but the class of an object should not change during its lifetime.)</w:t>
-      </w:r>
-    </w:p>
-    <w:p>
-      <w:pPr>
-        <w:pStyle w:val="Heading5"/>
-      </w:pPr>
-      <w:r>
-        <w:t>Set Class to Reference</w:t>
-      </w:r>
-    </w:p>
-    <w:p>
-      <w:r>
-        <w:t xml:space="preserve">To be able to set the </w:t>
-      </w:r>
-      <w:r>
-        <w:rPr>
-          <w:b/>
-          <w:bCs/>
-        </w:rPr>
-        <w:t xml:space="preserve">Class </w:t>
-      </w:r>
-      <w:r>
-        <w:t xml:space="preserve">aspect to another related item, </w:t>
-      </w:r>
-      <w:r>
-        <w:rPr>
-          <w:b/>
-          <w:bCs/>
-        </w:rPr>
-        <w:t xml:space="preserve">Class Set </w:t>
-      </w:r>
-      <w:r>
-        <w:t>has two overloads:</w:t>
-      </w:r>
-    </w:p>
-    <w:p>
-      <w:pPr>
-        <w:rPr>
-          <w:sz w:val="12"/>
-        </w:rPr>
-      </w:pPr>
-    </w:p>
-    <w:p>
-      <w:pPr>
-        <w:ind w:left="852"/>
-        <w:rPr>
-          <w:b/>
-          <w:bCs/>
-        </w:rPr>
-      </w:pPr>
-      <w:r>
-        <w:rPr>
-          <w:b/>
-          <w:bCs/>
-        </w:rPr>
-        <w:t xml:space="preserve">Class Set </w:t>
-      </w:r>
-      <w:r>
-        <w:sym w:font="Wingdings" w:char="F0E0"/>
-      </w:r>
-      <w:r>
-        <w:t xml:space="preserve"> </w:t>
-      </w:r>
-      <w:r>
-        <w:rPr>
-          <w:b/>
-          <w:bCs/>
-        </w:rPr>
-        <w:t>Set Class to Other Related Item</w:t>
-      </w:r>
-    </w:p>
-    <w:p>
-      <w:pPr>
-        <w:ind w:left="852"/>
-        <w:rPr>
-          <w:b/>
-          <w:bCs/>
-        </w:rPr>
-      </w:pPr>
-      <w:r>
-        <w:rPr>
-          <w:b/>
-          <w:bCs/>
-        </w:rPr>
-        <w:t xml:space="preserve">Class Set </w:t>
-      </w:r>
-      <w:r>
-        <w:sym w:font="Wingdings" w:char="F0E0"/>
-      </w:r>
-      <w:r>
-        <w:t xml:space="preserve"> </w:t>
-      </w:r>
-      <w:r>
-        <w:rPr>
-          <w:b/>
-          <w:bCs/>
-        </w:rPr>
-        <w:t>Set Class to Other Related List Item</w:t>
-      </w:r>
-    </w:p>
-    <w:p>
-      <w:pPr>
-        <w:rPr>
-          <w:sz w:val="12"/>
-        </w:rPr>
-      </w:pPr>
-    </w:p>
-    <w:p>
-      <w:r>
-        <w:t xml:space="preserve">If you want a single name to express both situations, you could call it </w:t>
-      </w:r>
-      <w:r>
-        <w:rPr>
-          <w:b/>
-          <w:bCs/>
-        </w:rPr>
-        <w:t>Set Class to Reference</w:t>
-      </w:r>
-      <w:r>
-        <w:t>.</w:t>
-      </w:r>
-    </w:p>
-    <w:p>
-      <w:pPr>
-        <w:pStyle w:val="Heading5"/>
-      </w:pPr>
-      <w:r>
-        <w:t>Get Class which is a Reference</w:t>
-      </w:r>
-    </w:p>
-    <w:p>
-      <w:r>
-        <w:t xml:space="preserve">Because the </w:t>
-      </w:r>
-      <w:r>
-        <w:rPr>
-          <w:b/>
-          <w:bCs/>
-        </w:rPr>
-        <w:t xml:space="preserve">Class </w:t>
-      </w:r>
-      <w:r>
-        <w:t xml:space="preserve">aspect can be set to another related item, the </w:t>
-      </w:r>
-      <w:r>
-        <w:rPr>
-          <w:b/>
-          <w:bCs/>
-        </w:rPr>
-        <w:t xml:space="preserve">Class Get </w:t>
-      </w:r>
-      <w:r>
-        <w:t xml:space="preserve">command gets extra overloads. Next to that, there are different overloads for the two types of </w:t>
-      </w:r>
-      <w:r>
-        <w:rPr>
-          <w:b/>
-          <w:bCs/>
-        </w:rPr>
-        <w:t>Class Get</w:t>
-      </w:r>
-      <w:r>
-        <w:t xml:space="preserve">: </w:t>
-      </w:r>
-      <w:r>
-        <w:rPr>
-          <w:b/>
-          <w:bCs/>
-        </w:rPr>
-        <w:t xml:space="preserve">Reference-Class Get </w:t>
-      </w:r>
-      <w:r>
-        <w:t xml:space="preserve">and </w:t>
-      </w:r>
-      <w:r>
-        <w:rPr>
-          <w:b/>
-          <w:bCs/>
-        </w:rPr>
-        <w:t>Object-Class Get</w:t>
-      </w:r>
-      <w:r>
-        <w:t>. This creates the following overloads:</w:t>
-      </w:r>
-    </w:p>
-    <w:p>
-      <w:pPr>
-        <w:rPr>
-          <w:sz w:val="12"/>
-        </w:rPr>
-      </w:pPr>
-    </w:p>
-    <w:p>
-      <w:pPr>
-        <w:ind w:left="852"/>
-        <w:rPr>
-          <w:b/>
-          <w:bCs/>
-        </w:rPr>
-      </w:pPr>
-      <w:r>
-        <w:rPr>
-          <w:b/>
-          <w:bCs/>
-        </w:rPr>
-        <w:t xml:space="preserve">Reference-Class Get </w:t>
-      </w:r>
-      <w:r>
-        <w:rPr>
-          <w:b/>
-          <w:bCs/>
-        </w:rPr>
-        <w:sym w:font="Wingdings" w:char="F0E0"/>
-      </w:r>
-      <w:r>
-        <w:rPr>
-          <w:b/>
-          <w:bCs/>
-        </w:rPr>
-        <w:t xml:space="preserve"> Get Reference-Class which is Another Related Item</w:t>
-      </w:r>
-    </w:p>
-    <w:p>
-      <w:pPr>
-        <w:ind w:left="852"/>
-        <w:rPr>
-          <w:b/>
-          <w:bCs/>
-        </w:rPr>
-      </w:pPr>
-      <w:r>
-        <w:rPr>
-          <w:b/>
-          <w:bCs/>
-        </w:rPr>
-        <w:t xml:space="preserve">Reference-Class Get </w:t>
-      </w:r>
-      <w:r>
-        <w:rPr>
-          <w:b/>
-          <w:bCs/>
-        </w:rPr>
-        <w:sym w:font="Wingdings" w:char="F0E0"/>
-      </w:r>
-      <w:r>
-        <w:rPr>
-          <w:b/>
-          <w:bCs/>
-        </w:rPr>
-        <w:t xml:space="preserve"> Get Reference-Class which is Another Related List Item</w:t>
-      </w:r>
-    </w:p>
-    <w:p>
-      <w:pPr>
-        <w:ind w:left="852"/>
-        <w:rPr>
-          <w:sz w:val="12"/>
-        </w:rPr>
-      </w:pPr>
-    </w:p>
-    <w:p>
-      <w:pPr>
-        <w:ind w:left="852"/>
-        <w:rPr>
-          <w:b/>
-          <w:bCs/>
-        </w:rPr>
-      </w:pPr>
-      <w:r>
-        <w:rPr>
-          <w:b/>
-          <w:bCs/>
-        </w:rPr>
-        <w:t xml:space="preserve">Object-Class Get </w:t>
-      </w:r>
-      <w:r>
-        <w:rPr>
-          <w:b/>
-          <w:bCs/>
-        </w:rPr>
-        <w:sym w:font="Wingdings" w:char="F0E0"/>
-      </w:r>
-      <w:r>
-        <w:rPr>
-          <w:b/>
-          <w:bCs/>
-        </w:rPr>
-        <w:t xml:space="preserve"> Get Object-Class which is Another Related Item</w:t>
-      </w:r>
-    </w:p>
-    <w:p>
-      <w:pPr>
-        <w:ind w:left="852"/>
-        <w:rPr>
-          <w:b/>
-          <w:bCs/>
-        </w:rPr>
-      </w:pPr>
-      <w:r>
-        <w:rPr>
-          <w:b/>
-          <w:bCs/>
-        </w:rPr>
-        <w:t xml:space="preserve">Object-Class Get </w:t>
-      </w:r>
-      <w:r>
-        <w:rPr>
-          <w:b/>
-          <w:bCs/>
-        </w:rPr>
-        <w:sym w:font="Wingdings" w:char="F0E0"/>
-      </w:r>
-      <w:r>
-        <w:rPr>
-          <w:b/>
-          <w:bCs/>
-        </w:rPr>
-        <w:t xml:space="preserve"> Get Object-Class which is Another Related List Item</w:t>
-      </w:r>
-    </w:p>
-    <w:p>
-      <w:pPr>
-        <w:rPr>
-          <w:sz w:val="12"/>
-        </w:rPr>
-      </w:pPr>
-    </w:p>
-    <w:p>
-      <w:r>
-        <w:t xml:space="preserve">You could also call them </w:t>
-      </w:r>
-      <w:r>
-        <w:rPr>
-          <w:b/>
-          <w:bCs/>
-        </w:rPr>
-        <w:t>Get Class which is a Reference</w:t>
-      </w:r>
-      <w:r>
-        <w:t>.</w:t>
-      </w:r>
-    </w:p>
-    <w:p>
-      <w:pPr>
-        <w:pStyle w:val="Heading5"/>
-      </w:pPr>
-      <w:r>
-        <w:t>Use Reference As Class</w:t>
-      </w:r>
-    </w:p>
-    <w:p>
-      <w:r>
-        <w:t xml:space="preserve">The </w:t>
-      </w:r>
-      <w:r>
-        <w:rPr>
-          <w:b/>
-          <w:bCs/>
-        </w:rPr>
-        <w:t xml:space="preserve">Reference </w:t>
-      </w:r>
-      <w:r>
-        <w:t xml:space="preserve">aspect can be access-controlled for different ways you can use it. Pointer-to-pointer situations require you to be able to use a reference as a </w:t>
-      </w:r>
-      <w:r>
-        <w:rPr>
-          <w:i/>
-        </w:rPr>
-        <w:t>class</w:t>
-      </w:r>
-      <w:r>
-        <w:t xml:space="preserve">. To be able to access control the different purposes for which you can use a reference, the </w:t>
-      </w:r>
-      <w:r>
-        <w:rPr>
-          <w:b/>
-          <w:bCs/>
-        </w:rPr>
-        <w:t xml:space="preserve">Reference Get </w:t>
-      </w:r>
-      <w:r>
-        <w:t>command gets the secondary implementation:</w:t>
-      </w:r>
-    </w:p>
-    <w:p>
-      <w:pPr>
-        <w:rPr>
-          <w:sz w:val="12"/>
-        </w:rPr>
-      </w:pPr>
-    </w:p>
-    <w:p>
-      <w:pPr>
-        <w:ind w:left="852"/>
-        <w:rPr>
-          <w:b/>
-          <w:bCs/>
-        </w:rPr>
-      </w:pPr>
-      <w:r>
-        <w:rPr>
-          <w:b/>
-          <w:bCs/>
-        </w:rPr>
-        <w:t>Use Reference As Class</w:t>
-      </w:r>
-    </w:p>
-    <w:p>
-      <w:pPr>
-        <w:rPr>
-          <w:sz w:val="12"/>
-        </w:rPr>
-      </w:pPr>
-    </w:p>
-    <w:p>
-      <w:r>
-        <w:t xml:space="preserve">which delegates directly to the </w:t>
-      </w:r>
-      <w:r>
-        <w:rPr>
-          <w:b/>
-          <w:bCs/>
-        </w:rPr>
-        <w:t xml:space="preserve">Reference Get </w:t>
-      </w:r>
-      <w:r>
-        <w:t>command.</w:t>
-      </w:r>
-    </w:p>
-    <w:p>
-      <w:pPr>
-        <w:pStyle w:val="Heading5"/>
-      </w:pPr>
-      <w:r>
-        <w:t>The Overloads Recapitulated</w:t>
-      </w:r>
-    </w:p>
-    <w:p>
-      <w:r>
-        <w:t xml:space="preserve">Do not wreck your brain over all this delegation and overloading. It is just for pointer-to-pointer situations to have the same command names as standard situations, and also to be able to separately access-control the specific </w:t>
-      </w:r>
-      <w:r>
-        <w:rPr>
-          <w:i/>
-        </w:rPr>
-        <w:t>uses</w:t>
-      </w:r>
-      <w:r>
-        <w:t xml:space="preserve"> of references or objects. You will not usually see the pointer-related commands, because they will be implicitly delegated to by the main commands. This leaves us with the following commands:</w:t>
-      </w:r>
-    </w:p>
-    <w:p>
-      <w:pPr>
-        <w:rPr>
-          <w:sz w:val="12"/>
-        </w:rPr>
-      </w:pPr>
-    </w:p>
-    <w:p>
-      <w:pPr>
-        <w:ind w:left="852"/>
-        <w:rPr>
-          <w:b/>
-          <w:bCs/>
-        </w:rPr>
-      </w:pPr>
-      <w:r>
-        <w:rPr>
-          <w:b/>
-          <w:bCs/>
-        </w:rPr>
-        <w:t>Use As Class</w:t>
-      </w:r>
-    </w:p>
-    <w:p>
-      <w:pPr>
-        <w:ind w:left="852"/>
-        <w:rPr>
-          <w:b/>
-          <w:bCs/>
-        </w:rPr>
-      </w:pPr>
-      <w:r>
-        <w:rPr>
-          <w:b/>
-          <w:bCs/>
-        </w:rPr>
-        <w:t>Class Set</w:t>
-      </w:r>
-    </w:p>
-    <w:p>
-      <w:pPr>
-        <w:ind w:left="852"/>
-        <w:rPr>
-          <w:b/>
-          <w:bCs/>
-        </w:rPr>
-      </w:pPr>
-      <w:r>
-        <w:rPr>
-          <w:b/>
-          <w:bCs/>
-        </w:rPr>
-        <w:t>Reference-Class Get</w:t>
-      </w:r>
-    </w:p>
-    <w:p>
-      <w:pPr>
-        <w:ind w:left="852"/>
-        <w:rPr>
-          <w:b/>
-          <w:bCs/>
-        </w:rPr>
-      </w:pPr>
-      <w:r>
-        <w:rPr>
-          <w:b/>
-          <w:bCs/>
-        </w:rPr>
-        <w:t>Object-Class Get</w:t>
-      </w:r>
-    </w:p>
-    <w:p>
-      <w:pPr>
-        <w:ind w:left="852"/>
-        <w:rPr>
-          <w:b/>
-          <w:bCs/>
-        </w:rPr>
-      </w:pPr>
-      <w:r>
-        <w:rPr>
-          <w:b/>
-          <w:bCs/>
-        </w:rPr>
-        <w:t>Use Reference As Class</w:t>
-      </w:r>
-    </w:p>
-    <w:p>
-      <w:pPr>
-        <w:rPr>
-          <w:sz w:val="12"/>
-        </w:rPr>
-      </w:pPr>
-    </w:p>
-    <w:p>
-      <w:pPr>
-        <w:rPr>
-          <w:i/>
-        </w:rPr>
-      </w:pPr>
-      <w:r>
-        <w:t xml:space="preserve">Detail: For that last command you might want to overload </w:t>
-      </w:r>
-      <w:r>
-        <w:rPr>
-          <w:b/>
-          <w:bCs/>
-        </w:rPr>
-        <w:t>Object Get.</w:t>
-      </w:r>
-      <w:r>
-        <w:t xml:space="preserve"> But that does not work. You can not overload it, because they will both take a pointer to an object as an argument. To disambiguate, they have to have a different name and you have to point to a </w:t>
-      </w:r>
-      <w:r>
-        <w:rPr>
-          <w:i/>
-        </w:rPr>
-        <w:t xml:space="preserve">specific </w:t>
-      </w:r>
-      <w:r>
-        <w:t>command.</w:t>
-      </w:r>
-    </w:p>
-    <w:p>
-      <w:pPr>
-        <w:pStyle w:val="Heading4"/>
-      </w:pPr>
-      <w:r>
-        <w:t>The Extra Commands &amp; Overloads</w:t>
-      </w:r>
-    </w:p>
-    <w:p>
-      <w:r>
-        <w:t xml:space="preserve">The system commands for the </w:t>
-      </w:r>
-      <w:r>
-        <w:rPr>
-          <w:b/>
-          <w:bCs/>
-        </w:rPr>
-        <w:t>Reference</w:t>
-      </w:r>
-      <w:r>
-        <w:t xml:space="preserve">, </w:t>
-      </w:r>
-      <w:r>
-        <w:rPr>
-          <w:b/>
-          <w:bCs/>
-        </w:rPr>
-        <w:t xml:space="preserve">Object </w:t>
-      </w:r>
-      <w:r>
-        <w:t xml:space="preserve">and </w:t>
-      </w:r>
-      <w:r>
-        <w:rPr>
-          <w:b/>
-          <w:bCs/>
-        </w:rPr>
-        <w:t xml:space="preserve">Class </w:t>
-      </w:r>
-      <w:r>
-        <w:t>aspects introduce accessory commands and overloads. They seem to be making the explanations more complicated, but they actually make things easier to work with. There are three reasons for the introduction of the extra commands and overloads:</w:t>
-      </w:r>
-    </w:p>
-    <w:p/>
-    <w:p>
-      <w:pPr>
-        <w:ind w:left="852"/>
-      </w:pPr>
-      <w:r>
-        <w:t xml:space="preserve">- </w:t>
-      </w:r>
-      <w:r>
-        <w:t>Access-control</w:t>
-      </w:r>
-      <w:r>
-        <w:t xml:space="preserve"> usage</w:t>
-      </w:r>
-    </w:p>
-    <w:p>
-      <w:pPr>
-        <w:ind w:left="852"/>
-      </w:pPr>
-      <w:r>
-        <w:t>- Common commands for related item</w:t>
-      </w:r>
-      <w:r>
-        <w:t>s</w:t>
-      </w:r>
-      <w:r>
-        <w:t xml:space="preserve"> and related list item</w:t>
-      </w:r>
-      <w:r>
-        <w:t>s</w:t>
-      </w:r>
-    </w:p>
-    <w:p>
-      <w:pPr>
-        <w:ind w:left="852"/>
-      </w:pPr>
-      <w:r>
-        <w:t>- Common commands f</w:t>
-      </w:r>
-      <w:r>
-        <w:t>or direct pointers and pointers-to-</w:t>
-      </w:r>
-      <w:r>
-        <w:t>pointers</w:t>
-      </w:r>
-    </w:p>
-    <w:p/>
-    <w:p>
-      <w:r>
-        <w:t>Here follows an overview of which reason applies to which command or overload:</w:t>
-      </w:r>
-    </w:p>
-    <w:p>
-      <w:pPr>
-        <w:pStyle w:val="Heading5"/>
-      </w:pPr>
-      <w:r>
-        <w:t>Access-control usage:</w:t>
-      </w:r>
-    </w:p>
-    <w:p>
-      <w:pPr>
-        <w:ind w:left="852"/>
-        <w:rPr>
-          <w:b/>
-          <w:bCs/>
-        </w:rPr>
-      </w:pPr>
-      <w:r>
-        <w:rPr>
-          <w:b/>
-          <w:bCs/>
-        </w:rPr>
-        <w:t>Use Reference As Object</w:t>
-      </w:r>
-    </w:p>
-    <w:p>
-      <w:pPr>
-        <w:ind w:left="852"/>
-        <w:rPr>
-          <w:b/>
-          <w:bCs/>
-        </w:rPr>
-      </w:pPr>
-      <w:r>
-        <w:rPr>
-          <w:b/>
-          <w:bCs/>
-        </w:rPr>
-        <w:t>Use Reference As Class</w:t>
-      </w:r>
-    </w:p>
-    <w:p>
-      <w:pPr>
-        <w:ind w:left="852"/>
-        <w:rPr>
-          <w:b/>
-          <w:bCs/>
-        </w:rPr>
-      </w:pPr>
-      <w:r>
-        <w:rPr>
-          <w:b/>
-          <w:bCs/>
-        </w:rPr>
-        <w:t>Use As Class  (= Use Object As Class)</w:t>
-      </w:r>
-    </w:p>
-    <w:p>
-      <w:pPr>
-        <w:pStyle w:val="Heading5"/>
-      </w:pPr>
-      <w:r>
-        <w:t>Common commands for related items and related list items:</w:t>
-      </w:r>
-    </w:p>
-    <w:p>
-      <w:pPr>
-        <w:ind w:left="852"/>
-        <w:rPr>
-          <w:b/>
-          <w:bCs/>
-        </w:rPr>
-      </w:pPr>
-      <w:r>
-        <w:rPr>
-          <w:b/>
-          <w:bCs/>
-        </w:rPr>
-        <w:t xml:space="preserve">Reference Get </w:t>
-      </w:r>
-      <w:r>
-        <w:rPr>
-          <w:b/>
-          <w:bCs/>
-        </w:rPr>
-        <w:sym w:font="Wingdings" w:char="F0E0"/>
-      </w:r>
-      <w:r>
-        <w:rPr>
-          <w:b/>
-          <w:bCs/>
-        </w:rPr>
-        <w:t xml:space="preserve"> Related Item Ge</w:t>
-      </w:r>
-      <w:r>
-        <w:rPr>
-          <w:b/>
-          <w:bCs/>
-          <w:i/>
-        </w:rPr>
-        <w:t>t</w:t>
-      </w:r>
-    </w:p>
-    <w:p>
-      <w:pPr>
-        <w:ind w:left="852"/>
-        <w:rPr>
-          <w:b/>
-          <w:bCs/>
-          <w:i/>
-        </w:rPr>
-      </w:pPr>
-      <w:r>
-        <w:rPr>
-          <w:b/>
-          <w:bCs/>
-        </w:rPr>
-        <w:t xml:space="preserve">Reference Get </w:t>
-      </w:r>
-      <w:r>
-        <w:rPr>
-          <w:b/>
-          <w:bCs/>
-        </w:rPr>
-        <w:sym w:font="Wingdings" w:char="F0E0"/>
-      </w:r>
-      <w:r>
-        <w:rPr>
-          <w:b/>
-          <w:bCs/>
-        </w:rPr>
-        <w:t xml:space="preserve"> Related List Item Get</w:t>
-      </w:r>
-    </w:p>
-    <w:p>
-      <w:pPr>
-        <w:pStyle w:val="Heading5"/>
-        <w:ind w:left="569"/>
-      </w:pPr>
-      <w:r>
-        <w:t>Both:</w:t>
-      </w:r>
-    </w:p>
-    <w:p>
-      <w:pPr>
-        <w:ind w:left="1023" w:hanging="171"/>
-        <w:rPr>
-          <w:i/>
-        </w:rPr>
-      </w:pPr>
-      <w:r>
-        <w:rPr>
-          <w:i/>
-        </w:rPr>
-        <w:t>- Common commands for related items and related list items and</w:t>
-      </w:r>
-    </w:p>
-    <w:p>
-      <w:pPr>
-        <w:ind w:left="1023" w:hanging="171"/>
-        <w:rPr>
-          <w:i/>
-        </w:rPr>
-      </w:pPr>
-      <w:r>
-        <w:rPr>
-          <w:i/>
-        </w:rPr>
-        <w:t>- Common commands for direct pointers and pointers-to-pointers</w:t>
-      </w:r>
-    </w:p>
-    <w:p>
-      <w:pPr>
-        <w:ind w:left="569"/>
-        <w:rPr>
-          <w:b/>
-          <w:bCs/>
-        </w:rPr>
-      </w:pPr>
-    </w:p>
-    <w:p>
-      <w:pPr>
-        <w:ind w:left="852"/>
-        <w:rPr>
-          <w:b/>
-          <w:bCs/>
-        </w:rPr>
-      </w:pPr>
-      <w:r>
-        <w:rPr>
-          <w:b/>
-          <w:bCs/>
-        </w:rPr>
-        <w:t xml:space="preserve">Object Set </w:t>
-      </w:r>
-      <w:r>
-        <w:sym w:font="Wingdings" w:char="F0E0"/>
-      </w:r>
-      <w:r>
-        <w:t xml:space="preserve"> </w:t>
-      </w:r>
-      <w:r>
-        <w:rPr>
-          <w:b/>
-          <w:bCs/>
-        </w:rPr>
-        <w:t>Set Object to Other Related Item</w:t>
-      </w:r>
-    </w:p>
-    <w:p>
-      <w:pPr>
-        <w:ind w:left="852"/>
-        <w:rPr>
-          <w:b/>
-          <w:bCs/>
-        </w:rPr>
-      </w:pPr>
-      <w:r>
-        <w:rPr>
-          <w:b/>
-          <w:bCs/>
-        </w:rPr>
-        <w:t xml:space="preserve">Object Set </w:t>
-      </w:r>
-      <w:r>
-        <w:rPr>
-          <w:b/>
-          <w:bCs/>
-        </w:rPr>
-        <w:sym w:font="Wingdings" w:char="F0E0"/>
-      </w:r>
-      <w:r>
-        <w:rPr>
-          <w:b/>
-          <w:bCs/>
-        </w:rPr>
-        <w:t xml:space="preserve"> Set Object to Other Related List Item</w:t>
-      </w:r>
-    </w:p>
-    <w:p>
-      <w:pPr>
-        <w:ind w:left="852"/>
-        <w:rPr>
-          <w:b/>
-          <w:bCs/>
-        </w:rPr>
-      </w:pPr>
-    </w:p>
-    <w:p>
-      <w:pPr>
-        <w:ind w:left="852"/>
-        <w:rPr>
-          <w:b/>
-          <w:bCs/>
-        </w:rPr>
-      </w:pPr>
-      <w:r>
-        <w:rPr>
-          <w:b/>
-          <w:bCs/>
-        </w:rPr>
-        <w:t xml:space="preserve">Object Get </w:t>
-      </w:r>
-      <w:r>
-        <w:rPr>
-          <w:b/>
-          <w:bCs/>
-        </w:rPr>
-        <w:sym w:font="Wingdings" w:char="F0E0"/>
-      </w:r>
-      <w:r>
-        <w:rPr>
-          <w:b/>
-          <w:bCs/>
-        </w:rPr>
-        <w:t xml:space="preserve"> Get Object which is Another Related Item</w:t>
-      </w:r>
-    </w:p>
-    <w:p>
-      <w:pPr>
-        <w:ind w:left="852"/>
-        <w:rPr>
-          <w:b/>
-          <w:bCs/>
-        </w:rPr>
-      </w:pPr>
-      <w:r>
-        <w:rPr>
-          <w:b/>
-          <w:bCs/>
-        </w:rPr>
-        <w:t xml:space="preserve">Object Get </w:t>
-      </w:r>
-      <w:r>
-        <w:rPr>
-          <w:b/>
-          <w:bCs/>
-        </w:rPr>
-        <w:sym w:font="Wingdings" w:char="F0E0"/>
-      </w:r>
-      <w:r>
-        <w:rPr>
-          <w:b/>
-          <w:bCs/>
-        </w:rPr>
-        <w:t xml:space="preserve"> Get Object which is Another Related List Item</w:t>
-      </w:r>
-    </w:p>
-    <w:p>
-      <w:pPr>
-        <w:rPr>
-          <w:b/>
-          <w:bCs/>
-        </w:rPr>
-      </w:pPr>
-    </w:p>
-    <w:p>
-      <w:pPr>
-        <w:ind w:left="852"/>
-        <w:rPr>
-          <w:b/>
-          <w:bCs/>
-        </w:rPr>
-      </w:pPr>
-      <w:r>
-        <w:rPr>
-          <w:b/>
-          <w:bCs/>
-        </w:rPr>
-        <w:t xml:space="preserve">Class Set </w:t>
-      </w:r>
-      <w:r>
-        <w:rPr>
-          <w:b/>
-          <w:bCs/>
-        </w:rPr>
-        <w:sym w:font="Wingdings" w:char="F0E0"/>
-      </w:r>
-      <w:r>
-        <w:rPr>
-          <w:b/>
-          <w:bCs/>
-        </w:rPr>
-        <w:t xml:space="preserve"> Set Class to Other Related Item</w:t>
-      </w:r>
-    </w:p>
-    <w:p>
-      <w:pPr>
-        <w:ind w:left="852"/>
-        <w:rPr>
-          <w:b/>
-          <w:bCs/>
-        </w:rPr>
-      </w:pPr>
-      <w:r>
-        <w:rPr>
-          <w:b/>
-          <w:bCs/>
-        </w:rPr>
-        <w:t xml:space="preserve">Class Set </w:t>
-      </w:r>
-      <w:r>
-        <w:rPr>
-          <w:b/>
-          <w:bCs/>
-        </w:rPr>
-        <w:sym w:font="Wingdings" w:char="F0E0"/>
-      </w:r>
-      <w:r>
-        <w:rPr>
-          <w:b/>
-          <w:bCs/>
-        </w:rPr>
-        <w:t xml:space="preserve"> Set Class to Other Related List Item</w:t>
-      </w:r>
-    </w:p>
-    <w:p>
-      <w:pPr>
-        <w:rPr>
-          <w:b/>
-          <w:bCs/>
-        </w:rPr>
-      </w:pPr>
-    </w:p>
-    <w:p>
-      <w:pPr>
-        <w:ind w:left="852"/>
-        <w:rPr>
-          <w:b/>
-          <w:bCs/>
-        </w:rPr>
-      </w:pPr>
-      <w:r>
-        <w:rPr>
-          <w:b/>
-          <w:bCs/>
-        </w:rPr>
-        <w:t xml:space="preserve">Reference-Class Get </w:t>
-      </w:r>
-      <w:r>
-        <w:rPr>
-          <w:b/>
-          <w:bCs/>
-        </w:rPr>
-        <w:sym w:font="Wingdings" w:char="F0E0"/>
-      </w:r>
-      <w:r>
-        <w:rPr>
-          <w:b/>
-          <w:bCs/>
-        </w:rPr>
-        <w:t xml:space="preserve"> Get Reference-Class which is Another Related Item</w:t>
-      </w:r>
-    </w:p>
-    <w:p>
-      <w:pPr>
-        <w:ind w:left="852"/>
-        <w:rPr>
-          <w:b/>
-          <w:bCs/>
-        </w:rPr>
-      </w:pPr>
-      <w:r>
-        <w:rPr>
-          <w:b/>
-          <w:bCs/>
-        </w:rPr>
-        <w:t xml:space="preserve">Reference-Class Get </w:t>
-      </w:r>
-      <w:r>
-        <w:rPr>
-          <w:b/>
-          <w:bCs/>
-        </w:rPr>
-        <w:sym w:font="Wingdings" w:char="F0E0"/>
-      </w:r>
-      <w:r>
-        <w:rPr>
-          <w:b/>
-          <w:bCs/>
-        </w:rPr>
-        <w:t xml:space="preserve"> Get Reference-Class which is Another Related List Item</w:t>
-      </w:r>
-    </w:p>
-    <w:p/>
-    <w:p>
-      <w:pPr>
-        <w:ind w:left="852"/>
-        <w:rPr>
-          <w:b/>
-          <w:bCs/>
-        </w:rPr>
-      </w:pPr>
-      <w:r>
-        <w:rPr>
-          <w:b/>
-          <w:bCs/>
-        </w:rPr>
-        <w:t xml:space="preserve">Object-Class Get </w:t>
-      </w:r>
-      <w:r>
-        <w:rPr>
-          <w:b/>
-          <w:bCs/>
-        </w:rPr>
-        <w:sym w:font="Wingdings" w:char="F0E0"/>
-      </w:r>
-      <w:r>
-        <w:rPr>
-          <w:b/>
-          <w:bCs/>
-        </w:rPr>
-        <w:t xml:space="preserve"> Get Object-Class which is Another Related Item</w:t>
-      </w:r>
-    </w:p>
-    <w:p>
-      <w:pPr>
-        <w:ind w:left="852"/>
-        <w:rPr>
-          <w:b/>
-          <w:bCs/>
-        </w:rPr>
-      </w:pPr>
-      <w:r>
-        <w:rPr>
-          <w:b/>
-          <w:bCs/>
-        </w:rPr>
-        <w:t xml:space="preserve">Object-Class Get </w:t>
-      </w:r>
-      <w:r>
-        <w:rPr>
-          <w:b/>
-          <w:bCs/>
-        </w:rPr>
-        <w:sym w:font="Wingdings" w:char="F0E0"/>
-      </w:r>
-      <w:r>
-        <w:rPr>
-          <w:b/>
-          <w:bCs/>
-        </w:rPr>
-        <w:t xml:space="preserve"> Get Object-Class which is Another Related List Item</w:t>
-      </w:r>
-    </w:p>
-    <w:p/>
-    <w:p/>
-    <w:p>
-      <w:r>
-        <w:t>Again: the reasons for extra commands, overloads and delegation are:</w:t>
-      </w:r>
-    </w:p>
-    <w:p/>
-    <w:p>
-      <w:pPr>
-        <w:ind w:left="852"/>
-      </w:pPr>
-      <w:r>
-        <w:t>- Access-control</w:t>
-      </w:r>
-      <w:r>
-        <w:t xml:space="preserve"> usage</w:t>
-      </w:r>
-    </w:p>
-    <w:p>
-      <w:pPr>
-        <w:ind w:left="852"/>
-      </w:pPr>
-      <w:r>
-        <w:t>- Common commands for related item</w:t>
-      </w:r>
-      <w:r>
-        <w:t>s</w:t>
-      </w:r>
-      <w:r>
-        <w:t xml:space="preserve"> and related list item</w:t>
-      </w:r>
-      <w:r>
-        <w:t>s</w:t>
-      </w:r>
-    </w:p>
-    <w:p>
-      <w:pPr>
-        <w:ind w:left="852"/>
-        <w:rPr>
-          <w:i/>
-        </w:rPr>
-      </w:pPr>
-      <w:r>
-        <w:t>- Common commands f</w:t>
-      </w:r>
-      <w:r>
-        <w:t>or direct pointers and pointers-to-</w:t>
-      </w:r>
-      <w:r>
-        <w:t>pointers</w:t>
       </w:r>
     </w:p>
     <w:p>
@@ -6585,15 +4497,13 @@
       <w:r>
         <w:t xml:space="preserve">command, which is part of the </w:t>
       </w:r>
-      <w:proofErr w:type="spellStart"/>
-      <w:r>
-        <w:rPr>
-          <w:b/>
-          <w:bCs/>
-        </w:rPr>
-        <w:t>Existance</w:t>
-      </w:r>
-      <w:proofErr w:type="spellEnd"/>
+      <w:r>
+        <w:rPr>
+          <w:b/>
+          <w:bCs/>
+        </w:rPr>
+        <w:t>Existence</w:t>
+      </w:r>
       <w:r>
         <w:rPr>
           <w:b/>
@@ -6698,7 +4608,7 @@
                     </pic:cNvPicPr>
                   </pic:nvPicPr>
                   <pic:blipFill>
-                    <a:blip r:embed="rId27">
+                    <a:blip r:embed="rId25">
                       <a:lum bright="-18000"/>
                       <a:extLst>
                         <a:ext uri="{28A0092B-C50C-407E-A947-70E740481C1C}">
@@ -6779,11 +4689,11 @@
                     </pic:cNvPicPr>
                   </pic:nvPicPr>
                   <pic:blipFill>
-                    <a:blip r:embed="rId28">
+                    <a:blip r:embed="rId26">
                       <a:extLst>
                         <a:ext uri="{BEBA8EAE-BF5A-486C-A8C5-ECC9F3942E4B}">
                           <a14:imgProps xmlns:a14="http://schemas.microsoft.com/office/drawing/2010/main">
-                            <a14:imgLayer r:embed="rId29">
+                            <a14:imgLayer r:embed="rId27">
                               <a14:imgEffect>
                                 <a14:brightnessContrast bright="20000"/>
                               </a14:imgEffect>
@@ -6876,7 +4786,7 @@
                     </pic:cNvPicPr>
                   </pic:nvPicPr>
                   <pic:blipFill>
-                    <a:blip r:embed="rId30">
+                    <a:blip r:embed="rId28">
                       <a:lum bright="-18000"/>
                       <a:extLst>
                         <a:ext uri="{28A0092B-C50C-407E-A947-70E740481C1C}">
@@ -6962,7 +4872,7 @@
                     </pic:cNvPicPr>
                   </pic:nvPicPr>
                   <pic:blipFill>
-                    <a:blip r:embed="rId31">
+                    <a:blip r:embed="rId29">
                       <a:lum bright="-24000"/>
                       <a:extLst>
                         <a:ext uri="{28A0092B-C50C-407E-A947-70E740481C1C}">
@@ -7117,7 +5027,7 @@
                     </pic:cNvPicPr>
                   </pic:nvPicPr>
                   <pic:blipFill>
-                    <a:blip r:embed="rId32">
+                    <a:blip r:embed="rId30">
                       <a:lum bright="-18000"/>
                       <a:extLst>
                         <a:ext uri="{28A0092B-C50C-407E-A947-70E740481C1C}">
@@ -7230,7 +5140,7 @@
                     </pic:cNvPicPr>
                   </pic:nvPicPr>
                   <pic:blipFill>
-                    <a:blip r:embed="rId33">
+                    <a:blip r:embed="rId31">
                       <a:lum bright="-24000"/>
                       <a:extLst>
                         <a:ext uri="{28A0092B-C50C-407E-A947-70E740481C1C}">
@@ -7296,7 +5206,7 @@
                     </pic:cNvPicPr>
                   </pic:nvPicPr>
                   <pic:blipFill>
-                    <a:blip r:embed="rId34">
+                    <a:blip r:embed="rId32">
                       <a:lum bright="-24000"/>
                       <a:extLst>
                         <a:ext uri="{28A0092B-C50C-407E-A947-70E740481C1C}">
@@ -7368,7 +5278,7 @@
                     </pic:cNvPicPr>
                   </pic:nvPicPr>
                   <pic:blipFill>
-                    <a:blip r:embed="rId35">
+                    <a:blip r:embed="rId33">
                       <a:lum bright="-24000"/>
                       <a:extLst>
                         <a:ext uri="{28A0092B-C50C-407E-A947-70E740481C1C}">
@@ -7476,7 +5386,7 @@
                     </pic:cNvPicPr>
                   </pic:nvPicPr>
                   <pic:blipFill>
-                    <a:blip r:embed="rId31">
+                    <a:blip r:embed="rId29">
                       <a:lum bright="-24000"/>
                       <a:extLst>
                         <a:ext uri="{28A0092B-C50C-407E-A947-70E740481C1C}">
@@ -7701,7 +5611,7 @@
                     </pic:cNvPicPr>
                   </pic:nvPicPr>
                   <pic:blipFill>
-                    <a:blip r:embed="rId32">
+                    <a:blip r:embed="rId30">
                       <a:lum bright="-18000"/>
                       <a:extLst>
                         <a:ext uri="{28A0092B-C50C-407E-A947-70E740481C1C}">
@@ -7881,7 +5791,7 @@
                     </pic:cNvPicPr>
                   </pic:nvPicPr>
                   <pic:blipFill>
-                    <a:blip r:embed="rId36">
+                    <a:blip r:embed="rId34">
                       <a:extLst>
                         <a:ext uri="{28A0092B-C50C-407E-A947-70E740481C1C}">
                           <a14:useLocalDpi xmlns:a14="http://schemas.microsoft.com/office/drawing/2010/main" val="0"/>
@@ -8012,7 +5922,7 @@
                     </pic:cNvPicPr>
                   </pic:nvPicPr>
                   <pic:blipFill>
-                    <a:blip r:embed="rId37">
+                    <a:blip r:embed="rId35">
                       <a:lum bright="-18000"/>
                       <a:extLst>
                         <a:ext uri="{28A0092B-C50C-407E-A947-70E740481C1C}">
@@ -8160,7 +6070,7 @@
                     </pic:cNvPicPr>
                   </pic:nvPicPr>
                   <pic:blipFill>
-                    <a:blip r:embed="rId38">
+                    <a:blip r:embed="rId36">
                       <a:lum bright="-24000"/>
                       <a:extLst>
                         <a:ext uri="{28A0092B-C50C-407E-A947-70E740481C1C}">
@@ -8321,7 +6231,7 @@
                     </pic:cNvPicPr>
                   </pic:nvPicPr>
                   <pic:blipFill>
-                    <a:blip r:embed="rId39" cstate="print">
+                    <a:blip r:embed="rId37" cstate="print">
                       <a:lum bright="-18000"/>
                       <a:extLst>
                         <a:ext uri="{28A0092B-C50C-407E-A947-70E740481C1C}">
@@ -8407,7 +6317,7 @@
                     </pic:cNvPicPr>
                   </pic:nvPicPr>
                   <pic:blipFill>
-                    <a:blip r:embed="rId40">
+                    <a:blip r:embed="rId38">
                       <a:lum bright="-18000"/>
                       <a:extLst>
                         <a:ext uri="{28A0092B-C50C-407E-A947-70E740481C1C}">
@@ -8493,18 +6403,6 @@
           <w:b/>
           <w:bCs/>
         </w:rPr>
-        <w:t>Reference</w:t>
-      </w:r>
-    </w:p>
-    <w:p>
-      <w:pPr>
-        <w:ind w:left="852"/>
-      </w:pPr>
-      <w:r>
-        <w:rPr>
-          <w:b/>
-          <w:bCs/>
-        </w:rPr>
         <w:t>Object</w:t>
       </w:r>
     </w:p>
@@ -8512,15 +6410,13 @@
       <w:pPr>
         <w:ind w:left="852"/>
       </w:pPr>
-      <w:proofErr w:type="spellStart"/>
-      <w:r>
-        <w:rPr>
-          <w:b/>
-          <w:bCs/>
-        </w:rPr>
-        <w:t>Existance</w:t>
-      </w:r>
-      <w:proofErr w:type="spellEnd"/>
+      <w:r>
+        <w:rPr>
+          <w:b/>
+          <w:bCs/>
+        </w:rPr>
+        <w:t>Existence</w:t>
+      </w:r>
     </w:p>
     <w:p>
       <w:pPr>
@@ -8558,11 +6454,14 @@
       <w:pPr>
         <w:pStyle w:val="Heading5"/>
       </w:pPr>
-      <w:r>
-        <w:t>The Reference Aspect in the System Interface</w:t>
-      </w:r>
-    </w:p>
-    <w:p>
+      <w:bookmarkStart w:id="5" w:name="_Hlk44177915"/>
+      <w:r>
+        <w:t>The Object Aspect in the System Interface</w:t>
+      </w:r>
+    </w:p>
+    <w:p>
+      <w:bookmarkStart w:id="6" w:name="_Hlk44177932"/>
+      <w:bookmarkEnd w:id="5"/>
       <w:r>
         <w:t xml:space="preserve">The </w:t>
       </w:r>
@@ -8571,213 +6470,75 @@
           <w:b/>
           <w:bCs/>
         </w:rPr>
-        <w:t xml:space="preserve">Reference </w:t>
-      </w:r>
-      <w:r>
-        <w:t>aspect is controlled through only one command:</w:t>
-      </w:r>
-    </w:p>
-    <w:p/>
-    <w:p>
-      <w:pPr>
-        <w:rPr>
-          <w:b/>
-          <w:bCs/>
-        </w:rPr>
-      </w:pPr>
-      <w:r>
-        <w:rPr>
-          <w:b/>
-          <w:bCs/>
-        </w:rPr>
-        <w:t>Reference Get</w:t>
-      </w:r>
-    </w:p>
-    <w:p/>
-    <w:p>
-      <w:r>
-        <w:t xml:space="preserve">The </w:t>
-      </w:r>
-      <w:r>
-        <w:rPr>
-          <w:b/>
-          <w:bCs/>
-        </w:rPr>
-        <w:t xml:space="preserve">Reference </w:t>
-      </w:r>
-      <w:r>
-        <w:t xml:space="preserve">aspect is placed inside a triangle, that wraps together the members to control the </w:t>
-      </w:r>
-      <w:r>
-        <w:rPr>
-          <w:b/>
-          <w:bCs/>
-        </w:rPr>
-        <w:t xml:space="preserve">Reference </w:t>
+        <w:t xml:space="preserve">Object </w:t>
+      </w:r>
+      <w:r>
+        <w:t xml:space="preserve">aspect of a </w:t>
+      </w:r>
+      <w:r>
+        <w:rPr>
+          <w:b/>
+          <w:bCs/>
+        </w:rPr>
+        <w:t xml:space="preserve">Related Item </w:t>
+      </w:r>
+      <w:r>
+        <w:t>is controlled through several commands:</w:t>
+      </w:r>
+    </w:p>
+    <w:bookmarkEnd w:id="6"/>
+    <w:p/>
+    <w:p>
+      <w:pPr>
+        <w:ind w:left="852"/>
+        <w:rPr>
+          <w:b/>
+          <w:bCs/>
+        </w:rPr>
+      </w:pPr>
+      <w:r>
+        <w:rPr>
+          <w:b/>
+          <w:bCs/>
+        </w:rPr>
+        <w:t>Object Get</w:t>
+      </w:r>
+    </w:p>
+    <w:p>
+      <w:pPr>
+        <w:ind w:left="852"/>
+        <w:rPr>
+          <w:b/>
+          <w:bCs/>
+        </w:rPr>
+      </w:pPr>
+      <w:r>
+        <w:rPr>
+          <w:b/>
+          <w:bCs/>
+        </w:rPr>
+        <w:t>Object Set</w:t>
+      </w:r>
+    </w:p>
+    <w:p/>
+    <w:p>
+      <w:bookmarkStart w:id="7" w:name="_Hlk44177962"/>
+      <w:r>
+        <w:t xml:space="preserve">The commands are placed inside a triangle, that wraps together the members of the </w:t>
+      </w:r>
+      <w:r>
+        <w:rPr>
+          <w:b/>
+          <w:bCs/>
+        </w:rPr>
+        <w:t xml:space="preserve">Object </w:t>
       </w:r>
       <w:r>
         <w:t>aspect:</w:t>
       </w:r>
     </w:p>
     <w:p/>
-    <w:p>
-      <w:pPr>
-        <w:ind w:left="852"/>
-      </w:pPr>
-      <w:r>
-        <w:rPr>
-          <w:noProof/>
-        </w:rPr>
-        <w:drawing>
-          <wp:inline distT="0" distB="0" distL="0" distR="0" wp14:anchorId="45826361" wp14:editId="362B6218">
-            <wp:extent cx="1383030" cy="1605915"/>
-            <wp:effectExtent l="0" t="0" r="0" b="0"/>
-            <wp:docPr id="42" name="Picture 42"/>
-            <wp:cNvGraphicFramePr>
-              <a:graphicFrameLocks xmlns:a="http://schemas.openxmlformats.org/drawingml/2006/main" noChangeAspect="1"/>
-            </wp:cNvGraphicFramePr>
-            <a:graphic xmlns:a="http://schemas.openxmlformats.org/drawingml/2006/main">
-              <a:graphicData uri="http://schemas.openxmlformats.org/drawingml/2006/picture">
-                <pic:pic xmlns:pic="http://schemas.openxmlformats.org/drawingml/2006/picture">
-                  <pic:nvPicPr>
-                    <pic:cNvPr id="0" name="Picture 1"/>
-                    <pic:cNvPicPr>
-                      <a:picLocks noChangeAspect="1" noChangeArrowheads="1"/>
-                    </pic:cNvPicPr>
-                  </pic:nvPicPr>
-                  <pic:blipFill>
-                    <a:blip r:embed="rId41">
-                      <a:lum bright="-18000"/>
-                      <a:extLst>
-                        <a:ext uri="{28A0092B-C50C-407E-A947-70E740481C1C}">
-                          <a14:useLocalDpi xmlns:a14="http://schemas.microsoft.com/office/drawing/2010/main" val="0"/>
-                        </a:ext>
-                      </a:extLst>
-                    </a:blip>
-                    <a:srcRect/>
-                    <a:stretch>
-                      <a:fillRect/>
-                    </a:stretch>
-                  </pic:blipFill>
-                  <pic:spPr bwMode="auto">
-                    <a:xfrm>
-                      <a:off x="0" y="0"/>
-                      <a:ext cx="1383030" cy="1605915"/>
-                    </a:xfrm>
-                    <a:prstGeom prst="rect">
-                      <a:avLst/>
-                    </a:prstGeom>
-                    <a:noFill/>
-                    <a:ln>
-                      <a:noFill/>
-                    </a:ln>
-                  </pic:spPr>
-                </pic:pic>
-              </a:graphicData>
-            </a:graphic>
-          </wp:inline>
-        </w:drawing>
-      </w:r>
-    </w:p>
-    <w:p>
-      <w:pPr>
-        <w:pStyle w:val="Heading5"/>
-      </w:pPr>
-      <w:r>
-        <w:t>The Object Aspect in the System Interface</w:t>
-      </w:r>
-    </w:p>
-    <w:p>
-      <w:r>
-        <w:t xml:space="preserve">The </w:t>
-      </w:r>
-      <w:r>
-        <w:rPr>
-          <w:b/>
-          <w:bCs/>
-        </w:rPr>
-        <w:t xml:space="preserve">Object </w:t>
-      </w:r>
-      <w:r>
-        <w:t xml:space="preserve">aspect of a </w:t>
-      </w:r>
-      <w:r>
-        <w:rPr>
-          <w:b/>
-          <w:bCs/>
-        </w:rPr>
-        <w:t xml:space="preserve">Related Item </w:t>
-      </w:r>
-      <w:r>
-        <w:t>is controlled through several commands:</w:t>
-      </w:r>
-    </w:p>
-    <w:p/>
-    <w:p>
-      <w:pPr>
-        <w:ind w:left="852"/>
-        <w:rPr>
-          <w:b/>
-          <w:bCs/>
-        </w:rPr>
-      </w:pPr>
-      <w:r>
-        <w:rPr>
-          <w:b/>
-          <w:bCs/>
-        </w:rPr>
-        <w:t>Object Get</w:t>
-      </w:r>
-    </w:p>
-    <w:p>
-      <w:pPr>
-        <w:ind w:left="852"/>
-        <w:rPr>
-          <w:b/>
-          <w:bCs/>
-        </w:rPr>
-      </w:pPr>
-      <w:r>
-        <w:rPr>
-          <w:b/>
-          <w:bCs/>
-        </w:rPr>
-        <w:t>Object Set</w:t>
-      </w:r>
-    </w:p>
-    <w:p>
-      <w:pPr>
-        <w:ind w:left="852"/>
-        <w:rPr>
-          <w:b/>
-          <w:bCs/>
-        </w:rPr>
-      </w:pPr>
-      <w:r>
-        <w:rPr>
-          <w:b/>
-          <w:bCs/>
-        </w:rPr>
-        <w:t xml:space="preserve">Use Reference As Object </w:t>
-      </w:r>
-    </w:p>
-    <w:p/>
-    <w:p>
-      <w:r>
-        <w:t xml:space="preserve">The commands are placed inside a triangle, that wraps together the members of the </w:t>
-      </w:r>
-      <w:r>
-        <w:rPr>
-          <w:b/>
-          <w:bCs/>
-        </w:rPr>
-        <w:t xml:space="preserve">Object </w:t>
-      </w:r>
-      <w:r>
-        <w:t>aspect:</w:t>
-      </w:r>
-    </w:p>
-    <w:p/>
+    <w:bookmarkEnd w:id="7"/>
     <w:p>
       <w:pPr>
         <w:ind w:left="852"/>
@@ -8804,7 +6565,7 @@
                     </pic:cNvPicPr>
                   </pic:nvPicPr>
                   <pic:blipFill>
-                    <a:blip r:embed="rId42">
+                    <a:blip r:embed="rId39">
                       <a:lum bright="-18000"/>
                       <a:extLst>
                         <a:ext uri="{28A0092B-C50C-407E-A947-70E740481C1C}">
@@ -8839,6 +6600,20 @@
     </w:p>
     <w:p>
       <w:pPr>
+        <w:ind w:left="852"/>
+        <w:rPr>
+          <w:color w:val="FFC000"/>
+        </w:rPr>
+      </w:pPr>
+      <w:r>
+        <w:rPr>
+          <w:color w:val="FFC000"/>
+        </w:rPr>
+        <w:t>&lt; Erase "Use Reference As Object"? &gt;</w:t>
+      </w:r>
+    </w:p>
+    <w:p>
+      <w:pPr>
         <w:pStyle w:val="Heading5"/>
       </w:pPr>
       <w:r>
@@ -8952,7 +6727,7 @@
                     </pic:cNvPicPr>
                   </pic:nvPicPr>
                   <pic:blipFill>
-                    <a:blip r:embed="rId43">
+                    <a:blip r:embed="rId40">
                       <a:lum bright="-18000"/>
                       <a:extLst>
                         <a:ext uri="{28A0092B-C50C-407E-A947-70E740481C1C}">
@@ -8989,10 +6764,12 @@
       <w:pPr>
         <w:pStyle w:val="Heading5"/>
       </w:pPr>
+      <w:bookmarkStart w:id="8" w:name="_Hlk44178005"/>
       <w:r>
         <w:t>The Reference-Class Aspect in the System Interface</w:t>
       </w:r>
     </w:p>
+    <w:bookmarkEnd w:id="8"/>
     <w:p>
       <w:r>
         <w:t xml:space="preserve">The </w:t>
@@ -9069,24 +6846,9 @@
         <w:t>Reference-Class Get</w:t>
       </w:r>
     </w:p>
-    <w:p>
-      <w:pPr>
-        <w:ind w:left="852"/>
-        <w:rPr>
-          <w:b/>
-          <w:bCs/>
-        </w:rPr>
-      </w:pPr>
-      <w:r>
-        <w:rPr>
-          <w:b/>
-          <w:bCs/>
-        </w:rPr>
-        <w:t>Use Reference As Class</w:t>
-      </w:r>
-    </w:p>
-    <w:p/>
-    <w:p>
+    <w:p/>
+    <w:p>
+      <w:bookmarkStart w:id="9" w:name="_Hlk44178038"/>
       <w:r>
         <w:t xml:space="preserve">The commands are placed inside a triangle, that wraps together the members of the </w:t>
       </w:r>
@@ -9102,6 +6864,7 @@
       </w:r>
     </w:p>
     <w:p/>
+    <w:bookmarkEnd w:id="9"/>
     <w:p>
       <w:pPr>
         <w:ind w:left="852"/>
@@ -9128,7 +6891,7 @@
                     </pic:cNvPicPr>
                   </pic:nvPicPr>
                   <pic:blipFill>
-                    <a:blip r:embed="rId44">
+                    <a:blip r:embed="rId41">
                       <a:lum bright="-18000"/>
                       <a:extLst>
                         <a:ext uri="{28A0092B-C50C-407E-A947-70E740481C1C}">
@@ -9163,6 +6926,32 @@
     </w:p>
     <w:p>
       <w:pPr>
+        <w:ind w:left="852"/>
+        <w:rPr>
+          <w:color w:val="FFC000"/>
+        </w:rPr>
+      </w:pPr>
+      <w:r>
+        <w:rPr>
+          <w:color w:val="FFC000"/>
+        </w:rPr>
+        <w:t xml:space="preserve">&lt; Erase "Use Reference As </w:t>
+      </w:r>
+      <w:r>
+        <w:rPr>
+          <w:color w:val="FFC000"/>
+        </w:rPr>
+        <w:t>Class</w:t>
+      </w:r>
+      <w:r>
+        <w:rPr>
+          <w:color w:val="FFC000"/>
+        </w:rPr>
+        <w:t>"? &gt;</w:t>
+      </w:r>
+    </w:p>
+    <w:p>
+      <w:pPr>
         <w:pStyle w:val="Heading5"/>
       </w:pPr>
       <w:r>
@@ -9260,7 +7049,7 @@
                     </pic:cNvPicPr>
                   </pic:nvPicPr>
                   <pic:blipFill>
-                    <a:blip r:embed="rId45">
+                    <a:blip r:embed="rId42">
                       <a:lum bright="-18000"/>
                       <a:extLst>
                         <a:ext uri="{28A0092B-C50C-407E-A947-70E740481C1C}">
@@ -9343,7 +7132,7 @@
                     </pic:cNvPicPr>
                   </pic:nvPicPr>
                   <pic:blipFill>
-                    <a:blip r:embed="rId46">
+                    <a:blip r:embed="rId43">
                       <a:lum bright="-18000"/>
                       <a:extLst>
                         <a:ext uri="{28A0092B-C50C-407E-A947-70E740481C1C}">
@@ -9378,6 +7167,56 @@
     </w:p>
     <w:p>
       <w:pPr>
+        <w:ind w:left="852"/>
+        <w:rPr>
+          <w:color w:val="FFC000"/>
+        </w:rPr>
+      </w:pPr>
+      <w:r>
+        <w:rPr>
+          <w:color w:val="FFC000"/>
+        </w:rPr>
+        <w:t xml:space="preserve">&lt; Erase </w:t>
+      </w:r>
+      <w:r>
+        <w:rPr>
+          <w:color w:val="FFC000"/>
+        </w:rPr>
+        <w:t xml:space="preserve">"Reference", </w:t>
+      </w:r>
+      <w:r>
+        <w:rPr>
+          <w:color w:val="FFC000"/>
+        </w:rPr>
+        <w:t>"Use Reference As Object"</w:t>
+      </w:r>
+      <w:r>
+        <w:rPr>
+          <w:color w:val="FFC000"/>
+        </w:rPr>
+        <w:t xml:space="preserve"> and </w:t>
+      </w:r>
+      <w:r>
+        <w:rPr>
+          <w:color w:val="FFC000"/>
+        </w:rPr>
+        <w:t xml:space="preserve">"Use Reference As </w:t>
+      </w:r>
+      <w:r>
+        <w:rPr>
+          <w:color w:val="FFC000"/>
+        </w:rPr>
+        <w:t>Class</w:t>
+      </w:r>
+      <w:r>
+        <w:rPr>
+          <w:color w:val="FFC000"/>
+        </w:rPr>
+        <w:t>"? &gt;</w:t>
+      </w:r>
+    </w:p>
+    <w:p>
+      <w:pPr>
         <w:pStyle w:val="Heading4"/>
       </w:pPr>
       <w:r>
@@ -9518,7 +7357,7 @@
                     </pic:cNvPicPr>
                   </pic:nvPicPr>
                   <pic:blipFill>
-                    <a:blip r:embed="rId47">
+                    <a:blip r:embed="rId44">
                       <a:lum bright="-18000"/>
                       <a:extLst>
                         <a:ext uri="{28A0092B-C50C-407E-A947-70E740481C1C}">
@@ -9627,18 +7466,6 @@
           <w:b/>
           <w:bCs/>
         </w:rPr>
-        <w:t>Reference</w:t>
-      </w:r>
-    </w:p>
-    <w:p>
-      <w:pPr>
-        <w:ind w:left="852"/>
-      </w:pPr>
-      <w:r>
-        <w:rPr>
-          <w:b/>
-          <w:bCs/>
-        </w:rPr>
         <w:t>Object</w:t>
       </w:r>
     </w:p>
@@ -9901,7 +7728,7 @@
                     </pic:cNvPicPr>
                   </pic:nvPicPr>
                   <pic:blipFill>
-                    <a:blip r:embed="rId48" cstate="print">
+                    <a:blip r:embed="rId45" cstate="print">
                       <a:lum bright="-24000" contrast="6000"/>
                       <a:extLst>
                         <a:ext uri="{28A0092B-C50C-407E-A947-70E740481C1C}">
@@ -10004,7 +7831,7 @@
                     </pic:cNvPicPr>
                   </pic:nvPicPr>
                   <pic:blipFill>
-                    <a:blip r:embed="rId49">
+                    <a:blip r:embed="rId46">
                       <a:extLst>
                         <a:ext uri="{28A0092B-C50C-407E-A947-70E740481C1C}">
                           <a14:useLocalDpi xmlns:a14="http://schemas.microsoft.com/office/drawing/2010/main" val="0"/>
@@ -10038,6 +7865,20 @@
     </w:p>
     <w:p>
       <w:pPr>
+        <w:ind w:left="852"/>
+        <w:rPr>
+          <w:color w:val="FFC000"/>
+        </w:rPr>
+      </w:pPr>
+      <w:r>
+        <w:rPr>
+          <w:color w:val="FFC000"/>
+        </w:rPr>
+        <w:t>&lt; Erase "Reference", "Use Reference as Object" and "Use Reference as Class"?&gt;</w:t>
+      </w:r>
+    </w:p>
+    <w:p>
+      <w:pPr>
         <w:pStyle w:val="Heading4"/>
       </w:pPr>
       <w:r>
@@ -10116,7 +7957,7 @@
                     </pic:cNvPicPr>
                   </pic:nvPicPr>
                   <pic:blipFill>
-                    <a:blip r:embed="rId50">
+                    <a:blip r:embed="rId47">
                       <a:extLst>
                         <a:ext uri="{28A0092B-C50C-407E-A947-70E740481C1C}">
                           <a14:useLocalDpi xmlns:a14="http://schemas.microsoft.com/office/drawing/2010/main" val="0"/>
@@ -10323,7 +8164,7 @@
                     </pic:cNvPicPr>
                   </pic:nvPicPr>
                   <pic:blipFill>
-                    <a:blip r:embed="rId50">
+                    <a:blip r:embed="rId47">
                       <a:extLst>
                         <a:ext uri="{28A0092B-C50C-407E-A947-70E740481C1C}">
                           <a14:useLocalDpi xmlns:a14="http://schemas.microsoft.com/office/drawing/2010/main" val="0"/>
@@ -10567,7 +8408,7 @@
                     </pic:cNvPicPr>
                   </pic:nvPicPr>
                   <pic:blipFill>
-                    <a:blip r:embed="rId51">
+                    <a:blip r:embed="rId48">
                       <a:extLst>
                         <a:ext uri="{28A0092B-C50C-407E-A947-70E740481C1C}">
                           <a14:useLocalDpi xmlns:a14="http://schemas.microsoft.com/office/drawing/2010/main" val="0"/>
@@ -10661,7 +8502,7 @@
                     </pic:cNvPicPr>
                   </pic:nvPicPr>
                   <pic:blipFill>
-                    <a:blip r:embed="rId52">
+                    <a:blip r:embed="rId49">
                       <a:lum bright="-18000"/>
                       <a:extLst>
                         <a:ext uri="{28A0092B-C50C-407E-A947-70E740481C1C}">
@@ -11178,7 +9019,7 @@
     <w:basedOn w:val="Normal"/>
     <w:next w:val="Normal"/>
     <w:qFormat/>
-    <w:rsid w:val="005D43A8"/>
+    <w:rsid w:val="00E048B3"/>
     <w:pPr>
       <w:keepNext/>
       <w:spacing w:before="240" w:after="120"/>
@@ -11189,7 +9030,7 @@
       <w:b/>
       <w:bCs/>
       <w:i/>
-      <w:sz w:val="30"/>
+      <w:sz w:val="32"/>
     </w:rPr>
   </w:style>
   <w:style w:type="paragraph" w:styleId="Heading4">
@@ -12089,7 +9930,7 @@
 </file>
 
 <file path=customXml/itemProps1.xml><?xml version="1.0" encoding="utf-8"?>
-<ds:datastoreItem xmlns:ds="http://schemas.openxmlformats.org/officeDocument/2006/customXml" ds:itemID="{42124DCF-8A43-4100-9BC9-F2B2506A78EE}">
+<ds:datastoreItem xmlns:ds="http://schemas.openxmlformats.org/officeDocument/2006/customXml" ds:itemID="{A68CD2BB-5343-493A-A750-32511468B285}">
   <ds:schemaRefs>
     <ds:schemaRef ds:uri="http://schemas.openxmlformats.org/officeDocument/2006/bibliography"/>
   </ds:schemaRefs>

</xml_diff>

<commit_message>
Circle Language Spec: System Objects: Marked 'trigger words' in red using find and replace, that might express things a bit too tightly.
</commit_message>
<xml_diff>
--- a/1.1. Circle Language Spec/07. System Objects/1. System Objects.docx
+++ b/1.1. Circle Language Spec/07. System Objects/1. System Objects.docx
@@ -64,7 +64,16 @@
         <w:ind w:left="568"/>
       </w:pPr>
       <w:r>
-        <w:t xml:space="preserve">All systems are composed of </w:t>
+        <w:t xml:space="preserve">All systems </w:t>
+      </w:r>
+      <w:r>
+        <w:rPr>
+          <w:color w:val="FF0000"/>
+        </w:rPr>
+        <w:t>are</w:t>
+      </w:r>
+      <w:r>
+        <w:t xml:space="preserve"> composed of </w:t>
       </w:r>
       <w:r>
         <w:rPr>
@@ -73,22 +82,71 @@
         <w:t>system objects</w:t>
       </w:r>
       <w:r>
-        <w:t xml:space="preserve">. The main purpose of system objects is to manage relations between objects. System objects are </w:t>
+        <w:t xml:space="preserve">. The main purpose of system objects </w:t>
+      </w:r>
+      <w:r>
+        <w:rPr>
+          <w:color w:val="FF0000"/>
+        </w:rPr>
+        <w:t>is</w:t>
+      </w:r>
+      <w:r>
+        <w:t xml:space="preserve"> to manage relations between objects. System objects </w:t>
+      </w:r>
+      <w:r>
+        <w:rPr>
+          <w:color w:val="FF0000"/>
+        </w:rPr>
+        <w:t>are</w:t>
+      </w:r>
+      <w:r>
+        <w:t xml:space="preserve"> </w:t>
       </w:r>
       <w:r>
         <w:rPr>
           <w:i/>
-        </w:rPr>
-        <w:t xml:space="preserve">actual </w:t>
-      </w:r>
-      <w:r>
-        <w:t xml:space="preserve">objects, that all other systems are based on. Most of the </w:t>
+          <w:color w:val="FF0000"/>
+        </w:rPr>
+        <w:t>actual</w:t>
+      </w:r>
+      <w:r>
+        <w:rPr>
+          <w:i/>
+        </w:rPr>
+        <w:t xml:space="preserve"> </w:t>
+      </w:r>
+      <w:r>
+        <w:t xml:space="preserve">objects, that all other systems </w:t>
+      </w:r>
+      <w:r>
+        <w:rPr>
+          <w:color w:val="FF0000"/>
+        </w:rPr>
+        <w:t>are</w:t>
+      </w:r>
+      <w:r>
+        <w:t xml:space="preserve"> based on. </w:t>
+      </w:r>
+      <w:r>
+        <w:rPr>
+          <w:color w:val="FF0000"/>
+        </w:rPr>
+        <w:t>Most</w:t>
+      </w:r>
+      <w:r>
+        <w:t xml:space="preserve"> of the </w:t>
       </w:r>
       <w:r>
         <w:t xml:space="preserve">system objects </w:t>
       </w:r>
       <w:r>
-        <w:t xml:space="preserve">are part of the </w:t>
+        <w:rPr>
+          <w:color w:val="FF0000"/>
+        </w:rPr>
+        <w:t>are</w:t>
+      </w:r>
+      <w:r>
+        <w:t xml:space="preserve"> part of the </w:t>
       </w:r>
       <w:r>
         <w:rPr>
@@ -150,7 +208,25 @@
         <w:t>Values</w:t>
       </w:r>
       <w:r>
-        <w:t>. Aspects as such are controlled through system commands. Assignment commands are also system commands. An assignment command copies an aspect from one object to another.</w:t>
+        <w:t xml:space="preserve">. Aspects as such </w:t>
+      </w:r>
+      <w:r>
+        <w:rPr>
+          <w:color w:val="FF0000"/>
+        </w:rPr>
+        <w:t>are</w:t>
+      </w:r>
+      <w:r>
+        <w:t xml:space="preserve"> controlled through system commands. Assignment commands </w:t>
+      </w:r>
+      <w:r>
+        <w:rPr>
+          <w:color w:val="FF0000"/>
+        </w:rPr>
+        <w:t>are</w:t>
+      </w:r>
+      <w:r>
+        <w:t xml:space="preserve"> also system commands. An assignment command copies an aspect from one object to another.</w:t>
       </w:r>
     </w:p>
     <w:p>
@@ -192,7 +268,16 @@
         <w:t xml:space="preserve">all </w:t>
       </w:r>
       <w:r>
-        <w:t>systems are composed of</w:t>
+        <w:t xml:space="preserve">systems </w:t>
+      </w:r>
+      <w:r>
+        <w:rPr>
+          <w:color w:val="FF0000"/>
+        </w:rPr>
+        <w:t>are</w:t>
+      </w:r>
+      <w:r>
+        <w:t xml:space="preserve"> composed of</w:t>
       </w:r>
       <w:r>
         <w:t>.</w:t>
@@ -207,7 +292,13 @@
         <w:t xml:space="preserve">ystem objects </w:t>
       </w:r>
       <w:r>
-        <w:t xml:space="preserve">is to </w:t>
+        <w:rPr>
+          <w:color w:val="FF0000"/>
+        </w:rPr>
+        <w:t>is</w:t>
+      </w:r>
+      <w:r>
+        <w:t xml:space="preserve"> to </w:t>
       </w:r>
       <w:r>
         <w:t>manage relations between objects.</w:t>
@@ -226,7 +317,25 @@
         <w:ind w:left="852"/>
       </w:pPr>
       <w:r>
-        <w:t xml:space="preserve">The most basic element of a computer program is </w:t>
+        <w:t xml:space="preserve">The </w:t>
+      </w:r>
+      <w:r>
+        <w:rPr>
+          <w:color w:val="FF0000"/>
+        </w:rPr>
+        <w:t>most</w:t>
+      </w:r>
+      <w:r>
+        <w:t xml:space="preserve"> basic element of a computer program </w:t>
+      </w:r>
+      <w:r>
+        <w:rPr>
+          <w:color w:val="FF0000"/>
+        </w:rPr>
+        <w:t>is</w:t>
+      </w:r>
+      <w:r>
+        <w:t xml:space="preserve"> </w:t>
       </w:r>
       <w:r>
         <w:t>the</w:t>
@@ -241,7 +350,25 @@
         <w:t>object</w:t>
       </w:r>
       <w:r>
-        <w:t>. An object represents thing, an idea or a place, a number or a collection or anything else. All those things are called objects.</w:t>
+        <w:t xml:space="preserve">. An object represents thing, an idea or a place, a number or a collection or </w:t>
+      </w:r>
+      <w:r>
+        <w:rPr>
+          <w:color w:val="FF0000"/>
+        </w:rPr>
+        <w:t>anything</w:t>
+      </w:r>
+      <w:r>
+        <w:t xml:space="preserve"> else. All those things </w:t>
+      </w:r>
+      <w:r>
+        <w:rPr>
+          <w:color w:val="FF0000"/>
+        </w:rPr>
+        <w:t>are</w:t>
+      </w:r>
+      <w:r>
+        <w:t xml:space="preserve"> called objects.</w:t>
       </w:r>
     </w:p>
     <w:p/>
@@ -323,7 +450,16 @@
         <w:ind w:left="852"/>
       </w:pPr>
       <w:r>
-        <w:t xml:space="preserve">You always deal with </w:t>
+        <w:t xml:space="preserve">You </w:t>
+      </w:r>
+      <w:r>
+        <w:rPr>
+          <w:color w:val="FF0000"/>
+        </w:rPr>
+        <w:t>always</w:t>
+      </w:r>
+      <w:r>
+        <w:t xml:space="preserve"> deal with </w:t>
       </w:r>
       <w:r>
         <w:rPr>
@@ -404,7 +540,25 @@
         <w:t>An obj</w:t>
       </w:r>
       <w:r>
-        <w:t>ect is never directly accessed.</w:t>
+        <w:t xml:space="preserve">ect </w:t>
+      </w:r>
+      <w:r>
+        <w:rPr>
+          <w:color w:val="FF0000"/>
+        </w:rPr>
+        <w:t>is</w:t>
+      </w:r>
+      <w:r>
+        <w:t xml:space="preserve"> </w:t>
+      </w:r>
+      <w:r>
+        <w:rPr>
+          <w:color w:val="FF0000"/>
+        </w:rPr>
+        <w:t>never</w:t>
+      </w:r>
+      <w:r>
+        <w:t xml:space="preserve"> directly accessed.</w:t>
       </w:r>
     </w:p>
     <w:p>
@@ -421,7 +575,16 @@
         <w:t>reference</w:t>
       </w:r>
       <w:r>
-        <w:t xml:space="preserve"> is an </w:t>
+        <w:t xml:space="preserve"> </w:t>
+      </w:r>
+      <w:r>
+        <w:rPr>
+          <w:color w:val="FF0000"/>
+        </w:rPr>
+        <w:t>is</w:t>
+      </w:r>
+      <w:r>
+        <w:t xml:space="preserve"> an </w:t>
       </w:r>
       <w:r>
         <w:rPr>
@@ -433,7 +596,16 @@
         <w:t xml:space="preserve">pointer. </w:t>
       </w:r>
       <w:r>
-        <w:t>It is used by o</w:t>
+        <w:t xml:space="preserve">It </w:t>
+      </w:r>
+      <w:r>
+        <w:rPr>
+          <w:color w:val="FF0000"/>
+        </w:rPr>
+        <w:t>is</w:t>
+      </w:r>
+      <w:r>
+        <w:t xml:space="preserve"> used by o</w:t>
       </w:r>
       <w:r>
         <w:t xml:space="preserve">ther system </w:t>
@@ -475,7 +647,13 @@
         <w:t xml:space="preserve">object reference </w:t>
       </w:r>
       <w:r>
-        <w:t xml:space="preserve">is </w:t>
+        <w:rPr>
+          <w:color w:val="FF0000"/>
+        </w:rPr>
+        <w:t>is</w:t>
+      </w:r>
+      <w:r>
+        <w:t xml:space="preserve"> </w:t>
       </w:r>
       <w:r>
         <w:rPr>
@@ -490,7 +668,13 @@
         <w:t>elated object</w:t>
       </w:r>
       <w:r>
-        <w:t>, except that a related object is</w:t>
+        <w:t xml:space="preserve">, except that a related object </w:t>
+      </w:r>
+      <w:r>
+        <w:rPr>
+          <w:color w:val="FF0000"/>
+        </w:rPr>
+        <w:t>is</w:t>
       </w:r>
       <w:r>
         <w:t xml:space="preserve"> </w:t>
@@ -665,7 +849,16 @@
         <w:ind w:left="852"/>
       </w:pPr>
       <w:r>
-        <w:t xml:space="preserve">It is the result of a </w:t>
+        <w:t xml:space="preserve">It </w:t>
+      </w:r>
+      <w:r>
+        <w:rPr>
+          <w:color w:val="FF0000"/>
+        </w:rPr>
+        <w:t>is</w:t>
+      </w:r>
+      <w:r>
+        <w:t xml:space="preserve"> the result of a </w:t>
       </w:r>
       <w:r>
         <w:t xml:space="preserve">relation. </w:t>
@@ -752,7 +945,16 @@
         <w:ind w:left="852"/>
       </w:pPr>
       <w:r>
-        <w:t>A related object is the un</w:t>
+        <w:t xml:space="preserve">A related object </w:t>
+      </w:r>
+      <w:r>
+        <w:rPr>
+          <w:color w:val="FF0000"/>
+        </w:rPr>
+        <w:t>is</w:t>
+      </w:r>
+      <w:r>
+        <w:t xml:space="preserve"> the un</w:t>
       </w:r>
       <w:r>
         <w:t xml:space="preserve">decorated object pointer </w:t>
@@ -976,7 +1178,22 @@
         <w:t xml:space="preserve">related list item </w:t>
       </w:r>
       <w:r>
-        <w:t xml:space="preserve">is much like a </w:t>
+        <w:rPr>
+          <w:color w:val="FF0000"/>
+        </w:rPr>
+        <w:t>is</w:t>
+      </w:r>
+      <w:r>
+        <w:t xml:space="preserve"> </w:t>
+      </w:r>
+      <w:r>
+        <w:rPr>
+          <w:color w:val="FF0000"/>
+        </w:rPr>
+        <w:t>much</w:t>
+      </w:r>
+      <w:r>
+        <w:t xml:space="preserve"> like a </w:t>
       </w:r>
       <w:r>
         <w:rPr>
@@ -988,7 +1205,16 @@
         <w:t xml:space="preserve">. </w:t>
       </w:r>
       <w:r>
-        <w:t xml:space="preserve">Often, when the term related item is used, it also applies to related list items. In some cases though, </w:t>
+        <w:t xml:space="preserve">Often, when the term related item </w:t>
+      </w:r>
+      <w:r>
+        <w:rPr>
+          <w:color w:val="FF0000"/>
+        </w:rPr>
+        <w:t>is</w:t>
+      </w:r>
+      <w:r>
+        <w:t xml:space="preserve"> used, it also applies to related list items. In some cases though, </w:t>
       </w:r>
       <w:r>
         <w:t xml:space="preserve">the </w:t>
@@ -1000,7 +1226,13 @@
         <w:t xml:space="preserve"> </w:t>
       </w:r>
       <w:r>
-        <w:t>is different</w:t>
+        <w:rPr>
+          <w:color w:val="FF0000"/>
+        </w:rPr>
+        <w:t>is</w:t>
+      </w:r>
+      <w:r>
+        <w:t xml:space="preserve"> different</w:t>
       </w:r>
       <w:r>
         <w:t>.</w:t>
@@ -1019,7 +1251,25 @@
         <w:ind w:left="852"/>
       </w:pPr>
       <w:r>
-        <w:t xml:space="preserve">Another name for an object is an item. But when we speak of an item, we are usually think about an item inside a certain </w:t>
+        <w:t xml:space="preserve">Another name for an object </w:t>
+      </w:r>
+      <w:r>
+        <w:rPr>
+          <w:color w:val="FF0000"/>
+        </w:rPr>
+        <w:t>is</w:t>
+      </w:r>
+      <w:r>
+        <w:t xml:space="preserve"> an item. But when we speak of an item, we </w:t>
+      </w:r>
+      <w:r>
+        <w:rPr>
+          <w:color w:val="FF0000"/>
+        </w:rPr>
+        <w:t>are</w:t>
+      </w:r>
+      <w:r>
+        <w:t xml:space="preserve"> usually think about an item inside a certain </w:t>
       </w:r>
       <w:r>
         <w:rPr>
@@ -1097,7 +1347,16 @@
         <w:ind w:left="852"/>
       </w:pPr>
       <w:r>
-        <w:t>So an item is a related object.</w:t>
+        <w:t xml:space="preserve">So an item </w:t>
+      </w:r>
+      <w:r>
+        <w:rPr>
+          <w:color w:val="FF0000"/>
+        </w:rPr>
+        <w:t>is</w:t>
+      </w:r>
+      <w:r>
+        <w:t xml:space="preserve"> a related object.</w:t>
       </w:r>
     </w:p>
     <w:p>
@@ -1113,7 +1372,25 @@
         <w:ind w:left="852"/>
       </w:pPr>
       <w:r>
-        <w:t xml:space="preserve">An object’s related items and related lists are actually stored as the object’s having two collections: </w:t>
+        <w:t xml:space="preserve">An object’s related items and related lists </w:t>
+      </w:r>
+      <w:r>
+        <w:rPr>
+          <w:color w:val="FF0000"/>
+        </w:rPr>
+        <w:t>are</w:t>
+      </w:r>
+      <w:r>
+        <w:t xml:space="preserve"> </w:t>
+      </w:r>
+      <w:r>
+        <w:rPr>
+          <w:color w:val="FF0000"/>
+        </w:rPr>
+        <w:t>actual</w:t>
+      </w:r>
+      <w:r>
+        <w:t xml:space="preserve">ly stored as the object’s having two collections: </w:t>
       </w:r>
       <w:r>
         <w:rPr>
@@ -1238,10 +1515,25 @@
         <w:t xml:space="preserve">symbol </w:t>
       </w:r>
       <w:r>
-        <w:t xml:space="preserve">should </w:t>
-      </w:r>
-      <w:r>
-        <w:t xml:space="preserve">not to be confused with </w:t>
+        <w:rPr>
+          <w:color w:val="FF0000"/>
+        </w:rPr>
+        <w:t>should</w:t>
+      </w:r>
+      <w:r>
+        <w:t xml:space="preserve"> </w:t>
+      </w:r>
+      <w:r>
+        <w:t xml:space="preserve">not </w:t>
+      </w:r>
+      <w:r>
+        <w:rPr>
+          <w:color w:val="FF0000"/>
+        </w:rPr>
+        <w:t>to be</w:t>
+      </w:r>
+      <w:r>
+        <w:t xml:space="preserve"> confused with </w:t>
       </w:r>
       <w:r>
         <w:t>the te</w:t>
@@ -1256,7 +1548,25 @@
         <w:t>related item</w:t>
       </w:r>
       <w:r>
-        <w:t>. A symbol is a shape displayed on screen. The same related item can be displayed on screen multiple times</w:t>
+        <w:t xml:space="preserve">. A symbol </w:t>
+      </w:r>
+      <w:r>
+        <w:rPr>
+          <w:color w:val="FF0000"/>
+        </w:rPr>
+        <w:t>is</w:t>
+      </w:r>
+      <w:r>
+        <w:t xml:space="preserve"> a shape displayed on screen. The </w:t>
+      </w:r>
+      <w:r>
+        <w:rPr>
+          <w:color w:val="FF0000"/>
+        </w:rPr>
+        <w:t>same</w:t>
+      </w:r>
+      <w:r>
+        <w:t xml:space="preserve"> related item can be displayed on screen multiple times</w:t>
       </w:r>
       <w:r>
         <w:t>.</w:t>
@@ -1327,7 +1637,25 @@
         <w:ind w:left="852"/>
       </w:pPr>
       <w:r>
-        <w:t xml:space="preserve">A symbol is not a system element, it is just a shape displayed on screen. </w:t>
+        <w:t xml:space="preserve">A symbol </w:t>
+      </w:r>
+      <w:r>
+        <w:rPr>
+          <w:color w:val="FF0000"/>
+        </w:rPr>
+        <w:t>is</w:t>
+      </w:r>
+      <w:r>
+        <w:t xml:space="preserve"> not a system element, it </w:t>
+      </w:r>
+      <w:r>
+        <w:rPr>
+          <w:color w:val="FF0000"/>
+        </w:rPr>
+        <w:t>is</w:t>
+      </w:r>
+      <w:r>
+        <w:t xml:space="preserve"> just a shape displayed on screen. </w:t>
       </w:r>
       <w:r>
         <w:rPr>
@@ -1336,6 +1664,9 @@
         <w:t xml:space="preserve">Symbol </w:t>
       </w:r>
       <w:r>
+        <w:rPr>
+          <w:color w:val="FF0000"/>
+        </w:rPr>
         <w:t>is</w:t>
       </w:r>
       <w:r>
@@ -1351,19 +1682,53 @@
         <w:ind w:left="852"/>
       </w:pPr>
       <w:r>
-        <w:t>However, sometimes the term symbol is used as a synonym for related item, because it just talks a lot easier</w:t>
+        <w:t xml:space="preserve">However, sometimes the term symbol </w:t>
+      </w:r>
+      <w:r>
+        <w:rPr>
+          <w:color w:val="FF0000"/>
+        </w:rPr>
+        <w:t>is</w:t>
+      </w:r>
+      <w:r>
+        <w:t xml:space="preserve"> used as a synonym for related item, because it just talks a </w:t>
+      </w:r>
+      <w:r>
+        <w:rPr>
+          <w:color w:val="FF0000"/>
+        </w:rPr>
+        <w:t>lot</w:t>
+      </w:r>
+      <w:r>
+        <w:t xml:space="preserve"> easier</w:t>
       </w:r>
       <w:r>
         <w:t>.</w:t>
       </w:r>
       <w:r>
-        <w:t xml:space="preserve"> But they are not </w:t>
+        <w:t xml:space="preserve"> But they </w:t>
+      </w:r>
+      <w:r>
+        <w:rPr>
+          <w:color w:val="FF0000"/>
+        </w:rPr>
+        <w:t>are</w:t>
+      </w:r>
+      <w:r>
+        <w:t xml:space="preserve"> not </w:t>
       </w:r>
       <w:r>
         <w:rPr>
           <w:i/>
-        </w:rPr>
-        <w:t xml:space="preserve">really </w:t>
+          <w:color w:val="FF0000"/>
+        </w:rPr>
+        <w:t>real</w:t>
+      </w:r>
+      <w:r>
+        <w:rPr>
+          <w:i/>
+        </w:rPr>
+        <w:t xml:space="preserve">ly </w:t>
       </w:r>
       <w:r>
         <w:t>synonyms.</w:t>
@@ -1426,7 +1791,13 @@
         <w:ind w:left="852"/>
       </w:pPr>
       <w:r>
-        <w:t xml:space="preserve">Most of the </w:t>
+        <w:rPr>
+          <w:color w:val="FF0000"/>
+        </w:rPr>
+        <w:t>Most</w:t>
+      </w:r>
+      <w:r>
+        <w:t xml:space="preserve"> of the </w:t>
       </w:r>
       <w:r>
         <w:t>s</w:t>
@@ -1441,7 +1812,13 @@
         <w:t xml:space="preserve">bjects </w:t>
       </w:r>
       <w:r>
-        <w:t xml:space="preserve">are part of </w:t>
+        <w:rPr>
+          <w:color w:val="FF0000"/>
+        </w:rPr>
+        <w:t>are</w:t>
+      </w:r>
+      <w:r>
+        <w:t xml:space="preserve"> part of </w:t>
       </w:r>
       <w:r>
         <w:t xml:space="preserve">the </w:t>
@@ -1465,10 +1842,25 @@
         <w:t xml:space="preserve">ystem </w:t>
       </w:r>
       <w:r>
-        <w:t>objects without any extensions need</w:t>
-      </w:r>
-      <w:r>
-        <w:t xml:space="preserve"> to be implemented right inside the code base. </w:t>
+        <w:t xml:space="preserve">objects without any extensions </w:t>
+      </w:r>
+      <w:r>
+        <w:rPr>
+          <w:color w:val="FF0000"/>
+        </w:rPr>
+        <w:t>need</w:t>
+      </w:r>
+      <w:r>
+        <w:t xml:space="preserve"> </w:t>
+      </w:r>
+      <w:r>
+        <w:rPr>
+          <w:color w:val="FF0000"/>
+        </w:rPr>
+        <w:t>to be</w:t>
+      </w:r>
+      <w:r>
+        <w:t xml:space="preserve"> implemented right inside the code base. </w:t>
       </w:r>
       <w:r>
         <w:rPr>
@@ -1492,22 +1884,53 @@
         <w:t xml:space="preserve">later </w:t>
       </w:r>
       <w:r>
-        <w:t>using the new computer language itself.</w:t>
+        <w:t xml:space="preserve">using </w:t>
+      </w:r>
+      <w:r>
+        <w:t xml:space="preserve">Circle </w:t>
+      </w:r>
+      <w:r>
+        <w:t>itself.</w:t>
       </w:r>
       <w:r>
         <w:t xml:space="preserve"> </w:t>
       </w:r>
       <w:r>
-        <w:t xml:space="preserve">System objects are </w:t>
+        <w:t xml:space="preserve">System objects </w:t>
+      </w:r>
+      <w:r>
+        <w:rPr>
+          <w:color w:val="FF0000"/>
+        </w:rPr>
+        <w:t>are</w:t>
+      </w:r>
+      <w:r>
+        <w:t xml:space="preserve"> </w:t>
       </w:r>
       <w:r>
         <w:rPr>
           <w:i/>
-        </w:rPr>
-        <w:t xml:space="preserve">actual </w:t>
-      </w:r>
-      <w:r>
-        <w:t>objects, that all other systems are based on.</w:t>
+          <w:color w:val="FF0000"/>
+        </w:rPr>
+        <w:t>actual</w:t>
+      </w:r>
+      <w:r>
+        <w:rPr>
+          <w:i/>
+        </w:rPr>
+        <w:t xml:space="preserve"> </w:t>
+      </w:r>
+      <w:r>
+        <w:t xml:space="preserve">objects, that all other systems </w:t>
+      </w:r>
+      <w:r>
+        <w:rPr>
+          <w:color w:val="FF0000"/>
+        </w:rPr>
+        <w:t>are</w:t>
+      </w:r>
+      <w:r>
+        <w:t xml:space="preserve"> based on.</w:t>
       </w:r>
     </w:p>
     <w:p/>
@@ -1693,7 +2116,16 @@
         <w:ind w:left="568"/>
       </w:pPr>
       <w:r>
-        <w:t xml:space="preserve">The behavior of objects, references and lists is controlled by controlling their </w:t>
+        <w:t xml:space="preserve">The behavior of objects, references and lists </w:t>
+      </w:r>
+      <w:r>
+        <w:rPr>
+          <w:color w:val="FF0000"/>
+        </w:rPr>
+        <w:t>is</w:t>
+      </w:r>
+      <w:r>
+        <w:t xml:space="preserve"> controlled by controlling their </w:t>
       </w:r>
       <w:r>
         <w:rPr>
@@ -1729,7 +2161,37 @@
         <w:t xml:space="preserve">Object </w:t>
       </w:r>
       <w:r>
-        <w:t>aspect determines which object is pointed to.</w:t>
+        <w:t xml:space="preserve">aspect </w:t>
+      </w:r>
+      <w:r>
+        <w:rPr>
+          <w:color w:val="FF0000"/>
+        </w:rPr>
+        <w:t>dete</w:t>
+      </w:r>
+      <w:r>
+        <w:rPr>
+          <w:color w:val="FF0000"/>
+        </w:rPr>
+        <w:t>r</w:t>
+      </w:r>
+      <w:r>
+        <w:rPr>
+          <w:color w:val="FF0000"/>
+        </w:rPr>
+        <w:t>min</w:t>
+      </w:r>
+      <w:r>
+        <w:t xml:space="preserve">es which object </w:t>
+      </w:r>
+      <w:r>
+        <w:rPr>
+          <w:color w:val="FF0000"/>
+        </w:rPr>
+        <w:t>is</w:t>
+      </w:r>
+      <w:r>
+        <w:t xml:space="preserve"> pointed to.</w:t>
       </w:r>
     </w:p>
     <w:p/>
@@ -1817,7 +2279,39 @@
         <w:t xml:space="preserve">Class </w:t>
       </w:r>
       <w:r>
-        <w:t>aspect determines which other object will function as the prototype of another object. It can also bind a reference to a class.</w:t>
+        <w:t xml:space="preserve">aspect </w:t>
+      </w:r>
+      <w:r>
+        <w:rPr>
+          <w:color w:val="FF0000"/>
+        </w:rPr>
+        <w:t>dete</w:t>
+      </w:r>
+      <w:r>
+        <w:rPr>
+          <w:color w:val="FF0000"/>
+        </w:rPr>
+        <w:t>r</w:t>
+      </w:r>
+      <w:bookmarkStart w:id="0" w:name="_GoBack"/>
+      <w:bookmarkEnd w:id="0"/>
+      <w:r>
+        <w:rPr>
+          <w:color w:val="FF0000"/>
+        </w:rPr>
+        <w:t>min</w:t>
+      </w:r>
+      <w:r>
+        <w:t xml:space="preserve">es which other object </w:t>
+      </w:r>
+      <w:r>
+        <w:rPr>
+          <w:color w:val="FF0000"/>
+        </w:rPr>
+        <w:t>will</w:t>
+      </w:r>
+      <w:r>
+        <w:t xml:space="preserve"> function as the prototype of another object. It can also bind a reference to a class.</w:t>
       </w:r>
     </w:p>
     <w:p/>
@@ -1905,7 +2399,16 @@
         <w:t xml:space="preserve">Interface </w:t>
       </w:r>
       <w:r>
-        <w:t xml:space="preserve">aspect allows you to control how objects look on the outside, while the insides of the objects can differ completely. The </w:t>
+        <w:t xml:space="preserve">aspect allows you to control how objects look on the outside, while the insides of the objects can differ </w:t>
+      </w:r>
+      <w:r>
+        <w:rPr>
+          <w:color w:val="FF0000"/>
+        </w:rPr>
+        <w:t>complet</w:t>
+      </w:r>
+      <w:r>
+        <w:t xml:space="preserve">ely. The </w:t>
       </w:r>
       <w:r>
         <w:rPr>
@@ -1915,7 +2418,16 @@
         <w:t xml:space="preserve">Interface </w:t>
       </w:r>
       <w:r>
-        <w:t xml:space="preserve">aspect is separately covered in the </w:t>
+        <w:t xml:space="preserve">aspect </w:t>
+      </w:r>
+      <w:r>
+        <w:rPr>
+          <w:color w:val="FF0000"/>
+        </w:rPr>
+        <w:t>is</w:t>
+      </w:r>
+      <w:r>
+        <w:t xml:space="preserve"> separately covered in the </w:t>
       </w:r>
       <w:r>
         <w:rPr>
@@ -1924,7 +2436,16 @@
         <w:t xml:space="preserve">Interfaces </w:t>
       </w:r>
       <w:r>
-        <w:t xml:space="preserve">article group, and will not be mentioned in the </w:t>
+        <w:t xml:space="preserve">article group, and </w:t>
+      </w:r>
+      <w:r>
+        <w:rPr>
+          <w:color w:val="FF0000"/>
+        </w:rPr>
+        <w:t>will</w:t>
+      </w:r>
+      <w:r>
+        <w:t xml:space="preserve"> not be mentioned in the </w:t>
       </w:r>
       <w:r>
         <w:rPr>
@@ -2109,7 +2630,16 @@
         <w:t xml:space="preserve">Execute </w:t>
       </w:r>
       <w:r>
-        <w:t>aspect is about being able to execute an object as a command.</w:t>
+        <w:t xml:space="preserve">aspect </w:t>
+      </w:r>
+      <w:r>
+        <w:rPr>
+          <w:color w:val="FF0000"/>
+        </w:rPr>
+        <w:t>is</w:t>
+      </w:r>
+      <w:r>
+        <w:t xml:space="preserve"> about being able to execute an object as a command.</w:t>
       </w:r>
     </w:p>
     <w:p/>
@@ -2390,7 +2920,16 @@
         <w:t>check</w:t>
       </w:r>
       <w:r>
-        <w:t xml:space="preserve"> whether an object reference is </w:t>
+        <w:t xml:space="preserve"> whether an object reference </w:t>
+      </w:r>
+      <w:r>
+        <w:rPr>
+          <w:color w:val="FF0000"/>
+        </w:rPr>
+        <w:t>is</w:t>
+      </w:r>
+      <w:r>
+        <w:t xml:space="preserve"> </w:t>
       </w:r>
       <w:r>
         <w:rPr>
@@ -2471,7 +3010,16 @@
         <w:ind w:left="852"/>
       </w:pPr>
       <w:r>
-        <w:t xml:space="preserve">(This is the main symbolization of </w:t>
+        <w:t xml:space="preserve">(This </w:t>
+      </w:r>
+      <w:r>
+        <w:rPr>
+          <w:color w:val="FF0000"/>
+        </w:rPr>
+        <w:t>is</w:t>
+      </w:r>
+      <w:r>
+        <w:t xml:space="preserve"> the main symbolization of </w:t>
       </w:r>
       <w:r>
         <w:rPr>
@@ -2511,7 +3059,16 @@
         <w:t xml:space="preserve">Data </w:t>
       </w:r>
       <w:r>
-        <w:t>aspect controls read-write access to all of the sub-objects as well.</w:t>
+        <w:t xml:space="preserve">aspect controls read-write access to all of the sub-objects as </w:t>
+      </w:r>
+      <w:r>
+        <w:rPr>
+          <w:color w:val="FF0000"/>
+        </w:rPr>
+        <w:t>well</w:t>
+      </w:r>
+      <w:r>
+        <w:t>.</w:t>
       </w:r>
     </w:p>
     <w:p/>
@@ -2599,7 +3156,16 @@
         <w:t xml:space="preserve">Clone </w:t>
       </w:r>
       <w:r>
-        <w:t xml:space="preserve">aspect is related to the </w:t>
+        <w:t xml:space="preserve">aspect </w:t>
+      </w:r>
+      <w:r>
+        <w:rPr>
+          <w:color w:val="FF0000"/>
+        </w:rPr>
+        <w:t>is</w:t>
+      </w:r>
+      <w:r>
+        <w:t xml:space="preserve"> related to the </w:t>
       </w:r>
       <w:r>
         <w:rPr>
@@ -2609,7 +3175,16 @@
         <w:t xml:space="preserve">Value </w:t>
       </w:r>
       <w:r>
-        <w:t>aspect, but will also copy values of sub-objects.</w:t>
+        <w:t xml:space="preserve">aspect, but </w:t>
+      </w:r>
+      <w:r>
+        <w:rPr>
+          <w:color w:val="FF0000"/>
+        </w:rPr>
+        <w:t>will</w:t>
+      </w:r>
+      <w:r>
+        <w:t xml:space="preserve"> also copy values of sub-objects.</w:t>
       </w:r>
     </w:p>
     <w:p/>
@@ -2686,7 +3261,16 @@
         <w:ind w:left="852"/>
       </w:pPr>
       <w:r>
-        <w:t>Here is the list of aspects again:</w:t>
+        <w:t xml:space="preserve">Here </w:t>
+      </w:r>
+      <w:r>
+        <w:rPr>
+          <w:color w:val="FF0000"/>
+        </w:rPr>
+        <w:t>is</w:t>
+      </w:r>
+      <w:r>
+        <w:t xml:space="preserve"> the list of aspects again:</w:t>
       </w:r>
     </w:p>
     <w:p/>
@@ -2868,21 +3452,75 @@
       <w:pPr>
         <w:pStyle w:val="Heading3"/>
       </w:pPr>
-      <w:bookmarkStart w:id="0" w:name="_Hlk44168073"/>
+      <w:bookmarkStart w:id="1" w:name="_Hlk44168073"/>
       <w:r>
         <w:t>Object-Bound &amp; Reference Bound Aspects</w:t>
       </w:r>
     </w:p>
-    <w:bookmarkEnd w:id="0"/>
-    <w:p>
-      <w:r>
-        <w:t>When controlling system aspects, it is important to realize that some aspects are bound to an object, while other aspects are bound to a reference.</w:t>
+    <w:bookmarkEnd w:id="1"/>
+    <w:p>
+      <w:r>
+        <w:t xml:space="preserve">When controlling system aspects, it </w:t>
+      </w:r>
+      <w:r>
+        <w:rPr>
+          <w:color w:val="FF0000"/>
+        </w:rPr>
+        <w:t>is</w:t>
+      </w:r>
+      <w:r>
+        <w:t xml:space="preserve"> </w:t>
+      </w:r>
+      <w:r>
+        <w:rPr>
+          <w:color w:val="FF0000"/>
+        </w:rPr>
+        <w:t>important</w:t>
+      </w:r>
+      <w:r>
+        <w:t xml:space="preserve"> to </w:t>
+      </w:r>
+      <w:r>
+        <w:rPr>
+          <w:color w:val="FF0000"/>
+        </w:rPr>
+        <w:t>real</w:t>
+      </w:r>
+      <w:r>
+        <w:t xml:space="preserve">ize that some aspects </w:t>
+      </w:r>
+      <w:r>
+        <w:rPr>
+          <w:color w:val="FF0000"/>
+        </w:rPr>
+        <w:t>are</w:t>
+      </w:r>
+      <w:r>
+        <w:t xml:space="preserve"> bound to an object, while other aspects </w:t>
+      </w:r>
+      <w:r>
+        <w:rPr>
+          <w:color w:val="FF0000"/>
+        </w:rPr>
+        <w:t>are</w:t>
+      </w:r>
+      <w:r>
+        <w:t xml:space="preserve"> bound to a reference.</w:t>
       </w:r>
     </w:p>
     <w:p/>
     <w:p>
       <w:r>
-        <w:t xml:space="preserve">Object-bound aspects are controlled by an object. The object also controls its sub-objects’ reference-bound aspects. Therefore </w:t>
+        <w:t xml:space="preserve">Object-bound aspects </w:t>
+      </w:r>
+      <w:r>
+        <w:rPr>
+          <w:color w:val="FF0000"/>
+        </w:rPr>
+        <w:t>are</w:t>
+      </w:r>
+      <w:r>
+        <w:t xml:space="preserve"> controlled by an object. The object also controls its sub-objects’ reference-bound aspects. Therefore </w:t>
       </w:r>
       <w:r>
         <w:rPr>
@@ -2915,7 +3553,16 @@
     <w:p/>
     <w:p>
       <w:r>
-        <w:t>The following aspects are object-bound:</w:t>
+        <w:t xml:space="preserve">The following aspects </w:t>
+      </w:r>
+      <w:r>
+        <w:rPr>
+          <w:color w:val="FF0000"/>
+        </w:rPr>
+        <w:t>are</w:t>
+      </w:r>
+      <w:r>
+        <w:t xml:space="preserve"> object-bound:</w:t>
       </w:r>
     </w:p>
     <w:p/>
@@ -3002,7 +3649,16 @@
     <w:p/>
     <w:p>
       <w:r>
-        <w:t xml:space="preserve">The following aspects are reference-bound (or </w:t>
+        <w:t xml:space="preserve">The following aspects </w:t>
+      </w:r>
+      <w:r>
+        <w:rPr>
+          <w:color w:val="FF0000"/>
+        </w:rPr>
+        <w:t>are</w:t>
+      </w:r>
+      <w:r>
+        <w:t xml:space="preserve"> reference-bound (or </w:t>
       </w:r>
       <w:r>
         <w:rPr>
@@ -3087,31 +3743,103 @@
         <w:t>aspect</w:t>
       </w:r>
       <w:r>
-        <w:t xml:space="preserve"> is both object-bound as well as reference-bound.</w:t>
+        <w:t xml:space="preserve"> </w:t>
+      </w:r>
+      <w:r>
+        <w:rPr>
+          <w:color w:val="FF0000"/>
+        </w:rPr>
+        <w:t>is</w:t>
+      </w:r>
+      <w:r>
+        <w:t xml:space="preserve"> both object-bound as </w:t>
+      </w:r>
+      <w:r>
+        <w:rPr>
+          <w:color w:val="FF0000"/>
+        </w:rPr>
+        <w:t>well</w:t>
+      </w:r>
+      <w:r>
+        <w:t xml:space="preserve"> as reference-bound.</w:t>
       </w:r>
     </w:p>
     <w:p/>
     <w:p>
       <w:r>
-        <w:t>Understanding that some aspects are object-bound is important, for instance because it makes sure that object-bound aspects are protected by the object and not all of a sudden become unprotected through another reference.</w:t>
+        <w:t xml:space="preserve">Understanding that some aspects </w:t>
+      </w:r>
+      <w:r>
+        <w:rPr>
+          <w:color w:val="FF0000"/>
+        </w:rPr>
+        <w:t>are</w:t>
+      </w:r>
+      <w:r>
+        <w:t xml:space="preserve"> object-bound </w:t>
+      </w:r>
+      <w:r>
+        <w:rPr>
+          <w:color w:val="FF0000"/>
+        </w:rPr>
+        <w:t>is</w:t>
+      </w:r>
+      <w:r>
+        <w:t xml:space="preserve"> </w:t>
+      </w:r>
+      <w:r>
+        <w:rPr>
+          <w:color w:val="FF0000"/>
+        </w:rPr>
+        <w:t>important</w:t>
+      </w:r>
+      <w:r>
+        <w:t xml:space="preserve">, for instance because it makes </w:t>
+      </w:r>
+      <w:r>
+        <w:rPr>
+          <w:color w:val="FF0000"/>
+        </w:rPr>
+        <w:t>sure</w:t>
+      </w:r>
+      <w:r>
+        <w:t xml:space="preserve"> that object-bound aspects </w:t>
+      </w:r>
+      <w:r>
+        <w:rPr>
+          <w:color w:val="FF0000"/>
+        </w:rPr>
+        <w:t>are</w:t>
+      </w:r>
+      <w:r>
+        <w:t xml:space="preserve"> protected by the object and not all of a sudden become unprotected through another reference.</w:t>
       </w:r>
     </w:p>
     <w:p/>
     <w:p>
       <w:r>
-        <w:t>An object controls its object-bound aspects as well as its sub-objects’ reference-bound aspects.</w:t>
+        <w:t xml:space="preserve">An object controls its object-bound aspects as </w:t>
+      </w:r>
+      <w:r>
+        <w:rPr>
+          <w:color w:val="FF0000"/>
+        </w:rPr>
+        <w:t>well</w:t>
+      </w:r>
+      <w:r>
+        <w:t xml:space="preserve"> as its sub-objects’ reference-bound aspects.</w:t>
       </w:r>
     </w:p>
     <w:p>
       <w:pPr>
         <w:pStyle w:val="Heading3"/>
       </w:pPr>
-      <w:bookmarkStart w:id="1" w:name="_Hlk44168150"/>
+      <w:bookmarkStart w:id="2" w:name="_Hlk44168150"/>
       <w:r>
         <w:t>System Commands</w:t>
       </w:r>
     </w:p>
-    <w:bookmarkEnd w:id="1"/>
+    <w:bookmarkEnd w:id="2"/>
     <w:p>
       <w:r>
         <w:t xml:space="preserve">System </w:t>
@@ -3123,13 +3851,37 @@
         <w:t>commands</w:t>
       </w:r>
       <w:r>
-        <w:t xml:space="preserve"> are the commands of system objects, through which aspects of objects are controlled.</w:t>
+        <w:t xml:space="preserve"> </w:t>
+      </w:r>
+      <w:r>
+        <w:rPr>
+          <w:color w:val="FF0000"/>
+        </w:rPr>
+        <w:t>are</w:t>
+      </w:r>
+      <w:r>
+        <w:t xml:space="preserve"> the commands of system objects, through which aspects of objects </w:t>
+      </w:r>
+      <w:r>
+        <w:rPr>
+          <w:color w:val="FF0000"/>
+        </w:rPr>
+        <w:t>are</w:t>
+      </w:r>
+      <w:r>
+        <w:t xml:space="preserve"> controlled.</w:t>
       </w:r>
     </w:p>
     <w:p/>
     <w:p>
       <w:r>
-        <w:t xml:space="preserve">Most aspects have a </w:t>
+        <w:rPr>
+          <w:color w:val="FF0000"/>
+        </w:rPr>
+        <w:t>Most</w:t>
+      </w:r>
+      <w:r>
+        <w:t xml:space="preserve"> aspects have a </w:t>
       </w:r>
       <w:r>
         <w:rPr>
@@ -3149,19 +3901,28 @@
         <w:t xml:space="preserve">Set </w:t>
       </w:r>
       <w:r>
-        <w:t>command, but each aspect is controlled in a different way.</w:t>
+        <w:t xml:space="preserve">command, but each aspect </w:t>
+      </w:r>
+      <w:r>
+        <w:rPr>
+          <w:color w:val="FF0000"/>
+        </w:rPr>
+        <w:t>is</w:t>
+      </w:r>
+      <w:r>
+        <w:t xml:space="preserve"> controlled in a different way.</w:t>
       </w:r>
     </w:p>
     <w:p>
       <w:pPr>
         <w:pStyle w:val="Heading4"/>
       </w:pPr>
-      <w:bookmarkStart w:id="2" w:name="_Hlk44168214"/>
+      <w:bookmarkStart w:id="3" w:name="_Hlk44168214"/>
       <w:r>
         <w:t>System Commands for the Object Aspect</w:t>
       </w:r>
     </w:p>
-    <w:bookmarkEnd w:id="2"/>
+    <w:bookmarkEnd w:id="3"/>
     <w:p>
       <w:r>
         <w:t xml:space="preserve">The main two system commands for the </w:t>
@@ -3174,7 +3935,16 @@
         <w:t xml:space="preserve">Object </w:t>
       </w:r>
       <w:r>
-        <w:t>aspect are:</w:t>
+        <w:t xml:space="preserve">aspect </w:t>
+      </w:r>
+      <w:r>
+        <w:rPr>
+          <w:color w:val="FF0000"/>
+        </w:rPr>
+        <w:t>are</w:t>
+      </w:r>
+      <w:r>
+        <w:t>:</w:t>
       </w:r>
     </w:p>
     <w:p>
@@ -3251,8 +4021,6 @@
       <w:pPr>
         <w:pStyle w:val="Heading4"/>
       </w:pPr>
-      <w:bookmarkStart w:id="3" w:name="_GoBack"/>
-      <w:bookmarkEnd w:id="3"/>
       <w:r>
         <w:t>System Commands for the Class Aspect</w:t>
       </w:r>
@@ -3269,7 +4037,16 @@
         <w:t xml:space="preserve">Class </w:t>
       </w:r>
       <w:r>
-        <w:t>aspect are:</w:t>
+        <w:t xml:space="preserve">aspect </w:t>
+      </w:r>
+      <w:r>
+        <w:rPr>
+          <w:color w:val="FF0000"/>
+        </w:rPr>
+        <w:t>are</w:t>
+      </w:r>
+      <w:r>
+        <w:t>:</w:t>
       </w:r>
     </w:p>
     <w:p>
@@ -3359,7 +4136,13 @@
         <w:t xml:space="preserve">Use As Class </w:t>
       </w:r>
       <w:r>
-        <w:t xml:space="preserve">is like </w:t>
+        <w:rPr>
+          <w:color w:val="FF0000"/>
+        </w:rPr>
+        <w:t>is</w:t>
+      </w:r>
+      <w:r>
+        <w:t xml:space="preserve"> like </w:t>
       </w:r>
       <w:r>
         <w:rPr>
@@ -3369,7 +4152,16 @@
         <w:t>Object Get</w:t>
       </w:r>
       <w:r>
-        <w:t>, but then for the purpose of using that object as the class of another object. This is common usage of the class aspect. It also makes you able to separately access control whether an object can be used as a class.</w:t>
+        <w:t xml:space="preserve">, but then for the purpose of using that object as the class of another object. This </w:t>
+      </w:r>
+      <w:r>
+        <w:rPr>
+          <w:color w:val="FF0000"/>
+        </w:rPr>
+        <w:t>is</w:t>
+      </w:r>
+      <w:r>
+        <w:t xml:space="preserve"> common usage of the class aspect. It also makes you able to separately access control whether an object can be used as a class.</w:t>
       </w:r>
     </w:p>
     <w:p>
@@ -3391,7 +4183,16 @@
         <w:t xml:space="preserve">Class Set </w:t>
       </w:r>
       <w:r>
-        <w:t xml:space="preserve">command is executed on an object reference. The reference can then only point to objects of that class. </w:t>
+        <w:t xml:space="preserve">command </w:t>
+      </w:r>
+      <w:r>
+        <w:rPr>
+          <w:color w:val="FF0000"/>
+        </w:rPr>
+        <w:t>is</w:t>
+      </w:r>
+      <w:r>
+        <w:t xml:space="preserve"> executed on an object reference. The reference can then only point to objects of that class. </w:t>
       </w:r>
       <w:r>
         <w:rPr>
@@ -3401,7 +4202,16 @@
         <w:t xml:space="preserve">Class Set </w:t>
       </w:r>
       <w:r>
-        <w:t>applies only to references, and not to objects, because the class of an object is only set upon creation.</w:t>
+        <w:t xml:space="preserve">applies only to references, and not to objects, because the class of an object </w:t>
+      </w:r>
+      <w:r>
+        <w:rPr>
+          <w:color w:val="FF0000"/>
+        </w:rPr>
+        <w:t>is</w:t>
+      </w:r>
+      <w:r>
+        <w:t xml:space="preserve"> only set upon creation.</w:t>
       </w:r>
     </w:p>
     <w:p>
@@ -3433,17 +4243,49 @@
         <w:t>Object-Class Get</w:t>
       </w:r>
       <w:r>
-        <w:t xml:space="preserve"> get</w:t>
-      </w:r>
-      <w:r>
-        <w:rPr>
-          <w:b/>
-          <w:bCs/>
-        </w:rPr>
         <w:t xml:space="preserve"> </w:t>
       </w:r>
-      <w:r>
-        <w:t xml:space="preserve">the class object that is associated with a reference or object. Those commands are actually less commonly used. </w:t>
+      <w:proofErr w:type="spellStart"/>
+      <w:r>
+        <w:t>get</w:t>
+      </w:r>
+      <w:proofErr w:type="spellEnd"/>
+      <w:r>
+        <w:rPr>
+          <w:b/>
+          <w:bCs/>
+        </w:rPr>
+        <w:t xml:space="preserve"> </w:t>
+      </w:r>
+      <w:r>
+        <w:t xml:space="preserve">the class object that </w:t>
+      </w:r>
+      <w:r>
+        <w:rPr>
+          <w:color w:val="FF0000"/>
+        </w:rPr>
+        <w:t>is</w:t>
+      </w:r>
+      <w:r>
+        <w:t xml:space="preserve"> associated with a reference or object. Those commands </w:t>
+      </w:r>
+      <w:r>
+        <w:rPr>
+          <w:color w:val="FF0000"/>
+        </w:rPr>
+        <w:t>are</w:t>
+      </w:r>
+      <w:r>
+        <w:t xml:space="preserve"> </w:t>
+      </w:r>
+      <w:r>
+        <w:rPr>
+          <w:color w:val="FF0000"/>
+        </w:rPr>
+        <w:t>actual</w:t>
+      </w:r>
+      <w:r>
+        <w:t xml:space="preserve">ly less commonly used. </w:t>
       </w:r>
     </w:p>
     <w:p>
@@ -3451,7 +4293,16 @@
         <w:pStyle w:val="Heading5"/>
       </w:pPr>
       <w:r>
-        <w:t>Class is both Object-Bound and Reference-Bound</w:t>
+        <w:t xml:space="preserve">Class </w:t>
+      </w:r>
+      <w:r>
+        <w:rPr>
+          <w:color w:val="FF0000"/>
+        </w:rPr>
+        <w:t>is</w:t>
+      </w:r>
+      <w:r>
+        <w:t xml:space="preserve"> both Object-Bound and Reference-Bound</w:t>
       </w:r>
     </w:p>
     <w:p>
@@ -3466,7 +4317,34 @@
         <w:t xml:space="preserve">Class </w:t>
       </w:r>
       <w:r>
-        <w:t xml:space="preserve">aspect applies to both objects and references, but differently. An object has a certain class, which is fixed upon creation of the object and throughout its lifetime. A reference also has a class, defining which class of object you can assign to the reference. The class of an </w:t>
+        <w:t xml:space="preserve">aspect applies to both objects and references, but differently. An object has a certain class, which </w:t>
+      </w:r>
+      <w:r>
+        <w:rPr>
+          <w:color w:val="FF0000"/>
+        </w:rPr>
+        <w:t>is</w:t>
+      </w:r>
+      <w:r>
+        <w:t xml:space="preserve"> fixed upon creation of the object and </w:t>
+      </w:r>
+      <w:r>
+        <w:rPr>
+          <w:color w:val="FF0000"/>
+        </w:rPr>
+        <w:t>throughout</w:t>
+      </w:r>
+      <w:r>
+        <w:t xml:space="preserve"> its lifetime. A reference also has a class, </w:t>
+      </w:r>
+      <w:r>
+        <w:rPr>
+          <w:color w:val="FF0000"/>
+        </w:rPr>
+        <w:t>defin</w:t>
+      </w:r>
+      <w:r>
+        <w:t xml:space="preserve">ing which class of object you can assign to the reference. The class of an </w:t>
       </w:r>
       <w:r>
         <w:rPr>
@@ -3475,7 +4353,25 @@
         <w:t>object</w:t>
       </w:r>
       <w:r>
-        <w:t xml:space="preserve"> can never change. The class of a reference can be changed, but only while the reference is </w:t>
+        <w:t xml:space="preserve"> can </w:t>
+      </w:r>
+      <w:r>
+        <w:rPr>
+          <w:color w:val="FF0000"/>
+        </w:rPr>
+        <w:t>never</w:t>
+      </w:r>
+      <w:r>
+        <w:t xml:space="preserve"> change. The class of a reference can be changed, but only while the reference </w:t>
+      </w:r>
+      <w:r>
+        <w:rPr>
+          <w:color w:val="FF0000"/>
+        </w:rPr>
+        <w:t>is</w:t>
+      </w:r>
+      <w:r>
+        <w:t xml:space="preserve"> </w:t>
       </w:r>
       <w:r>
         <w:rPr>
@@ -3485,7 +4381,16 @@
         <w:t>Nothing</w:t>
       </w:r>
       <w:r>
-        <w:t xml:space="preserve">. You can not change the class of a reference when an object is assigned to it, except that you can set it to </w:t>
+        <w:t xml:space="preserve">. You can not change the class of a reference when an object </w:t>
+      </w:r>
+      <w:r>
+        <w:rPr>
+          <w:color w:val="FF0000"/>
+        </w:rPr>
+        <w:t>is</w:t>
+      </w:r>
+      <w:r>
+        <w:t xml:space="preserve"> assigned to it, except that you can set it to </w:t>
       </w:r>
       <w:r>
         <w:rPr>
@@ -3495,7 +4400,16 @@
         <w:t>Nothing</w:t>
       </w:r>
       <w:r>
-        <w:t xml:space="preserve"> or to the same class as the object again.</w:t>
+        <w:t xml:space="preserve"> or to the </w:t>
+      </w:r>
+      <w:r>
+        <w:rPr>
+          <w:color w:val="FF0000"/>
+        </w:rPr>
+        <w:t>same</w:t>
+      </w:r>
+      <w:r>
+        <w:t xml:space="preserve"> class as the object again.</w:t>
       </w:r>
     </w:p>
     <w:p>
@@ -3527,7 +4441,43 @@
         <w:t>Reference-Class</w:t>
       </w:r>
       <w:r>
-        <w:t xml:space="preserve"> are the same or one or the other is not filled in, objects and references still each need to separately store which class they have.</w:t>
+        <w:t xml:space="preserve"> </w:t>
+      </w:r>
+      <w:r>
+        <w:rPr>
+          <w:color w:val="FF0000"/>
+        </w:rPr>
+        <w:t>are</w:t>
+      </w:r>
+      <w:r>
+        <w:t xml:space="preserve"> the </w:t>
+      </w:r>
+      <w:r>
+        <w:rPr>
+          <w:color w:val="FF0000"/>
+        </w:rPr>
+        <w:t>same</w:t>
+      </w:r>
+      <w:r>
+        <w:t xml:space="preserve"> or one or the other </w:t>
+      </w:r>
+      <w:r>
+        <w:rPr>
+          <w:color w:val="FF0000"/>
+        </w:rPr>
+        <w:t>is</w:t>
+      </w:r>
+      <w:r>
+        <w:t xml:space="preserve"> not filled in, objects and references still each </w:t>
+      </w:r>
+      <w:r>
+        <w:rPr>
+          <w:color w:val="FF0000"/>
+        </w:rPr>
+        <w:t>need</w:t>
+      </w:r>
+      <w:r>
+        <w:t xml:space="preserve"> to separately store which class they have.</w:t>
       </w:r>
     </w:p>
     <w:p>
@@ -3636,7 +4586,16 @@
         <w:t>Value</w:t>
       </w:r>
       <w:r>
-        <w:t xml:space="preserve"> aspect is controlled through two system commands:</w:t>
+        <w:t xml:space="preserve"> aspect </w:t>
+      </w:r>
+      <w:r>
+        <w:rPr>
+          <w:color w:val="FF0000"/>
+        </w:rPr>
+        <w:t>is</w:t>
+      </w:r>
+      <w:r>
+        <w:t xml:space="preserve"> controlled through two system commands:</w:t>
       </w:r>
     </w:p>
     <w:p>
@@ -3729,7 +4688,16 @@
         <w:t xml:space="preserve">Clone </w:t>
       </w:r>
       <w:r>
-        <w:t>aspect is controlled through two system commands:</w:t>
+        <w:t xml:space="preserve">aspect </w:t>
+      </w:r>
+      <w:r>
+        <w:rPr>
+          <w:color w:val="FF0000"/>
+        </w:rPr>
+        <w:t>is</w:t>
+      </w:r>
+      <w:r>
+        <w:t xml:space="preserve"> controlled through two system commands:</w:t>
       </w:r>
     </w:p>
     <w:p>
@@ -3793,7 +4761,16 @@
         <w:t xml:space="preserve">Clone </w:t>
       </w:r>
       <w:r>
-        <w:t xml:space="preserve">aspect is relate to the </w:t>
+        <w:t xml:space="preserve">aspect </w:t>
+      </w:r>
+      <w:r>
+        <w:rPr>
+          <w:color w:val="FF0000"/>
+        </w:rPr>
+        <w:t>is</w:t>
+      </w:r>
+      <w:r>
+        <w:t xml:space="preserve"> relate to the </w:t>
       </w:r>
       <w:r>
         <w:rPr>
@@ -3803,7 +4780,16 @@
         <w:t xml:space="preserve">Value </w:t>
       </w:r>
       <w:r>
-        <w:t xml:space="preserve">aspect, but will also copy the sub-objects’ values. </w:t>
+        <w:t xml:space="preserve">aspect, but </w:t>
+      </w:r>
+      <w:r>
+        <w:rPr>
+          <w:color w:val="FF0000"/>
+        </w:rPr>
+        <w:t>will</w:t>
+      </w:r>
+      <w:r>
+        <w:t xml:space="preserve"> also copy the sub-objects’ values. </w:t>
       </w:r>
       <w:r>
         <w:rPr>
@@ -3813,7 +4799,25 @@
         <w:t>Clone</w:t>
       </w:r>
       <w:r>
-        <w:t xml:space="preserve"> has a parameter, that defines the cloning depth: the depth at which to clone sub-objects. When the cloning depth is </w:t>
+        <w:t xml:space="preserve"> has a parameter, that </w:t>
+      </w:r>
+      <w:r>
+        <w:rPr>
+          <w:color w:val="FF0000"/>
+        </w:rPr>
+        <w:t>defin</w:t>
+      </w:r>
+      <w:r>
+        <w:t xml:space="preserve">es the cloning depth: the depth at which to clone sub-objects. When the cloning depth </w:t>
+      </w:r>
+      <w:r>
+        <w:rPr>
+          <w:color w:val="FF0000"/>
+        </w:rPr>
+        <w:t>is</w:t>
+      </w:r>
+      <w:r>
+        <w:t xml:space="preserve"> </w:t>
       </w:r>
       <w:r>
         <w:rPr>
@@ -3823,7 +4827,16 @@
         <w:t>2</w:t>
       </w:r>
       <w:r>
-        <w:t>, then this is also expressed as:</w:t>
+        <w:t xml:space="preserve">, then this </w:t>
+      </w:r>
+      <w:r>
+        <w:rPr>
+          <w:color w:val="FF0000"/>
+        </w:rPr>
+        <w:t>is</w:t>
+      </w:r>
+      <w:r>
+        <w:t xml:space="preserve"> also expressed as:</w:t>
       </w:r>
     </w:p>
     <w:p>
@@ -3914,7 +4927,16 @@
         <w:t xml:space="preserve">Name </w:t>
       </w:r>
       <w:r>
-        <w:t>aspect is controlled through two system commands:</w:t>
+        <w:t xml:space="preserve">aspect </w:t>
+      </w:r>
+      <w:r>
+        <w:rPr>
+          <w:color w:val="FF0000"/>
+        </w:rPr>
+        <w:t>is</w:t>
+      </w:r>
+      <w:r>
+        <w:t xml:space="preserve"> controlled through two system commands:</w:t>
       </w:r>
     </w:p>
     <w:p>
@@ -4012,7 +5034,16 @@
         <w:t xml:space="preserve">Data </w:t>
       </w:r>
       <w:r>
-        <w:t>aspect is controlled through two system commands:</w:t>
+        <w:t xml:space="preserve">aspect </w:t>
+      </w:r>
+      <w:r>
+        <w:rPr>
+          <w:color w:val="FF0000"/>
+        </w:rPr>
+        <w:t>is</w:t>
+      </w:r>
+      <w:r>
+        <w:t xml:space="preserve"> controlled through two system commands:</w:t>
       </w:r>
     </w:p>
     <w:p>
@@ -4089,7 +5120,16 @@
       </w:r>
       <w:r>
         <w:noBreakHyphen/>
-        <w:t xml:space="preserve">controlling them you are access controlling being able to read or write to any sub-object or deeper object. The </w:t>
+        <w:t xml:space="preserve">controlling them you </w:t>
+      </w:r>
+      <w:r>
+        <w:rPr>
+          <w:color w:val="FF0000"/>
+        </w:rPr>
+        <w:t>are</w:t>
+      </w:r>
+      <w:r>
+        <w:t xml:space="preserve"> access controlling being able to read or write to any sub-object or deeper object. The </w:t>
       </w:r>
       <w:r>
         <w:rPr>
@@ -4160,7 +5200,16 @@
         <w:t xml:space="preserve">Execute </w:t>
       </w:r>
       <w:r>
-        <w:t>aspect is controlled through one system command:</w:t>
+        <w:t xml:space="preserve">aspect </w:t>
+      </w:r>
+      <w:r>
+        <w:rPr>
+          <w:color w:val="FF0000"/>
+        </w:rPr>
+        <w:t>is</w:t>
+      </w:r>
+      <w:r>
+        <w:t xml:space="preserve"> controlled through one system command:</w:t>
       </w:r>
     </w:p>
     <w:p>
@@ -4200,7 +5249,52 @@
         </w:rPr>
       </w:pPr>
       <w:r>
-        <w:t>You can access control being able to execute a command. Some commands are never meant to be executed, because they are a definition.</w:t>
+        <w:t xml:space="preserve">You can access control being able to execute a command. Some commands </w:t>
+      </w:r>
+      <w:r>
+        <w:rPr>
+          <w:color w:val="FF0000"/>
+        </w:rPr>
+        <w:t>are</w:t>
+      </w:r>
+      <w:r>
+        <w:t xml:space="preserve"> </w:t>
+      </w:r>
+      <w:r>
+        <w:rPr>
+          <w:color w:val="FF0000"/>
+        </w:rPr>
+        <w:t>never</w:t>
+      </w:r>
+      <w:r>
+        <w:t xml:space="preserve"> meant </w:t>
+      </w:r>
+      <w:r>
+        <w:rPr>
+          <w:color w:val="FF0000"/>
+        </w:rPr>
+        <w:t>to be</w:t>
+      </w:r>
+      <w:r>
+        <w:t xml:space="preserve"> executed, because they </w:t>
+      </w:r>
+      <w:r>
+        <w:rPr>
+          <w:color w:val="FF0000"/>
+        </w:rPr>
+        <w:t>are</w:t>
+      </w:r>
+      <w:r>
+        <w:t xml:space="preserve"> a </w:t>
+      </w:r>
+      <w:r>
+        <w:rPr>
+          <w:color w:val="FF0000"/>
+        </w:rPr>
+        <w:t>defin</w:t>
+      </w:r>
+      <w:r>
+        <w:t>ition.</w:t>
       </w:r>
     </w:p>
     <w:p>
@@ -4223,7 +5317,16 @@
         <w:t xml:space="preserve">Existence </w:t>
       </w:r>
       <w:r>
-        <w:t>aspect is controlled through the following system commands:</w:t>
+        <w:t xml:space="preserve">aspect </w:t>
+      </w:r>
+      <w:r>
+        <w:rPr>
+          <w:color w:val="FF0000"/>
+        </w:rPr>
+        <w:t>is</w:t>
+      </w:r>
+      <w:r>
+        <w:t xml:space="preserve"> controlled through the following system commands:</w:t>
       </w:r>
     </w:p>
     <w:p>
@@ -4321,14 +5424,31 @@
         </w:rPr>
       </w:pPr>
       <w:r>
-        <w:t xml:space="preserve">There is also the system attribute </w:t>
-      </w:r>
-      <w:r>
-        <w:rPr>
-          <w:b/>
-          <w:bCs/>
-        </w:rPr>
-        <w:t>Is Something</w:t>
+        <w:t xml:space="preserve">There </w:t>
+      </w:r>
+      <w:r>
+        <w:rPr>
+          <w:color w:val="FF0000"/>
+        </w:rPr>
+        <w:t>is</w:t>
+      </w:r>
+      <w:r>
+        <w:t xml:space="preserve"> also the system attribute </w:t>
+      </w:r>
+      <w:r>
+        <w:rPr>
+          <w:b/>
+          <w:bCs/>
+          <w:color w:val="FF0000"/>
+        </w:rPr>
+        <w:t>Is</w:t>
+      </w:r>
+      <w:r>
+        <w:rPr>
+          <w:b/>
+          <w:bCs/>
+        </w:rPr>
+        <w:t xml:space="preserve"> Something</w:t>
       </w:r>
       <w:r>
         <w:t xml:space="preserve"> which returns </w:t>
@@ -4394,7 +5514,16 @@
         <w:t xml:space="preserve">List </w:t>
       </w:r>
       <w:r>
-        <w:t>aspect is controlled through the following system commands:</w:t>
+        <w:t xml:space="preserve">aspect </w:t>
+      </w:r>
+      <w:r>
+        <w:rPr>
+          <w:color w:val="FF0000"/>
+        </w:rPr>
+        <w:t>is</w:t>
+      </w:r>
+      <w:r>
+        <w:t xml:space="preserve"> controlled through the following system commands:</w:t>
       </w:r>
     </w:p>
     <w:p>
@@ -4455,7 +5584,16 @@
         <w:t xml:space="preserve">Add </w:t>
       </w:r>
       <w:r>
-        <w:t xml:space="preserve">command is part of a </w:t>
+        <w:t xml:space="preserve">command </w:t>
+      </w:r>
+      <w:r>
+        <w:rPr>
+          <w:color w:val="FF0000"/>
+        </w:rPr>
+        <w:t>is</w:t>
+      </w:r>
+      <w:r>
+        <w:t xml:space="preserve"> part of a </w:t>
       </w:r>
       <w:r>
         <w:rPr>
@@ -4495,7 +5633,16 @@
         <w:t xml:space="preserve">New </w:t>
       </w:r>
       <w:r>
-        <w:t xml:space="preserve">command, which is part of the </w:t>
+        <w:t xml:space="preserve">command, which </w:t>
+      </w:r>
+      <w:r>
+        <w:rPr>
+          <w:color w:val="FF0000"/>
+        </w:rPr>
+        <w:t>is</w:t>
+      </w:r>
+      <w:r>
+        <w:t xml:space="preserve"> part of the </w:t>
       </w:r>
       <w:r>
         <w:rPr>
@@ -4539,7 +5686,16 @@
         <w:t xml:space="preserve">Remove </w:t>
       </w:r>
       <w:r>
-        <w:t xml:space="preserve">command is part of a </w:t>
+        <w:t xml:space="preserve">command </w:t>
+      </w:r>
+      <w:r>
+        <w:rPr>
+          <w:color w:val="FF0000"/>
+        </w:rPr>
+        <w:t>is</w:t>
+      </w:r>
+      <w:r>
+        <w:t xml:space="preserve"> part of a </w:t>
       </w:r>
       <w:r>
         <w:rPr>
@@ -4644,7 +5800,16 @@
     <w:p/>
     <w:p>
       <w:r>
-        <w:t xml:space="preserve">But all objects, references and lists are based on system objects. You can also show the members of the </w:t>
+        <w:t xml:space="preserve">But all objects, references and lists </w:t>
+      </w:r>
+      <w:r>
+        <w:rPr>
+          <w:color w:val="FF0000"/>
+        </w:rPr>
+        <w:t>are</w:t>
+      </w:r>
+      <w:r>
+        <w:t xml:space="preserve"> based on system objects. You can also show the members of the </w:t>
       </w:r>
       <w:r>
         <w:t>system object</w:t>
@@ -4733,7 +5898,34 @@
     <w:p/>
     <w:p>
       <w:r>
-        <w:t>When the system interface is shown, the normal members are not visible anymore.</w:t>
+        <w:t xml:space="preserve">When the system interface </w:t>
+      </w:r>
+      <w:r>
+        <w:rPr>
+          <w:color w:val="FF0000"/>
+        </w:rPr>
+        <w:t>is</w:t>
+      </w:r>
+      <w:r>
+        <w:t xml:space="preserve"> shown, the normal members </w:t>
+      </w:r>
+      <w:r>
+        <w:rPr>
+          <w:color w:val="FF0000"/>
+        </w:rPr>
+        <w:t>are</w:t>
+      </w:r>
+      <w:r>
+        <w:t xml:space="preserve"> not visible </w:t>
+      </w:r>
+      <w:r>
+        <w:rPr>
+          <w:color w:val="FF0000"/>
+        </w:rPr>
+        <w:t>anymore</w:t>
+      </w:r>
+      <w:r>
+        <w:t>.</w:t>
       </w:r>
     </w:p>
     <w:p>
@@ -4832,7 +6024,16 @@
         <w:t xml:space="preserve">Object's </w:t>
       </w:r>
       <w:r>
-        <w:t xml:space="preserve">system interface, then the related items and related lists are shown as the </w:t>
+        <w:t xml:space="preserve">system interface, then the related items and related lists </w:t>
+      </w:r>
+      <w:r>
+        <w:rPr>
+          <w:color w:val="FF0000"/>
+        </w:rPr>
+        <w:t>are</w:t>
+      </w:r>
+      <w:r>
+        <w:t xml:space="preserve"> shown as the </w:t>
       </w:r>
       <w:r>
         <w:rPr>
@@ -4928,7 +6129,22 @@
         <w:t xml:space="preserve">Related Lists </w:t>
       </w:r>
       <w:r>
-        <w:t xml:space="preserve">are now displayed circles: normal objects, even when they are </w:t>
+        <w:rPr>
+          <w:color w:val="FF0000"/>
+        </w:rPr>
+        <w:t>are</w:t>
+      </w:r>
+      <w:r>
+        <w:t xml:space="preserve"> now displayed circles: normal objects, even when they </w:t>
+      </w:r>
+      <w:r>
+        <w:rPr>
+          <w:color w:val="FF0000"/>
+        </w:rPr>
+        <w:t>are</w:t>
+      </w:r>
+      <w:r>
+        <w:t xml:space="preserve"> </w:t>
       </w:r>
       <w:r>
         <w:rPr>
@@ -4937,7 +6153,16 @@
         <w:t>commands</w:t>
       </w:r>
       <w:r>
-        <w:t xml:space="preserve"> and even when they are </w:t>
+        <w:t xml:space="preserve"> and even when they </w:t>
+      </w:r>
+      <w:r>
+        <w:rPr>
+          <w:color w:val="FF0000"/>
+        </w:rPr>
+        <w:t>are</w:t>
+      </w:r>
+      <w:r>
+        <w:t xml:space="preserve"> </w:t>
       </w:r>
       <w:r>
         <w:rPr>
@@ -4946,7 +6171,16 @@
         <w:t>lists</w:t>
       </w:r>
       <w:r>
-        <w:t xml:space="preserve">. This only represents the exact way an </w:t>
+        <w:t xml:space="preserve">. This only represents the </w:t>
+      </w:r>
+      <w:r>
+        <w:rPr>
+          <w:color w:val="FF0000"/>
+        </w:rPr>
+        <w:t>exact</w:t>
+      </w:r>
+      <w:r>
+        <w:t xml:space="preserve"> way an </w:t>
       </w:r>
       <w:r>
         <w:rPr>
@@ -4956,7 +6190,13 @@
         <w:t xml:space="preserve">Object </w:t>
       </w:r>
       <w:r>
-        <w:t>actually internally works.</w:t>
+        <w:rPr>
+          <w:color w:val="FF0000"/>
+        </w:rPr>
+        <w:t>actual</w:t>
+      </w:r>
+      <w:r>
+        <w:t>ly internally works.</w:t>
       </w:r>
     </w:p>
     <w:p>
@@ -5070,7 +6310,85 @@
     </w:p>
     <w:p>
       <w:r>
-        <w:t xml:space="preserve">Everything about system interfaces is based on the fact that the system interface is nothing more than the public members of a system object. Even when the explanation about system interfaces is incomplete, what is missing can be derived from the fact, that the system interface will simply show all the public members of a system object. You should also realize that the </w:t>
+        <w:rPr>
+          <w:color w:val="FF0000"/>
+        </w:rPr>
+        <w:t>Every</w:t>
+      </w:r>
+      <w:r>
+        <w:t xml:space="preserve">thing about system interfaces </w:t>
+      </w:r>
+      <w:r>
+        <w:rPr>
+          <w:color w:val="FF0000"/>
+        </w:rPr>
+        <w:t>is</w:t>
+      </w:r>
+      <w:r>
+        <w:t xml:space="preserve"> based on the fact that the system interface </w:t>
+      </w:r>
+      <w:r>
+        <w:rPr>
+          <w:color w:val="FF0000"/>
+        </w:rPr>
+        <w:t>is</w:t>
+      </w:r>
+      <w:r>
+        <w:t xml:space="preserve"> nothing more than the public members of a system object. Even when the explanation about system interfaces </w:t>
+      </w:r>
+      <w:r>
+        <w:rPr>
+          <w:color w:val="FF0000"/>
+        </w:rPr>
+        <w:t>is</w:t>
+      </w:r>
+      <w:r>
+        <w:t xml:space="preserve"> incomplete, what </w:t>
+      </w:r>
+      <w:r>
+        <w:rPr>
+          <w:color w:val="FF0000"/>
+        </w:rPr>
+        <w:t>is</w:t>
+      </w:r>
+      <w:r>
+        <w:t xml:space="preserve"> missing can be derived from the fact, that the system interface </w:t>
+      </w:r>
+      <w:r>
+        <w:rPr>
+          <w:color w:val="FF0000"/>
+        </w:rPr>
+        <w:t>will</w:t>
+      </w:r>
+      <w:r>
+        <w:t xml:space="preserve"> </w:t>
+      </w:r>
+      <w:r>
+        <w:rPr>
+          <w:color w:val="FF0000"/>
+        </w:rPr>
+        <w:t>simpl</w:t>
+      </w:r>
+      <w:r>
+        <w:t xml:space="preserve">y show all the public members of a system object. You </w:t>
+      </w:r>
+      <w:r>
+        <w:rPr>
+          <w:color w:val="FF0000"/>
+        </w:rPr>
+        <w:t>should</w:t>
+      </w:r>
+      <w:r>
+        <w:t xml:space="preserve"> also </w:t>
+      </w:r>
+      <w:r>
+        <w:rPr>
+          <w:color w:val="FF0000"/>
+        </w:rPr>
+        <w:t>real</w:t>
+      </w:r>
+      <w:r>
+        <w:t xml:space="preserve">ize that the </w:t>
       </w:r>
       <w:r>
         <w:rPr>
@@ -5079,7 +6397,16 @@
         <w:t xml:space="preserve">private </w:t>
       </w:r>
       <w:r>
-        <w:t>workings of system objects are not shown in the system interface.</w:t>
+        <w:t xml:space="preserve">workings of system objects </w:t>
+      </w:r>
+      <w:r>
+        <w:rPr>
+          <w:color w:val="FF0000"/>
+        </w:rPr>
+        <w:t>are</w:t>
+      </w:r>
+      <w:r>
+        <w:t xml:space="preserve"> not shown in the system interface.</w:t>
       </w:r>
     </w:p>
     <w:p>
@@ -5101,7 +6428,16 @@
         <w:t>system interface</w:t>
       </w:r>
       <w:r>
-        <w:t xml:space="preserve"> is derived from the </w:t>
+        <w:t xml:space="preserve"> </w:t>
+      </w:r>
+      <w:r>
+        <w:rPr>
+          <w:color w:val="FF0000"/>
+        </w:rPr>
+        <w:t>is</w:t>
+      </w:r>
+      <w:r>
+        <w:t xml:space="preserve"> derived from the </w:t>
       </w:r>
       <w:r>
         <w:rPr>
@@ -5110,7 +6446,16 @@
         <w:t>interface</w:t>
       </w:r>
       <w:r>
-        <w:t xml:space="preserve"> notation. When an object has several interfaces, each interface is shown as a triangle inside the object:</w:t>
+        <w:t xml:space="preserve"> notation. When an object has several interfaces, each interface </w:t>
+      </w:r>
+      <w:r>
+        <w:rPr>
+          <w:color w:val="FF0000"/>
+        </w:rPr>
+        <w:t>is</w:t>
+      </w:r>
+      <w:r>
+        <w:t xml:space="preserve"> shown as a triangle inside the object:</w:t>
       </w:r>
     </w:p>
     <w:p/>
@@ -5176,7 +6521,25 @@
     <w:p/>
     <w:p>
       <w:r>
-        <w:t>But showing the system interface is like showing the interior ‘of the symbol itself’. Therefore, the triangle of the system interface is now stuck to the border of the symbol:</w:t>
+        <w:t xml:space="preserve">But showing the system interface </w:t>
+      </w:r>
+      <w:r>
+        <w:rPr>
+          <w:color w:val="FF0000"/>
+        </w:rPr>
+        <w:t>is</w:t>
+      </w:r>
+      <w:r>
+        <w:t xml:space="preserve"> like showing the interior ‘of the symbol itself’. Therefore, the triangle of the system interface </w:t>
+      </w:r>
+      <w:r>
+        <w:rPr>
+          <w:color w:val="FF0000"/>
+        </w:rPr>
+        <w:t>is</w:t>
+      </w:r>
+      <w:r>
+        <w:t xml:space="preserve"> now stuck to the border of the symbol:</w:t>
       </w:r>
     </w:p>
     <w:p/>
@@ -5242,13 +6605,31 @@
     <w:p/>
     <w:p>
       <w:r>
-        <w:t>That way the interface is more part of the object itself, rather than being a sub-object.</w:t>
+        <w:t xml:space="preserve">That way the interface </w:t>
+      </w:r>
+      <w:r>
+        <w:rPr>
+          <w:color w:val="FF0000"/>
+        </w:rPr>
+        <w:t>is</w:t>
+      </w:r>
+      <w:r>
+        <w:t xml:space="preserve"> more part of the object itself, rather than being a sub-object.</w:t>
       </w:r>
     </w:p>
     <w:p/>
     <w:p>
       <w:r>
-        <w:t>To make more room inside the system interface the following, exaggerated notation is used:</w:t>
+        <w:t xml:space="preserve">To make more room inside the system interface the following, exaggerated notation </w:t>
+      </w:r>
+      <w:r>
+        <w:rPr>
+          <w:color w:val="FF0000"/>
+        </w:rPr>
+        <w:t>is</w:t>
+      </w:r>
+      <w:r>
+        <w:t xml:space="preserve"> used:</w:t>
       </w:r>
     </w:p>
     <w:p/>
@@ -5323,7 +6704,13 @@
         <w:t xml:space="preserve">interface </w:t>
       </w:r>
       <w:r>
-        <w:t>is like seeing the setup of the symbol machine.</w:t>
+        <w:rPr>
+          <w:color w:val="FF0000"/>
+        </w:rPr>
+        <w:t>is</w:t>
+      </w:r>
+      <w:r>
+        <w:t xml:space="preserve"> like seeing the setup of the symbol machine.</w:t>
       </w:r>
     </w:p>
     <w:p>
@@ -5346,7 +6733,16 @@
         <w:t>Object</w:t>
       </w:r>
       <w:r>
-        <w:t xml:space="preserve"> is the </w:t>
+        <w:t xml:space="preserve"> </w:t>
+      </w:r>
+      <w:r>
+        <w:rPr>
+          <w:color w:val="FF0000"/>
+        </w:rPr>
+        <w:t>is</w:t>
+      </w:r>
+      <w:r>
+        <w:t xml:space="preserve"> the </w:t>
       </w:r>
       <w:r>
         <w:rPr>
@@ -5499,7 +6895,25 @@
         </w:rPr>
       </w:pPr>
       <w:r>
-        <w:t>They are controlled through system commands. Those commands will also be visible inside the system interface.</w:t>
+        <w:t xml:space="preserve">They </w:t>
+      </w:r>
+      <w:r>
+        <w:rPr>
+          <w:color w:val="FF0000"/>
+        </w:rPr>
+        <w:t>are</w:t>
+      </w:r>
+      <w:r>
+        <w:t xml:space="preserve"> controlled through system commands. Those commands </w:t>
+      </w:r>
+      <w:r>
+        <w:rPr>
+          <w:color w:val="FF0000"/>
+        </w:rPr>
+        <w:t>will</w:t>
+      </w:r>
+      <w:r>
+        <w:t xml:space="preserve"> also be visible inside the system interface.</w:t>
       </w:r>
     </w:p>
     <w:p>
@@ -5522,7 +6936,16 @@
         <w:t xml:space="preserve">Value </w:t>
       </w:r>
       <w:r>
-        <w:t>aspect is controlled through two commands:</w:t>
+        <w:t xml:space="preserve">aspect </w:t>
+      </w:r>
+      <w:r>
+        <w:rPr>
+          <w:color w:val="FF0000"/>
+        </w:rPr>
+        <w:t>is</w:t>
+      </w:r>
+      <w:r>
+        <w:t xml:space="preserve"> controlled through two commands:</w:t>
       </w:r>
     </w:p>
     <w:p/>
@@ -5571,7 +6994,16 @@
         <w:t xml:space="preserve">Value </w:t>
       </w:r>
       <w:r>
-        <w:t xml:space="preserve">aspect is represented by a triangle, that wraps together the members to control the </w:t>
+        <w:t xml:space="preserve">aspect </w:t>
+      </w:r>
+      <w:r>
+        <w:rPr>
+          <w:color w:val="FF0000"/>
+        </w:rPr>
+        <w:t>is</w:t>
+      </w:r>
+      <w:r>
+        <w:t xml:space="preserve"> represented by a triangle, that wraps together the members to control the </w:t>
       </w:r>
       <w:r>
         <w:rPr>
@@ -5712,7 +7144,13 @@
         <w:t xml:space="preserve">Object </w:t>
       </w:r>
       <w:r>
-        <w:t>is controlled through the following commands:</w:t>
+        <w:rPr>
+          <w:color w:val="FF0000"/>
+        </w:rPr>
+        <w:t>is</w:t>
+      </w:r>
+      <w:r>
+        <w:t xml:space="preserve"> controlled through the following commands:</w:t>
       </w:r>
     </w:p>
     <w:p/>
@@ -5751,7 +7189,16 @@
     <w:p/>
     <w:p>
       <w:r>
-        <w:t xml:space="preserve">The commands are placed inside a triangle, that wraps together the members of the </w:t>
+        <w:t xml:space="preserve">The commands </w:t>
+      </w:r>
+      <w:r>
+        <w:rPr>
+          <w:color w:val="FF0000"/>
+        </w:rPr>
+        <w:t>are</w:t>
+      </w:r>
+      <w:r>
+        <w:t xml:space="preserve"> placed inside a triangle, that wraps together the members of the </w:t>
       </w:r>
       <w:r>
         <w:rPr>
@@ -5882,7 +7329,16 @@
     </w:p>
     <w:p>
       <w:r>
-        <w:t xml:space="preserve">The command is placed inside a triangle, that wraps together the members of the </w:t>
+        <w:t xml:space="preserve">The command </w:t>
+      </w:r>
+      <w:r>
+        <w:rPr>
+          <w:color w:val="FF0000"/>
+        </w:rPr>
+        <w:t>is</w:t>
+      </w:r>
+      <w:r>
+        <w:t xml:space="preserve"> placed inside a triangle, that wraps together the members of the </w:t>
       </w:r>
       <w:r>
         <w:rPr>
@@ -5975,7 +7431,16 @@
         <w:t xml:space="preserve">Clone </w:t>
       </w:r>
       <w:r>
-        <w:t>aspect is controlled through two commands:</w:t>
+        <w:t xml:space="preserve">aspect </w:t>
+      </w:r>
+      <w:r>
+        <w:rPr>
+          <w:color w:val="FF0000"/>
+        </w:rPr>
+        <w:t>is</w:t>
+      </w:r>
+      <w:r>
+        <w:t xml:space="preserve"> controlled through two commands:</w:t>
       </w:r>
     </w:p>
     <w:p/>
@@ -6030,7 +7495,16 @@
     <w:p/>
     <w:p>
       <w:r>
-        <w:t xml:space="preserve">The commands are placed inside a triangle, that wraps together the members of the </w:t>
+        <w:t xml:space="preserve">The commands </w:t>
+      </w:r>
+      <w:r>
+        <w:rPr>
+          <w:color w:val="FF0000"/>
+        </w:rPr>
+        <w:t>are</w:t>
+      </w:r>
+      <w:r>
+        <w:t xml:space="preserve"> placed inside a triangle, that wraps together the members of the </w:t>
       </w:r>
       <w:r>
         <w:rPr>
@@ -6123,7 +7597,16 @@
         <w:t xml:space="preserve">Data </w:t>
       </w:r>
       <w:r>
-        <w:t>aspect is controlled through two system commands:</w:t>
+        <w:t xml:space="preserve">aspect </w:t>
+      </w:r>
+      <w:r>
+        <w:rPr>
+          <w:color w:val="FF0000"/>
+        </w:rPr>
+        <w:t>is</w:t>
+      </w:r>
+      <w:r>
+        <w:t xml:space="preserve"> controlled through two system commands:</w:t>
       </w:r>
     </w:p>
     <w:p/>
@@ -6191,7 +7674,16 @@
     <w:p/>
     <w:p>
       <w:r>
-        <w:t xml:space="preserve">The commands are placed inside a triangle, that wraps together the members of the </w:t>
+        <w:t xml:space="preserve">The commands </w:t>
+      </w:r>
+      <w:r>
+        <w:rPr>
+          <w:color w:val="FF0000"/>
+        </w:rPr>
+        <w:t>are</w:t>
+      </w:r>
+      <w:r>
+        <w:t xml:space="preserve"> placed inside a triangle, that wraps together the members of the </w:t>
       </w:r>
       <w:r>
         <w:rPr>
@@ -6390,7 +7882,13 @@
         <w:t xml:space="preserve">Related Item </w:t>
       </w:r>
       <w:r>
-        <w:t>are:</w:t>
+        <w:rPr>
+          <w:color w:val="FF0000"/>
+        </w:rPr>
+        <w:t>are</w:t>
+      </w:r>
+      <w:r>
+        <w:t>:</w:t>
       </w:r>
     </w:p>
     <w:p/>
@@ -6483,7 +7981,13 @@
         <w:t xml:space="preserve">Related Item </w:t>
       </w:r>
       <w:r>
-        <w:t>is controlled through several commands:</w:t>
+        <w:rPr>
+          <w:color w:val="FF0000"/>
+        </w:rPr>
+        <w:t>is</w:t>
+      </w:r>
+      <w:r>
+        <w:t xml:space="preserve"> controlled through several commands:</w:t>
       </w:r>
     </w:p>
     <w:bookmarkEnd w:id="6"/>
@@ -6524,7 +8028,16 @@
     <w:p>
       <w:bookmarkStart w:id="7" w:name="_Hlk44177962"/>
       <w:r>
-        <w:t xml:space="preserve">The commands are placed inside a triangle, that wraps together the members of the </w:t>
+        <w:t xml:space="preserve">The commands </w:t>
+      </w:r>
+      <w:r>
+        <w:rPr>
+          <w:color w:val="FF0000"/>
+        </w:rPr>
+        <w:t>are</w:t>
+      </w:r>
+      <w:r>
+        <w:t xml:space="preserve"> placed inside a triangle, that wraps together the members of the </w:t>
       </w:r>
       <w:r>
         <w:rPr>
@@ -6632,7 +8145,16 @@
         <w:t xml:space="preserve">Existence </w:t>
       </w:r>
       <w:r>
-        <w:t>aspect is controlled through two commands and an attribute:</w:t>
+        <w:t xml:space="preserve">aspect </w:t>
+      </w:r>
+      <w:r>
+        <w:rPr>
+          <w:color w:val="FF0000"/>
+        </w:rPr>
+        <w:t>is</w:t>
+      </w:r>
+      <w:r>
+        <w:t xml:space="preserve"> controlled through two commands and an attribute:</w:t>
       </w:r>
     </w:p>
     <w:p/>
@@ -6680,14 +8202,31 @@
         <w:rPr>
           <w:b/>
           <w:bCs/>
-        </w:rPr>
-        <w:t>Is Something</w:t>
+          <w:color w:val="FF0000"/>
+        </w:rPr>
+        <w:t>Is</w:t>
+      </w:r>
+      <w:r>
+        <w:rPr>
+          <w:b/>
+          <w:bCs/>
+        </w:rPr>
+        <w:t xml:space="preserve"> Something</w:t>
       </w:r>
     </w:p>
     <w:p/>
     <w:p>
       <w:r>
-        <w:t xml:space="preserve">The members are placed inside a triangle, that wraps together the members of the </w:t>
+        <w:t xml:space="preserve">The members </w:t>
+      </w:r>
+      <w:r>
+        <w:rPr>
+          <w:color w:val="FF0000"/>
+        </w:rPr>
+        <w:t>are</w:t>
+      </w:r>
+      <w:r>
+        <w:t xml:space="preserve"> placed inside a triangle, that wraps together the members of the </w:t>
       </w:r>
       <w:r>
         <w:rPr>
@@ -6850,7 +8389,16 @@
     <w:p>
       <w:bookmarkStart w:id="9" w:name="_Hlk44178038"/>
       <w:r>
-        <w:t xml:space="preserve">The commands are placed inside a triangle, that wraps together the members of the </w:t>
+        <w:t xml:space="preserve">The commands </w:t>
+      </w:r>
+      <w:r>
+        <w:rPr>
+          <w:color w:val="FF0000"/>
+        </w:rPr>
+        <w:t>are</w:t>
+      </w:r>
+      <w:r>
+        <w:t xml:space="preserve"> placed inside a triangle, that wraps together the members of the </w:t>
       </w:r>
       <w:r>
         <w:rPr>
@@ -6970,7 +8518,16 @@
         <w:t>Name</w:t>
       </w:r>
       <w:r>
-        <w:t xml:space="preserve"> aspect is controlled through two commands:</w:t>
+        <w:t xml:space="preserve"> aspect </w:t>
+      </w:r>
+      <w:r>
+        <w:rPr>
+          <w:color w:val="FF0000"/>
+        </w:rPr>
+        <w:t>is</w:t>
+      </w:r>
+      <w:r>
+        <w:t xml:space="preserve"> controlled through two commands:</w:t>
       </w:r>
     </w:p>
     <w:p/>
@@ -7009,7 +8566,16 @@
     <w:p/>
     <w:p>
       <w:r>
-        <w:t xml:space="preserve">The commands are placed inside a triangle, that wraps together the members of the </w:t>
+        <w:t xml:space="preserve">The commands </w:t>
+      </w:r>
+      <w:r>
+        <w:rPr>
+          <w:color w:val="FF0000"/>
+        </w:rPr>
+        <w:t>are</w:t>
+      </w:r>
+      <w:r>
+        <w:t xml:space="preserve"> placed inside a triangle, that wraps together the members of the </w:t>
       </w:r>
       <w:r>
         <w:rPr>
@@ -7275,7 +8841,13 @@
         <w:t xml:space="preserve">Related List </w:t>
       </w:r>
       <w:r>
-        <w:t xml:space="preserve">will show the </w:t>
+        <w:rPr>
+          <w:color w:val="FF0000"/>
+        </w:rPr>
+        <w:t>will</w:t>
+      </w:r>
+      <w:r>
+        <w:t xml:space="preserve"> show the </w:t>
       </w:r>
       <w:r>
         <w:rPr>
@@ -7453,7 +9025,13 @@
         <w:t xml:space="preserve">Related List Item </w:t>
       </w:r>
       <w:r>
-        <w:t>are:</w:t>
+        <w:rPr>
+          <w:color w:val="FF0000"/>
+        </w:rPr>
+        <w:t>are</w:t>
+      </w:r>
+      <w:r>
+        <w:t>:</w:t>
       </w:r>
     </w:p>
     <w:p/>
@@ -7523,7 +9101,25 @@
     </w:p>
     <w:p>
       <w:r>
-        <w:t xml:space="preserve">Those are the same as a </w:t>
+        <w:t xml:space="preserve">Those </w:t>
+      </w:r>
+      <w:r>
+        <w:rPr>
+          <w:color w:val="FF0000"/>
+        </w:rPr>
+        <w:t>are</w:t>
+      </w:r>
+      <w:r>
+        <w:t xml:space="preserve"> the </w:t>
+      </w:r>
+      <w:r>
+        <w:rPr>
+          <w:color w:val="FF0000"/>
+        </w:rPr>
+        <w:t>same</w:t>
+      </w:r>
+      <w:r>
+        <w:t xml:space="preserve"> as a </w:t>
       </w:r>
       <w:r>
         <w:rPr>
@@ -7579,7 +9175,31 @@
         <w:t xml:space="preserve">Related List Item </w:t>
       </w:r>
       <w:r>
-        <w:t xml:space="preserve">is explained here. The other aspects were already worked out in the article </w:t>
+        <w:rPr>
+          <w:color w:val="FF0000"/>
+        </w:rPr>
+        <w:t>is</w:t>
+      </w:r>
+      <w:r>
+        <w:t xml:space="preserve"> explained here. The other aspects </w:t>
+      </w:r>
+      <w:r>
+        <w:rPr>
+          <w:color w:val="FF0000"/>
+        </w:rPr>
+        <w:t>were</w:t>
+      </w:r>
+      <w:r>
+        <w:t xml:space="preserve"> </w:t>
+      </w:r>
+      <w:r>
+        <w:rPr>
+          <w:color w:val="FF0000"/>
+        </w:rPr>
+        <w:t>already</w:t>
+      </w:r>
+      <w:r>
+        <w:t xml:space="preserve"> worked out in the article </w:t>
       </w:r>
       <w:r>
         <w:rPr>
@@ -7621,7 +9241,13 @@
         <w:t xml:space="preserve">Related List Item </w:t>
       </w:r>
       <w:r>
-        <w:t>is represented by:</w:t>
+        <w:rPr>
+          <w:color w:val="FF0000"/>
+        </w:rPr>
+        <w:t>is</w:t>
+      </w:r>
+      <w:r>
+        <w:t xml:space="preserve"> represented by:</w:t>
       </w:r>
     </w:p>
     <w:p/>
@@ -7682,13 +9308,31 @@
         <w:t xml:space="preserve">Related Item </w:t>
       </w:r>
       <w:r>
-        <w:t>it is part of.</w:t>
+        <w:t xml:space="preserve">it </w:t>
+      </w:r>
+      <w:r>
+        <w:rPr>
+          <w:color w:val="FF0000"/>
+        </w:rPr>
+        <w:t>is</w:t>
+      </w:r>
+      <w:r>
+        <w:t xml:space="preserve"> part of.</w:t>
       </w:r>
     </w:p>
     <w:p/>
     <w:p>
       <w:r>
-        <w:t xml:space="preserve">The members are placed inside an interface, that wraps together the members of the </w:t>
+        <w:t xml:space="preserve">The members </w:t>
+      </w:r>
+      <w:r>
+        <w:rPr>
+          <w:color w:val="FF0000"/>
+        </w:rPr>
+        <w:t>are</w:t>
+      </w:r>
+      <w:r>
+        <w:t xml:space="preserve"> placed inside an interface, that wraps together the members of the </w:t>
       </w:r>
       <w:r>
         <w:rPr>
@@ -7781,7 +9425,22 @@
         <w:t xml:space="preserve">Related List Item </w:t>
       </w:r>
       <w:r>
-        <w:t xml:space="preserve">is almost the same as a </w:t>
+        <w:rPr>
+          <w:color w:val="FF0000"/>
+        </w:rPr>
+        <w:t>is</w:t>
+      </w:r>
+      <w:r>
+        <w:t xml:space="preserve"> almost the </w:t>
+      </w:r>
+      <w:r>
+        <w:rPr>
+          <w:color w:val="FF0000"/>
+        </w:rPr>
+        <w:t>same</w:t>
+      </w:r>
+      <w:r>
+        <w:t xml:space="preserve"> as a </w:t>
       </w:r>
       <w:r>
         <w:rPr>
@@ -7897,7 +9556,16 @@
         <w:t xml:space="preserve">Use As Class </w:t>
       </w:r>
       <w:r>
-        <w:t xml:space="preserve">command is part of the </w:t>
+        <w:t xml:space="preserve">command </w:t>
+      </w:r>
+      <w:r>
+        <w:rPr>
+          <w:color w:val="FF0000"/>
+        </w:rPr>
+        <w:t>is</w:t>
+      </w:r>
+      <w:r>
+        <w:t xml:space="preserve"> part of the </w:t>
       </w:r>
       <w:r>
         <w:rPr>
@@ -8022,7 +9690,16 @@
         <w:t>Use Reference As Object</w:t>
       </w:r>
       <w:r>
-        <w:t xml:space="preserve"> command is part of the </w:t>
+        <w:t xml:space="preserve"> command </w:t>
+      </w:r>
+      <w:r>
+        <w:rPr>
+          <w:color w:val="FF0000"/>
+        </w:rPr>
+        <w:t>is</w:t>
+      </w:r>
+      <w:r>
+        <w:t xml:space="preserve"> part of the </w:t>
       </w:r>
       <w:r>
         <w:rPr>
@@ -8062,7 +9739,16 @@
         <w:t xml:space="preserve">Use Reference As Class </w:t>
       </w:r>
       <w:r>
-        <w:t xml:space="preserve">command is part of the </w:t>
+        <w:t xml:space="preserve">command </w:t>
+      </w:r>
+      <w:r>
+        <w:rPr>
+          <w:color w:val="FF0000"/>
+        </w:rPr>
+        <w:t>is</w:t>
+      </w:r>
+      <w:r>
+        <w:t xml:space="preserve"> part of the </w:t>
       </w:r>
       <w:r>
         <w:rPr>
@@ -8121,7 +9807,25 @@
         <w:t xml:space="preserve">command </w:t>
       </w:r>
       <w:r>
-        <w:t>of the other aspect is not visible in the system interface, because that is private implementation. You only get to see the public members of the system objects, not their implementation.</w:t>
+        <w:t xml:space="preserve">of the other aspect </w:t>
+      </w:r>
+      <w:r>
+        <w:rPr>
+          <w:color w:val="FF0000"/>
+        </w:rPr>
+        <w:t>is</w:t>
+      </w:r>
+      <w:r>
+        <w:t xml:space="preserve"> not visible in the system interface, because that </w:t>
+      </w:r>
+      <w:r>
+        <w:rPr>
+          <w:color w:val="FF0000"/>
+        </w:rPr>
+        <w:t>is</w:t>
+      </w:r>
+      <w:r>
+        <w:t xml:space="preserve"> private implementation. You only get to see the public members of the system objects, not their implementation.</w:t>
       </w:r>
     </w:p>
     <w:p>
@@ -8134,7 +9838,16 @@
     </w:p>
     <w:p>
       <w:r>
-        <w:t>An aspect is represented by a triangle containing system commands:</w:t>
+        <w:t xml:space="preserve">An aspect </w:t>
+      </w:r>
+      <w:r>
+        <w:rPr>
+          <w:color w:val="FF0000"/>
+        </w:rPr>
+        <w:t>is</w:t>
+      </w:r>
+      <w:r>
+        <w:t xml:space="preserve"> represented by a triangle containing system commands:</w:t>
       </w:r>
     </w:p>
     <w:p/>
@@ -8199,7 +9912,25 @@
     <w:p/>
     <w:p>
       <w:r>
-        <w:t xml:space="preserve">It was a design choice to have system commands placed inside a triangle, that represents the aspect, because it does not always look best to explicitly qualify each </w:t>
+        <w:t xml:space="preserve">It </w:t>
+      </w:r>
+      <w:r>
+        <w:rPr>
+          <w:color w:val="FF0000"/>
+        </w:rPr>
+        <w:t>was</w:t>
+      </w:r>
+      <w:r>
+        <w:t xml:space="preserve"> a design choice to have system commands placed inside a triangle, that represents the aspect, because it does not </w:t>
+      </w:r>
+      <w:r>
+        <w:rPr>
+          <w:color w:val="FF0000"/>
+        </w:rPr>
+        <w:t>always</w:t>
+      </w:r>
+      <w:r>
+        <w:t xml:space="preserve"> look best to explicitly qualify each </w:t>
       </w:r>
       <w:r>
         <w:rPr>
@@ -8325,7 +10056,16 @@
     <w:p/>
     <w:p>
       <w:r>
-        <w:t>All-in-all: this is a design choice.</w:t>
+        <w:t xml:space="preserve">All-in-all: this </w:t>
+      </w:r>
+      <w:r>
+        <w:rPr>
+          <w:color w:val="FF0000"/>
+        </w:rPr>
+        <w:t>is</w:t>
+      </w:r>
+      <w:r>
+        <w:t xml:space="preserve"> a design choice.</w:t>
       </w:r>
     </w:p>
     <w:p>
@@ -8338,7 +10078,16 @@
     </w:p>
     <w:p>
       <w:r>
-        <w:t xml:space="preserve">There are system commands that apply to </w:t>
+        <w:t xml:space="preserve">There </w:t>
+      </w:r>
+      <w:r>
+        <w:rPr>
+          <w:color w:val="FF0000"/>
+        </w:rPr>
+        <w:t>are</w:t>
+      </w:r>
+      <w:r>
+        <w:t xml:space="preserve"> system commands that apply to </w:t>
       </w:r>
       <w:r>
         <w:rPr>
@@ -8443,7 +10192,25 @@
     <w:p/>
     <w:p>
       <w:r>
-        <w:t xml:space="preserve">The solution for this problem is that you always deal with </w:t>
+        <w:t xml:space="preserve">The solution for this problem </w:t>
+      </w:r>
+      <w:r>
+        <w:rPr>
+          <w:color w:val="FF0000"/>
+        </w:rPr>
+        <w:t>is</w:t>
+      </w:r>
+      <w:r>
+        <w:t xml:space="preserve"> that you </w:t>
+      </w:r>
+      <w:r>
+        <w:rPr>
+          <w:color w:val="FF0000"/>
+        </w:rPr>
+        <w:t>always</w:t>
+      </w:r>
+      <w:r>
+        <w:t xml:space="preserve"> deal with </w:t>
       </w:r>
       <w:r>
         <w:rPr>
@@ -8452,7 +10219,16 @@
         <w:t>references</w:t>
       </w:r>
       <w:r>
-        <w:t xml:space="preserve"> to objects, never with the object directly, so when you open up the system interface of a symbol, the system interface of the </w:t>
+        <w:t xml:space="preserve"> to objects, </w:t>
+      </w:r>
+      <w:r>
+        <w:rPr>
+          <w:color w:val="FF0000"/>
+        </w:rPr>
+        <w:t>never</w:t>
+      </w:r>
+      <w:r>
+        <w:t xml:space="preserve"> with the object directly, so when you open up the system interface of a symbol, the system interface of the </w:t>
       </w:r>
       <w:r>
         <w:rPr>
@@ -8462,7 +10238,22 @@
         <w:t xml:space="preserve">Reference </w:t>
       </w:r>
       <w:r>
-        <w:t xml:space="preserve">is shown. However, inside of it you will find the referenced </w:t>
+        <w:rPr>
+          <w:color w:val="FF0000"/>
+        </w:rPr>
+        <w:t>is</w:t>
+      </w:r>
+      <w:r>
+        <w:t xml:space="preserve"> shown. However, inside of it you </w:t>
+      </w:r>
+      <w:r>
+        <w:rPr>
+          <w:color w:val="FF0000"/>
+        </w:rPr>
+        <w:t>will</w:t>
+      </w:r>
+      <w:r>
+        <w:t xml:space="preserve"> find the referenced </w:t>
       </w:r>
       <w:r>
         <w:rPr>
@@ -8550,7 +10341,79 @@
         </w:rPr>
       </w:pPr>
       <w:r>
-        <w:t>The basics of the system interface notation are not preliminary. But the system interface shows the exact public members of the code base objects. If the code base were to be programmed differently, the system interface members will also look different. Design choices were made in this documentation, which influenced the notation of the system interface members. Perhaps when implementing the code base in the future, different design choices are made and that will change the way the system interfaces look.</w:t>
+        <w:t xml:space="preserve">The basics of the system interface notation </w:t>
+      </w:r>
+      <w:r>
+        <w:rPr>
+          <w:color w:val="FF0000"/>
+        </w:rPr>
+        <w:t>are</w:t>
+      </w:r>
+      <w:r>
+        <w:t xml:space="preserve"> not preliminary. But the system interface shows the </w:t>
+      </w:r>
+      <w:r>
+        <w:rPr>
+          <w:color w:val="FF0000"/>
+        </w:rPr>
+        <w:t>exact</w:t>
+      </w:r>
+      <w:r>
+        <w:t xml:space="preserve"> public members of the code base objects. If the code base </w:t>
+      </w:r>
+      <w:r>
+        <w:rPr>
+          <w:color w:val="FF0000"/>
+        </w:rPr>
+        <w:t>were</w:t>
+      </w:r>
+      <w:r>
+        <w:t xml:space="preserve"> </w:t>
+      </w:r>
+      <w:r>
+        <w:rPr>
+          <w:color w:val="FF0000"/>
+        </w:rPr>
+        <w:t>to be</w:t>
+      </w:r>
+      <w:r>
+        <w:t xml:space="preserve"> programmed differently, the system interface members </w:t>
+      </w:r>
+      <w:r>
+        <w:rPr>
+          <w:color w:val="FF0000"/>
+        </w:rPr>
+        <w:t>will</w:t>
+      </w:r>
+      <w:r>
+        <w:t xml:space="preserve"> also look different. Design choices </w:t>
+      </w:r>
+      <w:r>
+        <w:rPr>
+          <w:color w:val="FF0000"/>
+        </w:rPr>
+        <w:t>were</w:t>
+      </w:r>
+      <w:r>
+        <w:t xml:space="preserve"> made in this documentation, which influenced the notation of the system interface members. Perhaps when implementing the code base in the future, different design choices </w:t>
+      </w:r>
+      <w:r>
+        <w:rPr>
+          <w:color w:val="FF0000"/>
+        </w:rPr>
+        <w:t>are</w:t>
+      </w:r>
+      <w:r>
+        <w:t xml:space="preserve"> made and that </w:t>
+      </w:r>
+      <w:r>
+        <w:rPr>
+          <w:color w:val="FF0000"/>
+        </w:rPr>
+        <w:t>will</w:t>
+      </w:r>
+      <w:r>
+        <w:t xml:space="preserve"> change the way the system interfaces look.</w:t>
       </w:r>
     </w:p>
     <w:p>
@@ -9930,7 +11793,7 @@
 </file>
 
 <file path=customXml/itemProps1.xml><?xml version="1.0" encoding="utf-8"?>
-<ds:datastoreItem xmlns:ds="http://schemas.openxmlformats.org/officeDocument/2006/customXml" ds:itemID="{A68CD2BB-5343-493A-A750-32511468B285}">
+<ds:datastoreItem xmlns:ds="http://schemas.openxmlformats.org/officeDocument/2006/customXml" ds:itemID="{1ACEAC97-3461-4F21-8857-E633A446F61F}">
   <ds:schemaRefs>
     <ds:schemaRef ds:uri="http://schemas.openxmlformats.org/officeDocument/2006/bibliography"/>
   </ds:schemaRefs>

</xml_diff>

<commit_message>
Circle Language Spec: System Objects: Added a new beginning of the intro, to try to put into context, that this chapter might describe a hypothetical running system.
</commit_message>
<xml_diff>
--- a/1.1. Circle Language Spec/07. System Objects/1. System Objects.docx
+++ b/1.1. Circle Language Spec/07. System Objects/1. System Objects.docx
@@ -52,13 +52,107 @@
       </w:r>
     </w:p>
     <w:p>
-      <w:pPr>
-        <w:pStyle w:val="Heading3"/>
-      </w:pPr>
-      <w:r>
-        <w:t>Introduction</w:t>
-      </w:r>
-    </w:p>
+      <w:r>
+        <w:t>This chapter demonstrates how the internals of symbols and shapes on screen might work in Circle.</w:t>
+      </w:r>
+    </w:p>
+    <w:p/>
+    <w:p>
+      <w:r>
+        <w:t>T</w:t>
+      </w:r>
+      <w:r>
+        <w:t xml:space="preserve">he </w:t>
+      </w:r>
+      <w:r>
+        <w:t>Circle Language Spec</w:t>
+      </w:r>
+      <w:r>
+        <w:t xml:space="preserve">'s aim is to show </w:t>
+      </w:r>
+      <w:r>
+        <w:t xml:space="preserve">the notation </w:t>
+      </w:r>
+      <w:r>
+        <w:t xml:space="preserve">of </w:t>
+      </w:r>
+      <w:r>
+        <w:t>Circle</w:t>
+      </w:r>
+      <w:r>
+        <w:t xml:space="preserve">. But this chapter </w:t>
+      </w:r>
+      <w:r>
+        <w:t xml:space="preserve">tries to </w:t>
+      </w:r>
+      <w:r>
+        <w:t xml:space="preserve">look at </w:t>
+      </w:r>
+      <w:r>
+        <w:t xml:space="preserve">the internal workings </w:t>
+      </w:r>
+      <w:r>
+        <w:t xml:space="preserve">as if </w:t>
+      </w:r>
+      <w:r>
+        <w:t xml:space="preserve">it were </w:t>
+      </w:r>
+      <w:r>
+        <w:t xml:space="preserve">a real program. </w:t>
+      </w:r>
+      <w:r>
+        <w:t>A</w:t>
+      </w:r>
+      <w:r>
+        <w:t xml:space="preserve"> hypothetical </w:t>
+      </w:r>
+      <w:r>
+        <w:t xml:space="preserve">implementation </w:t>
+      </w:r>
+      <w:r>
+        <w:t xml:space="preserve">is </w:t>
+      </w:r>
+      <w:r>
+        <w:t>proposed.</w:t>
+      </w:r>
+    </w:p>
+    <w:p/>
+    <w:p>
+      <w:r>
+        <w:t xml:space="preserve">In doing so, it seems </w:t>
+      </w:r>
+      <w:r>
+        <w:t xml:space="preserve">the </w:t>
+      </w:r>
+      <w:r>
+        <w:t>finer details of Circle start to show.</w:t>
+      </w:r>
+    </w:p>
+    <w:p/>
+    <w:p>
+      <w:r>
+        <w:t xml:space="preserve">Specifically, the usage of the 'system interface' might </w:t>
+      </w:r>
+      <w:r>
+        <w:t>come to light</w:t>
+      </w:r>
+      <w:r>
+        <w:t>.</w:t>
+      </w:r>
+    </w:p>
+    <w:p/>
+    <w:p>
+      <w:r>
+        <w:t>Th</w:t>
+      </w:r>
+      <w:r>
+        <w:t>is</w:t>
+      </w:r>
+      <w:r>
+        <w:t xml:space="preserve"> hypothetical implementation supposes, that …</w:t>
+      </w:r>
+    </w:p>
+    <w:p/>
     <w:p>
       <w:pPr>
         <w:ind w:left="568"/>
@@ -73,6 +167,9 @@
         <w:t xml:space="preserve">All </w:t>
       </w:r>
       <w:r>
+        <w:rPr>
+          <w:color w:val="FFC000"/>
+        </w:rPr>
         <w:t xml:space="preserve">systems </w:t>
       </w:r>
       <w:r>
@@ -82,158 +179,189 @@
         <w:t>are</w:t>
       </w:r>
       <w:r>
-        <w:t xml:space="preserve"> composed of </w:t>
-      </w:r>
-      <w:r>
-        <w:rPr>
-          <w:i/>
-        </w:rPr>
-        <w:t>system objects</w:t>
-      </w:r>
-      <w:r>
-        <w:t xml:space="preserve">. </w:t>
-      </w:r>
-      <w:r>
-        <w:rPr>
-          <w:color w:val="FF0000"/>
-        </w:rPr>
-        <w:t>The</w:t>
-      </w:r>
-      <w:r>
-        <w:t xml:space="preserve"> </w:t>
-      </w:r>
-      <w:r>
-        <w:rPr>
-          <w:color w:val="FF0000"/>
-        </w:rPr>
-        <w:t xml:space="preserve">main purpose </w:t>
-      </w:r>
-      <w:r>
-        <w:t xml:space="preserve">of system objects </w:t>
-      </w:r>
-      <w:r>
-        <w:rPr>
-          <w:color w:val="FF0000"/>
-        </w:rPr>
-        <w:t>is</w:t>
-      </w:r>
-      <w:r>
-        <w:t xml:space="preserve"> to manage </w:t>
-      </w:r>
-      <w:r>
-        <w:t>relationships</w:t>
-      </w:r>
-      <w:r>
-        <w:t xml:space="preserve"> between objects. System objects </w:t>
-      </w:r>
-      <w:r>
-        <w:rPr>
-          <w:color w:val="FF0000"/>
-        </w:rPr>
-        <w:t>are</w:t>
-      </w:r>
-      <w:r>
-        <w:t xml:space="preserve"> </w:t>
-      </w:r>
-      <w:r>
-        <w:rPr>
-          <w:i/>
-          <w:color w:val="FF0000"/>
-        </w:rPr>
-        <w:t>actual</w:t>
-      </w:r>
-      <w:r>
-        <w:rPr>
-          <w:i/>
-        </w:rPr>
-        <w:t xml:space="preserve"> </w:t>
-      </w:r>
-      <w:r>
-        <w:t xml:space="preserve">objects, that </w:t>
-      </w:r>
-      <w:r>
-        <w:rPr>
-          <w:color w:val="FF0000"/>
-        </w:rPr>
-        <w:t xml:space="preserve">all </w:t>
-      </w:r>
-      <w:r>
-        <w:rPr>
-          <w:color w:val="FF0000"/>
-        </w:rPr>
-        <w:t xml:space="preserve">other </w:t>
-      </w:r>
-      <w:r>
-        <w:t xml:space="preserve">systems </w:t>
-      </w:r>
-      <w:r>
-        <w:rPr>
-          <w:color w:val="FF0000"/>
-        </w:rPr>
-        <w:t>are</w:t>
-      </w:r>
-      <w:r>
-        <w:t xml:space="preserve"> based on. </w:t>
-      </w:r>
-      <w:r>
-        <w:rPr>
-          <w:color w:val="FF0000"/>
-        </w:rPr>
-        <w:t>Most</w:t>
-      </w:r>
-      <w:r>
         <w:t xml:space="preserve"> </w:t>
       </w:r>
       <w:r>
         <w:rPr>
           <w:color w:val="FFC000"/>
         </w:rPr>
-        <w:t xml:space="preserve">of </w:t>
-      </w:r>
-      <w:r>
-        <w:rPr>
-          <w:color w:val="FF0000"/>
-        </w:rPr>
-        <w:t>the</w:t>
-      </w:r>
-      <w:r>
-        <w:rPr>
-          <w:color w:val="FFC000"/>
-        </w:rPr>
-        <w:t xml:space="preserve"> system objects </w:t>
-      </w:r>
-      <w:r>
-        <w:rPr>
-          <w:color w:val="FF0000"/>
-        </w:rPr>
-        <w:t>are</w:t>
-      </w:r>
-      <w:r>
-        <w:t xml:space="preserve"> </w:t>
-      </w:r>
-      <w:r>
-        <w:rPr>
-          <w:color w:val="FFC000"/>
-        </w:rPr>
-        <w:t xml:space="preserve">part of </w:t>
-      </w:r>
-      <w:r>
-        <w:rPr>
-          <w:color w:val="FF0000"/>
-        </w:rPr>
-        <w:t>the</w:t>
-      </w:r>
-      <w:r>
-        <w:rPr>
-          <w:color w:val="FFC000"/>
-        </w:rPr>
-        <w:t xml:space="preserve"> </w:t>
+        <w:t xml:space="preserve">composed of </w:t>
       </w:r>
       <w:r>
         <w:rPr>
           <w:i/>
           <w:color w:val="FFC000"/>
         </w:rPr>
+        <w:t>sys</w:t>
+      </w:r>
+      <w:bookmarkStart w:id="0" w:name="_GoBack"/>
+      <w:bookmarkEnd w:id="0"/>
+      <w:r>
+        <w:rPr>
+          <w:i/>
+          <w:color w:val="FFC000"/>
+        </w:rPr>
+        <w:t>tem objects</w:t>
+      </w:r>
+      <w:r>
+        <w:rPr>
+          <w:color w:val="FFC000"/>
+        </w:rPr>
+        <w:t xml:space="preserve">. </w:t>
+      </w:r>
+      <w:r>
+        <w:rPr>
+          <w:color w:val="FF0000"/>
+        </w:rPr>
+        <w:t>The</w:t>
+      </w:r>
+      <w:r>
+        <w:t xml:space="preserve"> </w:t>
+      </w:r>
+      <w:r>
+        <w:rPr>
+          <w:color w:val="FF0000"/>
+        </w:rPr>
+        <w:t xml:space="preserve">main purpose </w:t>
+      </w:r>
+      <w:r>
+        <w:t xml:space="preserve">of system objects </w:t>
+      </w:r>
+      <w:r>
+        <w:rPr>
+          <w:color w:val="FF0000"/>
+        </w:rPr>
+        <w:t>is</w:t>
+      </w:r>
+      <w:r>
+        <w:t xml:space="preserve"> to manage </w:t>
+      </w:r>
+      <w:r>
+        <w:t>relationships</w:t>
+      </w:r>
+      <w:r>
+        <w:t xml:space="preserve"> between objects. System objects </w:t>
+      </w:r>
+      <w:r>
+        <w:rPr>
+          <w:color w:val="FF0000"/>
+        </w:rPr>
+        <w:t>are</w:t>
+      </w:r>
+      <w:r>
+        <w:t xml:space="preserve"> </w:t>
+      </w:r>
+      <w:r>
+        <w:rPr>
+          <w:i/>
+          <w:color w:val="FF0000"/>
+        </w:rPr>
+        <w:t>actual</w:t>
+      </w:r>
+      <w:r>
+        <w:rPr>
+          <w:i/>
+        </w:rPr>
+        <w:t xml:space="preserve"> </w:t>
+      </w:r>
+      <w:r>
+        <w:rPr>
+          <w:color w:val="FFC000"/>
+        </w:rPr>
+        <w:t xml:space="preserve">objects, that </w:t>
+      </w:r>
+      <w:r>
+        <w:rPr>
+          <w:color w:val="FF0000"/>
+        </w:rPr>
+        <w:t xml:space="preserve">all </w:t>
+      </w:r>
+      <w:r>
+        <w:rPr>
+          <w:color w:val="FF0000"/>
+        </w:rPr>
+        <w:t xml:space="preserve">other </w:t>
+      </w:r>
+      <w:r>
+        <w:rPr>
+          <w:color w:val="FFC000"/>
+        </w:rPr>
+        <w:t xml:space="preserve">systems </w:t>
+      </w:r>
+      <w:r>
+        <w:rPr>
+          <w:color w:val="FF0000"/>
+        </w:rPr>
+        <w:t>are</w:t>
+      </w:r>
+      <w:r>
+        <w:t xml:space="preserve"> </w:t>
+      </w:r>
+      <w:r>
+        <w:rPr>
+          <w:color w:val="FFC000"/>
+        </w:rPr>
+        <w:t xml:space="preserve">based on. </w:t>
+      </w:r>
+      <w:r>
+        <w:rPr>
+          <w:color w:val="FF0000"/>
+        </w:rPr>
+        <w:t>Most</w:t>
+      </w:r>
+      <w:r>
+        <w:t xml:space="preserve"> </w:t>
+      </w:r>
+      <w:r>
+        <w:rPr>
+          <w:color w:val="FFC000"/>
+        </w:rPr>
+        <w:t xml:space="preserve">of </w:t>
+      </w:r>
+      <w:r>
+        <w:rPr>
+          <w:color w:val="FF0000"/>
+        </w:rPr>
+        <w:t>the</w:t>
+      </w:r>
+      <w:r>
+        <w:rPr>
+          <w:color w:val="FFC000"/>
+        </w:rPr>
+        <w:t xml:space="preserve"> system objects </w:t>
+      </w:r>
+      <w:r>
+        <w:rPr>
+          <w:color w:val="FF0000"/>
+        </w:rPr>
+        <w:t>are</w:t>
+      </w:r>
+      <w:r>
+        <w:t xml:space="preserve"> </w:t>
+      </w:r>
+      <w:r>
+        <w:rPr>
+          <w:color w:val="FFC000"/>
+        </w:rPr>
+        <w:t xml:space="preserve">part of </w:t>
+      </w:r>
+      <w:r>
+        <w:rPr>
+          <w:color w:val="FF0000"/>
+        </w:rPr>
+        <w:t>the</w:t>
+      </w:r>
+      <w:r>
+        <w:rPr>
+          <w:color w:val="FFC000"/>
+        </w:rPr>
+        <w:t xml:space="preserve"> </w:t>
+      </w:r>
+      <w:r>
+        <w:rPr>
+          <w:i/>
+          <w:color w:val="FFC000"/>
+        </w:rPr>
         <w:t>code base</w:t>
       </w:r>
       <w:r>
@@ -414,102 +542,13 @@
         <w:pStyle w:val="Heading3"/>
       </w:pPr>
       <w:r>
+        <w:t xml:space="preserve">The </w:t>
+      </w:r>
+      <w:r>
         <w:t xml:space="preserve">System </w:t>
       </w:r>
       <w:r>
         <w:t>Objects</w:t>
-      </w:r>
-    </w:p>
-    <w:p>
-      <w:r>
-        <w:t xml:space="preserve">This article </w:t>
-      </w:r>
-      <w:r>
-        <w:rPr>
-          <w:color w:val="FF0000"/>
-        </w:rPr>
-        <w:t xml:space="preserve">demonstrates </w:t>
-      </w:r>
-      <w:r>
-        <w:rPr>
-          <w:color w:val="FF0000"/>
-        </w:rPr>
-        <w:t>the</w:t>
-      </w:r>
-      <w:r>
-        <w:rPr>
-          <w:color w:val="FF0000"/>
-        </w:rPr>
-        <w:t xml:space="preserve"> </w:t>
-      </w:r>
-      <w:r>
-        <w:t>system objects th</w:t>
-      </w:r>
-      <w:r>
-        <w:t xml:space="preserve">at </w:t>
-      </w:r>
-      <w:r>
-        <w:rPr>
-          <w:color w:val="FF0000"/>
-        </w:rPr>
-        <w:t xml:space="preserve">all </w:t>
-      </w:r>
-      <w:r>
-        <w:t xml:space="preserve">systems </w:t>
-      </w:r>
-      <w:r>
-        <w:rPr>
-          <w:color w:val="FF0000"/>
-        </w:rPr>
-        <w:t>are</w:t>
-      </w:r>
-      <w:r>
-        <w:t xml:space="preserve"> composed of</w:t>
-      </w:r>
-      <w:r>
-        <w:t>.</w:t>
-      </w:r>
-      <w:r>
-        <w:t xml:space="preserve"> </w:t>
-      </w:r>
-      <w:r>
-        <w:rPr>
-          <w:color w:val="FF0000"/>
-        </w:rPr>
-        <w:t>The</w:t>
-      </w:r>
-      <w:r>
-        <w:t xml:space="preserve"> </w:t>
-      </w:r>
-      <w:r>
-        <w:rPr>
-          <w:color w:val="FF0000"/>
-        </w:rPr>
-        <w:t xml:space="preserve">main purpose </w:t>
-      </w:r>
-      <w:r>
-        <w:t>of s</w:t>
-      </w:r>
-      <w:r>
-        <w:t xml:space="preserve">ystem objects </w:t>
-      </w:r>
-      <w:r>
-        <w:rPr>
-          <w:color w:val="FF0000"/>
-        </w:rPr>
-        <w:t>is</w:t>
-      </w:r>
-      <w:r>
-        <w:t xml:space="preserve"> to </w:t>
-      </w:r>
-      <w:r>
-        <w:t xml:space="preserve">manage </w:t>
-      </w:r>
-      <w:r>
-        <w:t>relationships</w:t>
-      </w:r>
-      <w:r>
-        <w:t xml:space="preserve"> between objects.</w:t>
       </w:r>
     </w:p>
     <w:p>
@@ -741,8 +780,6 @@
       <w:pPr>
         <w:ind w:left="852"/>
       </w:pPr>
-      <w:bookmarkStart w:id="0" w:name="_GoBack"/>
-      <w:bookmarkEnd w:id="0"/>
       <w:r>
         <w:rPr>
           <w:noProof/>
@@ -18352,7 +18389,7 @@
 </file>
 
 <file path=customXml/itemProps1.xml><?xml version="1.0" encoding="utf-8"?>
-<ds:datastoreItem xmlns:ds="http://schemas.openxmlformats.org/officeDocument/2006/customXml" ds:itemID="{D41D5418-DB0C-4A75-A340-0EB4531648A0}">
+<ds:datastoreItem xmlns:ds="http://schemas.openxmlformats.org/officeDocument/2006/customXml" ds:itemID="{07EA0778-58DA-4E6A-9C74-35112283F4E7}">
   <ds:schemaRefs>
     <ds:schemaRef ds:uri="http://schemas.openxmlformats.org/officeDocument/2006/bibliography"/>
   </ds:schemaRefs>

</xml_diff>

<commit_message>
Circle Language Spec: System Objects: Tried to reformulate words marked in red in more open formulation with room for thoughts.
</commit_message>
<xml_diff>
--- a/1.1. Circle Language Spec/07. System Objects/1. System Objects.docx
+++ b/1.1. Circle Language Spec/07. System Objects/1. System Objects.docx
@@ -53,7 +53,31 @@
     </w:p>
     <w:p>
       <w:r>
-        <w:t>This chapter demonstrates how the internals of symbols and shapes on screen might work in Circle.</w:t>
+        <w:t xml:space="preserve">This chapter demonstrates </w:t>
+      </w:r>
+      <w:r>
+        <w:t xml:space="preserve">how the </w:t>
+      </w:r>
+      <w:r>
+        <w:t xml:space="preserve">symbols and shapes </w:t>
+      </w:r>
+      <w:r>
+        <w:t xml:space="preserve">of Circle </w:t>
+      </w:r>
+      <w:r>
+        <w:t xml:space="preserve">might </w:t>
+      </w:r>
+      <w:r>
+        <w:t xml:space="preserve">actually </w:t>
+      </w:r>
+      <w:r>
+        <w:t>work</w:t>
+      </w:r>
+      <w:r>
+        <w:t xml:space="preserve"> internally</w:t>
+      </w:r>
+      <w:r>
+        <w:t>.</w:t>
       </w:r>
     </w:p>
     <w:p/>
@@ -80,7 +104,16 @@
         <w:t>Circle</w:t>
       </w:r>
       <w:r>
-        <w:t xml:space="preserve">. But this chapter </w:t>
+        <w:t>,</w:t>
+      </w:r>
+      <w:r>
+        <w:t xml:space="preserve"> </w:t>
+      </w:r>
+      <w:r>
+        <w:t>b</w:t>
+      </w:r>
+      <w:r>
+        <w:t xml:space="preserve">ut this chapter </w:t>
       </w:r>
       <w:r>
         <w:t xml:space="preserve">tries to </w:t>
@@ -98,121 +131,392 @@
         <w:t xml:space="preserve">it were </w:t>
       </w:r>
       <w:r>
-        <w:t xml:space="preserve">a real program. </w:t>
-      </w:r>
-      <w:r>
-        <w:t>A</w:t>
-      </w:r>
-      <w:r>
-        <w:t xml:space="preserve"> hypothetical </w:t>
-      </w:r>
-      <w:r>
-        <w:t xml:space="preserve">implementation </w:t>
-      </w:r>
-      <w:r>
-        <w:t xml:space="preserve">is </w:t>
-      </w:r>
-      <w:r>
-        <w:t>proposed.</w:t>
+        <w:t>a</w:t>
+      </w:r>
+      <w:r>
+        <w:t>n actual</w:t>
+      </w:r>
+      <w:r>
+        <w:t xml:space="preserve"> program. In doing so, finer details of Circle </w:t>
+      </w:r>
+      <w:r>
+        <w:t xml:space="preserve">might </w:t>
+      </w:r>
+      <w:r>
+        <w:t>start to show.</w:t>
+      </w:r>
+      <w:r>
+        <w:t xml:space="preserve"> </w:t>
+      </w:r>
+      <w:r>
+        <w:t xml:space="preserve">Specifically, the usage of the </w:t>
+      </w:r>
+      <w:r>
+        <w:rPr>
+          <w:i/>
+          <w:iCs/>
+        </w:rPr>
+        <w:t>'system interface'</w:t>
+      </w:r>
+      <w:r>
+        <w:t xml:space="preserve"> might </w:t>
+      </w:r>
+      <w:r>
+        <w:t>come to light</w:t>
+      </w:r>
+      <w:r>
+        <w:t>.</w:t>
       </w:r>
     </w:p>
     <w:p/>
     <w:p>
-      <w:r>
-        <w:t xml:space="preserve">In doing so, it seems </w:t>
-      </w:r>
-      <w:r>
-        <w:t xml:space="preserve">the </w:t>
-      </w:r>
-      <w:r>
-        <w:t>finer details of Circle start to show.</w:t>
-      </w:r>
-    </w:p>
-    <w:p/>
-    <w:p>
-      <w:r>
-        <w:t xml:space="preserve">Specifically, the usage of the 'system interface' might </w:t>
-      </w:r>
-      <w:r>
-        <w:t>come to light</w:t>
+      <w:pPr>
+        <w:rPr>
+          <w:color w:val="FFC000"/>
+        </w:rPr>
+      </w:pPr>
+      <w:r>
+        <w:t>Th</w:t>
+      </w:r>
+      <w:r>
+        <w:t>is</w:t>
+      </w:r>
+      <w:r>
+        <w:t xml:space="preserve"> hypothetical implementation supposes, that </w:t>
+      </w:r>
+      <w:r>
+        <w:t>systems</w:t>
+      </w:r>
+      <w:r>
+        <w:t xml:space="preserve"> may</w:t>
+      </w:r>
+      <w:r>
+        <w:t xml:space="preserve"> all</w:t>
+      </w:r>
+      <w:r>
+        <w:t xml:space="preserve"> be</w:t>
+      </w:r>
+      <w:r>
+        <w:t xml:space="preserve"> composed of </w:t>
+      </w:r>
+      <w:r>
+        <w:rPr>
+          <w:i/>
+        </w:rPr>
+        <w:t>system objects</w:t>
       </w:r>
       <w:r>
         <w:t>.</w:t>
       </w:r>
-    </w:p>
-    <w:p/>
-    <w:p>
-      <w:r>
-        <w:t>Th</w:t>
-      </w:r>
-      <w:r>
-        <w:t>is</w:t>
-      </w:r>
-      <w:r>
-        <w:t xml:space="preserve"> hypothetical implementation supposes, that …</w:t>
-      </w:r>
-    </w:p>
-    <w:p/>
-    <w:p>
-      <w:pPr>
-        <w:ind w:left="568"/>
+      <w:r>
+        <w:t xml:space="preserve"> System objects would be the </w:t>
+      </w:r>
+      <w:r>
+        <w:rPr>
+          <w:i/>
+        </w:rPr>
+        <w:t xml:space="preserve">actual </w:t>
+      </w:r>
+      <w:r>
+        <w:t xml:space="preserve">objects </w:t>
+      </w:r>
+      <w:r>
+        <w:t xml:space="preserve">that other systems would be </w:t>
+      </w:r>
+      <w:r>
+        <w:t>based on</w:t>
+      </w:r>
+      <w:r>
+        <w:t>.</w:t>
+      </w:r>
+      <w:r>
+        <w:t xml:space="preserve"> </w:t>
+      </w:r>
+      <w:r>
         <w:rPr>
           <w:color w:val="FFC000"/>
         </w:rPr>
-      </w:pPr>
-      <w:r>
-        <w:rPr>
-          <w:color w:val="FF0000"/>
-        </w:rPr>
-        <w:t xml:space="preserve">All </w:t>
-      </w:r>
-      <w:r>
-        <w:rPr>
-          <w:color w:val="FFC000"/>
-        </w:rPr>
-        <w:t xml:space="preserve">systems </w:t>
-      </w:r>
-      <w:r>
-        <w:rPr>
-          <w:color w:val="FF0000"/>
-        </w:rPr>
-        <w:t>are</w:t>
-      </w:r>
-      <w:r>
-        <w:t xml:space="preserve"> </w:t>
-      </w:r>
-      <w:r>
-        <w:rPr>
-          <w:color w:val="FFC000"/>
-        </w:rPr>
-        <w:t xml:space="preserve">composed of </w:t>
+        <w:t xml:space="preserve">Many of the system objects might be part of the </w:t>
       </w:r>
       <w:r>
         <w:rPr>
           <w:i/>
           <w:color w:val="FFC000"/>
         </w:rPr>
-        <w:t>sys</w:t>
-      </w:r>
-      <w:bookmarkStart w:id="0" w:name="_GoBack"/>
-      <w:bookmarkEnd w:id="0"/>
+        <w:t>code base</w:t>
+      </w:r>
+      <w:r>
+        <w:rPr>
+          <w:color w:val="FFC000"/>
+        </w:rPr>
+        <w:t>.</w:t>
+      </w:r>
+    </w:p>
+    <w:p/>
+    <w:p>
+      <w:r>
+        <w:t xml:space="preserve">One of the purposes </w:t>
+      </w:r>
+      <w:r>
+        <w:t xml:space="preserve">of system objects </w:t>
+      </w:r>
+      <w:r>
+        <w:t xml:space="preserve">might </w:t>
+      </w:r>
+      <w:r>
+        <w:t>be</w:t>
+      </w:r>
+      <w:r>
+        <w:t xml:space="preserve"> </w:t>
+      </w:r>
+      <w:r>
+        <w:t xml:space="preserve">to manage </w:t>
+      </w:r>
       <w:r>
         <w:rPr>
           <w:i/>
+          <w:iCs/>
+        </w:rPr>
+        <w:t>relationships</w:t>
+      </w:r>
+      <w:r>
+        <w:rPr>
+          <w:i/>
+          <w:iCs/>
+        </w:rPr>
+        <w:t xml:space="preserve"> </w:t>
+      </w:r>
+      <w:r>
+        <w:t>between objects.</w:t>
+      </w:r>
+    </w:p>
+    <w:p>
+      <w:pPr>
+        <w:rPr>
           <w:color w:val="FFC000"/>
         </w:rPr>
-        <w:t>tem objects</w:t>
-      </w:r>
-      <w:r>
-        <w:rPr>
-          <w:color w:val="FFC000"/>
-        </w:rPr>
+      </w:pPr>
+    </w:p>
+    <w:p>
+      <w:pPr>
+        <w:ind w:left="568"/>
+      </w:pPr>
+      <w:r>
+        <w:t>A s</w:t>
+      </w:r>
+      <w:r>
+        <w:t>ystem object</w:t>
+      </w:r>
+      <w:r>
+        <w:t xml:space="preserve"> may</w:t>
+      </w:r>
+      <w:r>
+        <w:t xml:space="preserve"> also</w:t>
+      </w:r>
+      <w:r>
+        <w:t xml:space="preserve"> </w:t>
+      </w:r>
+      <w:r>
+        <w:t>manage</w:t>
+      </w:r>
+      <w:r>
+        <w:t xml:space="preserve"> </w:t>
+      </w:r>
+      <w:r>
+        <w:t xml:space="preserve">the </w:t>
+      </w:r>
+      <w:r>
+        <w:rPr>
+          <w:i/>
+        </w:rPr>
+        <w:t>system</w:t>
+      </w:r>
+      <w:r>
+        <w:rPr>
+          <w:i/>
+        </w:rPr>
+        <w:t xml:space="preserve"> aspects</w:t>
+      </w:r>
+      <w:r>
+        <w:rPr>
+          <w:iCs/>
+        </w:rPr>
+        <w:t xml:space="preserve"> of </w:t>
+      </w:r>
+      <w:r>
+        <w:rPr>
+          <w:iCs/>
+        </w:rPr>
+        <w:t xml:space="preserve">a </w:t>
+      </w:r>
+      <w:r>
+        <w:rPr>
+          <w:iCs/>
+        </w:rPr>
+        <w:t>symbol</w:t>
+      </w:r>
+      <w:r>
+        <w:t xml:space="preserve">, </w:t>
+      </w:r>
+      <w:r>
+        <w:t>such as</w:t>
+      </w:r>
+      <w:r>
+        <w:t xml:space="preserve"> its</w:t>
+      </w:r>
+      <w:r>
+        <w:t xml:space="preserve"> </w:t>
+      </w:r>
+      <w:r>
+        <w:rPr>
+          <w:i/>
+          <w:iCs/>
+        </w:rPr>
+        <w:t>c</w:t>
+      </w:r>
+      <w:r>
+        <w:rPr>
+          <w:i/>
+          <w:iCs/>
+        </w:rPr>
+        <w:t>lass</w:t>
+      </w:r>
+      <w:r>
+        <w:t>,</w:t>
+      </w:r>
+      <w:r>
+        <w:t xml:space="preserve"> whether it</w:t>
+      </w:r>
+      <w:r>
+        <w:t xml:space="preserve"> </w:t>
+      </w:r>
+      <w:r>
+        <w:rPr>
+          <w:i/>
+          <w:iCs/>
+        </w:rPr>
+        <w:t>e</w:t>
+      </w:r>
+      <w:r>
+        <w:rPr>
+          <w:i/>
+          <w:iCs/>
+        </w:rPr>
+        <w:t>xecut</w:t>
+      </w:r>
+      <w:r>
+        <w:rPr>
+          <w:i/>
+          <w:iCs/>
+        </w:rPr>
+        <w:t>es</w:t>
+      </w:r>
+      <w:r>
+        <w:t xml:space="preserve"> </w:t>
+      </w:r>
+      <w:r>
+        <w:t xml:space="preserve">or if it might store a </w:t>
+      </w:r>
+      <w:r>
+        <w:rPr>
+          <w:i/>
+          <w:iCs/>
+        </w:rPr>
+        <w:t>v</w:t>
+      </w:r>
+      <w:r>
+        <w:rPr>
+          <w:i/>
+          <w:iCs/>
+        </w:rPr>
+        <w:t>alue</w:t>
+      </w:r>
+      <w:r>
         <w:t xml:space="preserve">. </w:t>
       </w:r>
       <w:r>
-        <w:rPr>
-          <w:color w:val="FF0000"/>
-        </w:rPr>
+        <w:t>These a</w:t>
+      </w:r>
+      <w:r>
+        <w:t xml:space="preserve">spects </w:t>
+      </w:r>
+      <w:r>
+        <w:t xml:space="preserve">could be </w:t>
+      </w:r>
+      <w:r>
+        <w:t>controlled</w:t>
+      </w:r>
+      <w:r>
+        <w:t xml:space="preserve"> </w:t>
+      </w:r>
+      <w:r>
+        <w:t xml:space="preserve">through </w:t>
+      </w:r>
+      <w:r>
+        <w:rPr>
+          <w:i/>
+          <w:iCs/>
+        </w:rPr>
+        <w:t>system commands</w:t>
+      </w:r>
+      <w:r>
+        <w:t>.</w:t>
+      </w:r>
+    </w:p>
+    <w:p>
+      <w:pPr>
+        <w:ind w:left="568"/>
+      </w:pPr>
+    </w:p>
+    <w:p>
+      <w:pPr>
+        <w:ind w:left="568"/>
+      </w:pPr>
+      <w:r>
+        <w:rPr>
+          <w:i/>
+          <w:iCs/>
+        </w:rPr>
+        <w:t>Assignment commands</w:t>
+      </w:r>
+      <w:r>
+        <w:t xml:space="preserve"> </w:t>
+      </w:r>
+      <w:r>
+        <w:t>may</w:t>
+      </w:r>
+      <w:r>
+        <w:t xml:space="preserve"> also be </w:t>
+      </w:r>
+      <w:r>
+        <w:t xml:space="preserve">system commands. An assignment command </w:t>
+      </w:r>
+      <w:r>
+        <w:t xml:space="preserve">might </w:t>
+      </w:r>
+      <w:r>
+        <w:t>cop</w:t>
+      </w:r>
+      <w:r>
+        <w:t>y</w:t>
+      </w:r>
+      <w:r>
+        <w:t xml:space="preserve"> </w:t>
+      </w:r>
+      <w:r>
+        <w:t>an aspect from one object to another.</w:t>
+      </w:r>
+    </w:p>
+    <w:p>
+      <w:pPr>
+        <w:ind w:left="568"/>
+      </w:pPr>
+    </w:p>
+    <w:p>
+      <w:pPr>
+        <w:ind w:left="568"/>
+      </w:pPr>
+      <w:r>
         <w:t>The</w:t>
       </w:r>
       <w:r>
@@ -220,444 +524,119 @@
       </w:r>
       <w:r>
         <w:rPr>
-          <w:color w:val="FF0000"/>
-        </w:rPr>
-        <w:t xml:space="preserve">main purpose </w:t>
-      </w:r>
-      <w:r>
-        <w:t xml:space="preserve">of system objects </w:t>
-      </w:r>
-      <w:r>
-        <w:rPr>
-          <w:color w:val="FF0000"/>
-        </w:rPr>
-        <w:t>is</w:t>
-      </w:r>
-      <w:r>
-        <w:t xml:space="preserve"> to manage </w:t>
-      </w:r>
-      <w:r>
-        <w:t>relationships</w:t>
-      </w:r>
-      <w:r>
-        <w:t xml:space="preserve"> between objects. System objects </w:t>
-      </w:r>
-      <w:r>
-        <w:rPr>
-          <w:color w:val="FF0000"/>
-        </w:rPr>
-        <w:t>are</w:t>
-      </w:r>
-      <w:r>
-        <w:t xml:space="preserve"> </w:t>
-      </w:r>
-      <w:r>
-        <w:rPr>
           <w:i/>
-          <w:color w:val="FF0000"/>
-        </w:rPr>
-        <w:t>actual</w:t>
+        </w:rPr>
+        <w:t xml:space="preserve">System Objects </w:t>
+      </w:r>
+      <w:r>
+        <w:t>documentation</w:t>
+      </w:r>
+      <w:r>
+        <w:t xml:space="preserve"> </w:t>
+      </w:r>
+      <w:r>
+        <w:t xml:space="preserve">would </w:t>
+      </w:r>
+      <w:r>
+        <w:t>also</w:t>
+      </w:r>
+      <w:r>
+        <w:t xml:space="preserve"> </w:t>
+      </w:r>
+      <w:r>
+        <w:t>show</w:t>
+      </w:r>
+      <w:r>
+        <w:t xml:space="preserve"> </w:t>
       </w:r>
       <w:r>
         <w:rPr>
           <w:i/>
-        </w:rPr>
-        <w:t xml:space="preserve"> </w:t>
-      </w:r>
-      <w:r>
-        <w:rPr>
-          <w:color w:val="FFC000"/>
-        </w:rPr>
-        <w:t xml:space="preserve">objects, that </w:t>
-      </w:r>
-      <w:r>
-        <w:rPr>
-          <w:color w:val="FF0000"/>
-        </w:rPr>
-        <w:t xml:space="preserve">all </w:t>
-      </w:r>
-      <w:r>
-        <w:rPr>
-          <w:color w:val="FF0000"/>
-        </w:rPr>
+          <w:iCs/>
+        </w:rPr>
+        <w:t>connectors, connections</w:t>
+      </w:r>
+      <w:r>
+        <w:t xml:space="preserve"> and </w:t>
+      </w:r>
+      <w:r>
         <w:t xml:space="preserve">other </w:t>
       </w:r>
       <w:r>
-        <w:rPr>
-          <w:color w:val="FFC000"/>
-        </w:rPr>
-        <w:t xml:space="preserve">systems </w:t>
-      </w:r>
-      <w:r>
-        <w:rPr>
-          <w:color w:val="FF0000"/>
-        </w:rPr>
-        <w:t>are</w:t>
-      </w:r>
-      <w:r>
-        <w:t xml:space="preserve"> </w:t>
-      </w:r>
-      <w:r>
-        <w:rPr>
-          <w:color w:val="FFC000"/>
-        </w:rPr>
-        <w:t xml:space="preserve">based on. </w:t>
-      </w:r>
-      <w:r>
-        <w:rPr>
-          <w:color w:val="FF0000"/>
-        </w:rPr>
-        <w:t>Most</w:t>
-      </w:r>
-      <w:r>
-        <w:t xml:space="preserve"> </w:t>
-      </w:r>
-      <w:r>
-        <w:rPr>
-          <w:color w:val="FFC000"/>
-        </w:rPr>
-        <w:t xml:space="preserve">of </w:t>
-      </w:r>
-      <w:r>
-        <w:rPr>
-          <w:color w:val="FF0000"/>
-        </w:rPr>
-        <w:t>the</w:t>
-      </w:r>
-      <w:r>
-        <w:rPr>
-          <w:color w:val="FFC000"/>
-        </w:rPr>
-        <w:t xml:space="preserve"> system objects </w:t>
-      </w:r>
-      <w:r>
-        <w:rPr>
-          <w:color w:val="FF0000"/>
-        </w:rPr>
-        <w:t>are</w:t>
-      </w:r>
-      <w:r>
-        <w:t xml:space="preserve"> </w:t>
-      </w:r>
-      <w:r>
-        <w:rPr>
-          <w:color w:val="FFC000"/>
-        </w:rPr>
-        <w:t xml:space="preserve">part of </w:t>
-      </w:r>
-      <w:r>
-        <w:rPr>
-          <w:color w:val="FF0000"/>
-        </w:rPr>
-        <w:t>the</w:t>
-      </w:r>
-      <w:r>
-        <w:rPr>
-          <w:color w:val="FFC000"/>
-        </w:rPr>
-        <w:t xml:space="preserve"> </w:t>
+        <w:t>notational forms that</w:t>
+      </w:r>
+      <w:r>
+        <w:t xml:space="preserve"> might</w:t>
+      </w:r>
+      <w:r>
+        <w:t xml:space="preserve"> </w:t>
+      </w:r>
+      <w:r>
+        <w:t xml:space="preserve">come </w:t>
+      </w:r>
+      <w:r>
+        <w:t xml:space="preserve">with </w:t>
+      </w:r>
+      <w:r>
+        <w:t xml:space="preserve">controlling </w:t>
+      </w:r>
+      <w:r>
+        <w:t>system aspects.</w:t>
+      </w:r>
+    </w:p>
+    <w:p>
+      <w:pPr>
+        <w:pStyle w:val="Heading3"/>
+      </w:pPr>
+      <w:r>
+        <w:t xml:space="preserve">The </w:t>
+      </w:r>
+      <w:r>
+        <w:t xml:space="preserve">System </w:t>
+      </w:r>
+      <w:r>
+        <w:t>Objects</w:t>
+      </w:r>
+    </w:p>
+    <w:p>
+      <w:pPr>
+        <w:pStyle w:val="Heading4"/>
+      </w:pPr>
+      <w:r>
+        <w:t>The</w:t>
+      </w:r>
+      <w:r>
+        <w:t xml:space="preserve"> </w:t>
+      </w:r>
+      <w:r>
+        <w:t>Object</w:t>
+      </w:r>
+    </w:p>
+    <w:p>
+      <w:pPr>
+        <w:ind w:left="852"/>
+      </w:pPr>
+      <w:r>
+        <w:t xml:space="preserve">In object oriented programming, an </w:t>
       </w:r>
       <w:r>
         <w:rPr>
           <w:i/>
-          <w:color w:val="FFC000"/>
-        </w:rPr>
-        <w:t>code base</w:t>
-      </w:r>
-      <w:r>
-        <w:rPr>
-          <w:color w:val="FFC000"/>
-        </w:rPr>
-        <w:t>.</w:t>
-      </w:r>
-    </w:p>
-    <w:p>
-      <w:pPr>
-        <w:ind w:left="568"/>
-      </w:pPr>
-      <w:r>
-        <w:t xml:space="preserve">System objects </w:t>
-      </w:r>
-      <w:r>
-        <w:rPr>
-          <w:color w:val="FF0000"/>
-        </w:rPr>
-        <w:t xml:space="preserve">control </w:t>
-      </w:r>
-      <w:r>
-        <w:rPr>
-          <w:i/>
-        </w:rPr>
-        <w:t>system aspects</w:t>
-      </w:r>
-      <w:r>
-        <w:t xml:space="preserve">, </w:t>
-      </w:r>
-      <w:r>
-        <w:t xml:space="preserve">such as </w:t>
-      </w:r>
-      <w:r>
-        <w:rPr>
-          <w:b/>
-          <w:bCs/>
-        </w:rPr>
-        <w:t>Class</w:t>
-      </w:r>
-      <w:r>
-        <w:t xml:space="preserve">, </w:t>
-      </w:r>
-      <w:r>
-        <w:rPr>
-          <w:b/>
-          <w:bCs/>
-        </w:rPr>
-        <w:t>Execution</w:t>
-      </w:r>
-      <w:r>
-        <w:t xml:space="preserve"> and</w:t>
-      </w:r>
-      <w:r>
-        <w:t xml:space="preserve"> </w:t>
-      </w:r>
-      <w:r>
-        <w:rPr>
-          <w:b/>
-          <w:bCs/>
-        </w:rPr>
-        <w:t>Values</w:t>
-      </w:r>
-      <w:r>
-        <w:t xml:space="preserve">. Aspects as such </w:t>
-      </w:r>
-      <w:r>
-        <w:rPr>
-          <w:color w:val="FF0000"/>
-        </w:rPr>
-        <w:t>are</w:t>
-      </w:r>
-      <w:r>
-        <w:t xml:space="preserve"> </w:t>
-      </w:r>
-      <w:r>
-        <w:rPr>
-          <w:color w:val="FF0000"/>
-        </w:rPr>
-        <w:t xml:space="preserve">controlled </w:t>
-      </w:r>
-      <w:r>
-        <w:t xml:space="preserve">through system commands. Assignment commands </w:t>
-      </w:r>
-      <w:r>
-        <w:rPr>
-          <w:color w:val="FF0000"/>
-        </w:rPr>
-        <w:t>are</w:t>
-      </w:r>
-      <w:r>
-        <w:t xml:space="preserve"> also system commands. An assignment command </w:t>
-      </w:r>
-      <w:r>
-        <w:rPr>
-          <w:color w:val="FF0000"/>
-        </w:rPr>
-        <w:t xml:space="preserve">copies </w:t>
-      </w:r>
-      <w:r>
-        <w:t>an aspect from one object to another.</w:t>
-      </w:r>
-    </w:p>
-    <w:p>
-      <w:pPr>
-        <w:ind w:left="568"/>
-      </w:pPr>
-      <w:r>
-        <w:rPr>
-          <w:color w:val="FF0000"/>
-        </w:rPr>
-        <w:t>The</w:t>
-      </w:r>
-      <w:r>
-        <w:t xml:space="preserve"> </w:t>
-      </w:r>
-      <w:r>
-        <w:rPr>
-          <w:i/>
-        </w:rPr>
-        <w:t xml:space="preserve">System Objects </w:t>
-      </w:r>
-      <w:r>
-        <w:t xml:space="preserve">documentation </w:t>
-      </w:r>
-      <w:r>
-        <w:rPr>
-          <w:color w:val="FF0000"/>
-        </w:rPr>
-        <w:t xml:space="preserve">covers </w:t>
-      </w:r>
-      <w:r>
-        <w:t xml:space="preserve">connectors, connections and </w:t>
-      </w:r>
-      <w:r>
-        <w:rPr>
-          <w:color w:val="FF0000"/>
-        </w:rPr>
-        <w:t xml:space="preserve">all </w:t>
-      </w:r>
-      <w:r>
-        <w:rPr>
-          <w:color w:val="FF0000"/>
-        </w:rPr>
-        <w:t>the</w:t>
-      </w:r>
-      <w:r>
-        <w:t xml:space="preserve"> </w:t>
-      </w:r>
-      <w:r>
-        <w:t xml:space="preserve">different </w:t>
-      </w:r>
-      <w:r>
-        <w:t xml:space="preserve">notational forms that </w:t>
-      </w:r>
-      <w:r>
-        <w:rPr>
-          <w:color w:val="FF0000"/>
-        </w:rPr>
-        <w:t xml:space="preserve">come </w:t>
-      </w:r>
-      <w:r>
-        <w:t xml:space="preserve">with </w:t>
-      </w:r>
-      <w:r>
-        <w:rPr>
-          <w:color w:val="FF0000"/>
-        </w:rPr>
-        <w:t xml:space="preserve">controlling </w:t>
-      </w:r>
-      <w:r>
-        <w:t>system aspects.</w:t>
-      </w:r>
-    </w:p>
-    <w:p>
-      <w:pPr>
-        <w:pStyle w:val="Heading3"/>
-      </w:pPr>
-      <w:r>
-        <w:t xml:space="preserve">The </w:t>
-      </w:r>
-      <w:r>
-        <w:t xml:space="preserve">System </w:t>
-      </w:r>
-      <w:r>
-        <w:t>Objects</w:t>
-      </w:r>
-    </w:p>
-    <w:p>
-      <w:pPr>
-        <w:pStyle w:val="Heading4"/>
-      </w:pPr>
-      <w:r>
-        <w:rPr>
-          <w:color w:val="FF0000"/>
-        </w:rPr>
-        <w:t>The</w:t>
-      </w:r>
-      <w:r>
-        <w:t xml:space="preserve"> Object</w:t>
-      </w:r>
-    </w:p>
-    <w:p>
-      <w:pPr>
-        <w:ind w:left="852"/>
-      </w:pPr>
-      <w:r>
-        <w:rPr>
-          <w:color w:val="FF0000"/>
-        </w:rPr>
-        <w:t>The</w:t>
-      </w:r>
-      <w:r>
-        <w:t xml:space="preserve"> </w:t>
-      </w:r>
-      <w:r>
-        <w:rPr>
-          <w:color w:val="FF0000"/>
-        </w:rPr>
-        <w:t>most</w:t>
-      </w:r>
-      <w:r>
-        <w:t xml:space="preserve"> </w:t>
-      </w:r>
-      <w:r>
-        <w:rPr>
-          <w:color w:val="FF0000"/>
-        </w:rPr>
+          <w:iCs/>
+        </w:rPr>
+        <w:t>object</w:t>
+      </w:r>
+      <w:r>
+        <w:t xml:space="preserve"> might be considered the most </w:t>
+      </w:r>
+      <w:r>
         <w:t xml:space="preserve">basic </w:t>
       </w:r>
       <w:r>
-        <w:t xml:space="preserve">element of a computer program </w:t>
-      </w:r>
-      <w:r>
-        <w:rPr>
-          <w:color w:val="FF0000"/>
-        </w:rPr>
-        <w:t>is</w:t>
-      </w:r>
-      <w:r>
-        <w:t xml:space="preserve"> </w:t>
-      </w:r>
-      <w:r>
-        <w:rPr>
-          <w:color w:val="FF0000"/>
-        </w:rPr>
-        <w:t>the</w:t>
-      </w:r>
-      <w:r>
-        <w:t xml:space="preserve"> </w:t>
-      </w:r>
-      <w:r>
-        <w:rPr>
-          <w:i/>
-        </w:rPr>
-        <w:t>object</w:t>
-      </w:r>
-      <w:r>
-        <w:t xml:space="preserve">. An object </w:t>
-      </w:r>
-      <w:r>
-        <w:rPr>
-          <w:color w:val="FF0000"/>
-        </w:rPr>
-        <w:t xml:space="preserve">represents </w:t>
-      </w:r>
-      <w:r>
-        <w:t xml:space="preserve">thing, an idea or a place, a number or a collection or </w:t>
-      </w:r>
-      <w:r>
-        <w:rPr>
-          <w:color w:val="FF0000"/>
-        </w:rPr>
-        <w:t>anything</w:t>
-      </w:r>
-      <w:r>
-        <w:t xml:space="preserve"> else. </w:t>
-      </w:r>
-      <w:r>
-        <w:rPr>
-          <w:color w:val="FF0000"/>
-        </w:rPr>
-        <w:t xml:space="preserve">All </w:t>
-      </w:r>
-      <w:r>
-        <w:t xml:space="preserve">those things </w:t>
-      </w:r>
-      <w:r>
-        <w:rPr>
-          <w:color w:val="FF0000"/>
-        </w:rPr>
-        <w:t>are</w:t>
-      </w:r>
-      <w:r>
-        <w:t xml:space="preserve"> called objects.</w:t>
+        <w:t xml:space="preserve">element of a computer program. </w:t>
+      </w:r>
+      <w:r>
+        <w:t>An object might represent a thing, an idea or a place, a number or a collection of other things or possibly anything else. All those things might be called objects.</w:t>
       </w:r>
     </w:p>
     <w:p/>
@@ -728,13 +707,13 @@
         </w:tabs>
       </w:pPr>
       <w:r>
-        <w:rPr>
-          <w:color w:val="FF0000"/>
-        </w:rPr>
         <w:t>The</w:t>
       </w:r>
       <w:r>
-        <w:t xml:space="preserve"> Reference</w:t>
+        <w:t xml:space="preserve"> </w:t>
+      </w:r>
+      <w:r>
+        <w:t>Reference</w:t>
       </w:r>
     </w:p>
     <w:p>
@@ -742,25 +721,25 @@
         <w:ind w:left="852"/>
       </w:pPr>
       <w:r>
-        <w:rPr>
-          <w:color w:val="FF0000"/>
-        </w:rPr>
-        <w:t xml:space="preserve">You </w:t>
-      </w:r>
-      <w:r>
-        <w:rPr>
-          <w:color w:val="FF0000"/>
-        </w:rPr>
-        <w:t>always</w:t>
-      </w:r>
-      <w:r>
-        <w:t xml:space="preserve"> </w:t>
-      </w:r>
-      <w:r>
-        <w:rPr>
-          <w:color w:val="FF0000"/>
-        </w:rPr>
-        <w:t xml:space="preserve">deal </w:t>
+        <w:t>We</w:t>
+      </w:r>
+      <w:r>
+        <w:t xml:space="preserve"> </w:t>
+      </w:r>
+      <w:r>
+        <w:t xml:space="preserve">might usually </w:t>
+      </w:r>
+      <w:r>
+        <w:t xml:space="preserve">be </w:t>
+      </w:r>
+      <w:r>
+        <w:t>deal</w:t>
+      </w:r>
+      <w:r>
+        <w:t>ing</w:t>
+      </w:r>
+      <w:r>
+        <w:t xml:space="preserve"> </w:t>
       </w:r>
       <w:r>
         <w:t xml:space="preserve">with </w:t>
@@ -772,7 +751,10 @@
         <w:t>references</w:t>
       </w:r>
       <w:r>
-        <w:t xml:space="preserve"> to objects.</w:t>
+        <w:t xml:space="preserve"> to objects</w:t>
+      </w:r>
+      <w:r>
+        <w:t>.</w:t>
       </w:r>
     </w:p>
     <w:p/>
@@ -835,6 +817,29 @@
         </w:drawing>
       </w:r>
     </w:p>
+    <w:p>
+      <w:pPr>
+        <w:ind w:left="852"/>
+      </w:pPr>
+    </w:p>
+    <w:p>
+      <w:pPr>
+        <w:ind w:left="852"/>
+      </w:pPr>
+      <w:r>
+        <w:t xml:space="preserve">It might also be called a </w:t>
+      </w:r>
+      <w:r>
+        <w:rPr>
+          <w:i/>
+          <w:iCs/>
+        </w:rPr>
+        <w:t>pointer</w:t>
+      </w:r>
+      <w:r>
+        <w:t>.</w:t>
+      </w:r>
+    </w:p>
     <w:p/>
     <w:p>
       <w:pPr>
@@ -844,25 +849,10 @@
         <w:t>An obj</w:t>
       </w:r>
       <w:r>
-        <w:t xml:space="preserve">ect </w:t>
-      </w:r>
-      <w:r>
-        <w:rPr>
-          <w:color w:val="FF0000"/>
-        </w:rPr>
-        <w:t>is</w:t>
-      </w:r>
-      <w:r>
-        <w:t xml:space="preserve"> </w:t>
-      </w:r>
-      <w:r>
-        <w:rPr>
-          <w:color w:val="FF0000"/>
-        </w:rPr>
-        <w:t>never</w:t>
-      </w:r>
-      <w:r>
-        <w:t xml:space="preserve"> </w:t>
+        <w:t>ect</w:t>
+      </w:r>
+      <w:r>
+        <w:t xml:space="preserve"> might not be </w:t>
       </w:r>
       <w:r>
         <w:t xml:space="preserve">directly </w:t>
@@ -870,175 +860,117 @@
       <w:r>
         <w:t>accessed.</w:t>
       </w:r>
+      <w:r>
+        <w:t xml:space="preserve"> It </w:t>
+      </w:r>
+      <w:r>
+        <w:t xml:space="preserve">could be </w:t>
+      </w:r>
+      <w:r>
+        <w:t>used by o</w:t>
+      </w:r>
+      <w:r>
+        <w:t>ther system</w:t>
+      </w:r>
+      <w:r>
+        <w:t xml:space="preserve"> </w:t>
+      </w:r>
+      <w:r>
+        <w:t xml:space="preserve">objects </w:t>
+      </w:r>
+      <w:r>
+        <w:t xml:space="preserve">to </w:t>
+      </w:r>
+      <w:r>
+        <w:t xml:space="preserve">wrap </w:t>
+      </w:r>
+      <w:r>
+        <w:t>an object reference into context.</w:t>
+      </w:r>
+    </w:p>
+    <w:p>
+      <w:pPr>
+        <w:pStyle w:val="Heading4"/>
+      </w:pPr>
+      <w:r>
+        <w:t>Related</w:t>
+      </w:r>
+      <w:r>
+        <w:t xml:space="preserve"> </w:t>
+      </w:r>
+      <w:r>
+        <w:t>Object</w:t>
+      </w:r>
     </w:p>
     <w:p>
       <w:pPr>
         <w:ind w:left="852"/>
       </w:pPr>
       <w:r>
-        <w:t xml:space="preserve">An object </w:t>
+        <w:t>A</w:t>
+      </w:r>
+      <w:r>
+        <w:t>nother</w:t>
+      </w:r>
+      <w:r>
+        <w:t xml:space="preserve"> </w:t>
+      </w:r>
+      <w:r>
+        <w:t xml:space="preserve">synonym </w:t>
+      </w:r>
+      <w:r>
+        <w:t>for</w:t>
+      </w:r>
+      <w:r>
+        <w:t xml:space="preserve"> </w:t>
       </w:r>
       <w:r>
         <w:rPr>
           <w:i/>
         </w:rPr>
-        <w:t>reference</w:t>
-      </w:r>
-      <w:r>
-        <w:t xml:space="preserve"> </w:t>
-      </w:r>
-      <w:r>
-        <w:rPr>
-          <w:color w:val="FF0000"/>
-        </w:rPr>
-        <w:t>is</w:t>
-      </w:r>
-      <w:r>
-        <w:t xml:space="preserve"> an </w:t>
+        <w:t xml:space="preserve">object reference </w:t>
+      </w:r>
+      <w:r>
+        <w:t xml:space="preserve">might be </w:t>
       </w:r>
       <w:r>
         <w:rPr>
           <w:i/>
-          <w:color w:val="FF0000"/>
-        </w:rPr>
-        <w:t xml:space="preserve">undecorated </w:t>
-      </w:r>
-      <w:r>
-        <w:t xml:space="preserve">pointer. </w:t>
-      </w:r>
-      <w:r>
-        <w:t xml:space="preserve">It </w:t>
-      </w:r>
-      <w:r>
-        <w:rPr>
-          <w:color w:val="FF0000"/>
-        </w:rPr>
-        <w:t>is</w:t>
-      </w:r>
-      <w:r>
-        <w:t xml:space="preserve"> used by o</w:t>
-      </w:r>
-      <w:r>
-        <w:t>ther system</w:t>
-      </w:r>
-      <w:r>
-        <w:t xml:space="preserve"> </w:t>
-      </w:r>
-      <w:r>
-        <w:t xml:space="preserve">objects, that </w:t>
-      </w:r>
-      <w:r>
-        <w:rPr>
-          <w:color w:val="FF0000"/>
-        </w:rPr>
-        <w:t xml:space="preserve">wrap </w:t>
-      </w:r>
-      <w:r>
-        <w:t>an object reference into a context.</w:t>
-      </w:r>
-    </w:p>
-    <w:p>
-      <w:pPr>
-        <w:pStyle w:val="Heading4"/>
-      </w:pPr>
-      <w:r>
-        <w:rPr>
-          <w:color w:val="FF0000"/>
-        </w:rPr>
-        <w:t>Related</w:t>
-      </w:r>
-      <w:r>
-        <w:t xml:space="preserve"> </w:t>
-      </w:r>
-      <w:r>
-        <w:t>Object</w:t>
-      </w:r>
-    </w:p>
-    <w:p>
-      <w:pPr>
-        <w:ind w:left="852"/>
-      </w:pPr>
-      <w:r>
-        <w:t xml:space="preserve">A </w:t>
-      </w:r>
-      <w:r>
-        <w:rPr>
-          <w:color w:val="FF0000"/>
-        </w:rPr>
-        <w:t xml:space="preserve">synonym </w:t>
-      </w:r>
-      <w:r>
-        <w:t>for</w:t>
-      </w:r>
-      <w:r>
-        <w:t xml:space="preserve"> </w:t>
+        </w:rPr>
+        <w:t>related</w:t>
       </w:r>
       <w:r>
         <w:rPr>
           <w:i/>
         </w:rPr>
-        <w:t xml:space="preserve">object reference </w:t>
-      </w:r>
-      <w:r>
-        <w:rPr>
-          <w:color w:val="FF0000"/>
-        </w:rPr>
-        <w:t>is</w:t>
-      </w:r>
-      <w:r>
-        <w:t xml:space="preserve"> </w:t>
-      </w:r>
-      <w:r>
-        <w:rPr>
-          <w:i/>
-          <w:color w:val="FF0000"/>
-        </w:rPr>
-        <w:t>related</w:t>
-      </w:r>
-      <w:r>
-        <w:rPr>
-          <w:i/>
-        </w:rPr>
         <w:t xml:space="preserve"> object</w:t>
       </w:r>
       <w:r>
-        <w:t xml:space="preserve">, </w:t>
-      </w:r>
-      <w:r>
-        <w:t xml:space="preserve">except </w:t>
-      </w:r>
-      <w:r>
-        <w:t xml:space="preserve">that a </w:t>
-      </w:r>
-      <w:r>
-        <w:rPr>
-          <w:color w:val="FF0000"/>
-        </w:rPr>
-        <w:t>related</w:t>
-      </w:r>
-      <w:r>
-        <w:t xml:space="preserve"> object </w:t>
-      </w:r>
-      <w:r>
-        <w:rPr>
-          <w:color w:val="FF0000"/>
-        </w:rPr>
-        <w:t>is</w:t>
-      </w:r>
-      <w:r>
-        <w:t xml:space="preserve"> </w:t>
-      </w:r>
-      <w:r>
-        <w:t xml:space="preserve">in </w:t>
-      </w:r>
-      <w:r>
-        <w:rPr>
-          <w:color w:val="FF0000"/>
-        </w:rPr>
-        <w:t>the</w:t>
-      </w:r>
-      <w:r>
-        <w:t xml:space="preserve"> context of </w:t>
+        <w:t>.</w:t>
+      </w:r>
+      <w:r>
+        <w:t xml:space="preserve"> </w:t>
+      </w:r>
+      <w:r>
+        <w:t xml:space="preserve">But </w:t>
+      </w:r>
+      <w:r>
+        <w:t xml:space="preserve">a related object would be </w:t>
+      </w:r>
+      <w:r>
+        <w:t>seen</w:t>
+      </w:r>
+      <w:r>
+        <w:t xml:space="preserve"> </w:t>
+      </w:r>
+      <w:r>
+        <w:t xml:space="preserve">more </w:t>
+      </w:r>
+      <w:r>
+        <w:t xml:space="preserve">from the point of view </w:t>
+      </w:r>
+      <w:r>
+        <w:t xml:space="preserve">of </w:t>
       </w:r>
       <w:r>
         <w:t>another object.</w:t>
@@ -1109,9 +1041,118 @@
         <w:pStyle w:val="Heading4"/>
       </w:pPr>
       <w:r>
-        <w:rPr>
-          <w:color w:val="FF0000"/>
-        </w:rPr>
+        <w:t>Item</w:t>
+      </w:r>
+    </w:p>
+    <w:p>
+      <w:pPr>
+        <w:ind w:left="852"/>
+      </w:pPr>
+      <w:r>
+        <w:t xml:space="preserve">Another name for an object might be an item. But </w:t>
+      </w:r>
+      <w:r>
+        <w:t>perhaps an item is more about an object within a certain</w:t>
+      </w:r>
+      <w:r>
+        <w:t xml:space="preserve"> </w:t>
+      </w:r>
+      <w:r>
+        <w:rPr>
+          <w:i/>
+        </w:rPr>
+        <w:t>context</w:t>
+      </w:r>
+      <w:r>
+        <w:t>.</w:t>
+      </w:r>
+    </w:p>
+    <w:p/>
+    <w:p>
+      <w:pPr>
+        <w:ind w:left="852"/>
+      </w:pPr>
+      <w:r>
+        <w:rPr>
+          <w:noProof/>
+        </w:rPr>
+        <w:drawing>
+          <wp:inline distT="0" distB="0" distL="0" distR="0" wp14:anchorId="143A358C" wp14:editId="1824F033">
+            <wp:extent cx="763270" cy="728980"/>
+            <wp:effectExtent l="0" t="0" r="0" b="0"/>
+            <wp:docPr id="9" name="Picture 9"/>
+            <wp:cNvGraphicFramePr>
+              <a:graphicFrameLocks xmlns:a="http://schemas.openxmlformats.org/drawingml/2006/main" noChangeAspect="1"/>
+            </wp:cNvGraphicFramePr>
+            <a:graphic xmlns:a="http://schemas.openxmlformats.org/drawingml/2006/main">
+              <a:graphicData uri="http://schemas.openxmlformats.org/drawingml/2006/picture">
+                <pic:pic xmlns:pic="http://schemas.openxmlformats.org/drawingml/2006/picture">
+                  <pic:nvPicPr>
+                    <pic:cNvPr id="0" name="Picture 9"/>
+                    <pic:cNvPicPr>
+                      <a:picLocks noChangeAspect="1" noChangeArrowheads="1"/>
+                    </pic:cNvPicPr>
+                  </pic:nvPicPr>
+                  <pic:blipFill>
+                    <a:blip r:embed="rId8" cstate="print">
+                      <a:lum bright="-18000"/>
+                      <a:extLst>
+                        <a:ext uri="{28A0092B-C50C-407E-A947-70E740481C1C}">
+                          <a14:useLocalDpi xmlns:a14="http://schemas.microsoft.com/office/drawing/2010/main" val="0"/>
+                        </a:ext>
+                      </a:extLst>
+                    </a:blip>
+                    <a:srcRect/>
+                    <a:stretch>
+                      <a:fillRect/>
+                    </a:stretch>
+                  </pic:blipFill>
+                  <pic:spPr bwMode="auto">
+                    <a:xfrm>
+                      <a:off x="0" y="0"/>
+                      <a:ext cx="763270" cy="728980"/>
+                    </a:xfrm>
+                    <a:prstGeom prst="rect">
+                      <a:avLst/>
+                    </a:prstGeom>
+                    <a:noFill/>
+                    <a:ln>
+                      <a:noFill/>
+                    </a:ln>
+                  </pic:spPr>
+                </pic:pic>
+              </a:graphicData>
+            </a:graphic>
+          </wp:inline>
+        </w:drawing>
+      </w:r>
+    </w:p>
+    <w:p/>
+    <w:p>
+      <w:pPr>
+        <w:ind w:left="852"/>
+      </w:pPr>
+      <w:r>
+        <w:t>So an item</w:t>
+      </w:r>
+      <w:r>
+        <w:t xml:space="preserve"> would be like a</w:t>
+      </w:r>
+      <w:r>
+        <w:t xml:space="preserve"> </w:t>
+      </w:r>
+      <w:r>
+        <w:t xml:space="preserve">related </w:t>
+      </w:r>
+      <w:r>
+        <w:t>object.</w:t>
+      </w:r>
+    </w:p>
+    <w:p>
+      <w:pPr>
+        <w:pStyle w:val="Heading4"/>
+      </w:pPr>
+      <w:r>
         <w:t>Related</w:t>
       </w:r>
       <w:r>
@@ -1129,21 +1170,43 @@
         <w:ind w:left="852"/>
       </w:pPr>
       <w:r>
-        <w:t xml:space="preserve">A parent object </w:t>
-      </w:r>
-      <w:r>
-        <w:rPr>
-          <w:color w:val="FF0000"/>
-        </w:rPr>
-        <w:t xml:space="preserve">can </w:t>
-      </w:r>
-      <w:r>
-        <w:t xml:space="preserve">contain </w:t>
+        <w:t xml:space="preserve">The term </w:t>
       </w:r>
       <w:r>
         <w:rPr>
           <w:i/>
-          <w:color w:val="FF0000"/>
+          <w:iCs/>
+        </w:rPr>
+        <w:t>related item</w:t>
+      </w:r>
+      <w:r>
+        <w:t xml:space="preserve"> </w:t>
+      </w:r>
+      <w:r>
+        <w:t xml:space="preserve">might be synonymous to the term </w:t>
+      </w:r>
+      <w:r>
+        <w:rPr>
+          <w:i/>
+          <w:iCs/>
+        </w:rPr>
+        <w:t>related object</w:t>
+      </w:r>
+      <w:r>
+        <w:t xml:space="preserve">. </w:t>
+      </w:r>
+      <w:r>
+        <w:t>A parent object</w:t>
+      </w:r>
+      <w:r>
+        <w:t xml:space="preserve"> might</w:t>
+      </w:r>
+      <w:r>
+        <w:t xml:space="preserve"> contain </w:t>
+      </w:r>
+      <w:r>
+        <w:rPr>
+          <w:i/>
         </w:rPr>
         <w:t>related</w:t>
       </w:r>
@@ -1151,7 +1214,13 @@
         <w:rPr>
           <w:i/>
         </w:rPr>
-        <w:t xml:space="preserve"> item</w:t>
+        <w:t xml:space="preserve"> </w:t>
+      </w:r>
+      <w:r>
+        <w:rPr>
+          <w:i/>
+        </w:rPr>
+        <w:t>item</w:t>
       </w:r>
       <w:r>
         <w:rPr>
@@ -1190,7 +1259,7 @@
                     </pic:cNvPicPr>
                   </pic:nvPicPr>
                   <pic:blipFill>
-                    <a:blip r:embed="rId8" cstate="print">
+                    <a:blip r:embed="rId9" cstate="print">
                       <a:lum bright="-18000"/>
                       <a:extLst>
                         <a:ext uri="{28A0092B-C50C-407E-A947-70E740481C1C}">
@@ -1223,33 +1292,25 @@
         </w:drawing>
       </w:r>
     </w:p>
-    <w:p/>
     <w:p>
       <w:pPr>
         <w:ind w:left="852"/>
       </w:pPr>
-      <w:r>
-        <w:t xml:space="preserve">It </w:t>
-      </w:r>
-      <w:r>
-        <w:rPr>
-          <w:color w:val="FF0000"/>
-        </w:rPr>
-        <w:t>is</w:t>
-      </w:r>
-      <w:r>
-        <w:t xml:space="preserve"> </w:t>
-      </w:r>
-      <w:r>
-        <w:rPr>
-          <w:color w:val="FF0000"/>
-        </w:rPr>
-        <w:t>the</w:t>
-      </w:r>
-      <w:r>
-        <w:rPr>
-          <w:color w:val="FF0000"/>
-        </w:rPr>
+    </w:p>
+    <w:p>
+      <w:pPr>
+        <w:ind w:left="852"/>
+      </w:pPr>
+      <w:r>
+        <w:t>It</w:t>
+      </w:r>
+      <w:r>
+        <w:t xml:space="preserve"> would be </w:t>
+      </w:r>
+      <w:r>
+        <w:t>the</w:t>
+      </w:r>
+      <w:r>
         <w:t xml:space="preserve"> result </w:t>
       </w:r>
       <w:r>
@@ -1265,43 +1326,40 @@
         <w:t xml:space="preserve">A </w:t>
       </w:r>
       <w:r>
-        <w:rPr>
-          <w:color w:val="FF0000"/>
-        </w:rPr>
         <w:t>related</w:t>
       </w:r>
       <w:r>
-        <w:t xml:space="preserve"> item </w:t>
-      </w:r>
-      <w:r>
-        <w:rPr>
-          <w:color w:val="FF0000"/>
-        </w:rPr>
+        <w:t xml:space="preserve"> </w:t>
+      </w:r>
+      <w:r>
+        <w:t xml:space="preserve">item </w:t>
+      </w:r>
+      <w:r>
+        <w:t xml:space="preserve">might </w:t>
+      </w:r>
+      <w:r>
         <w:t>wrap</w:t>
       </w:r>
       <w:r>
-        <w:rPr>
-          <w:color w:val="FF0000"/>
-        </w:rPr>
-        <w:t>s</w:t>
-      </w:r>
-      <w:r>
-        <w:rPr>
-          <w:color w:val="FF0000"/>
-        </w:rPr>
-        <w:t xml:space="preserve"> </w:t>
-      </w:r>
-      <w:r>
-        <w:t xml:space="preserve">a </w:t>
-      </w:r>
-      <w:r>
-        <w:rPr>
-          <w:color w:val="FF0000"/>
-        </w:rPr>
+        <w:t xml:space="preserve"> </w:t>
+      </w:r>
+      <w:r>
+        <w:t>a</w:t>
+      </w:r>
+      <w:r>
+        <w:t xml:space="preserve"> reference to a</w:t>
+      </w:r>
+      <w:r>
+        <w:t xml:space="preserve"> </w:t>
+      </w:r>
+      <w:r>
         <w:t>related</w:t>
       </w:r>
       <w:r>
-        <w:t xml:space="preserve"> object.</w:t>
+        <w:t xml:space="preserve"> </w:t>
+      </w:r>
+      <w:r>
+        <w:t>object.</w:t>
       </w:r>
     </w:p>
     <w:p/>
@@ -1331,7 +1389,7 @@
                     </pic:cNvPicPr>
                   </pic:nvPicPr>
                   <pic:blipFill>
-                    <a:blip r:embed="rId9">
+                    <a:blip r:embed="rId10">
                       <a:lum bright="-18000"/>
                       <a:extLst>
                         <a:ext uri="{28A0092B-C50C-407E-A947-70E740481C1C}">
@@ -1364,123 +1422,142 @@
         </w:drawing>
       </w:r>
     </w:p>
-    <w:p/>
     <w:p>
       <w:pPr>
         <w:ind w:left="852"/>
       </w:pPr>
-      <w:r>
-        <w:t xml:space="preserve">A </w:t>
-      </w:r>
-      <w:r>
-        <w:rPr>
-          <w:color w:val="FF0000"/>
+    </w:p>
+    <w:p>
+      <w:pPr>
+        <w:ind w:left="852"/>
+        <w:rPr>
+          <w:color w:val="FFC000"/>
+        </w:rPr>
+      </w:pPr>
+      <w:r>
+        <w:rPr>
+          <w:color w:val="FFC000"/>
+        </w:rPr>
+        <w:t>&lt;</w:t>
+      </w:r>
+      <w:r>
+        <w:rPr>
+          <w:color w:val="FFC000"/>
+        </w:rPr>
+        <w:t>Change picture? Replace "Related Object" By "Object Reference"?&gt;</w:t>
+      </w:r>
+    </w:p>
+    <w:p>
+      <w:pPr>
+        <w:ind w:left="852"/>
+        <w:rPr>
+          <w:color w:val="FFC000"/>
+        </w:rPr>
+      </w:pPr>
+    </w:p>
+    <w:p>
+      <w:pPr>
+        <w:ind w:left="852"/>
+      </w:pPr>
+      <w:r>
+        <w:t>The reference is like a raw pointer, if you can imagine what that might mean, while a related item likes to decorate it with info like its class and perhaps procedures around the retrieving the object.</w:t>
+      </w:r>
+    </w:p>
+    <w:p>
+      <w:pPr>
+        <w:ind w:left="852"/>
+      </w:pPr>
+    </w:p>
+    <w:p>
+      <w:pPr>
+        <w:ind w:left="852"/>
+      </w:pPr>
+      <w:r>
+        <w:t xml:space="preserve">The term </w:t>
+      </w:r>
+      <w:r>
+        <w:rPr>
+          <w:i/>
+          <w:iCs/>
+        </w:rPr>
+        <w:t>related item</w:t>
+      </w:r>
+      <w:r>
+        <w:t xml:space="preserve"> might be used to distinguish </w:t>
+      </w:r>
+      <w:r>
+        <w:t xml:space="preserve">it </w:t>
+      </w:r>
+      <w:r>
+        <w:t>from</w:t>
+      </w:r>
+      <w:r>
+        <w:t xml:space="preserve"> a</w:t>
+      </w:r>
+      <w:r>
+        <w:t xml:space="preserve"> </w:t>
+      </w:r>
+      <w:r>
+        <w:rPr>
+          <w:i/>
+          <w:iCs/>
+        </w:rPr>
+        <w:t>related list</w:t>
+      </w:r>
+      <w:r>
+        <w:t>.</w:t>
+      </w:r>
+    </w:p>
+    <w:p>
+      <w:pPr>
+        <w:pStyle w:val="Heading4"/>
+      </w:pPr>
+      <w:r>
+        <w:t>Related</w:t>
+      </w:r>
+      <w:r>
+        <w:t xml:space="preserve"> </w:t>
+      </w:r>
+      <w:r>
+        <w:t>List</w:t>
+      </w:r>
+    </w:p>
+    <w:p>
+      <w:pPr>
+        <w:ind w:left="852"/>
+      </w:pPr>
+      <w:r>
+        <w:t xml:space="preserve">A parent object </w:t>
+      </w:r>
+      <w:r>
+        <w:t>might</w:t>
+      </w:r>
+      <w:r>
+        <w:t xml:space="preserve"> </w:t>
+      </w:r>
+      <w:r>
+        <w:t xml:space="preserve">also </w:t>
+      </w:r>
+      <w:r>
+        <w:t xml:space="preserve">contain </w:t>
+      </w:r>
+      <w:r>
+        <w:rPr>
+          <w:i/>
         </w:rPr>
         <w:t>related</w:t>
       </w:r>
       <w:r>
-        <w:t xml:space="preserve"> object </w:t>
-      </w:r>
-      <w:r>
-        <w:rPr>
-          <w:color w:val="FF0000"/>
-        </w:rPr>
-        <w:t>is</w:t>
-      </w:r>
-      <w:r>
-        <w:t xml:space="preserve"> </w:t>
-      </w:r>
-      <w:r>
-        <w:rPr>
-          <w:color w:val="FF0000"/>
-        </w:rPr>
-        <w:t>the</w:t>
-      </w:r>
-      <w:r>
-        <w:t xml:space="preserve"> </w:t>
-      </w:r>
-      <w:r>
-        <w:rPr>
-          <w:color w:val="FF0000"/>
-        </w:rPr>
-        <w:t>un</w:t>
-      </w:r>
-      <w:r>
-        <w:rPr>
-          <w:color w:val="FF0000"/>
-        </w:rPr>
-        <w:t xml:space="preserve">decorated </w:t>
-      </w:r>
-      <w:r>
-        <w:t xml:space="preserve">object pointer </w:t>
-      </w:r>
-      <w:r>
-        <w:rPr>
-          <w:color w:val="FF0000"/>
-        </w:rPr>
-        <w:t xml:space="preserve">wrapped </w:t>
-      </w:r>
-      <w:r>
-        <w:t xml:space="preserve">inside a </w:t>
-      </w:r>
-      <w:r>
-        <w:rPr>
-          <w:color w:val="FF0000"/>
-        </w:rPr>
-        <w:t>related</w:t>
-      </w:r>
-      <w:r>
-        <w:t xml:space="preserve"> item.</w:t>
-      </w:r>
-    </w:p>
-    <w:p>
-      <w:pPr>
-        <w:pStyle w:val="Heading4"/>
-      </w:pPr>
-      <w:r>
-        <w:rPr>
-          <w:color w:val="FF0000"/>
-        </w:rPr>
-        <w:t>Related</w:t>
-      </w:r>
-      <w:r>
-        <w:t xml:space="preserve"> </w:t>
-      </w:r>
-      <w:r>
-        <w:t>List</w:t>
-      </w:r>
-    </w:p>
-    <w:p>
-      <w:pPr>
-        <w:ind w:left="852"/>
-      </w:pPr>
-      <w:r>
-        <w:t xml:space="preserve">A parent object </w:t>
-      </w:r>
-      <w:r>
-        <w:rPr>
-          <w:color w:val="FF0000"/>
-        </w:rPr>
-        <w:t xml:space="preserve">can </w:t>
-      </w:r>
-      <w:r>
-        <w:t xml:space="preserve">also </w:t>
-      </w:r>
-      <w:r>
-        <w:t xml:space="preserve">contain </w:t>
-      </w:r>
-      <w:r>
         <w:rPr>
           <w:i/>
-          <w:color w:val="FF0000"/>
-        </w:rPr>
-        <w:t>related</w:t>
+        </w:rPr>
+        <w:t xml:space="preserve"> </w:t>
       </w:r>
       <w:r>
         <w:rPr>
           <w:i/>
         </w:rPr>
-        <w:t xml:space="preserve"> list</w:t>
+        <w:t>list</w:t>
       </w:r>
       <w:r>
         <w:rPr>
@@ -1519,7 +1596,7 @@
                     </pic:cNvPicPr>
                   </pic:nvPicPr>
                   <pic:blipFill>
-                    <a:blip r:embed="rId10">
+                    <a:blip r:embed="rId11">
                       <a:lum bright="-18000"/>
                       <a:extLst>
                         <a:ext uri="{28A0092B-C50C-407E-A947-70E740481C1C}">
@@ -1554,16 +1631,35 @@
     </w:p>
     <w:p>
       <w:pPr>
+        <w:ind w:left="852"/>
+      </w:pPr>
+    </w:p>
+    <w:p>
+      <w:pPr>
+        <w:ind w:left="852"/>
+        <w:rPr>
+          <w:color w:val="FFC000"/>
+        </w:rPr>
+      </w:pPr>
+      <w:r>
+        <w:rPr>
+          <w:color w:val="FFC000"/>
+        </w:rPr>
+        <w:t>&lt;More about that?&gt;</w:t>
+      </w:r>
+    </w:p>
+    <w:p>
+      <w:pPr>
         <w:pStyle w:val="Heading4"/>
       </w:pPr>
       <w:r>
-        <w:rPr>
-          <w:color w:val="FF0000"/>
-        </w:rPr>
         <w:t>Related</w:t>
       </w:r>
       <w:r>
-        <w:t xml:space="preserve"> List Item</w:t>
+        <w:t xml:space="preserve"> </w:t>
+      </w:r>
+      <w:r>
+        <w:t>List Item</w:t>
       </w:r>
     </w:p>
     <w:p>
@@ -1574,19 +1670,19 @@
         <w:t xml:space="preserve">A </w:t>
       </w:r>
       <w:r>
-        <w:rPr>
-          <w:color w:val="FF0000"/>
-        </w:rPr>
         <w:t>related</w:t>
       </w:r>
       <w:r>
-        <w:t xml:space="preserve"> list </w:t>
-      </w:r>
-      <w:r>
-        <w:rPr>
-          <w:color w:val="FF0000"/>
-        </w:rPr>
-        <w:t xml:space="preserve">can </w:t>
+        <w:t xml:space="preserve"> </w:t>
+      </w:r>
+      <w:r>
+        <w:t xml:space="preserve">list </w:t>
+      </w:r>
+      <w:r>
+        <w:t>may</w:t>
+      </w:r>
+      <w:r>
+        <w:t xml:space="preserve"> </w:t>
       </w:r>
       <w:r>
         <w:t xml:space="preserve">contain multiple </w:t>
@@ -1594,7 +1690,6 @@
       <w:r>
         <w:rPr>
           <w:i/>
-          <w:color w:val="FF0000"/>
         </w:rPr>
         <w:t>related</w:t>
       </w:r>
@@ -1641,7 +1736,7 @@
                     </pic:cNvPicPr>
                   </pic:nvPicPr>
                   <pic:blipFill>
-                    <a:blip r:embed="rId11" cstate="print">
+                    <a:blip r:embed="rId12" cstate="print">
                       <a:lum bright="-18000"/>
                       <a:extLst>
                         <a:ext uri="{28A0092B-C50C-407E-A947-70E740481C1C}">
@@ -1685,7 +1780,6 @@
       <w:r>
         <w:rPr>
           <w:i/>
-          <w:color w:val="FF0000"/>
         </w:rPr>
         <w:t>related</w:t>
       </w:r>
@@ -1693,30 +1787,38 @@
         <w:rPr>
           <w:i/>
         </w:rPr>
-        <w:t xml:space="preserve"> list item </w:t>
-      </w:r>
-      <w:r>
-        <w:rPr>
-          <w:color w:val="FF0000"/>
-        </w:rPr>
-        <w:t>is</w:t>
-      </w:r>
-      <w:r>
-        <w:t xml:space="preserve"> </w:t>
-      </w:r>
-      <w:r>
-        <w:rPr>
-          <w:color w:val="FF0000"/>
-        </w:rPr>
-        <w:t>much</w:t>
-      </w:r>
-      <w:r>
-        <w:t xml:space="preserve"> like a </w:t>
+        <w:t xml:space="preserve"> </w:t>
       </w:r>
       <w:r>
         <w:rPr>
           <w:i/>
-          <w:color w:val="FF0000"/>
+        </w:rPr>
+        <w:t xml:space="preserve">list item </w:t>
+      </w:r>
+      <w:r>
+        <w:rPr>
+          <w:iCs/>
+        </w:rPr>
+        <w:t>might</w:t>
+      </w:r>
+      <w:r>
+        <w:rPr>
+          <w:iCs/>
+        </w:rPr>
+        <w:t xml:space="preserve"> be</w:t>
+      </w:r>
+      <w:r>
+        <w:rPr>
+          <w:iCs/>
+        </w:rPr>
+        <w:t xml:space="preserve"> </w:t>
+      </w:r>
+      <w:r>
+        <w:t xml:space="preserve">like a </w:t>
+      </w:r>
+      <w:r>
+        <w:rPr>
+          <w:i/>
         </w:rPr>
         <w:t>related</w:t>
       </w:r>
@@ -1724,494 +1826,273 @@
         <w:rPr>
           <w:i/>
         </w:rPr>
-        <w:t xml:space="preserve"> item</w:t>
+        <w:t xml:space="preserve"> </w:t>
+      </w:r>
+      <w:r>
+        <w:rPr>
+          <w:i/>
+        </w:rPr>
+        <w:t>item</w:t>
       </w:r>
       <w:r>
         <w:t xml:space="preserve">. </w:t>
       </w:r>
       <w:r>
-        <w:rPr>
-          <w:color w:val="FF0000"/>
-        </w:rPr>
-        <w:t>Often</w:t>
-      </w:r>
-      <w:r>
-        <w:t xml:space="preserve">, when </w:t>
-      </w:r>
-      <w:r>
-        <w:rPr>
-          <w:color w:val="FF0000"/>
-        </w:rPr>
-        <w:t>the</w:t>
-      </w:r>
-      <w:r>
-        <w:t xml:space="preserve"> term </w:t>
-      </w:r>
-      <w:r>
-        <w:rPr>
-          <w:color w:val="FF0000"/>
-        </w:rPr>
+        <w:t xml:space="preserve">What applies to related items may also apply to </w:t>
+      </w:r>
+      <w:r>
         <w:t>related</w:t>
       </w:r>
       <w:r>
-        <w:t xml:space="preserve"> item </w:t>
-      </w:r>
-      <w:r>
-        <w:rPr>
-          <w:color w:val="FF0000"/>
-        </w:rPr>
-        <w:t>is</w:t>
-      </w:r>
-      <w:r>
-        <w:t xml:space="preserve"> used, it </w:t>
-      </w:r>
-      <w:r>
-        <w:rPr>
-          <w:color w:val="FF0000"/>
-        </w:rPr>
-        <w:t xml:space="preserve">also applies </w:t>
-      </w:r>
-      <w:r>
-        <w:t xml:space="preserve">to </w:t>
-      </w:r>
-      <w:r>
-        <w:rPr>
-          <w:color w:val="FF0000"/>
-        </w:rPr>
+        <w:t xml:space="preserve"> </w:t>
+      </w:r>
+      <w:r>
+        <w:t xml:space="preserve">list items. In some cases </w:t>
+      </w:r>
+      <w:r>
+        <w:t>though</w:t>
+      </w:r>
+      <w:r>
+        <w:t xml:space="preserve">, </w:t>
+      </w:r>
+      <w:r>
+        <w:t>the</w:t>
+      </w:r>
+      <w:r>
+        <w:t xml:space="preserve"> </w:t>
+      </w:r>
+      <w:r>
+        <w:t>behavior</w:t>
+      </w:r>
+      <w:r>
+        <w:t xml:space="preserve"> </w:t>
+      </w:r>
+      <w:r>
+        <w:t>might</w:t>
+      </w:r>
+      <w:r>
+        <w:t xml:space="preserve"> be </w:t>
+      </w:r>
+      <w:r>
+        <w:t>different</w:t>
+      </w:r>
+      <w:r>
+        <w:t>.</w:t>
+      </w:r>
+    </w:p>
+    <w:p>
+      <w:pPr>
+        <w:pStyle w:val="Heading4"/>
+      </w:pPr>
+      <w:r>
+        <w:t>Related</w:t>
+      </w:r>
+      <w:r>
+        <w:t xml:space="preserve"> </w:t>
+      </w:r>
+      <w:r>
+        <w:t xml:space="preserve">Items &amp; </w:t>
+      </w:r>
+      <w:r>
+        <w:t>Related</w:t>
+      </w:r>
+      <w:r>
+        <w:t xml:space="preserve"> </w:t>
+      </w:r>
+      <w:r>
+        <w:t>Lists Collections</w:t>
+      </w:r>
+    </w:p>
+    <w:p>
+      <w:pPr>
+        <w:ind w:left="852"/>
+      </w:pPr>
+      <w:r>
+        <w:t xml:space="preserve">An object’s </w:t>
+      </w:r>
+      <w:r>
         <w:t>related</w:t>
       </w:r>
       <w:r>
-        <w:t xml:space="preserve"> list items. In some cases </w:t>
-      </w:r>
-      <w:r>
-        <w:rPr>
-          <w:color w:val="FF0000"/>
-        </w:rPr>
-        <w:t>though</w:t>
-      </w:r>
-      <w:r>
-        <w:t xml:space="preserve">, </w:t>
-      </w:r>
-      <w:r>
-        <w:rPr>
-          <w:color w:val="FF0000"/>
-        </w:rPr>
-        <w:t>the</w:t>
-      </w:r>
-      <w:r>
-        <w:t xml:space="preserve"> </w:t>
-      </w:r>
-      <w:r>
-        <w:t>behavior</w:t>
-      </w:r>
-      <w:r>
-        <w:t xml:space="preserve"> </w:t>
-      </w:r>
-      <w:r>
-        <w:rPr>
-          <w:color w:val="FF0000"/>
-        </w:rPr>
-        <w:t>is</w:t>
-      </w:r>
-      <w:r>
-        <w:t xml:space="preserve"> different</w:t>
-      </w:r>
-      <w:r>
-        <w:t>.</w:t>
-      </w:r>
-    </w:p>
-    <w:p>
-      <w:pPr>
-        <w:pStyle w:val="Heading4"/>
-      </w:pPr>
-      <w:r>
-        <w:t>Item</w:t>
-      </w:r>
-    </w:p>
-    <w:p>
-      <w:pPr>
-        <w:ind w:left="852"/>
-      </w:pPr>
-      <w:r>
-        <w:t xml:space="preserve">Another name for an object </w:t>
-      </w:r>
-      <w:r>
-        <w:rPr>
-          <w:color w:val="FF0000"/>
-        </w:rPr>
-        <w:t>is</w:t>
-      </w:r>
-      <w:r>
-        <w:t xml:space="preserve"> an item. But when </w:t>
-      </w:r>
-      <w:r>
-        <w:rPr>
-          <w:color w:val="FF0000"/>
-        </w:rPr>
-        <w:t xml:space="preserve">we </w:t>
-      </w:r>
-      <w:r>
-        <w:t xml:space="preserve">speak of an item, </w:t>
-      </w:r>
-      <w:r>
-        <w:rPr>
-          <w:color w:val="FF0000"/>
-        </w:rPr>
-        <w:t xml:space="preserve">we </w:t>
-      </w:r>
-      <w:r>
-        <w:rPr>
-          <w:color w:val="FF0000"/>
-        </w:rPr>
-        <w:t>are</w:t>
-      </w:r>
-      <w:r>
-        <w:t xml:space="preserve"> </w:t>
-      </w:r>
-      <w:r>
-        <w:rPr>
-          <w:color w:val="FF0000"/>
-        </w:rPr>
-        <w:t xml:space="preserve">usually </w:t>
-      </w:r>
-      <w:r>
-        <w:t>think</w:t>
-      </w:r>
-      <w:r>
-        <w:t>ing</w:t>
-      </w:r>
-      <w:r>
-        <w:t xml:space="preserve"> about an item inside a certain </w:t>
-      </w:r>
-      <w:r>
-        <w:rPr>
-          <w:i/>
-        </w:rPr>
-        <w:t>context</w:t>
-      </w:r>
-      <w:r>
-        <w:t>.</w:t>
-      </w:r>
-    </w:p>
-    <w:p/>
-    <w:p>
-      <w:pPr>
-        <w:ind w:left="852"/>
-      </w:pPr>
-      <w:r>
-        <w:rPr>
-          <w:noProof/>
-        </w:rPr>
-        <w:drawing>
-          <wp:inline distT="0" distB="0" distL="0" distR="0">
-            <wp:extent cx="763270" cy="728980"/>
-            <wp:effectExtent l="0" t="0" r="0" b="0"/>
-            <wp:docPr id="9" name="Picture 9"/>
-            <wp:cNvGraphicFramePr>
-              <a:graphicFrameLocks xmlns:a="http://schemas.openxmlformats.org/drawingml/2006/main" noChangeAspect="1"/>
-            </wp:cNvGraphicFramePr>
-            <a:graphic xmlns:a="http://schemas.openxmlformats.org/drawingml/2006/main">
-              <a:graphicData uri="http://schemas.openxmlformats.org/drawingml/2006/picture">
-                <pic:pic xmlns:pic="http://schemas.openxmlformats.org/drawingml/2006/picture">
-                  <pic:nvPicPr>
-                    <pic:cNvPr id="0" name="Picture 9"/>
-                    <pic:cNvPicPr>
-                      <a:picLocks noChangeAspect="1" noChangeArrowheads="1"/>
-                    </pic:cNvPicPr>
-                  </pic:nvPicPr>
-                  <pic:blipFill>
-                    <a:blip r:embed="rId12" cstate="print">
-                      <a:lum bright="-18000"/>
-                      <a:extLst>
-                        <a:ext uri="{28A0092B-C50C-407E-A947-70E740481C1C}">
-                          <a14:useLocalDpi xmlns:a14="http://schemas.microsoft.com/office/drawing/2010/main" val="0"/>
-                        </a:ext>
-                      </a:extLst>
-                    </a:blip>
-                    <a:srcRect/>
-                    <a:stretch>
-                      <a:fillRect/>
-                    </a:stretch>
-                  </pic:blipFill>
-                  <pic:spPr bwMode="auto">
-                    <a:xfrm>
-                      <a:off x="0" y="0"/>
-                      <a:ext cx="763270" cy="728980"/>
-                    </a:xfrm>
-                    <a:prstGeom prst="rect">
-                      <a:avLst/>
-                    </a:prstGeom>
-                    <a:noFill/>
-                    <a:ln>
-                      <a:noFill/>
-                    </a:ln>
-                  </pic:spPr>
-                </pic:pic>
-              </a:graphicData>
-            </a:graphic>
-          </wp:inline>
-        </w:drawing>
-      </w:r>
-    </w:p>
-    <w:p/>
-    <w:p>
-      <w:pPr>
-        <w:ind w:left="852"/>
-      </w:pPr>
-      <w:r>
-        <w:t xml:space="preserve">So an item </w:t>
-      </w:r>
-      <w:r>
-        <w:rPr>
-          <w:color w:val="FF0000"/>
-        </w:rPr>
-        <w:t>is</w:t>
-      </w:r>
-      <w:r>
-        <w:t xml:space="preserve"> a </w:t>
-      </w:r>
-      <w:r>
-        <w:rPr>
-          <w:color w:val="FF0000"/>
-        </w:rPr>
+        <w:t xml:space="preserve"> </w:t>
+      </w:r>
+      <w:r>
+        <w:t xml:space="preserve">items and </w:t>
+      </w:r>
+      <w:r>
         <w:t>related</w:t>
       </w:r>
       <w:r>
-        <w:t xml:space="preserve"> object.</w:t>
-      </w:r>
-    </w:p>
-    <w:p>
-      <w:pPr>
-        <w:pStyle w:val="Heading4"/>
-      </w:pPr>
-      <w:r>
-        <w:rPr>
-          <w:color w:val="FF0000"/>
+        <w:t xml:space="preserve"> </w:t>
+      </w:r>
+      <w:r>
+        <w:t xml:space="preserve">lists </w:t>
+      </w:r>
+      <w:r>
+        <w:t xml:space="preserve">might be </w:t>
+      </w:r>
+      <w:r>
+        <w:t xml:space="preserve">stored as </w:t>
+      </w:r>
+      <w:r>
+        <w:t xml:space="preserve">an </w:t>
+      </w:r>
+      <w:r>
+        <w:t xml:space="preserve">object’s </w:t>
+      </w:r>
+      <w:r>
+        <w:t xml:space="preserve">containing </w:t>
+      </w:r>
+      <w:r>
+        <w:t xml:space="preserve">two collections: </w:t>
+      </w:r>
+      <w:r>
+        <w:rPr>
+          <w:b/>
+          <w:bCs/>
         </w:rPr>
         <w:t>Related</w:t>
       </w:r>
       <w:r>
-        <w:t xml:space="preserve"> Items &amp; </w:t>
-      </w:r>
-      <w:r>
-        <w:rPr>
-          <w:color w:val="FF0000"/>
+        <w:rPr>
+          <w:b/>
+          <w:bCs/>
+        </w:rPr>
+        <w:t xml:space="preserve"> </w:t>
+      </w:r>
+      <w:r>
+        <w:rPr>
+          <w:b/>
+          <w:bCs/>
+        </w:rPr>
+        <w:t xml:space="preserve">Items </w:t>
+      </w:r>
+      <w:r>
+        <w:t xml:space="preserve">and </w:t>
+      </w:r>
+      <w:r>
+        <w:rPr>
+          <w:b/>
+          <w:bCs/>
         </w:rPr>
         <w:t>Related</w:t>
       </w:r>
       <w:r>
-        <w:t xml:space="preserve"> Lists Collections</w:t>
-      </w:r>
-    </w:p>
-    <w:p>
-      <w:pPr>
-        <w:ind w:left="852"/>
-      </w:pPr>
-      <w:r>
-        <w:t xml:space="preserve">An object’s </w:t>
-      </w:r>
-      <w:r>
-        <w:rPr>
-          <w:color w:val="FF0000"/>
-        </w:rPr>
+        <w:rPr>
+          <w:b/>
+          <w:bCs/>
+        </w:rPr>
+        <w:t xml:space="preserve"> </w:t>
+      </w:r>
+      <w:r>
+        <w:rPr>
+          <w:b/>
+          <w:bCs/>
+        </w:rPr>
+        <w:t>Lists</w:t>
+      </w:r>
+      <w:r>
+        <w:t xml:space="preserve">. </w:t>
+      </w:r>
+      <w:r>
+        <w:t>The</w:t>
+      </w:r>
+      <w:r>
+        <w:t xml:space="preserve"> </w:t>
+      </w:r>
+      <w:r>
+        <w:rPr>
+          <w:b/>
+          <w:bCs/>
+        </w:rPr>
+        <w:t>Related</w:t>
+      </w:r>
+      <w:r>
+        <w:rPr>
+          <w:b/>
+          <w:bCs/>
+        </w:rPr>
+        <w:t xml:space="preserve"> </w:t>
+      </w:r>
+      <w:r>
+        <w:rPr>
+          <w:b/>
+          <w:bCs/>
+        </w:rPr>
+        <w:t xml:space="preserve">Items </w:t>
+      </w:r>
+      <w:r>
+        <w:t>collection</w:t>
+      </w:r>
+      <w:r>
+        <w:t xml:space="preserve"> would</w:t>
+      </w:r>
+      <w:r>
+        <w:t xml:space="preserve"> </w:t>
+      </w:r>
+      <w:r>
+        <w:t xml:space="preserve">contains all </w:t>
+      </w:r>
+      <w:r>
+        <w:t>the</w:t>
+      </w:r>
+      <w:r>
+        <w:t xml:space="preserve"> </w:t>
+      </w:r>
+      <w:r>
         <w:t>related</w:t>
       </w:r>
       <w:r>
-        <w:t xml:space="preserve"> items and </w:t>
-      </w:r>
-      <w:r>
-        <w:rPr>
-          <w:color w:val="FF0000"/>
-        </w:rPr>
+        <w:t xml:space="preserve"> items of </w:t>
+      </w:r>
+      <w:r>
+        <w:t>the</w:t>
+      </w:r>
+      <w:r>
+        <w:t xml:space="preserve"> object. </w:t>
+      </w:r>
+      <w:r>
+        <w:t>The</w:t>
+      </w:r>
+      <w:r>
+        <w:t xml:space="preserve"> </w:t>
+      </w:r>
+      <w:r>
+        <w:rPr>
+          <w:b/>
+          <w:bCs/>
+        </w:rPr>
+        <w:t>Related</w:t>
+      </w:r>
+      <w:r>
+        <w:rPr>
+          <w:b/>
+          <w:bCs/>
+        </w:rPr>
+        <w:t xml:space="preserve"> Lists </w:t>
+      </w:r>
+      <w:r>
+        <w:t>collection</w:t>
+      </w:r>
+      <w:r>
+        <w:t xml:space="preserve"> would</w:t>
+      </w:r>
+      <w:r>
+        <w:t xml:space="preserve"> contain all </w:t>
+      </w:r>
+      <w:r>
+        <w:t>the</w:t>
+      </w:r>
+      <w:r>
+        <w:t xml:space="preserve"> </w:t>
+      </w:r>
+      <w:r>
         <w:t>related</w:t>
       </w:r>
       <w:r>
-        <w:t xml:space="preserve"> lists </w:t>
-      </w:r>
-      <w:r>
-        <w:rPr>
-          <w:color w:val="FF0000"/>
-        </w:rPr>
-        <w:t>are</w:t>
-      </w:r>
-      <w:r>
-        <w:t xml:space="preserve"> </w:t>
-      </w:r>
-      <w:r>
-        <w:rPr>
-          <w:color w:val="FF0000"/>
-        </w:rPr>
-        <w:t>actual</w:t>
-      </w:r>
-      <w:r>
-        <w:rPr>
-          <w:color w:val="FF0000"/>
-        </w:rPr>
-        <w:t xml:space="preserve">ly </w:t>
-      </w:r>
-      <w:r>
-        <w:t xml:space="preserve">stored as </w:t>
-      </w:r>
-      <w:r>
-        <w:rPr>
-          <w:color w:val="FF0000"/>
-        </w:rPr>
-        <w:t>the</w:t>
-      </w:r>
-      <w:r>
-        <w:t xml:space="preserve"> object’s having two collections: </w:t>
-      </w:r>
-      <w:r>
-        <w:rPr>
-          <w:b/>
-          <w:bCs/>
-          <w:color w:val="FF0000"/>
-        </w:rPr>
-        <w:t>Related</w:t>
-      </w:r>
-      <w:r>
-        <w:rPr>
-          <w:b/>
-          <w:bCs/>
-        </w:rPr>
-        <w:t xml:space="preserve"> Items </w:t>
-      </w:r>
-      <w:r>
-        <w:t xml:space="preserve">and </w:t>
-      </w:r>
-      <w:r>
-        <w:rPr>
-          <w:b/>
-          <w:bCs/>
-          <w:color w:val="FF0000"/>
-        </w:rPr>
-        <w:t>Related</w:t>
-      </w:r>
-      <w:r>
-        <w:rPr>
-          <w:b/>
-          <w:bCs/>
-        </w:rPr>
-        <w:t xml:space="preserve"> Lists</w:t>
-      </w:r>
-      <w:r>
-        <w:t xml:space="preserve">. </w:t>
-      </w:r>
-      <w:r>
-        <w:rPr>
-          <w:color w:val="FF0000"/>
-        </w:rPr>
-        <w:t>The</w:t>
-      </w:r>
-      <w:r>
-        <w:t xml:space="preserve"> </w:t>
-      </w:r>
-      <w:r>
-        <w:rPr>
-          <w:b/>
-          <w:bCs/>
-          <w:color w:val="FF0000"/>
-        </w:rPr>
-        <w:t>Related</w:t>
-      </w:r>
-      <w:r>
-        <w:rPr>
-          <w:b/>
-          <w:bCs/>
-        </w:rPr>
-        <w:t xml:space="preserve"> Items </w:t>
-      </w:r>
-      <w:r>
-        <w:t xml:space="preserve">collection </w:t>
-      </w:r>
-      <w:r>
-        <w:rPr>
-          <w:color w:val="FF0000"/>
-        </w:rPr>
-        <w:t xml:space="preserve">contains all </w:t>
-      </w:r>
-      <w:r>
-        <w:rPr>
-          <w:color w:val="FF0000"/>
-        </w:rPr>
-        <w:t>the</w:t>
-      </w:r>
-      <w:r>
-        <w:t xml:space="preserve"> </w:t>
-      </w:r>
-      <w:r>
-        <w:rPr>
-          <w:color w:val="FF0000"/>
-        </w:rPr>
-        <w:t>related</w:t>
-      </w:r>
-      <w:r>
-        <w:t xml:space="preserve"> items of </w:t>
-      </w:r>
-      <w:r>
-        <w:rPr>
-          <w:color w:val="FF0000"/>
-        </w:rPr>
-        <w:t>the</w:t>
-      </w:r>
-      <w:r>
-        <w:t xml:space="preserve"> object. </w:t>
-      </w:r>
-      <w:r>
-        <w:rPr>
-          <w:color w:val="FF0000"/>
-        </w:rPr>
-        <w:t>The</w:t>
-      </w:r>
-      <w:r>
-        <w:t xml:space="preserve"> </w:t>
-      </w:r>
-      <w:r>
-        <w:rPr>
-          <w:b/>
-          <w:bCs/>
-          <w:color w:val="FF0000"/>
-        </w:rPr>
-        <w:t>Related</w:t>
-      </w:r>
-      <w:r>
-        <w:rPr>
-          <w:b/>
-          <w:bCs/>
-        </w:rPr>
-        <w:t xml:space="preserve"> Lists </w:t>
-      </w:r>
-      <w:r>
-        <w:t xml:space="preserve">collection </w:t>
-      </w:r>
-      <w:r>
-        <w:rPr>
-          <w:color w:val="FF0000"/>
-        </w:rPr>
-        <w:t xml:space="preserve">contains all </w:t>
-      </w:r>
-      <w:r>
-        <w:rPr>
-          <w:color w:val="FF0000"/>
-        </w:rPr>
-        <w:t>the</w:t>
-      </w:r>
-      <w:r>
-        <w:t xml:space="preserve"> </w:t>
-      </w:r>
-      <w:r>
-        <w:rPr>
-          <w:color w:val="FF0000"/>
-        </w:rPr>
-        <w:t>related</w:t>
-      </w:r>
-      <w:r>
         <w:t xml:space="preserve"> lists of </w:t>
       </w:r>
       <w:r>
-        <w:rPr>
-          <w:color w:val="FF0000"/>
-        </w:rPr>
         <w:t>the</w:t>
       </w:r>
       <w:r>
@@ -2283,6 +2164,345 @@
         <w:pStyle w:val="Heading4"/>
       </w:pPr>
       <w:r>
+        <w:t>Reflective Data</w:t>
+      </w:r>
+    </w:p>
+    <w:p>
+      <w:pPr>
+        <w:ind w:left="852"/>
+      </w:pPr>
+      <w:r>
+        <w:t xml:space="preserve">To have a related items collection and a related list collection under the hood of a symbol, might just be a design choice. It favors the distinction between </w:t>
+      </w:r>
+      <w:r>
+        <w:rPr>
+          <w:b/>
+          <w:bCs/>
+        </w:rPr>
+        <w:t>1</w:t>
+      </w:r>
+      <w:r>
+        <w:t xml:space="preserve"> related item and </w:t>
+      </w:r>
+      <w:r>
+        <w:rPr>
+          <w:b/>
+          <w:bCs/>
+        </w:rPr>
+        <w:t>n</w:t>
+      </w:r>
+      <w:r>
+        <w:t xml:space="preserve"> related items. In that idea that distinction might be found so important, that it is given a </w:t>
+      </w:r>
+      <w:r>
+        <w:t xml:space="preserve">clear distinction </w:t>
+      </w:r>
+      <w:r>
+        <w:t>in the modeling.</w:t>
+      </w:r>
+    </w:p>
+    <w:p>
+      <w:pPr>
+        <w:ind w:left="852"/>
+      </w:pPr>
+    </w:p>
+    <w:p>
+      <w:pPr>
+        <w:ind w:left="852"/>
+      </w:pPr>
+      <w:r>
+        <w:t>There could be other variations on the related items collection and the related lists collection.</w:t>
+      </w:r>
+    </w:p>
+    <w:p>
+      <w:pPr>
+        <w:ind w:left="852"/>
+      </w:pPr>
+    </w:p>
+    <w:p>
+      <w:pPr>
+        <w:ind w:left="852"/>
+      </w:pPr>
+      <w:r>
+        <w:t>One variation might be one where there is a single related objects collection:</w:t>
+      </w:r>
+    </w:p>
+    <w:p>
+      <w:pPr>
+        <w:ind w:left="852"/>
+      </w:pPr>
+    </w:p>
+    <w:p>
+      <w:pPr>
+        <w:ind w:left="1136"/>
+        <w:rPr>
+          <w:color w:val="FFC000"/>
+        </w:rPr>
+      </w:pPr>
+      <w:r>
+        <w:rPr>
+          <w:color w:val="FFC000"/>
+        </w:rPr>
+        <w:t>&lt;Picture&gt;</w:t>
+      </w:r>
+    </w:p>
+    <w:p>
+      <w:pPr>
+        <w:ind w:left="1136"/>
+      </w:pPr>
+    </w:p>
+    <w:p>
+      <w:pPr>
+        <w:ind w:left="852"/>
+      </w:pPr>
+      <w:r>
+        <w:t xml:space="preserve">Lists might also be considered objects. The single related objects collection might simply contain both lists and single items in </w:t>
+      </w:r>
+      <w:r>
+        <w:t>a single place</w:t>
+      </w:r>
+      <w:r>
+        <w:t>.</w:t>
+      </w:r>
+    </w:p>
+    <w:p>
+      <w:pPr>
+        <w:ind w:left="852"/>
+      </w:pPr>
+    </w:p>
+    <w:p>
+      <w:pPr>
+        <w:ind w:left="852"/>
+      </w:pPr>
+      <w:r>
+        <w:t>Another variation might add another collection</w:t>
+      </w:r>
+      <w:r>
+        <w:t>:</w:t>
+      </w:r>
+    </w:p>
+    <w:p>
+      <w:pPr>
+        <w:ind w:left="852"/>
+      </w:pPr>
+    </w:p>
+    <w:p>
+      <w:pPr>
+        <w:ind w:left="1136"/>
+        <w:rPr>
+          <w:color w:val="FFC000"/>
+        </w:rPr>
+      </w:pPr>
+      <w:r>
+        <w:rPr>
+          <w:color w:val="FFC000"/>
+        </w:rPr>
+        <w:t>&lt;Picture&gt;</w:t>
+      </w:r>
+    </w:p>
+    <w:p>
+      <w:pPr>
+        <w:ind w:left="852"/>
+      </w:pPr>
+    </w:p>
+    <w:p>
+      <w:pPr>
+        <w:ind w:left="852"/>
+      </w:pPr>
+      <w:r>
+        <w:t xml:space="preserve">Here next to </w:t>
+      </w:r>
+      <w:r>
+        <w:rPr>
+          <w:b/>
+          <w:bCs/>
+        </w:rPr>
+        <w:t>Related Item</w:t>
+      </w:r>
+      <w:r>
+        <w:t xml:space="preserve">s, </w:t>
+      </w:r>
+      <w:r>
+        <w:rPr>
+          <w:b/>
+          <w:bCs/>
+        </w:rPr>
+        <w:t>Related Lists</w:t>
+      </w:r>
+      <w:r>
+        <w:t xml:space="preserve"> there would be </w:t>
+      </w:r>
+      <w:r>
+        <w:rPr>
+          <w:b/>
+          <w:bCs/>
+        </w:rPr>
+        <w:t>Attributes</w:t>
+      </w:r>
+      <w:r>
+        <w:t>: basically a collection of simple loose values.</w:t>
+      </w:r>
+    </w:p>
+    <w:p>
+      <w:pPr>
+        <w:ind w:left="852"/>
+      </w:pPr>
+    </w:p>
+    <w:p>
+      <w:pPr>
+        <w:ind w:left="852"/>
+      </w:pPr>
+      <w:r>
+        <w:t xml:space="preserve">You could go on, by adding a </w:t>
+      </w:r>
+      <w:r>
+        <w:rPr>
+          <w:b/>
+          <w:bCs/>
+        </w:rPr>
+        <w:t>Commands</w:t>
+      </w:r>
+      <w:r>
+        <w:t xml:space="preserve"> collection</w:t>
+      </w:r>
+      <w:r>
+        <w:t xml:space="preserve"> for instance</w:t>
+      </w:r>
+      <w:r>
+        <w:t>, that might list the sub-objects that are all command symbols.</w:t>
+      </w:r>
+    </w:p>
+    <w:p>
+      <w:pPr>
+        <w:ind w:left="852"/>
+      </w:pPr>
+    </w:p>
+    <w:p>
+      <w:pPr>
+        <w:ind w:left="852"/>
+      </w:pPr>
+      <w:r>
+        <w:t xml:space="preserve">By now the suspicion </w:t>
+      </w:r>
+      <w:r>
+        <w:t xml:space="preserve">might be </w:t>
+      </w:r>
+      <w:r>
+        <w:t xml:space="preserve">that the choice </w:t>
+      </w:r>
+      <w:r>
+        <w:t xml:space="preserve">of collections </w:t>
+      </w:r>
+      <w:r>
+        <w:t>could</w:t>
+      </w:r>
+      <w:r>
+        <w:t xml:space="preserve"> be arbitrary</w:t>
+      </w:r>
+      <w:r>
+        <w:t>.</w:t>
+      </w:r>
+    </w:p>
+    <w:p>
+      <w:pPr>
+        <w:ind w:left="852"/>
+      </w:pPr>
+    </w:p>
+    <w:p>
+      <w:pPr>
+        <w:ind w:left="852"/>
+      </w:pPr>
+      <w:r>
+        <w:t xml:space="preserve">An alternative could be that </w:t>
+      </w:r>
+      <w:r>
+        <w:t xml:space="preserve">there is one collection of related objects, but separate enumerators to retrieve </w:t>
+      </w:r>
+      <w:r>
+        <w:t>related lists, related items, attributes and commands</w:t>
+      </w:r>
+      <w:r>
+        <w:t xml:space="preserve"> separately</w:t>
+      </w:r>
+      <w:r>
+        <w:t>.</w:t>
+      </w:r>
+    </w:p>
+    <w:p>
+      <w:pPr>
+        <w:ind w:left="852"/>
+      </w:pPr>
+    </w:p>
+    <w:p>
+      <w:pPr>
+        <w:ind w:left="852"/>
+      </w:pPr>
+      <w:r>
+        <w:t xml:space="preserve">This 'under the hood' data might be </w:t>
+      </w:r>
+      <w:r>
+        <w:t xml:space="preserve">called </w:t>
+      </w:r>
+      <w:r>
+        <w:t>reflective data</w:t>
+      </w:r>
+      <w:r>
+        <w:t xml:space="preserve"> by </w:t>
+      </w:r>
+      <w:r>
+        <w:t>some</w:t>
+      </w:r>
+      <w:r>
+        <w:t>. There are other systems</w:t>
+      </w:r>
+      <w:r>
+        <w:t>,</w:t>
+      </w:r>
+      <w:r>
+        <w:t xml:space="preserve"> where you can take a class and retrieve separate lists of </w:t>
+      </w:r>
+      <w:r>
+        <w:t>p</w:t>
+      </w:r>
+      <w:r>
+        <w:t>roperties</w:t>
+      </w:r>
+      <w:r>
+        <w:t xml:space="preserve"> and</w:t>
+      </w:r>
+      <w:r>
+        <w:t xml:space="preserve"> </w:t>
+      </w:r>
+      <w:r>
+        <w:t>m</w:t>
+      </w:r>
+      <w:r>
+        <w:t>ethods for instance and the ability to read out the values or call the methods. That idea might be closely related to this one here. That way you might tap into data more generically</w:t>
+      </w:r>
+      <w:r>
+        <w:t xml:space="preserve"> based on characteristics</w:t>
+      </w:r>
+      <w:r>
+        <w:t xml:space="preserve">, rather than </w:t>
+      </w:r>
+      <w:r>
+        <w:t xml:space="preserve">pointing at </w:t>
+      </w:r>
+      <w:r>
+        <w:t xml:space="preserve">specific </w:t>
+      </w:r>
+      <w:r>
+        <w:t>objects</w:t>
+      </w:r>
+      <w:r>
+        <w:t>.</w:t>
+      </w:r>
+    </w:p>
+    <w:p>
+      <w:pPr>
+        <w:pStyle w:val="Heading4"/>
+      </w:pPr>
+      <w:r>
         <w:t>Symbol</w:t>
       </w:r>
     </w:p>
@@ -2291,9 +2511,6 @@
         <w:ind w:left="852"/>
       </w:pPr>
       <w:r>
-        <w:rPr>
-          <w:color w:val="FF0000"/>
-        </w:rPr>
         <w:t>The</w:t>
       </w:r>
       <w:r>
@@ -2307,108 +2524,69 @@
       </w:r>
       <w:r>
         <w:rPr>
-          <w:color w:val="FF0000"/>
-        </w:rPr>
-        <w:t>should</w:t>
-      </w:r>
-      <w:r>
-        <w:t xml:space="preserve"> </w:t>
-      </w:r>
-      <w:r>
-        <w:rPr>
-          <w:color w:val="FF0000"/>
-        </w:rPr>
-        <w:t xml:space="preserve">not </w:t>
-      </w:r>
-      <w:r>
-        <w:rPr>
-          <w:color w:val="FF0000"/>
-        </w:rPr>
-        <w:t>to be</w:t>
-      </w:r>
-      <w:r>
-        <w:t xml:space="preserve"> </w:t>
-      </w:r>
-      <w:r>
-        <w:rPr>
-          <w:color w:val="FF0000"/>
-        </w:rPr>
-        <w:t xml:space="preserve">confused </w:t>
-      </w:r>
-      <w:r>
-        <w:t xml:space="preserve">with </w:t>
-      </w:r>
-      <w:r>
-        <w:rPr>
-          <w:color w:val="FF0000"/>
-        </w:rPr>
-        <w:t>the</w:t>
-      </w:r>
-      <w:r>
-        <w:t xml:space="preserve"> te</w:t>
-      </w:r>
-      <w:r>
-        <w:t>rm</w:t>
-      </w:r>
-      <w:r>
-        <w:t xml:space="preserve"> </w:t>
-      </w:r>
-      <w:r>
-        <w:rPr>
-          <w:color w:val="FF0000"/>
-        </w:rPr>
+          <w:iCs/>
+        </w:rPr>
+        <w:t>might</w:t>
+      </w:r>
+      <w:r>
+        <w:rPr>
+          <w:i/>
+        </w:rPr>
+        <w:t xml:space="preserve"> </w:t>
+      </w:r>
+      <w:r>
+        <w:t xml:space="preserve">be used as a synonym for </w:t>
+      </w:r>
+      <w:r>
         <w:t>related</w:t>
       </w:r>
       <w:r>
         <w:t xml:space="preserve"> item</w:t>
       </w:r>
       <w:r>
-        <w:t xml:space="preserve">. A symbol </w:t>
-      </w:r>
-      <w:r>
-        <w:rPr>
-          <w:color w:val="FF0000"/>
-        </w:rPr>
-        <w:t>is</w:t>
-      </w:r>
-      <w:r>
-        <w:t xml:space="preserve"> a shape displayed on screen. </w:t>
-      </w:r>
-      <w:r>
-        <w:rPr>
-          <w:color w:val="FF0000"/>
-        </w:rPr>
+        <w:t xml:space="preserve"> or for object</w:t>
+      </w:r>
+      <w:r>
+        <w:t xml:space="preserve">. </w:t>
+      </w:r>
+      <w:r>
+        <w:t>But there might be a subtle difference that a</w:t>
+      </w:r>
+      <w:r>
+        <w:t xml:space="preserve"> symbol</w:t>
+      </w:r>
+      <w:r>
+        <w:t xml:space="preserve"> might just be </w:t>
+      </w:r>
+      <w:r>
+        <w:t xml:space="preserve">a shape displayed on screen. </w:t>
+      </w:r>
+      <w:r>
         <w:t>The</w:t>
       </w:r>
       <w:r>
         <w:t xml:space="preserve"> </w:t>
       </w:r>
       <w:r>
-        <w:rPr>
-          <w:color w:val="FF0000"/>
-        </w:rPr>
         <w:t>same</w:t>
       </w:r>
       <w:r>
         <w:t xml:space="preserve"> </w:t>
       </w:r>
       <w:r>
-        <w:rPr>
-          <w:color w:val="FF0000"/>
-        </w:rPr>
         <w:t>related</w:t>
       </w:r>
       <w:r>
-        <w:t xml:space="preserve"> item </w:t>
-      </w:r>
-      <w:r>
-        <w:rPr>
-          <w:color w:val="FF0000"/>
-        </w:rPr>
-        <w:t xml:space="preserve">can </w:t>
-      </w:r>
-      <w:r>
-        <w:t>be displayed on screen multiple times</w:t>
+        <w:t xml:space="preserve"> </w:t>
+      </w:r>
+      <w:r>
+        <w:t>item</w:t>
+      </w:r>
+      <w:r>
+        <w:t xml:space="preserve"> could</w:t>
+      </w:r>
+      <w:r>
+        <w:t xml:space="preserve"> be displayed on screen multiple times</w:t>
       </w:r>
       <w:r>
         <w:t>.</w:t>
@@ -2473,36 +2651,44 @@
         </w:drawing>
       </w:r>
     </w:p>
+    <w:p>
+      <w:pPr>
+        <w:ind w:left="852"/>
+        <w:rPr>
+          <w:color w:val="FFC000"/>
+        </w:rPr>
+      </w:pPr>
+      <w:r>
+        <w:rPr>
+          <w:color w:val="FFC000"/>
+        </w:rPr>
+        <w:t>&lt; Maybe add a question mark after the remark in the picture. &gt;</w:t>
+      </w:r>
+    </w:p>
     <w:p/>
     <w:p>
       <w:pPr>
         <w:ind w:left="852"/>
       </w:pPr>
       <w:r>
+        <w:t xml:space="preserve">But the difference might be too subtle to talk about. </w:t>
+      </w:r>
+      <w:r>
         <w:t xml:space="preserve">A symbol </w:t>
       </w:r>
       <w:r>
-        <w:rPr>
-          <w:color w:val="FF0000"/>
-        </w:rPr>
-        <w:t>is</w:t>
-      </w:r>
-      <w:r>
-        <w:t xml:space="preserve"> not a system element, it </w:t>
-      </w:r>
-      <w:r>
-        <w:rPr>
-          <w:color w:val="FF0000"/>
-        </w:rPr>
-        <w:t>is</w:t>
-      </w:r>
-      <w:r>
-        <w:t xml:space="preserve"> </w:t>
-      </w:r>
-      <w:r>
-        <w:rPr>
-          <w:color w:val="FF0000"/>
-        </w:rPr>
+        <w:t xml:space="preserve">might not be </w:t>
+      </w:r>
+      <w:r>
+        <w:t>a system element, it</w:t>
+      </w:r>
+      <w:r>
+        <w:t xml:space="preserve"> might</w:t>
+      </w:r>
+      <w:r>
+        <w:t xml:space="preserve"> </w:t>
+      </w:r>
+      <w:r>
         <w:t xml:space="preserve">just </w:t>
       </w:r>
       <w:r>
@@ -2515,171 +2701,53 @@
         <w:t xml:space="preserve">Symbol </w:t>
       </w:r>
       <w:r>
-        <w:rPr>
-          <w:color w:val="FF0000"/>
-        </w:rPr>
-        <w:t>is</w:t>
-      </w:r>
-      <w:r>
-        <w:t xml:space="preserve"> a diagram expression concept, </w:t>
-      </w:r>
-      <w:r>
-        <w:rPr>
-          <w:color w:val="FF0000"/>
-        </w:rPr>
-        <w:t xml:space="preserve">not </w:t>
-      </w:r>
-      <w:r>
-        <w:t>a coding concept</w:t>
+        <w:t xml:space="preserve">might </w:t>
+      </w:r>
+      <w:r>
+        <w:t>be</w:t>
+      </w:r>
+      <w:r>
+        <w:t xml:space="preserve"> a diagram expression concept</w:t>
+      </w:r>
+      <w:r>
+        <w:t xml:space="preserve"> rather than </w:t>
+      </w:r>
+      <w:r>
+        <w:t>a</w:t>
+      </w:r>
+      <w:r>
+        <w:t>n abstract</w:t>
+      </w:r>
+      <w:r>
+        <w:t xml:space="preserve"> coding concept</w:t>
       </w:r>
       <w:r>
         <w:t>.</w:t>
       </w:r>
     </w:p>
-    <w:p/>
+    <w:p>
+      <w:pPr>
+        <w:pStyle w:val="Heading4"/>
+      </w:pPr>
+      <w:r>
+        <w:t>System Object</w:t>
+      </w:r>
+    </w:p>
     <w:p>
       <w:pPr>
         <w:ind w:left="852"/>
       </w:pPr>
       <w:r>
-        <w:t xml:space="preserve">However, sometimes </w:t>
-      </w:r>
-      <w:r>
-        <w:rPr>
-          <w:color w:val="FF0000"/>
-        </w:rPr>
-        <w:t>the</w:t>
-      </w:r>
-      <w:r>
-        <w:t xml:space="preserve"> term symbol </w:t>
-      </w:r>
-      <w:r>
-        <w:rPr>
-          <w:color w:val="FF0000"/>
-        </w:rPr>
-        <w:t>is</w:t>
-      </w:r>
-      <w:r>
-        <w:t xml:space="preserve"> used as a </w:t>
-      </w:r>
-      <w:r>
-        <w:rPr>
-          <w:color w:val="FF0000"/>
-        </w:rPr>
-        <w:t xml:space="preserve">synonym </w:t>
-      </w:r>
-      <w:r>
-        <w:t xml:space="preserve">for </w:t>
-      </w:r>
-      <w:r>
-        <w:rPr>
-          <w:color w:val="FF0000"/>
-        </w:rPr>
-        <w:t>related</w:t>
-      </w:r>
-      <w:r>
-        <w:t xml:space="preserve"> item, </w:t>
-      </w:r>
-      <w:r>
-        <w:rPr>
-          <w:color w:val="FF0000"/>
-        </w:rPr>
-        <w:t xml:space="preserve">because </w:t>
-      </w:r>
-      <w:r>
-        <w:t xml:space="preserve">it </w:t>
-      </w:r>
-      <w:r>
-        <w:rPr>
-          <w:color w:val="FF0000"/>
-        </w:rPr>
-        <w:t xml:space="preserve">just </w:t>
-      </w:r>
-      <w:r>
-        <w:t xml:space="preserve">talks a </w:t>
-      </w:r>
-      <w:r>
-        <w:rPr>
-          <w:color w:val="FF0000"/>
-        </w:rPr>
-        <w:t>lot</w:t>
-      </w:r>
-      <w:r>
-        <w:t xml:space="preserve"> </w:t>
-      </w:r>
-      <w:r>
-        <w:rPr>
-          <w:color w:val="FF0000"/>
-        </w:rPr>
-        <w:t>easier</w:t>
-      </w:r>
-      <w:r>
-        <w:t>.</w:t>
-      </w:r>
-      <w:r>
-        <w:t xml:space="preserve"> </w:t>
-      </w:r>
-      <w:r>
-        <w:rPr>
-          <w:color w:val="FF0000"/>
-        </w:rPr>
-        <w:t>But</w:t>
-      </w:r>
-      <w:r>
-        <w:t xml:space="preserve"> they </w:t>
-      </w:r>
-      <w:r>
-        <w:rPr>
-          <w:color w:val="FF0000"/>
-        </w:rPr>
-        <w:t>are</w:t>
-      </w:r>
-      <w:r>
-        <w:t xml:space="preserve"> not </w:t>
-      </w:r>
-      <w:r>
-        <w:rPr>
-          <w:i/>
-          <w:color w:val="FF0000"/>
-        </w:rPr>
-        <w:t>real</w:t>
-      </w:r>
-      <w:r>
-        <w:rPr>
-          <w:i/>
-        </w:rPr>
-        <w:t xml:space="preserve">ly </w:t>
-      </w:r>
-      <w:r>
-        <w:t>synonyms.</w:t>
-      </w:r>
-    </w:p>
-    <w:p>
-      <w:pPr>
-        <w:pStyle w:val="Heading4"/>
-      </w:pPr>
-      <w:r>
-        <w:t>System Object</w:t>
-      </w:r>
-    </w:p>
-    <w:p>
-      <w:pPr>
-        <w:ind w:left="852"/>
-      </w:pPr>
-      <w:r>
-        <w:rPr>
-          <w:color w:val="FF0000"/>
-        </w:rPr>
-        <w:t xml:space="preserve">All </w:t>
-      </w:r>
-      <w:r>
-        <w:rPr>
-          <w:color w:val="FF0000"/>
-        </w:rPr>
-        <w:t>the</w:t>
-      </w:r>
-      <w:r>
-        <w:t xml:space="preserve"> terms </w:t>
+        <w:t>T</w:t>
+      </w:r>
+      <w:r>
+        <w:t>he</w:t>
+      </w:r>
+      <w:r>
+        <w:t xml:space="preserve"> </w:t>
+      </w:r>
+      <w:r>
+        <w:t xml:space="preserve">terms </w:t>
       </w:r>
       <w:r>
         <w:t>above indicate</w:t>
@@ -2701,22 +2769,22 @@
         <w:t xml:space="preserve">, </w:t>
       </w:r>
       <w:r>
-        <w:rPr>
-          <w:color w:val="FF0000"/>
-        </w:rPr>
         <w:t xml:space="preserve">except </w:t>
       </w:r>
       <w:r>
         <w:t xml:space="preserve">for </w:t>
       </w:r>
       <w:r>
-        <w:rPr>
-          <w:color w:val="FF0000"/>
-        </w:rPr>
-        <w:t>the</w:t>
-      </w:r>
-      <w:r>
-        <w:t xml:space="preserve"> term </w:t>
+        <w:t xml:space="preserve">maybe </w:t>
+      </w:r>
+      <w:r>
+        <w:t>the</w:t>
+      </w:r>
+      <w:r>
+        <w:t xml:space="preserve"> </w:t>
+      </w:r>
+      <w:r>
+        <w:t xml:space="preserve">term </w:t>
       </w:r>
       <w:r>
         <w:rPr>
@@ -2725,251 +2793,289 @@
         <w:t>symbol</w:t>
       </w:r>
       <w:r>
+        <w:t>, which might indicate a shape on screen.</w:t>
+      </w:r>
+    </w:p>
+    <w:p>
+      <w:pPr>
+        <w:pStyle w:val="Heading4"/>
+      </w:pPr>
+      <w:r>
+        <w:t>Summary</w:t>
+      </w:r>
+    </w:p>
+    <w:p>
+      <w:pPr>
+        <w:ind w:left="852"/>
+      </w:pPr>
+      <w:r>
+        <w:rPr>
+          <w:color w:val="FFC000"/>
+        </w:rPr>
+        <w:t>Most</w:t>
+      </w:r>
+      <w:r>
+        <w:rPr>
+          <w:color w:val="FFC000"/>
+        </w:rPr>
+        <w:t xml:space="preserve"> of </w:t>
+      </w:r>
+      <w:r>
+        <w:rPr>
+          <w:color w:val="FFC000"/>
+        </w:rPr>
+        <w:t>the</w:t>
+      </w:r>
+      <w:r>
+        <w:rPr>
+          <w:color w:val="FFC000"/>
+        </w:rPr>
+        <w:t xml:space="preserve"> s</w:t>
+      </w:r>
+      <w:r>
+        <w:rPr>
+          <w:color w:val="FFC000"/>
+        </w:rPr>
+        <w:t xml:space="preserve">ystem </w:t>
+      </w:r>
+      <w:r>
+        <w:rPr>
+          <w:color w:val="FFC000"/>
+        </w:rPr>
+        <w:t>o</w:t>
+      </w:r>
+      <w:r>
+        <w:rPr>
+          <w:color w:val="FFC000"/>
+        </w:rPr>
+        <w:t xml:space="preserve">bjects </w:t>
+      </w:r>
+      <w:r>
+        <w:rPr>
+          <w:color w:val="FFC000"/>
+        </w:rPr>
+        <w:t>are</w:t>
+      </w:r>
+      <w:r>
+        <w:rPr>
+          <w:color w:val="FFC000"/>
+        </w:rPr>
+        <w:t xml:space="preserve"> part of </w:t>
+      </w:r>
+      <w:r>
+        <w:rPr>
+          <w:color w:val="FFC000"/>
+        </w:rPr>
+        <w:t>the</w:t>
+      </w:r>
+      <w:r>
+        <w:rPr>
+          <w:color w:val="FFC000"/>
+        </w:rPr>
+        <w:t xml:space="preserve"> </w:t>
+      </w:r>
+      <w:r>
+        <w:rPr>
+          <w:i/>
+          <w:color w:val="FFC000"/>
+        </w:rPr>
+        <w:t>code base</w:t>
+      </w:r>
+      <w:r>
+        <w:rPr>
+          <w:color w:val="FFC000"/>
+        </w:rPr>
         <w:t>.</w:t>
       </w:r>
-    </w:p>
-    <w:p>
-      <w:pPr>
-        <w:pStyle w:val="Heading4"/>
-      </w:pPr>
-      <w:r>
-        <w:t>Summary</w:t>
-      </w:r>
-    </w:p>
+      <w:r>
+        <w:rPr>
+          <w:color w:val="FFC000"/>
+        </w:rPr>
+        <w:t xml:space="preserve"> </w:t>
+      </w:r>
+      <w:r>
+        <w:rPr>
+          <w:color w:val="FFC000"/>
+        </w:rPr>
+        <w:t>S</w:t>
+      </w:r>
+      <w:r>
+        <w:rPr>
+          <w:color w:val="FFC000"/>
+        </w:rPr>
+        <w:t xml:space="preserve">ystem </w:t>
+      </w:r>
+      <w:r>
+        <w:rPr>
+          <w:color w:val="FFC000"/>
+        </w:rPr>
+        <w:t xml:space="preserve">objects without any extensions </w:t>
+      </w:r>
+      <w:r>
+        <w:rPr>
+          <w:color w:val="FFC000"/>
+        </w:rPr>
+        <w:t>need</w:t>
+      </w:r>
+      <w:r>
+        <w:rPr>
+          <w:color w:val="FFC000"/>
+        </w:rPr>
+        <w:t xml:space="preserve"> </w:t>
+      </w:r>
+      <w:r>
+        <w:rPr>
+          <w:color w:val="FFC000"/>
+        </w:rPr>
+        <w:t>to be</w:t>
+      </w:r>
+      <w:r>
+        <w:rPr>
+          <w:color w:val="FFC000"/>
+        </w:rPr>
+        <w:t xml:space="preserve"> implemented right inside </w:t>
+      </w:r>
+      <w:r>
+        <w:rPr>
+          <w:color w:val="FFC000"/>
+        </w:rPr>
+        <w:t>the</w:t>
+      </w:r>
+      <w:r>
+        <w:rPr>
+          <w:color w:val="FFC000"/>
+        </w:rPr>
+        <w:t xml:space="preserve"> code base. </w:t>
+      </w:r>
+      <w:r>
+        <w:rPr>
+          <w:i/>
+          <w:color w:val="FFC000"/>
+        </w:rPr>
+        <w:t>E</w:t>
+      </w:r>
+      <w:r>
+        <w:rPr>
+          <w:i/>
+          <w:color w:val="FFC000"/>
+        </w:rPr>
+        <w:t xml:space="preserve">xtensions </w:t>
+      </w:r>
+      <w:r>
+        <w:rPr>
+          <w:color w:val="FFC000"/>
+        </w:rPr>
+        <w:t xml:space="preserve">can be </w:t>
+      </w:r>
+      <w:r>
+        <w:rPr>
+          <w:color w:val="FFC000"/>
+        </w:rPr>
+        <w:t xml:space="preserve">added </w:t>
+      </w:r>
+      <w:r>
+        <w:rPr>
+          <w:color w:val="FFC000"/>
+        </w:rPr>
+        <w:t xml:space="preserve">later </w:t>
+      </w:r>
+      <w:r>
+        <w:rPr>
+          <w:color w:val="FFC000"/>
+        </w:rPr>
+        <w:t xml:space="preserve">using </w:t>
+      </w:r>
+      <w:r>
+        <w:rPr>
+          <w:color w:val="FFC000"/>
+        </w:rPr>
+        <w:t xml:space="preserve">Circle </w:t>
+      </w:r>
+      <w:r>
+        <w:rPr>
+          <w:color w:val="FFC000"/>
+        </w:rPr>
+        <w:t>itself.</w:t>
+      </w:r>
+      <w:r>
+        <w:rPr>
+          <w:color w:val="FFC000"/>
+        </w:rPr>
+        <w:t xml:space="preserve"> </w:t>
+      </w:r>
+      <w:r>
+        <w:rPr>
+          <w:color w:val="FFC000"/>
+        </w:rPr>
+        <w:t xml:space="preserve">System objects might be the </w:t>
+      </w:r>
+      <w:r>
+        <w:rPr>
+          <w:i/>
+          <w:color w:val="FFC000"/>
+        </w:rPr>
+        <w:t xml:space="preserve">actual </w:t>
+      </w:r>
+      <w:r>
+        <w:rPr>
+          <w:color w:val="FFC000"/>
+        </w:rPr>
+        <w:t>objects, that all other systems are based on.</w:t>
+      </w:r>
+      <w:r>
+        <w:t xml:space="preserve"> </w:t>
+      </w:r>
+      <w:r>
+        <w:t>All the</w:t>
+      </w:r>
+      <w:r>
+        <w:t xml:space="preserve"> objects in </w:t>
+      </w:r>
+      <w:r>
+        <w:t>this</w:t>
+      </w:r>
+      <w:r>
+        <w:t xml:space="preserve"> imaginary implementation of Circle </w:t>
+      </w:r>
+      <w:r>
+        <w:t xml:space="preserve">might </w:t>
+      </w:r>
+      <w:r>
+        <w:t xml:space="preserve">live as </w:t>
+      </w:r>
+      <w:r>
+        <w:t>these s</w:t>
+      </w:r>
+      <w:r>
+        <w:t>ystem objects</w:t>
+      </w:r>
+      <w:r>
+        <w:t>.</w:t>
+      </w:r>
+    </w:p>
+    <w:p/>
     <w:p>
       <w:pPr>
         <w:ind w:left="852"/>
       </w:pPr>
       <w:r>
-        <w:rPr>
-          <w:color w:val="FF0000"/>
-        </w:rPr>
-        <w:t>Most</w:t>
-      </w:r>
-      <w:r>
-        <w:t xml:space="preserve"> of </w:t>
-      </w:r>
-      <w:r>
-        <w:rPr>
-          <w:color w:val="FF0000"/>
-        </w:rPr>
-        <w:t>the</w:t>
-      </w:r>
-      <w:r>
-        <w:t xml:space="preserve"> </w:t>
-      </w:r>
-      <w:r>
-        <w:t>s</w:t>
-      </w:r>
-      <w:r>
-        <w:t xml:space="preserve">ystem </w:t>
-      </w:r>
-      <w:r>
-        <w:t>o</w:t>
-      </w:r>
-      <w:r>
-        <w:t xml:space="preserve">bjects </w:t>
-      </w:r>
-      <w:r>
-        <w:rPr>
-          <w:color w:val="FF0000"/>
-        </w:rPr>
-        <w:t>are</w:t>
-      </w:r>
-      <w:r>
-        <w:t xml:space="preserve"> part of </w:t>
-      </w:r>
-      <w:r>
-        <w:rPr>
-          <w:color w:val="FF0000"/>
-        </w:rPr>
-        <w:t>the</w:t>
-      </w:r>
-      <w:r>
-        <w:t xml:space="preserve"> </w:t>
-      </w:r>
-      <w:r>
-        <w:rPr>
-          <w:i/>
-        </w:rPr>
-        <w:t>code base</w:t>
-      </w:r>
-      <w:r>
-        <w:t>.</w:t>
-      </w:r>
-      <w:r>
-        <w:t xml:space="preserve"> </w:t>
-      </w:r>
-      <w:r>
-        <w:t>S</w:t>
-      </w:r>
-      <w:r>
-        <w:t xml:space="preserve">ystem </w:t>
-      </w:r>
-      <w:r>
-        <w:t xml:space="preserve">objects </w:t>
-      </w:r>
-      <w:r>
-        <w:rPr>
-          <w:color w:val="FF0000"/>
-        </w:rPr>
-        <w:t>without any</w:t>
-      </w:r>
-      <w:r>
-        <w:t xml:space="preserve"> extensions </w:t>
-      </w:r>
-      <w:r>
-        <w:rPr>
-          <w:color w:val="FF0000"/>
-        </w:rPr>
-        <w:t>need</w:t>
-      </w:r>
-      <w:r>
-        <w:t xml:space="preserve"> </w:t>
-      </w:r>
-      <w:r>
-        <w:rPr>
-          <w:color w:val="FF0000"/>
-        </w:rPr>
-        <w:t>to be</w:t>
-      </w:r>
-      <w:r>
-        <w:t xml:space="preserve"> implemented </w:t>
-      </w:r>
-      <w:r>
-        <w:rPr>
-          <w:color w:val="FF0000"/>
-        </w:rPr>
-        <w:t xml:space="preserve">right inside </w:t>
-      </w:r>
-      <w:r>
-        <w:rPr>
-          <w:color w:val="FF0000"/>
-        </w:rPr>
-        <w:t>the</w:t>
-      </w:r>
-      <w:r>
-        <w:t xml:space="preserve"> code base. </w:t>
-      </w:r>
-      <w:r>
-        <w:rPr>
-          <w:i/>
-        </w:rPr>
-        <w:t>E</w:t>
-      </w:r>
-      <w:r>
-        <w:rPr>
-          <w:i/>
-        </w:rPr>
-        <w:t xml:space="preserve">xtensions </w:t>
-      </w:r>
-      <w:r>
-        <w:rPr>
-          <w:color w:val="FF0000"/>
-        </w:rPr>
-        <w:t xml:space="preserve">can </w:t>
-      </w:r>
-      <w:r>
-        <w:t xml:space="preserve">be </w:t>
-      </w:r>
-      <w:r>
-        <w:t xml:space="preserve">added </w:t>
-      </w:r>
-      <w:r>
-        <w:t xml:space="preserve">later </w:t>
-      </w:r>
-      <w:r>
-        <w:t xml:space="preserve">using </w:t>
-      </w:r>
-      <w:r>
-        <w:t xml:space="preserve">Circle </w:t>
-      </w:r>
-      <w:r>
-        <w:t>itself.</w:t>
-      </w:r>
-      <w:r>
-        <w:t xml:space="preserve"> </w:t>
-      </w:r>
-      <w:r>
-        <w:t xml:space="preserve">System objects </w:t>
-      </w:r>
-      <w:r>
-        <w:rPr>
-          <w:color w:val="FF0000"/>
-        </w:rPr>
-        <w:t>are</w:t>
-      </w:r>
-      <w:r>
-        <w:t xml:space="preserve"> </w:t>
-      </w:r>
-      <w:r>
-        <w:rPr>
-          <w:i/>
-          <w:color w:val="FF0000"/>
-        </w:rPr>
-        <w:t>actual</w:t>
-      </w:r>
-      <w:r>
-        <w:rPr>
-          <w:i/>
-        </w:rPr>
-        <w:t xml:space="preserve"> </w:t>
-      </w:r>
-      <w:r>
-        <w:t xml:space="preserve">objects, that </w:t>
-      </w:r>
-      <w:r>
-        <w:rPr>
-          <w:color w:val="FF0000"/>
-        </w:rPr>
-        <w:t xml:space="preserve">all </w:t>
-      </w:r>
-      <w:r>
-        <w:t xml:space="preserve">other systems </w:t>
-      </w:r>
-      <w:r>
-        <w:rPr>
-          <w:color w:val="FF0000"/>
-        </w:rPr>
-        <w:t>are</w:t>
-      </w:r>
-      <w:r>
-        <w:t xml:space="preserve"> based on.</w:t>
+        <w:t>Here is a</w:t>
+      </w:r>
+      <w:bookmarkStart w:id="0" w:name="_GoBack"/>
+      <w:bookmarkEnd w:id="0"/>
+      <w:r>
+        <w:t xml:space="preserve"> recap of terms introduced</w:t>
+      </w:r>
+      <w:r>
+        <w:t xml:space="preserve"> in this section</w:t>
+      </w:r>
+      <w:r>
+        <w:t>:</w:t>
       </w:r>
     </w:p>
     <w:p/>
     <w:p>
       <w:pPr>
-        <w:ind w:left="852"/>
-      </w:pPr>
-      <w:r>
-        <w:t xml:space="preserve">A recap of </w:t>
-      </w:r>
-      <w:r>
-        <w:rPr>
-          <w:color w:val="FF0000"/>
-        </w:rPr>
-        <w:t xml:space="preserve">all </w:t>
-      </w:r>
-      <w:r>
-        <w:rPr>
-          <w:color w:val="FF0000"/>
-        </w:rPr>
-        <w:t>the</w:t>
-      </w:r>
-      <w:r>
-        <w:rPr>
-          <w:color w:val="FF0000"/>
-        </w:rPr>
-        <w:t xml:space="preserve"> </w:t>
-      </w:r>
-      <w:r>
-        <w:t>terms introduced:</w:t>
-      </w:r>
-    </w:p>
-    <w:p/>
-    <w:p>
-      <w:pPr>
         <w:ind w:left="1136"/>
         <w:rPr>
           <w:b/>
@@ -2997,6 +3103,22 @@
           <w:b/>
           <w:bCs/>
         </w:rPr>
+        <w:t>Item</w:t>
+      </w:r>
+    </w:p>
+    <w:p>
+      <w:pPr>
+        <w:ind w:left="1136"/>
+        <w:rPr>
+          <w:b/>
+          <w:bCs/>
+        </w:rPr>
+      </w:pPr>
+      <w:r>
+        <w:rPr>
+          <w:b/>
+          <w:bCs/>
+        </w:rPr>
         <w:t>Reference</w:t>
       </w:r>
     </w:p>
@@ -3012,7 +3134,6 @@
         <w:rPr>
           <w:b/>
           <w:bCs/>
-          <w:color w:val="FF0000"/>
         </w:rPr>
         <w:t>Related</w:t>
       </w:r>
@@ -3036,7 +3157,6 @@
         <w:rPr>
           <w:b/>
           <w:bCs/>
-          <w:color w:val="FF0000"/>
         </w:rPr>
         <w:t>Related</w:t>
       </w:r>
@@ -3060,7 +3180,6 @@
         <w:rPr>
           <w:b/>
           <w:bCs/>
-          <w:color w:val="FF0000"/>
         </w:rPr>
         <w:t>Related</w:t>
       </w:r>
@@ -3084,7 +3203,6 @@
         <w:rPr>
           <w:b/>
           <w:bCs/>
-          <w:color w:val="FF0000"/>
         </w:rPr>
         <w:t>Related</w:t>
       </w:r>
@@ -3109,7 +3227,7 @@
           <w:b/>
           <w:bCs/>
         </w:rPr>
-        <w:t>Item</w:t>
+        <w:t>Related Items &amp; Related Lists Collections</w:t>
       </w:r>
     </w:p>
     <w:p>
@@ -3124,31 +3242,8 @@
         <w:rPr>
           <w:b/>
           <w:bCs/>
-          <w:color w:val="FF0000"/>
-        </w:rPr>
-        <w:t>Related</w:t>
-      </w:r>
-      <w:r>
-        <w:rPr>
-          <w:b/>
-          <w:bCs/>
-        </w:rPr>
-        <w:t xml:space="preserve"> Items &amp; </w:t>
-      </w:r>
-      <w:r>
-        <w:rPr>
-          <w:b/>
-          <w:bCs/>
-          <w:color w:val="FF0000"/>
-        </w:rPr>
-        <w:t>Related</w:t>
-      </w:r>
-      <w:r>
-        <w:rPr>
-          <w:b/>
-          <w:bCs/>
-        </w:rPr>
-        <w:t xml:space="preserve"> Lists Collections</w:t>
+        </w:rPr>
+        <w:t>Reflective Data</w:t>
       </w:r>
     </w:p>
     <w:p>
@@ -6277,14 +6372,12 @@
       <w:r>
         <w:t xml:space="preserve"> </w:t>
       </w:r>
-      <w:proofErr w:type="spellStart"/>
       <w:r>
         <w:rPr>
           <w:color w:val="FF0000"/>
         </w:rPr>
         <w:t>get</w:t>
       </w:r>
-      <w:proofErr w:type="spellEnd"/>
       <w:r>
         <w:rPr>
           <w:b/>
@@ -18389,7 +18482,7 @@
 </file>
 
 <file path=customXml/itemProps1.xml><?xml version="1.0" encoding="utf-8"?>
-<ds:datastoreItem xmlns:ds="http://schemas.openxmlformats.org/officeDocument/2006/customXml" ds:itemID="{07EA0778-58DA-4E6A-9C74-35112283F4E7}">
+<ds:datastoreItem xmlns:ds="http://schemas.openxmlformats.org/officeDocument/2006/customXml" ds:itemID="{84ADE5C1-4D62-4FF5-8284-FE5AC4C42072}">
   <ds:schemaRefs>
     <ds:schemaRef ds:uri="http://schemas.openxmlformats.org/officeDocument/2006/bibliography"/>
   </ds:schemaRefs>

</xml_diff>